<commit_message>
- Version before the presentation @MARNDR.
</commit_message>
<xml_diff>
--- a/DOCS_GMT/Cahier des Charges_v005.docx
+++ b/DOCS_GMT/Cahier des Charges_v005.docx
@@ -55,7 +55,13 @@
     <w:sdt>
       <w:sdtPr>
         <w:rPr>
-          <w:lang w:val="fr-FR"/>
+          <w:rFonts w:asciiTheme="minorHAnsi" w:eastAsiaTheme="minorHAnsi" w:hAnsiTheme="minorHAnsi" w:cstheme="minorBidi"/>
+          <w:b w:val="0"/>
+          <w:bCs w:val="0"/>
+          <w:color w:val="auto"/>
+          <w:sz w:val="22"/>
+          <w:szCs w:val="22"/>
+          <w:lang w:val="fr-FR" w:eastAsia="en-US"/>
         </w:rPr>
         <w:id w:val="-82917087"/>
         <w:docPartObj>
@@ -63,15 +69,7 @@
           <w:docPartUnique/>
         </w:docPartObj>
       </w:sdtPr>
-      <w:sdtEndPr>
-        <w:rPr>
-          <w:rFonts w:asciiTheme="minorHAnsi" w:eastAsiaTheme="minorHAnsi" w:hAnsiTheme="minorHAnsi" w:cstheme="minorBidi"/>
-          <w:color w:val="auto"/>
-          <w:sz w:val="22"/>
-          <w:szCs w:val="22"/>
-          <w:lang w:eastAsia="en-US"/>
-        </w:rPr>
-      </w:sdtEndPr>
+      <w:sdtEndPr/>
       <w:sdtContent>
         <w:p>
           <w:pPr>
@@ -1217,23 +1215,7 @@
                 <w:noProof/>
                 <w:lang w:val="fr-FR"/>
               </w:rPr>
-              <w:t>Programme -&gt; Reche</w:t>
-            </w:r>
-            <w:r>
-              <w:rPr>
-                <w:rStyle w:val="Lienhypertexte"/>
-                <w:noProof/>
-                <w:lang w:val="fr-FR"/>
-              </w:rPr>
-              <w:t>r</w:t>
-            </w:r>
-            <w:r>
-              <w:rPr>
-                <w:rStyle w:val="Lienhypertexte"/>
-                <w:noProof/>
-                <w:lang w:val="fr-FR"/>
-              </w:rPr>
-              <w:t>cher</w:t>
+              <w:t>Programme -&gt; Rechercher</w:t>
             </w:r>
             <w:r>
               <w:rPr>
@@ -1358,14 +1340,7 @@
                 <w:noProof/>
                 <w:webHidden/>
               </w:rPr>
-              <w:t>1</w:t>
-            </w:r>
-            <w:r>
-              <w:rPr>
-                <w:noProof/>
-                <w:webHidden/>
-              </w:rPr>
-              <w:t>4</w:t>
+              <w:t>14</w:t>
             </w:r>
             <w:r>
               <w:rPr>
@@ -3676,6 +3651,12 @@
         <w:rPr>
           <w:lang w:val="fr-FR"/>
         </w:rPr>
+        <w:t xml:space="preserve">Interface pour le </w:t>
+      </w:r>
+      <w:r>
+        <w:rPr>
+          <w:lang w:val="fr-FR"/>
+        </w:rPr>
         <w:t>Chef  d’antenne</w:t>
       </w:r>
       <w:r>
@@ -4933,16 +4914,30 @@
         <w:rPr>
           <w:lang w:val="fr-FR"/>
         </w:rPr>
-        <w:t xml:space="preserve">Configuration </w:t>
-      </w:r>
-      <w:r>
-        <w:rPr>
-          <w:lang w:val="fr-FR"/>
-        </w:rPr>
-        <w:t>Reference</w:t>
+        <w:t>Configuration Reference</w:t>
       </w:r>
       <w:bookmarkEnd w:id="12"/>
       <w:bookmarkEnd w:id="13"/>
+      <w:r>
+        <w:rPr>
+          <w:lang w:val="fr-FR"/>
+        </w:rPr>
+        <w:t xml:space="preserve"> pour afficher l’historique des </w:t>
+      </w:r>
+      <w:proofErr w:type="spellStart"/>
+      <w:r>
+        <w:rPr>
+          <w:lang w:val="fr-FR"/>
+        </w:rPr>
+        <w:t>Realistations</w:t>
+      </w:r>
+      <w:proofErr w:type="spellEnd"/>
+      <w:r>
+        <w:rPr>
+          <w:lang w:val="fr-FR"/>
+        </w:rPr>
+        <w:t>/Programmes</w:t>
+      </w:r>
     </w:p>
     <w:p>
       <w:pPr>
@@ -5205,8 +5200,6 @@
         </w:rPr>
         <w:tab/>
       </w:r>
-      <w:bookmarkStart w:id="15" w:name="_GoBack"/>
-      <w:bookmarkEnd w:id="15"/>
       <w:r>
         <w:rPr>
           <w:highlight w:val="green"/>
@@ -5330,7 +5323,7 @@
       <w:r>
         <w:rPr>
           <w:noProof/>
-          <w:lang w:val="fr-FR"/>
+          <w:lang w:eastAsia="en-GB"/>
         </w:rPr>
         <w:lastRenderedPageBreak/>
         <mc:AlternateContent>
@@ -5610,21 +5603,14 @@
         </w:rPr>
         <w:t xml:space="preserve">doit afficher seulement les programmes </w:t>
       </w:r>
-      <w:proofErr w:type="gramStart"/>
-      <w:r>
-        <w:rPr>
-          <w:lang w:val="fr-FR"/>
-        </w:rPr>
-        <w:t>enregistrées pour les départements et pour les communes qui concernent le chef d’antenne (</w:t>
-      </w:r>
-      <w:r>
-        <w:rPr>
-          <w:highlight w:val="yellow"/>
-          <w:lang w:val="fr-FR"/>
-        </w:rPr>
-        <w:t>VOIR ENREGISTREMENT DU CHEF D’ANTENNE</w:t>
-      </w:r>
-      <w:proofErr w:type="gramEnd"/>
+      <w:bookmarkStart w:id="15" w:name="_GoBack"/>
+      <w:bookmarkEnd w:id="15"/>
+      <w:r>
+        <w:rPr>
+          <w:lang w:val="fr-FR"/>
+        </w:rPr>
+        <w:t>enregistrés pour les départements et pour les communes qui concernent le chef d’antenne (VOIR ENREGISTREMENT DU CHEF D’ ANTENNE</w:t>
+      </w:r>
       <w:r>
         <w:rPr>
           <w:lang w:val="fr-FR"/>
@@ -6220,25 +6206,7 @@
         <w:rPr>
           <w:lang w:val="fr-FR"/>
         </w:rPr>
-        <w:t>Configura</w:t>
-      </w:r>
-      <w:r>
-        <w:rPr>
-          <w:lang w:val="fr-FR"/>
-        </w:rPr>
-        <w:t>t</w:t>
-      </w:r>
-      <w:r>
-        <w:rPr>
-          <w:lang w:val="fr-FR"/>
-        </w:rPr>
-        <w:t xml:space="preserve">ion </w:t>
-      </w:r>
-      <w:r>
-        <w:rPr>
-          <w:lang w:val="fr-FR"/>
-        </w:rPr>
-        <w:t>Reference</w:t>
+        <w:t>Configuration Reference</w:t>
       </w:r>
       <w:r>
         <w:rPr>
@@ -9333,491 +9301,6 @@
 </w:styles>
 </file>
 
-<file path=word/glossary/document.xml><?xml version="1.0" encoding="utf-8"?>
-<w:glossaryDocument xmlns:wpc="http://schemas.microsoft.com/office/word/2010/wordprocessingCanvas" xmlns:mc="http://schemas.openxmlformats.org/markup-compatibility/2006" xmlns:o="urn:schemas-microsoft-com:office:office" xmlns:r="http://schemas.openxmlformats.org/officeDocument/2006/relationships" xmlns:m="http://schemas.openxmlformats.org/officeDocument/2006/math" xmlns:v="urn:schemas-microsoft-com:vml" xmlns:wp14="http://schemas.microsoft.com/office/word/2010/wordprocessingDrawing" xmlns:wp="http://schemas.openxmlformats.org/drawingml/2006/wordprocessingDrawing" xmlns:w10="urn:schemas-microsoft-com:office:word" xmlns:w="http://schemas.openxmlformats.org/wordprocessingml/2006/main" xmlns:w14="http://schemas.microsoft.com/office/word/2010/wordml" xmlns:wpg="http://schemas.microsoft.com/office/word/2010/wordprocessingGroup" xmlns:wpi="http://schemas.microsoft.com/office/word/2010/wordprocessingInk" xmlns:wne="http://schemas.microsoft.com/office/word/2006/wordml" xmlns:wps="http://schemas.microsoft.com/office/word/2010/wordprocessingShape" mc:Ignorable="w14 wp14"/>
-</file>
-
-<file path=word/glossary/fontTable.xml><?xml version="1.0" encoding="utf-8"?>
-<w:fonts xmlns:mc="http://schemas.openxmlformats.org/markup-compatibility/2006" xmlns:r="http://schemas.openxmlformats.org/officeDocument/2006/relationships" xmlns:w="http://schemas.openxmlformats.org/wordprocessingml/2006/main" xmlns:w14="http://schemas.microsoft.com/office/word/2010/wordml" mc:Ignorable="w14">
-  <w:font w:name="Calibri">
-    <w:panose1 w:val="020F0502020204030204"/>
-    <w:charset w:val="00"/>
-    <w:family w:val="swiss"/>
-    <w:pitch w:val="variable"/>
-    <w:sig w:usb0="E00002FF" w:usb1="4000ACFF" w:usb2="00000001" w:usb3="00000000" w:csb0="0000019F" w:csb1="00000000"/>
-  </w:font>
-  <w:font w:name="Times New Roman">
-    <w:panose1 w:val="02020603050405020304"/>
-    <w:charset w:val="00"/>
-    <w:family w:val="roman"/>
-    <w:pitch w:val="variable"/>
-    <w:sig w:usb0="E0002EFF" w:usb1="C0007843" w:usb2="00000009" w:usb3="00000000" w:csb0="000001FF" w:csb1="00000000"/>
-  </w:font>
-  <w:font w:name="Cambria">
-    <w:panose1 w:val="02040503050406030204"/>
-    <w:charset w:val="00"/>
-    <w:family w:val="roman"/>
-    <w:pitch w:val="variable"/>
-    <w:sig w:usb0="E00002FF" w:usb1="400004FF" w:usb2="00000000" w:usb3="00000000" w:csb0="0000019F" w:csb1="00000000"/>
-  </w:font>
-  <w:font w:name="Tahoma">
-    <w:panose1 w:val="020B0604030504040204"/>
-    <w:charset w:val="00"/>
-    <w:family w:val="swiss"/>
-    <w:pitch w:val="variable"/>
-    <w:sig w:usb0="E1002EFF" w:usb1="C000605B" w:usb2="00000029" w:usb3="00000000" w:csb0="000101FF" w:csb1="00000000"/>
-  </w:font>
-</w:fonts>
-</file>
-
-<file path=word/glossary/settings.xml><?xml version="1.0" encoding="utf-8"?>
-<w:settings xmlns:mc="http://schemas.openxmlformats.org/markup-compatibility/2006" xmlns:o="urn:schemas-microsoft-com:office:office" xmlns:r="http://schemas.openxmlformats.org/officeDocument/2006/relationships" xmlns:m="http://schemas.openxmlformats.org/officeDocument/2006/math" xmlns:v="urn:schemas-microsoft-com:vml" xmlns:w10="urn:schemas-microsoft-com:office:word" xmlns:w="http://schemas.openxmlformats.org/wordprocessingml/2006/main" xmlns:w14="http://schemas.microsoft.com/office/word/2010/wordml" xmlns:sl="http://schemas.openxmlformats.org/schemaLibrary/2006/main" mc:Ignorable="w14">
-  <w:view w:val="normal"/>
-  <w:defaultTabStop w:val="720"/>
-  <w:characterSpacingControl w:val="doNotCompress"/>
-  <w:compat>
-    <w:useFELayout/>
-    <w:compatSetting w:name="compatibilityMode" w:uri="http://schemas.microsoft.com/office/word" w:val="14"/>
-    <w:compatSetting w:name="overrideTableStyleFontSizeAndJustification" w:uri="http://schemas.microsoft.com/office/word" w:val="1"/>
-    <w:compatSetting w:name="enableOpenTypeFeatures" w:uri="http://schemas.microsoft.com/office/word" w:val="1"/>
-    <w:compatSetting w:name="doNotFlipMirrorIndents" w:uri="http://schemas.microsoft.com/office/word" w:val="1"/>
-  </w:compat>
-  <w:rsids>
-    <w:rsidRoot w:val="007C02BB"/>
-    <w:rsid w:val="0014225B"/>
-    <w:rsid w:val="007C02BB"/>
-  </w:rsids>
-  <m:mathPr>
-    <m:mathFont m:val="Cambria Math"/>
-    <m:brkBin m:val="before"/>
-    <m:brkBinSub m:val="--"/>
-    <m:smallFrac m:val="0"/>
-    <m:dispDef/>
-    <m:lMargin m:val="0"/>
-    <m:rMargin m:val="0"/>
-    <m:defJc m:val="centerGroup"/>
-    <m:wrapIndent m:val="1440"/>
-    <m:intLim m:val="subSup"/>
-    <m:naryLim m:val="undOvr"/>
-  </m:mathPr>
-  <w:themeFontLang w:val="en-GB"/>
-  <w:clrSchemeMapping w:bg1="light1" w:t1="dark1" w:bg2="light2" w:t2="dark2" w:accent1="accent1" w:accent2="accent2" w:accent3="accent3" w:accent4="accent4" w:accent5="accent5" w:accent6="accent6" w:hyperlink="hyperlink" w:followedHyperlink="followedHyperlink"/>
-  <w:decimalSymbol w:val=","/>
-  <w:listSeparator w:val=";"/>
-</w:settings>
-</file>
-
-<file path=word/glossary/styles.xml><?xml version="1.0" encoding="utf-8"?>
-<w:styles xmlns:mc="http://schemas.openxmlformats.org/markup-compatibility/2006" xmlns:r="http://schemas.openxmlformats.org/officeDocument/2006/relationships" xmlns:w="http://schemas.openxmlformats.org/wordprocessingml/2006/main" xmlns:w14="http://schemas.microsoft.com/office/word/2010/wordml" mc:Ignorable="w14">
-  <w:docDefaults>
-    <w:rPrDefault>
-      <w:rPr>
-        <w:rFonts w:asciiTheme="minorHAnsi" w:eastAsiaTheme="minorEastAsia" w:hAnsiTheme="minorHAnsi" w:cstheme="minorBidi"/>
-        <w:sz w:val="22"/>
-        <w:szCs w:val="22"/>
-        <w:lang w:val="en-GB" w:eastAsia="en-GB" w:bidi="ar-SA"/>
-      </w:rPr>
-    </w:rPrDefault>
-    <w:pPrDefault>
-      <w:pPr>
-        <w:spacing w:after="200" w:line="276" w:lineRule="auto"/>
-      </w:pPr>
-    </w:pPrDefault>
-  </w:docDefaults>
-  <w:latentStyles w:defLockedState="0" w:defUIPriority="99" w:defSemiHidden="1" w:defUnhideWhenUsed="1" w:defQFormat="0" w:count="267">
-    <w:lsdException w:name="Normal" w:semiHidden="0" w:uiPriority="0" w:unhideWhenUsed="0" w:qFormat="1"/>
-    <w:lsdException w:name="heading 1" w:semiHidden="0" w:uiPriority="9" w:unhideWhenUsed="0" w:qFormat="1"/>
-    <w:lsdException w:name="heading 2" w:uiPriority="9" w:qFormat="1"/>
-    <w:lsdException w:name="heading 3" w:uiPriority="9" w:qFormat="1"/>
-    <w:lsdException w:name="heading 4" w:uiPriority="9" w:qFormat="1"/>
-    <w:lsdException w:name="heading 5" w:uiPriority="9" w:qFormat="1"/>
-    <w:lsdException w:name="heading 6" w:uiPriority="9" w:qFormat="1"/>
-    <w:lsdException w:name="heading 7" w:uiPriority="9" w:qFormat="1"/>
-    <w:lsdException w:name="heading 8" w:uiPriority="9" w:qFormat="1"/>
-    <w:lsdException w:name="heading 9" w:uiPriority="9" w:qFormat="1"/>
-    <w:lsdException w:name="toc 1" w:uiPriority="39"/>
-    <w:lsdException w:name="toc 2" w:uiPriority="39"/>
-    <w:lsdException w:name="toc 3" w:uiPriority="39"/>
-    <w:lsdException w:name="toc 4" w:uiPriority="39"/>
-    <w:lsdException w:name="toc 5" w:uiPriority="39"/>
-    <w:lsdException w:name="toc 6" w:uiPriority="39"/>
-    <w:lsdException w:name="toc 7" w:uiPriority="39"/>
-    <w:lsdException w:name="toc 8" w:uiPriority="39"/>
-    <w:lsdException w:name="toc 9" w:uiPriority="39"/>
-    <w:lsdException w:name="caption" w:uiPriority="35" w:qFormat="1"/>
-    <w:lsdException w:name="Title" w:semiHidden="0" w:uiPriority="10" w:unhideWhenUsed="0" w:qFormat="1"/>
-    <w:lsdException w:name="Default Paragraph Font" w:uiPriority="1"/>
-    <w:lsdException w:name="Subtitle" w:semiHidden="0" w:uiPriority="11" w:unhideWhenUsed="0" w:qFormat="1"/>
-    <w:lsdException w:name="Strong" w:semiHidden="0" w:uiPriority="22" w:unhideWhenUsed="0" w:qFormat="1"/>
-    <w:lsdException w:name="Emphasis" w:semiHidden="0" w:uiPriority="20" w:unhideWhenUsed="0" w:qFormat="1"/>
-    <w:lsdException w:name="Table Grid" w:semiHidden="0" w:uiPriority="59" w:unhideWhenUsed="0"/>
-    <w:lsdException w:name="Placeholder Text" w:unhideWhenUsed="0"/>
-    <w:lsdException w:name="No Spacing" w:semiHidden="0" w:uiPriority="1" w:unhideWhenUsed="0" w:qFormat="1"/>
-    <w:lsdException w:name="Light Shading" w:semiHidden="0" w:uiPriority="60" w:unhideWhenUsed="0"/>
-    <w:lsdException w:name="Light List" w:semiHidden="0" w:uiPriority="61" w:unhideWhenUsed="0"/>
-    <w:lsdException w:name="Light Grid" w:semiHidden="0" w:uiPriority="62" w:unhideWhenUsed="0"/>
-    <w:lsdException w:name="Medium Shading 1" w:semiHidden="0" w:uiPriority="63" w:unhideWhenUsed="0"/>
-    <w:lsdException w:name="Medium Shading 2" w:semiHidden="0" w:uiPriority="64" w:unhideWhenUsed="0"/>
-    <w:lsdException w:name="Medium List 1" w:semiHidden="0" w:uiPriority="65" w:unhideWhenUsed="0"/>
-    <w:lsdException w:name="Medium List 2" w:semiHidden="0" w:uiPriority="66" w:unhideWhenUsed="0"/>
-    <w:lsdException w:name="Medium Grid 1" w:semiHidden="0" w:uiPriority="67" w:unhideWhenUsed="0"/>
-    <w:lsdException w:name="Medium Grid 2" w:semiHidden="0" w:uiPriority="68" w:unhideWhenUsed="0"/>
-    <w:lsdException w:name="Medium Grid 3" w:semiHidden="0" w:uiPriority="69" w:unhideWhenUsed="0"/>
-    <w:lsdException w:name="Dark List" w:semiHidden="0" w:uiPriority="70" w:unhideWhenUsed="0"/>
-    <w:lsdException w:name="Colorful Shading" w:semiHidden="0" w:uiPriority="71" w:unhideWhenUsed="0"/>
-    <w:lsdException w:name="Colorful List" w:semiHidden="0" w:uiPriority="72" w:unhideWhenUsed="0"/>
-    <w:lsdException w:name="Colorful Grid" w:semiHidden="0" w:uiPriority="73" w:unhideWhenUsed="0"/>
-    <w:lsdException w:name="Light Shading Accent 1" w:semiHidden="0" w:uiPriority="60" w:unhideWhenUsed="0"/>
-    <w:lsdException w:name="Light List Accent 1" w:semiHidden="0" w:uiPriority="61" w:unhideWhenUsed="0"/>
-    <w:lsdException w:name="Light Grid Accent 1" w:semiHidden="0" w:uiPriority="62" w:unhideWhenUsed="0"/>
-    <w:lsdException w:name="Medium Shading 1 Accent 1" w:semiHidden="0" w:uiPriority="63" w:unhideWhenUsed="0"/>
-    <w:lsdException w:name="Medium Shading 2 Accent 1" w:semiHidden="0" w:uiPriority="64" w:unhideWhenUsed="0"/>
-    <w:lsdException w:name="Medium List 1 Accent 1" w:semiHidden="0" w:uiPriority="65" w:unhideWhenUsed="0"/>
-    <w:lsdException w:name="Revision" w:unhideWhenUsed="0"/>
-    <w:lsdException w:name="List Paragraph" w:semiHidden="0" w:uiPriority="34" w:unhideWhenUsed="0" w:qFormat="1"/>
-    <w:lsdException w:name="Quote" w:semiHidden="0" w:uiPriority="29" w:unhideWhenUsed="0" w:qFormat="1"/>
-    <w:lsdException w:name="Intense Quote" w:semiHidden="0" w:uiPriority="30" w:unhideWhenUsed="0" w:qFormat="1"/>
-    <w:lsdException w:name="Medium List 2 Accent 1" w:semiHidden="0" w:uiPriority="66" w:unhideWhenUsed="0"/>
-    <w:lsdException w:name="Medium Grid 1 Accent 1" w:semiHidden="0" w:uiPriority="67" w:unhideWhenUsed="0"/>
-    <w:lsdException w:name="Medium Grid 2 Accent 1" w:semiHidden="0" w:uiPriority="68" w:unhideWhenUsed="0"/>
-    <w:lsdException w:name="Medium Grid 3 Accent 1" w:semiHidden="0" w:uiPriority="69" w:unhideWhenUsed="0"/>
-    <w:lsdException w:name="Dark List Accent 1" w:semiHidden="0" w:uiPriority="70" w:unhideWhenUsed="0"/>
-    <w:lsdException w:name="Colorful Shading Accent 1" w:semiHidden="0" w:uiPriority="71" w:unhideWhenUsed="0"/>
-    <w:lsdException w:name="Colorful List Accent 1" w:semiHidden="0" w:uiPriority="72" w:unhideWhenUsed="0"/>
-    <w:lsdException w:name="Colorful Grid Accent 1" w:semiHidden="0" w:uiPriority="73" w:unhideWhenUsed="0"/>
-    <w:lsdException w:name="Light Shading Accent 2" w:semiHidden="0" w:uiPriority="60" w:unhideWhenUsed="0"/>
-    <w:lsdException w:name="Light List Accent 2" w:semiHidden="0" w:uiPriority="61" w:unhideWhenUsed="0"/>
-    <w:lsdException w:name="Light Grid Accent 2" w:semiHidden="0" w:uiPriority="62" w:unhideWhenUsed="0"/>
-    <w:lsdException w:name="Medium Shading 1 Accent 2" w:semiHidden="0" w:uiPriority="63" w:unhideWhenUsed="0"/>
-    <w:lsdException w:name="Medium Shading 2 Accent 2" w:semiHidden="0" w:uiPriority="64" w:unhideWhenUsed="0"/>
-    <w:lsdException w:name="Medium List 1 Accent 2" w:semiHidden="0" w:uiPriority="65" w:unhideWhenUsed="0"/>
-    <w:lsdException w:name="Medium List 2 Accent 2" w:semiHidden="0" w:uiPriority="66" w:unhideWhenUsed="0"/>
-    <w:lsdException w:name="Medium Grid 1 Accent 2" w:semiHidden="0" w:uiPriority="67" w:unhideWhenUsed="0"/>
-    <w:lsdException w:name="Medium Grid 2 Accent 2" w:semiHidden="0" w:uiPriority="68" w:unhideWhenUsed="0"/>
-    <w:lsdException w:name="Medium Grid 3 Accent 2" w:semiHidden="0" w:uiPriority="69" w:unhideWhenUsed="0"/>
-    <w:lsdException w:name="Dark List Accent 2" w:semiHidden="0" w:uiPriority="70" w:unhideWhenUsed="0"/>
-    <w:lsdException w:name="Colorful Shading Accent 2" w:semiHidden="0" w:uiPriority="71" w:unhideWhenUsed="0"/>
-    <w:lsdException w:name="Colorful List Accent 2" w:semiHidden="0" w:uiPriority="72" w:unhideWhenUsed="0"/>
-    <w:lsdException w:name="Colorful Grid Accent 2" w:semiHidden="0" w:uiPriority="73" w:unhideWhenUsed="0"/>
-    <w:lsdException w:name="Light Shading Accent 3" w:semiHidden="0" w:uiPriority="60" w:unhideWhenUsed="0"/>
-    <w:lsdException w:name="Light List Accent 3" w:semiHidden="0" w:uiPriority="61" w:unhideWhenUsed="0"/>
-    <w:lsdException w:name="Light Grid Accent 3" w:semiHidden="0" w:uiPriority="62" w:unhideWhenUsed="0"/>
-    <w:lsdException w:name="Medium Shading 1 Accent 3" w:semiHidden="0" w:uiPriority="63" w:unhideWhenUsed="0"/>
-    <w:lsdException w:name="Medium Shading 2 Accent 3" w:semiHidden="0" w:uiPriority="64" w:unhideWhenUsed="0"/>
-    <w:lsdException w:name="Medium List 1 Accent 3" w:semiHidden="0" w:uiPriority="65" w:unhideWhenUsed="0"/>
-    <w:lsdException w:name="Medium List 2 Accent 3" w:semiHidden="0" w:uiPriority="66" w:unhideWhenUsed="0"/>
-    <w:lsdException w:name="Medium Grid 1 Accent 3" w:semiHidden="0" w:uiPriority="67" w:unhideWhenUsed="0"/>
-    <w:lsdException w:name="Medium Grid 2 Accent 3" w:semiHidden="0" w:uiPriority="68" w:unhideWhenUsed="0"/>
-    <w:lsdException w:name="Medium Grid 3 Accent 3" w:semiHidden="0" w:uiPriority="69" w:unhideWhenUsed="0"/>
-    <w:lsdException w:name="Dark List Accent 3" w:semiHidden="0" w:uiPriority="70" w:unhideWhenUsed="0"/>
-    <w:lsdException w:name="Colorful Shading Accent 3" w:semiHidden="0" w:uiPriority="71" w:unhideWhenUsed="0"/>
-    <w:lsdException w:name="Colorful List Accent 3" w:semiHidden="0" w:uiPriority="72" w:unhideWhenUsed="0"/>
-    <w:lsdException w:name="Colorful Grid Accent 3" w:semiHidden="0" w:uiPriority="73" w:unhideWhenUsed="0"/>
-    <w:lsdException w:name="Light Shading Accent 4" w:semiHidden="0" w:uiPriority="60" w:unhideWhenUsed="0"/>
-    <w:lsdException w:name="Light List Accent 4" w:semiHidden="0" w:uiPriority="61" w:unhideWhenUsed="0"/>
-    <w:lsdException w:name="Light Grid Accent 4" w:semiHidden="0" w:uiPriority="62" w:unhideWhenUsed="0"/>
-    <w:lsdException w:name="Medium Shading 1 Accent 4" w:semiHidden="0" w:uiPriority="63" w:unhideWhenUsed="0"/>
-    <w:lsdException w:name="Medium Shading 2 Accent 4" w:semiHidden="0" w:uiPriority="64" w:unhideWhenUsed="0"/>
-    <w:lsdException w:name="Medium List 1 Accent 4" w:semiHidden="0" w:uiPriority="65" w:unhideWhenUsed="0"/>
-    <w:lsdException w:name="Medium List 2 Accent 4" w:semiHidden="0" w:uiPriority="66" w:unhideWhenUsed="0"/>
-    <w:lsdException w:name="Medium Grid 1 Accent 4" w:semiHidden="0" w:uiPriority="67" w:unhideWhenUsed="0"/>
-    <w:lsdException w:name="Medium Grid 2 Accent 4" w:semiHidden="0" w:uiPriority="68" w:unhideWhenUsed="0"/>
-    <w:lsdException w:name="Medium Grid 3 Accent 4" w:semiHidden="0" w:uiPriority="69" w:unhideWhenUsed="0"/>
-    <w:lsdException w:name="Dark List Accent 4" w:semiHidden="0" w:uiPriority="70" w:unhideWhenUsed="0"/>
-    <w:lsdException w:name="Colorful Shading Accent 4" w:semiHidden="0" w:uiPriority="71" w:unhideWhenUsed="0"/>
-    <w:lsdException w:name="Colorful List Accent 4" w:semiHidden="0" w:uiPriority="72" w:unhideWhenUsed="0"/>
-    <w:lsdException w:name="Colorful Grid Accent 4" w:semiHidden="0" w:uiPriority="73" w:unhideWhenUsed="0"/>
-    <w:lsdException w:name="Light Shading Accent 5" w:semiHidden="0" w:uiPriority="60" w:unhideWhenUsed="0"/>
-    <w:lsdException w:name="Light List Accent 5" w:semiHidden="0" w:uiPriority="61" w:unhideWhenUsed="0"/>
-    <w:lsdException w:name="Light Grid Accent 5" w:semiHidden="0" w:uiPriority="62" w:unhideWhenUsed="0"/>
-    <w:lsdException w:name="Medium Shading 1 Accent 5" w:semiHidden="0" w:uiPriority="63" w:unhideWhenUsed="0"/>
-    <w:lsdException w:name="Medium Shading 2 Accent 5" w:semiHidden="0" w:uiPriority="64" w:unhideWhenUsed="0"/>
-    <w:lsdException w:name="Medium List 1 Accent 5" w:semiHidden="0" w:uiPriority="65" w:unhideWhenUsed="0"/>
-    <w:lsdException w:name="Medium List 2 Accent 5" w:semiHidden="0" w:uiPriority="66" w:unhideWhenUsed="0"/>
-    <w:lsdException w:name="Medium Grid 1 Accent 5" w:semiHidden="0" w:uiPriority="67" w:unhideWhenUsed="0"/>
-    <w:lsdException w:name="Medium Grid 2 Accent 5" w:semiHidden="0" w:uiPriority="68" w:unhideWhenUsed="0"/>
-    <w:lsdException w:name="Medium Grid 3 Accent 5" w:semiHidden="0" w:uiPriority="69" w:unhideWhenUsed="0"/>
-    <w:lsdException w:name="Dark List Accent 5" w:semiHidden="0" w:uiPriority="70" w:unhideWhenUsed="0"/>
-    <w:lsdException w:name="Colorful Shading Accent 5" w:semiHidden="0" w:uiPriority="71" w:unhideWhenUsed="0"/>
-    <w:lsdException w:name="Colorful List Accent 5" w:semiHidden="0" w:uiPriority="72" w:unhideWhenUsed="0"/>
-    <w:lsdException w:name="Colorful Grid Accent 5" w:semiHidden="0" w:uiPriority="73" w:unhideWhenUsed="0"/>
-    <w:lsdException w:name="Light Shading Accent 6" w:semiHidden="0" w:uiPriority="60" w:unhideWhenUsed="0"/>
-    <w:lsdException w:name="Light List Accent 6" w:semiHidden="0" w:uiPriority="61" w:unhideWhenUsed="0"/>
-    <w:lsdException w:name="Light Grid Accent 6" w:semiHidden="0" w:uiPriority="62" w:unhideWhenUsed="0"/>
-    <w:lsdException w:name="Medium Shading 1 Accent 6" w:semiHidden="0" w:uiPriority="63" w:unhideWhenUsed="0"/>
-    <w:lsdException w:name="Medium Shading 2 Accent 6" w:semiHidden="0" w:uiPriority="64" w:unhideWhenUsed="0"/>
-    <w:lsdException w:name="Medium List 1 Accent 6" w:semiHidden="0" w:uiPriority="65" w:unhideWhenUsed="0"/>
-    <w:lsdException w:name="Medium List 2 Accent 6" w:semiHidden="0" w:uiPriority="66" w:unhideWhenUsed="0"/>
-    <w:lsdException w:name="Medium Grid 1 Accent 6" w:semiHidden="0" w:uiPriority="67" w:unhideWhenUsed="0"/>
-    <w:lsdException w:name="Medium Grid 2 Accent 6" w:semiHidden="0" w:uiPriority="68" w:unhideWhenUsed="0"/>
-    <w:lsdException w:name="Medium Grid 3 Accent 6" w:semiHidden="0" w:uiPriority="69" w:unhideWhenUsed="0"/>
-    <w:lsdException w:name="Dark List Accent 6" w:semiHidden="0" w:uiPriority="70" w:unhideWhenUsed="0"/>
-    <w:lsdException w:name="Colorful Shading Accent 6" w:semiHidden="0" w:uiPriority="71" w:unhideWhenUsed="0"/>
-    <w:lsdException w:name="Colorful List Accent 6" w:semiHidden="0" w:uiPriority="72" w:unhideWhenUsed="0"/>
-    <w:lsdException w:name="Colorful Grid Accent 6" w:semiHidden="0" w:uiPriority="73" w:unhideWhenUsed="0"/>
-    <w:lsdException w:name="Subtle Emphasis" w:semiHidden="0" w:uiPriority="19" w:unhideWhenUsed="0" w:qFormat="1"/>
-    <w:lsdException w:name="Intense Emphasis" w:semiHidden="0" w:uiPriority="21" w:unhideWhenUsed="0" w:qFormat="1"/>
-    <w:lsdException w:name="Subtle Reference" w:semiHidden="0" w:uiPriority="31" w:unhideWhenUsed="0" w:qFormat="1"/>
-    <w:lsdException w:name="Intense Reference" w:semiHidden="0" w:uiPriority="32" w:unhideWhenUsed="0" w:qFormat="1"/>
-    <w:lsdException w:name="Book Title" w:semiHidden="0" w:uiPriority="33" w:unhideWhenUsed="0" w:qFormat="1"/>
-    <w:lsdException w:name="Bibliography" w:uiPriority="37"/>
-    <w:lsdException w:name="TOC Heading" w:uiPriority="39" w:qFormat="1"/>
-  </w:latentStyles>
-  <w:style w:type="paragraph" w:default="1" w:styleId="Normal">
-    <w:name w:val="Normal"/>
-    <w:qFormat/>
-  </w:style>
-  <w:style w:type="character" w:default="1" w:styleId="Policepardfaut">
-    <w:name w:val="Default Paragraph Font"/>
-    <w:uiPriority w:val="1"/>
-    <w:semiHidden/>
-    <w:unhideWhenUsed/>
-  </w:style>
-  <w:style w:type="table" w:default="1" w:styleId="TableauNormal">
-    <w:name w:val="Normal Table"/>
-    <w:uiPriority w:val="99"/>
-    <w:semiHidden/>
-    <w:unhideWhenUsed/>
-    <w:tblPr>
-      <w:tblInd w:w="0" w:type="dxa"/>
-      <w:tblCellMar>
-        <w:top w:w="0" w:type="dxa"/>
-        <w:left w:w="108" w:type="dxa"/>
-        <w:bottom w:w="0" w:type="dxa"/>
-        <w:right w:w="108" w:type="dxa"/>
-      </w:tblCellMar>
-    </w:tblPr>
-  </w:style>
-  <w:style w:type="numbering" w:default="1" w:styleId="Aucuneliste">
-    <w:name w:val="No List"/>
-    <w:uiPriority w:val="99"/>
-    <w:semiHidden/>
-    <w:unhideWhenUsed/>
-  </w:style>
-  <w:style w:type="paragraph" w:customStyle="1" w:styleId="3D6BD59DFA1B49F380DD87BB4DBD4EB0">
-    <w:name w:val="3D6BD59DFA1B49F380DD87BB4DBD4EB0"/>
-    <w:rsid w:val="007C02BB"/>
-  </w:style>
-  <w:style w:type="paragraph" w:customStyle="1" w:styleId="514DA68F750A49628D7463338DB6E759">
-    <w:name w:val="514DA68F750A49628D7463338DB6E759"/>
-    <w:rsid w:val="007C02BB"/>
-  </w:style>
-  <w:style w:type="paragraph" w:customStyle="1" w:styleId="288C6AA63E0F4D1EA8CC6D04E1818E1C">
-    <w:name w:val="288C6AA63E0F4D1EA8CC6D04E1818E1C"/>
-    <w:rsid w:val="007C02BB"/>
-  </w:style>
-</w:styles>
-</file>
-
-<file path=word/glossary/stylesWithEffects.xml><?xml version="1.0" encoding="utf-8"?>
-<w:styles xmlns:wpc="http://schemas.microsoft.com/office/word/2010/wordprocessingCanvas" xmlns:mc="http://schemas.openxmlformats.org/markup-compatibility/2006" xmlns:o="urn:schemas-microsoft-com:office:office" xmlns:r="http://schemas.openxmlformats.org/officeDocument/2006/relationships" xmlns:m="http://schemas.openxmlformats.org/officeDocument/2006/math" xmlns:v="urn:schemas-microsoft-com:vml" xmlns:wp14="http://schemas.microsoft.com/office/word/2010/wordprocessingDrawing" xmlns:wp="http://schemas.openxmlformats.org/drawingml/2006/wordprocessingDrawing" xmlns:w10="urn:schemas-microsoft-com:office:word" xmlns:w="http://schemas.openxmlformats.org/wordprocessingml/2006/main" xmlns:w14="http://schemas.microsoft.com/office/word/2010/wordml" xmlns:wpg="http://schemas.microsoft.com/office/word/2010/wordprocessingGroup" xmlns:wpi="http://schemas.microsoft.com/office/word/2010/wordprocessingInk" xmlns:wne="http://schemas.microsoft.com/office/word/2006/wordml" xmlns:wps="http://schemas.microsoft.com/office/word/2010/wordprocessingShape" mc:Ignorable="w14 wp14">
-  <w:docDefaults>
-    <w:rPrDefault>
-      <w:rPr>
-        <w:rFonts w:asciiTheme="minorHAnsi" w:eastAsiaTheme="minorEastAsia" w:hAnsiTheme="minorHAnsi" w:cstheme="minorBidi"/>
-        <w:sz w:val="22"/>
-        <w:szCs w:val="22"/>
-        <w:lang w:val="en-GB" w:eastAsia="en-GB" w:bidi="ar-SA"/>
-      </w:rPr>
-    </w:rPrDefault>
-    <w:pPrDefault>
-      <w:pPr>
-        <w:spacing w:after="200" w:line="276" w:lineRule="auto"/>
-      </w:pPr>
-    </w:pPrDefault>
-  </w:docDefaults>
-  <w:latentStyles w:defLockedState="0" w:defUIPriority="99" w:defSemiHidden="1" w:defUnhideWhenUsed="1" w:defQFormat="0" w:count="267">
-    <w:lsdException w:name="Normal" w:semiHidden="0" w:uiPriority="0" w:unhideWhenUsed="0" w:qFormat="1"/>
-    <w:lsdException w:name="heading 1" w:semiHidden="0" w:uiPriority="9" w:unhideWhenUsed="0" w:qFormat="1"/>
-    <w:lsdException w:name="heading 2" w:uiPriority="9" w:qFormat="1"/>
-    <w:lsdException w:name="heading 3" w:uiPriority="9" w:qFormat="1"/>
-    <w:lsdException w:name="heading 4" w:uiPriority="9" w:qFormat="1"/>
-    <w:lsdException w:name="heading 5" w:uiPriority="9" w:qFormat="1"/>
-    <w:lsdException w:name="heading 6" w:uiPriority="9" w:qFormat="1"/>
-    <w:lsdException w:name="heading 7" w:uiPriority="9" w:qFormat="1"/>
-    <w:lsdException w:name="heading 8" w:uiPriority="9" w:qFormat="1"/>
-    <w:lsdException w:name="heading 9" w:uiPriority="9" w:qFormat="1"/>
-    <w:lsdException w:name="toc 1" w:uiPriority="39"/>
-    <w:lsdException w:name="toc 2" w:uiPriority="39"/>
-    <w:lsdException w:name="toc 3" w:uiPriority="39"/>
-    <w:lsdException w:name="toc 4" w:uiPriority="39"/>
-    <w:lsdException w:name="toc 5" w:uiPriority="39"/>
-    <w:lsdException w:name="toc 6" w:uiPriority="39"/>
-    <w:lsdException w:name="toc 7" w:uiPriority="39"/>
-    <w:lsdException w:name="toc 8" w:uiPriority="39"/>
-    <w:lsdException w:name="toc 9" w:uiPriority="39"/>
-    <w:lsdException w:name="caption" w:uiPriority="35" w:qFormat="1"/>
-    <w:lsdException w:name="Title" w:semiHidden="0" w:uiPriority="10" w:unhideWhenUsed="0" w:qFormat="1"/>
-    <w:lsdException w:name="Default Paragraph Font" w:uiPriority="1"/>
-    <w:lsdException w:name="Subtitle" w:semiHidden="0" w:uiPriority="11" w:unhideWhenUsed="0" w:qFormat="1"/>
-    <w:lsdException w:name="Strong" w:semiHidden="0" w:uiPriority="22" w:unhideWhenUsed="0" w:qFormat="1"/>
-    <w:lsdException w:name="Emphasis" w:semiHidden="0" w:uiPriority="20" w:unhideWhenUsed="0" w:qFormat="1"/>
-    <w:lsdException w:name="Table Grid" w:semiHidden="0" w:uiPriority="59" w:unhideWhenUsed="0"/>
-    <w:lsdException w:name="Placeholder Text" w:unhideWhenUsed="0"/>
-    <w:lsdException w:name="No Spacing" w:semiHidden="0" w:uiPriority="1" w:unhideWhenUsed="0" w:qFormat="1"/>
-    <w:lsdException w:name="Light Shading" w:semiHidden="0" w:uiPriority="60" w:unhideWhenUsed="0"/>
-    <w:lsdException w:name="Light List" w:semiHidden="0" w:uiPriority="61" w:unhideWhenUsed="0"/>
-    <w:lsdException w:name="Light Grid" w:semiHidden="0" w:uiPriority="62" w:unhideWhenUsed="0"/>
-    <w:lsdException w:name="Medium Shading 1" w:semiHidden="0" w:uiPriority="63" w:unhideWhenUsed="0"/>
-    <w:lsdException w:name="Medium Shading 2" w:semiHidden="0" w:uiPriority="64" w:unhideWhenUsed="0"/>
-    <w:lsdException w:name="Medium List 1" w:semiHidden="0" w:uiPriority="65" w:unhideWhenUsed="0"/>
-    <w:lsdException w:name="Medium List 2" w:semiHidden="0" w:uiPriority="66" w:unhideWhenUsed="0"/>
-    <w:lsdException w:name="Medium Grid 1" w:semiHidden="0" w:uiPriority="67" w:unhideWhenUsed="0"/>
-    <w:lsdException w:name="Medium Grid 2" w:semiHidden="0" w:uiPriority="68" w:unhideWhenUsed="0"/>
-    <w:lsdException w:name="Medium Grid 3" w:semiHidden="0" w:uiPriority="69" w:unhideWhenUsed="0"/>
-    <w:lsdException w:name="Dark List" w:semiHidden="0" w:uiPriority="70" w:unhideWhenUsed="0"/>
-    <w:lsdException w:name="Colorful Shading" w:semiHidden="0" w:uiPriority="71" w:unhideWhenUsed="0"/>
-    <w:lsdException w:name="Colorful List" w:semiHidden="0" w:uiPriority="72" w:unhideWhenUsed="0"/>
-    <w:lsdException w:name="Colorful Grid" w:semiHidden="0" w:uiPriority="73" w:unhideWhenUsed="0"/>
-    <w:lsdException w:name="Light Shading Accent 1" w:semiHidden="0" w:uiPriority="60" w:unhideWhenUsed="0"/>
-    <w:lsdException w:name="Light List Accent 1" w:semiHidden="0" w:uiPriority="61" w:unhideWhenUsed="0"/>
-    <w:lsdException w:name="Light Grid Accent 1" w:semiHidden="0" w:uiPriority="62" w:unhideWhenUsed="0"/>
-    <w:lsdException w:name="Medium Shading 1 Accent 1" w:semiHidden="0" w:uiPriority="63" w:unhideWhenUsed="0"/>
-    <w:lsdException w:name="Medium Shading 2 Accent 1" w:semiHidden="0" w:uiPriority="64" w:unhideWhenUsed="0"/>
-    <w:lsdException w:name="Medium List 1 Accent 1" w:semiHidden="0" w:uiPriority="65" w:unhideWhenUsed="0"/>
-    <w:lsdException w:name="Revision" w:unhideWhenUsed="0"/>
-    <w:lsdException w:name="List Paragraph" w:semiHidden="0" w:uiPriority="34" w:unhideWhenUsed="0" w:qFormat="1"/>
-    <w:lsdException w:name="Quote" w:semiHidden="0" w:uiPriority="29" w:unhideWhenUsed="0" w:qFormat="1"/>
-    <w:lsdException w:name="Intense Quote" w:semiHidden="0" w:uiPriority="30" w:unhideWhenUsed="0" w:qFormat="1"/>
-    <w:lsdException w:name="Medium List 2 Accent 1" w:semiHidden="0" w:uiPriority="66" w:unhideWhenUsed="0"/>
-    <w:lsdException w:name="Medium Grid 1 Accent 1" w:semiHidden="0" w:uiPriority="67" w:unhideWhenUsed="0"/>
-    <w:lsdException w:name="Medium Grid 2 Accent 1" w:semiHidden="0" w:uiPriority="68" w:unhideWhenUsed="0"/>
-    <w:lsdException w:name="Medium Grid 3 Accent 1" w:semiHidden="0" w:uiPriority="69" w:unhideWhenUsed="0"/>
-    <w:lsdException w:name="Dark List Accent 1" w:semiHidden="0" w:uiPriority="70" w:unhideWhenUsed="0"/>
-    <w:lsdException w:name="Colorful Shading Accent 1" w:semiHidden="0" w:uiPriority="71" w:unhideWhenUsed="0"/>
-    <w:lsdException w:name="Colorful List Accent 1" w:semiHidden="0" w:uiPriority="72" w:unhideWhenUsed="0"/>
-    <w:lsdException w:name="Colorful Grid Accent 1" w:semiHidden="0" w:uiPriority="73" w:unhideWhenUsed="0"/>
-    <w:lsdException w:name="Light Shading Accent 2" w:semiHidden="0" w:uiPriority="60" w:unhideWhenUsed="0"/>
-    <w:lsdException w:name="Light List Accent 2" w:semiHidden="0" w:uiPriority="61" w:unhideWhenUsed="0"/>
-    <w:lsdException w:name="Light Grid Accent 2" w:semiHidden="0" w:uiPriority="62" w:unhideWhenUsed="0"/>
-    <w:lsdException w:name="Medium Shading 1 Accent 2" w:semiHidden="0" w:uiPriority="63" w:unhideWhenUsed="0"/>
-    <w:lsdException w:name="Medium Shading 2 Accent 2" w:semiHidden="0" w:uiPriority="64" w:unhideWhenUsed="0"/>
-    <w:lsdException w:name="Medium List 1 Accent 2" w:semiHidden="0" w:uiPriority="65" w:unhideWhenUsed="0"/>
-    <w:lsdException w:name="Medium List 2 Accent 2" w:semiHidden="0" w:uiPriority="66" w:unhideWhenUsed="0"/>
-    <w:lsdException w:name="Medium Grid 1 Accent 2" w:semiHidden="0" w:uiPriority="67" w:unhideWhenUsed="0"/>
-    <w:lsdException w:name="Medium Grid 2 Accent 2" w:semiHidden="0" w:uiPriority="68" w:unhideWhenUsed="0"/>
-    <w:lsdException w:name="Medium Grid 3 Accent 2" w:semiHidden="0" w:uiPriority="69" w:unhideWhenUsed="0"/>
-    <w:lsdException w:name="Dark List Accent 2" w:semiHidden="0" w:uiPriority="70" w:unhideWhenUsed="0"/>
-    <w:lsdException w:name="Colorful Shading Accent 2" w:semiHidden="0" w:uiPriority="71" w:unhideWhenUsed="0"/>
-    <w:lsdException w:name="Colorful List Accent 2" w:semiHidden="0" w:uiPriority="72" w:unhideWhenUsed="0"/>
-    <w:lsdException w:name="Colorful Grid Accent 2" w:semiHidden="0" w:uiPriority="73" w:unhideWhenUsed="0"/>
-    <w:lsdException w:name="Light Shading Accent 3" w:semiHidden="0" w:uiPriority="60" w:unhideWhenUsed="0"/>
-    <w:lsdException w:name="Light List Accent 3" w:semiHidden="0" w:uiPriority="61" w:unhideWhenUsed="0"/>
-    <w:lsdException w:name="Light Grid Accent 3" w:semiHidden="0" w:uiPriority="62" w:unhideWhenUsed="0"/>
-    <w:lsdException w:name="Medium Shading 1 Accent 3" w:semiHidden="0" w:uiPriority="63" w:unhideWhenUsed="0"/>
-    <w:lsdException w:name="Medium Shading 2 Accent 3" w:semiHidden="0" w:uiPriority="64" w:unhideWhenUsed="0"/>
-    <w:lsdException w:name="Medium List 1 Accent 3" w:semiHidden="0" w:uiPriority="65" w:unhideWhenUsed="0"/>
-    <w:lsdException w:name="Medium List 2 Accent 3" w:semiHidden="0" w:uiPriority="66" w:unhideWhenUsed="0"/>
-    <w:lsdException w:name="Medium Grid 1 Accent 3" w:semiHidden="0" w:uiPriority="67" w:unhideWhenUsed="0"/>
-    <w:lsdException w:name="Medium Grid 2 Accent 3" w:semiHidden="0" w:uiPriority="68" w:unhideWhenUsed="0"/>
-    <w:lsdException w:name="Medium Grid 3 Accent 3" w:semiHidden="0" w:uiPriority="69" w:unhideWhenUsed="0"/>
-    <w:lsdException w:name="Dark List Accent 3" w:semiHidden="0" w:uiPriority="70" w:unhideWhenUsed="0"/>
-    <w:lsdException w:name="Colorful Shading Accent 3" w:semiHidden="0" w:uiPriority="71" w:unhideWhenUsed="0"/>
-    <w:lsdException w:name="Colorful List Accent 3" w:semiHidden="0" w:uiPriority="72" w:unhideWhenUsed="0"/>
-    <w:lsdException w:name="Colorful Grid Accent 3" w:semiHidden="0" w:uiPriority="73" w:unhideWhenUsed="0"/>
-    <w:lsdException w:name="Light Shading Accent 4" w:semiHidden="0" w:uiPriority="60" w:unhideWhenUsed="0"/>
-    <w:lsdException w:name="Light List Accent 4" w:semiHidden="0" w:uiPriority="61" w:unhideWhenUsed="0"/>
-    <w:lsdException w:name="Light Grid Accent 4" w:semiHidden="0" w:uiPriority="62" w:unhideWhenUsed="0"/>
-    <w:lsdException w:name="Medium Shading 1 Accent 4" w:semiHidden="0" w:uiPriority="63" w:unhideWhenUsed="0"/>
-    <w:lsdException w:name="Medium Shading 2 Accent 4" w:semiHidden="0" w:uiPriority="64" w:unhideWhenUsed="0"/>
-    <w:lsdException w:name="Medium List 1 Accent 4" w:semiHidden="0" w:uiPriority="65" w:unhideWhenUsed="0"/>
-    <w:lsdException w:name="Medium List 2 Accent 4" w:semiHidden="0" w:uiPriority="66" w:unhideWhenUsed="0"/>
-    <w:lsdException w:name="Medium Grid 1 Accent 4" w:semiHidden="0" w:uiPriority="67" w:unhideWhenUsed="0"/>
-    <w:lsdException w:name="Medium Grid 2 Accent 4" w:semiHidden="0" w:uiPriority="68" w:unhideWhenUsed="0"/>
-    <w:lsdException w:name="Medium Grid 3 Accent 4" w:semiHidden="0" w:uiPriority="69" w:unhideWhenUsed="0"/>
-    <w:lsdException w:name="Dark List Accent 4" w:semiHidden="0" w:uiPriority="70" w:unhideWhenUsed="0"/>
-    <w:lsdException w:name="Colorful Shading Accent 4" w:semiHidden="0" w:uiPriority="71" w:unhideWhenUsed="0"/>
-    <w:lsdException w:name="Colorful List Accent 4" w:semiHidden="0" w:uiPriority="72" w:unhideWhenUsed="0"/>
-    <w:lsdException w:name="Colorful Grid Accent 4" w:semiHidden="0" w:uiPriority="73" w:unhideWhenUsed="0"/>
-    <w:lsdException w:name="Light Shading Accent 5" w:semiHidden="0" w:uiPriority="60" w:unhideWhenUsed="0"/>
-    <w:lsdException w:name="Light List Accent 5" w:semiHidden="0" w:uiPriority="61" w:unhideWhenUsed="0"/>
-    <w:lsdException w:name="Light Grid Accent 5" w:semiHidden="0" w:uiPriority="62" w:unhideWhenUsed="0"/>
-    <w:lsdException w:name="Medium Shading 1 Accent 5" w:semiHidden="0" w:uiPriority="63" w:unhideWhenUsed="0"/>
-    <w:lsdException w:name="Medium Shading 2 Accent 5" w:semiHidden="0" w:uiPriority="64" w:unhideWhenUsed="0"/>
-    <w:lsdException w:name="Medium List 1 Accent 5" w:semiHidden="0" w:uiPriority="65" w:unhideWhenUsed="0"/>
-    <w:lsdException w:name="Medium List 2 Accent 5" w:semiHidden="0" w:uiPriority="66" w:unhideWhenUsed="0"/>
-    <w:lsdException w:name="Medium Grid 1 Accent 5" w:semiHidden="0" w:uiPriority="67" w:unhideWhenUsed="0"/>
-    <w:lsdException w:name="Medium Grid 2 Accent 5" w:semiHidden="0" w:uiPriority="68" w:unhideWhenUsed="0"/>
-    <w:lsdException w:name="Medium Grid 3 Accent 5" w:semiHidden="0" w:uiPriority="69" w:unhideWhenUsed="0"/>
-    <w:lsdException w:name="Dark List Accent 5" w:semiHidden="0" w:uiPriority="70" w:unhideWhenUsed="0"/>
-    <w:lsdException w:name="Colorful Shading Accent 5" w:semiHidden="0" w:uiPriority="71" w:unhideWhenUsed="0"/>
-    <w:lsdException w:name="Colorful List Accent 5" w:semiHidden="0" w:uiPriority="72" w:unhideWhenUsed="0"/>
-    <w:lsdException w:name="Colorful Grid Accent 5" w:semiHidden="0" w:uiPriority="73" w:unhideWhenUsed="0"/>
-    <w:lsdException w:name="Light Shading Accent 6" w:semiHidden="0" w:uiPriority="60" w:unhideWhenUsed="0"/>
-    <w:lsdException w:name="Light List Accent 6" w:semiHidden="0" w:uiPriority="61" w:unhideWhenUsed="0"/>
-    <w:lsdException w:name="Light Grid Accent 6" w:semiHidden="0" w:uiPriority="62" w:unhideWhenUsed="0"/>
-    <w:lsdException w:name="Medium Shading 1 Accent 6" w:semiHidden="0" w:uiPriority="63" w:unhideWhenUsed="0"/>
-    <w:lsdException w:name="Medium Shading 2 Accent 6" w:semiHidden="0" w:uiPriority="64" w:unhideWhenUsed="0"/>
-    <w:lsdException w:name="Medium List 1 Accent 6" w:semiHidden="0" w:uiPriority="65" w:unhideWhenUsed="0"/>
-    <w:lsdException w:name="Medium List 2 Accent 6" w:semiHidden="0" w:uiPriority="66" w:unhideWhenUsed="0"/>
-    <w:lsdException w:name="Medium Grid 1 Accent 6" w:semiHidden="0" w:uiPriority="67" w:unhideWhenUsed="0"/>
-    <w:lsdException w:name="Medium Grid 2 Accent 6" w:semiHidden="0" w:uiPriority="68" w:unhideWhenUsed="0"/>
-    <w:lsdException w:name="Medium Grid 3 Accent 6" w:semiHidden="0" w:uiPriority="69" w:unhideWhenUsed="0"/>
-    <w:lsdException w:name="Dark List Accent 6" w:semiHidden="0" w:uiPriority="70" w:unhideWhenUsed="0"/>
-    <w:lsdException w:name="Colorful Shading Accent 6" w:semiHidden="0" w:uiPriority="71" w:unhideWhenUsed="0"/>
-    <w:lsdException w:name="Colorful List Accent 6" w:semiHidden="0" w:uiPriority="72" w:unhideWhenUsed="0"/>
-    <w:lsdException w:name="Colorful Grid Accent 6" w:semiHidden="0" w:uiPriority="73" w:unhideWhenUsed="0"/>
-    <w:lsdException w:name="Subtle Emphasis" w:semiHidden="0" w:uiPriority="19" w:unhideWhenUsed="0" w:qFormat="1"/>
-    <w:lsdException w:name="Intense Emphasis" w:semiHidden="0" w:uiPriority="21" w:unhideWhenUsed="0" w:qFormat="1"/>
-    <w:lsdException w:name="Subtle Reference" w:semiHidden="0" w:uiPriority="31" w:unhideWhenUsed="0" w:qFormat="1"/>
-    <w:lsdException w:name="Intense Reference" w:semiHidden="0" w:uiPriority="32" w:unhideWhenUsed="0" w:qFormat="1"/>
-    <w:lsdException w:name="Book Title" w:semiHidden="0" w:uiPriority="33" w:unhideWhenUsed="0" w:qFormat="1"/>
-    <w:lsdException w:name="Bibliography" w:uiPriority="37"/>
-    <w:lsdException w:name="TOC Heading" w:uiPriority="39" w:qFormat="1"/>
-  </w:latentStyles>
-  <w:style w:type="paragraph" w:default="1" w:styleId="Normal">
-    <w:name w:val="Normal"/>
-    <w:qFormat/>
-  </w:style>
-  <w:style w:type="character" w:default="1" w:styleId="Policepardfaut">
-    <w:name w:val="Default Paragraph Font"/>
-    <w:uiPriority w:val="1"/>
-    <w:semiHidden/>
-    <w:unhideWhenUsed/>
-  </w:style>
-  <w:style w:type="table" w:default="1" w:styleId="TableauNormal">
-    <w:name w:val="Normal Table"/>
-    <w:uiPriority w:val="99"/>
-    <w:semiHidden/>
-    <w:unhideWhenUsed/>
-    <w:tblPr>
-      <w:tblInd w:w="0" w:type="dxa"/>
-      <w:tblCellMar>
-        <w:top w:w="0" w:type="dxa"/>
-        <w:left w:w="108" w:type="dxa"/>
-        <w:bottom w:w="0" w:type="dxa"/>
-        <w:right w:w="108" w:type="dxa"/>
-      </w:tblCellMar>
-    </w:tblPr>
-  </w:style>
-  <w:style w:type="numbering" w:default="1" w:styleId="Aucuneliste">
-    <w:name w:val="No List"/>
-    <w:uiPriority w:val="99"/>
-    <w:semiHidden/>
-    <w:unhideWhenUsed/>
-  </w:style>
-  <w:style w:type="paragraph" w:customStyle="1" w:styleId="3D6BD59DFA1B49F380DD87BB4DBD4EB0">
-    <w:name w:val="3D6BD59DFA1B49F380DD87BB4DBD4EB0"/>
-    <w:rsid w:val="007C02BB"/>
-  </w:style>
-  <w:style w:type="paragraph" w:customStyle="1" w:styleId="514DA68F750A49628D7463338DB6E759">
-    <w:name w:val="514DA68F750A49628D7463338DB6E759"/>
-    <w:rsid w:val="007C02BB"/>
-  </w:style>
-  <w:style w:type="paragraph" w:customStyle="1" w:styleId="288C6AA63E0F4D1EA8CC6D04E1818E1C">
-    <w:name w:val="288C6AA63E0F4D1EA8CC6D04E1818E1C"/>
-    <w:rsid w:val="007C02BB"/>
-  </w:style>
-</w:styles>
-</file>
-
-<file path=word/glossary/webSettings.xml><?xml version="1.0" encoding="utf-8"?>
-<w:webSettings xmlns:mc="http://schemas.openxmlformats.org/markup-compatibility/2006" xmlns:r="http://schemas.openxmlformats.org/officeDocument/2006/relationships" xmlns:w="http://schemas.openxmlformats.org/wordprocessingml/2006/main" xmlns:w14="http://schemas.microsoft.com/office/word/2010/wordml" mc:Ignorable="w14">
-  <w:optimizeForBrowser/>
-  <w:allowPNG/>
-</w:webSettings>
-</file>
-
 <file path=word/theme/theme1.xml><?xml version="1.0" encoding="utf-8"?>
 <a:theme xmlns:a="http://schemas.openxmlformats.org/drawingml/2006/main" name="Thème Office">
   <a:themeElements>
@@ -10108,7 +9591,7 @@
 </file>
 
 <file path=customXml/itemProps1.xml><?xml version="1.0" encoding="utf-8"?>
-<ds:datastoreItem xmlns:ds="http://schemas.openxmlformats.org/officeDocument/2006/customXml" ds:itemID="{FD5B4AFA-8ED5-4C28-B048-556242421ECF}">
+<ds:datastoreItem xmlns:ds="http://schemas.openxmlformats.org/officeDocument/2006/customXml" ds:itemID="{8D5BF65C-03C0-48D5-8EF1-7C2939788EA4}">
   <ds:schemaRefs>
     <ds:schemaRef ds:uri="http://schemas.openxmlformats.org/officeDocument/2006/bibliography"/>
   </ds:schemaRefs>

</xml_diff>

<commit_message>
- Edit at 13h.
</commit_message>
<xml_diff>
--- a/DOCS_GMT/Cahier des Charges_v005.docx
+++ b/DOCS_GMT/Cahier des Charges_v005.docx
@@ -102,7 +102,7 @@
           <w:r>
             <w:fldChar w:fldCharType="separate"/>
           </w:r>
-          <w:hyperlink w:anchor="_Toc442285714" w:history="1">
+          <w:hyperlink w:anchor="_Toc442349450" w:history="1">
             <w:r>
               <w:rPr>
                 <w:rStyle w:val="Lienhypertexte"/>
@@ -144,7 +144,7 @@
                 <w:noProof/>
                 <w:webHidden/>
               </w:rPr>
-              <w:instrText xml:space="preserve"> PAGEREF _Toc442285714 \h </w:instrText>
+              <w:instrText xml:space="preserve"> PAGEREF _Toc442349450 \h </w:instrText>
             </w:r>
             <w:r>
               <w:rPr>
@@ -186,7 +186,7 @@
               <w:noProof/>
             </w:rPr>
           </w:pPr>
-          <w:hyperlink w:anchor="_Toc442285715" w:history="1">
+          <w:hyperlink w:anchor="_Toc442349451" w:history="1">
             <w:r>
               <w:rPr>
                 <w:rStyle w:val="Lienhypertexte"/>
@@ -228,7 +228,7 @@
                 <w:noProof/>
                 <w:webHidden/>
               </w:rPr>
-              <w:instrText xml:space="preserve"> PAGEREF _Toc442285715 \h </w:instrText>
+              <w:instrText xml:space="preserve"> PAGEREF _Toc442349451 \h </w:instrText>
             </w:r>
             <w:r>
               <w:rPr>
@@ -270,7 +270,7 @@
               <w:noProof/>
             </w:rPr>
           </w:pPr>
-          <w:hyperlink w:anchor="_Toc442285716" w:history="1">
+          <w:hyperlink w:anchor="_Toc442349452" w:history="1">
             <w:r>
               <w:rPr>
                 <w:rStyle w:val="Lienhypertexte"/>
@@ -312,7 +312,7 @@
                 <w:noProof/>
                 <w:webHidden/>
               </w:rPr>
-              <w:instrText xml:space="preserve"> PAGEREF _Toc442285716 \h </w:instrText>
+              <w:instrText xml:space="preserve"> PAGEREF _Toc442349452 \h </w:instrText>
             </w:r>
             <w:r>
               <w:rPr>
@@ -354,7 +354,7 @@
               <w:noProof/>
             </w:rPr>
           </w:pPr>
-          <w:hyperlink w:anchor="_Toc442285717" w:history="1">
+          <w:hyperlink w:anchor="_Toc442349453" w:history="1">
             <w:r>
               <w:rPr>
                 <w:rStyle w:val="Lienhypertexte"/>
@@ -396,7 +396,7 @@
                 <w:noProof/>
                 <w:webHidden/>
               </w:rPr>
-              <w:instrText xml:space="preserve"> PAGEREF _Toc442285717 \h </w:instrText>
+              <w:instrText xml:space="preserve"> PAGEREF _Toc442349453 \h </w:instrText>
             </w:r>
             <w:r>
               <w:rPr>
@@ -438,7 +438,7 @@
               <w:noProof/>
             </w:rPr>
           </w:pPr>
-          <w:hyperlink w:anchor="_Toc442285718" w:history="1">
+          <w:hyperlink w:anchor="_Toc442349454" w:history="1">
             <w:r>
               <w:rPr>
                 <w:rStyle w:val="Lienhypertexte"/>
@@ -480,7 +480,7 @@
                 <w:noProof/>
                 <w:webHidden/>
               </w:rPr>
-              <w:instrText xml:space="preserve"> PAGEREF _Toc442285718 \h </w:instrText>
+              <w:instrText xml:space="preserve"> PAGEREF _Toc442349454 \h </w:instrText>
             </w:r>
             <w:r>
               <w:rPr>
@@ -522,7 +522,7 @@
               <w:noProof/>
             </w:rPr>
           </w:pPr>
-          <w:hyperlink w:anchor="_Toc442285719" w:history="1">
+          <w:hyperlink w:anchor="_Toc442349455" w:history="1">
             <w:r>
               <w:rPr>
                 <w:rStyle w:val="Lienhypertexte"/>
@@ -564,7 +564,7 @@
                 <w:noProof/>
                 <w:webHidden/>
               </w:rPr>
-              <w:instrText xml:space="preserve"> PAGEREF _Toc442285719 \h </w:instrText>
+              <w:instrText xml:space="preserve"> PAGEREF _Toc442349455 \h </w:instrText>
             </w:r>
             <w:r>
               <w:rPr>
@@ -606,7 +606,7 @@
               <w:noProof/>
             </w:rPr>
           </w:pPr>
-          <w:hyperlink w:anchor="_Toc442285720" w:history="1">
+          <w:hyperlink w:anchor="_Toc442349456" w:history="1">
             <w:r>
               <w:rPr>
                 <w:rStyle w:val="Lienhypertexte"/>
@@ -648,7 +648,7 @@
                 <w:noProof/>
                 <w:webHidden/>
               </w:rPr>
-              <w:instrText xml:space="preserve"> PAGEREF _Toc442285720 \h </w:instrText>
+              <w:instrText xml:space="preserve"> PAGEREF _Toc442349456 \h </w:instrText>
             </w:r>
             <w:r>
               <w:rPr>
@@ -690,7 +690,7 @@
               <w:noProof/>
             </w:rPr>
           </w:pPr>
-          <w:hyperlink w:anchor="_Toc442285721" w:history="1">
+          <w:hyperlink w:anchor="_Toc442349457" w:history="1">
             <w:r>
               <w:rPr>
                 <w:rStyle w:val="Lienhypertexte"/>
@@ -732,7 +732,7 @@
                 <w:noProof/>
                 <w:webHidden/>
               </w:rPr>
-              <w:instrText xml:space="preserve"> PAGEREF _Toc442285721 \h </w:instrText>
+              <w:instrText xml:space="preserve"> PAGEREF _Toc442349457 \h </w:instrText>
             </w:r>
             <w:r>
               <w:rPr>
@@ -774,7 +774,7 @@
               <w:noProof/>
             </w:rPr>
           </w:pPr>
-          <w:hyperlink w:anchor="_Toc442285722" w:history="1">
+          <w:hyperlink w:anchor="_Toc442349458" w:history="1">
             <w:r>
               <w:rPr>
                 <w:rStyle w:val="Lienhypertexte"/>
@@ -816,7 +816,7 @@
                 <w:noProof/>
                 <w:webHidden/>
               </w:rPr>
-              <w:instrText xml:space="preserve"> PAGEREF _Toc442285722 \h </w:instrText>
+              <w:instrText xml:space="preserve"> PAGEREF _Toc442349458 \h </w:instrText>
             </w:r>
             <w:r>
               <w:rPr>
@@ -858,7 +858,7 @@
               <w:noProof/>
             </w:rPr>
           </w:pPr>
-          <w:hyperlink w:anchor="_Toc442285723" w:history="1">
+          <w:hyperlink w:anchor="_Toc442349459" w:history="1">
             <w:r>
               <w:rPr>
                 <w:rStyle w:val="Lienhypertexte"/>
@@ -900,7 +900,7 @@
                 <w:noProof/>
                 <w:webHidden/>
               </w:rPr>
-              <w:instrText xml:space="preserve"> PAGEREF _Toc442285723 \h </w:instrText>
+              <w:instrText xml:space="preserve"> PAGEREF _Toc442349459 \h </w:instrText>
             </w:r>
             <w:r>
               <w:rPr>
@@ -942,7 +942,7 @@
               <w:noProof/>
             </w:rPr>
           </w:pPr>
-          <w:hyperlink w:anchor="_Toc442285724" w:history="1">
+          <w:hyperlink w:anchor="_Toc442349460" w:history="1">
             <w:r>
               <w:rPr>
                 <w:rStyle w:val="Lienhypertexte"/>
@@ -984,7 +984,7 @@
                 <w:noProof/>
                 <w:webHidden/>
               </w:rPr>
-              <w:instrText xml:space="preserve"> PAGEREF _Toc442285724 \h </w:instrText>
+              <w:instrText xml:space="preserve"> PAGEREF _Toc442349460 \h </w:instrText>
             </w:r>
             <w:r>
               <w:rPr>
@@ -1026,7 +1026,7 @@
               <w:noProof/>
             </w:rPr>
           </w:pPr>
-          <w:hyperlink w:anchor="_Toc442285725" w:history="1">
+          <w:hyperlink w:anchor="_Toc442349461" w:history="1">
             <w:r>
               <w:rPr>
                 <w:rStyle w:val="Lienhypertexte"/>
@@ -1047,7 +1047,7 @@
                 <w:noProof/>
                 <w:lang w:val="fr-FR"/>
               </w:rPr>
-              <w:t>Chef  d’antenne et Animateur</w:t>
+              <w:t>Interface pour le Chef  d’antenne et Animateur</w:t>
             </w:r>
             <w:r>
               <w:rPr>
@@ -1068,7 +1068,7 @@
                 <w:noProof/>
                 <w:webHidden/>
               </w:rPr>
-              <w:instrText xml:space="preserve"> PAGEREF _Toc442285725 \h </w:instrText>
+              <w:instrText xml:space="preserve"> PAGEREF _Toc442349461 \h </w:instrText>
             </w:r>
             <w:r>
               <w:rPr>
@@ -1110,7 +1110,7 @@
               <w:noProof/>
             </w:rPr>
           </w:pPr>
-          <w:hyperlink w:anchor="_Toc442285726" w:history="1">
+          <w:hyperlink w:anchor="_Toc442349462" w:history="1">
             <w:r>
               <w:rPr>
                 <w:rStyle w:val="Lienhypertexte"/>
@@ -1131,7 +1131,7 @@
                 <w:noProof/>
                 <w:lang w:val="fr-FR"/>
               </w:rPr>
-              <w:t>Configuration Reference</w:t>
+              <w:t>Configuration Reference pour afficher l’historique des Realistations/Programmes</w:t>
             </w:r>
             <w:r>
               <w:rPr>
@@ -1152,7 +1152,7 @@
                 <w:noProof/>
                 <w:webHidden/>
               </w:rPr>
-              <w:instrText xml:space="preserve"> PAGEREF _Toc442285726 \h </w:instrText>
+              <w:instrText xml:space="preserve"> PAGEREF _Toc442349462 \h </w:instrText>
             </w:r>
             <w:r>
               <w:rPr>
@@ -1194,7 +1194,7 @@
               <w:noProof/>
             </w:rPr>
           </w:pPr>
-          <w:hyperlink w:anchor="_Toc442285727" w:history="1">
+          <w:hyperlink w:anchor="_Toc442349463" w:history="1">
             <w:r>
               <w:rPr>
                 <w:rStyle w:val="Lienhypertexte"/>
@@ -1236,7 +1236,7 @@
                 <w:noProof/>
                 <w:webHidden/>
               </w:rPr>
-              <w:instrText xml:space="preserve"> PAGEREF _Toc442285727 \h </w:instrText>
+              <w:instrText xml:space="preserve"> PAGEREF _Toc442349463 \h </w:instrText>
             </w:r>
             <w:r>
               <w:rPr>
@@ -1257,6 +1257,258 @@
                 <w:webHidden/>
               </w:rPr>
               <w:t>12</w:t>
+            </w:r>
+            <w:r>
+              <w:rPr>
+                <w:noProof/>
+                <w:webHidden/>
+              </w:rPr>
+              <w:fldChar w:fldCharType="end"/>
+            </w:r>
+          </w:hyperlink>
+        </w:p>
+        <w:p>
+          <w:pPr>
+            <w:pStyle w:val="TM3"/>
+            <w:tabs>
+              <w:tab w:val="left" w:pos="1320"/>
+              <w:tab w:val="right" w:leader="dot" w:pos="9628"/>
+            </w:tabs>
+            <w:rPr>
+              <w:noProof/>
+            </w:rPr>
+          </w:pPr>
+          <w:hyperlink w:anchor="_Toc442349464" w:history="1">
+            <w:r>
+              <w:rPr>
+                <w:rStyle w:val="Lienhypertexte"/>
+                <w:noProof/>
+                <w:lang w:val="fr-FR"/>
+              </w:rPr>
+              <w:t>5.4.1</w:t>
+            </w:r>
+            <w:r>
+              <w:rPr>
+                <w:noProof/>
+              </w:rPr>
+              <w:tab/>
+            </w:r>
+            <w:r>
+              <w:rPr>
+                <w:rStyle w:val="Lienhypertexte"/>
+                <w:noProof/>
+                <w:lang w:val="fr-FR"/>
+              </w:rPr>
+              <w:t>Filtrage sur le nom de l’agriculteur</w:t>
+            </w:r>
+            <w:r>
+              <w:rPr>
+                <w:noProof/>
+                <w:webHidden/>
+              </w:rPr>
+              <w:tab/>
+            </w:r>
+            <w:r>
+              <w:rPr>
+                <w:noProof/>
+                <w:webHidden/>
+              </w:rPr>
+              <w:fldChar w:fldCharType="begin"/>
+            </w:r>
+            <w:r>
+              <w:rPr>
+                <w:noProof/>
+                <w:webHidden/>
+              </w:rPr>
+              <w:instrText xml:space="preserve"> PAGEREF _Toc442349464 \h </w:instrText>
+            </w:r>
+            <w:r>
+              <w:rPr>
+                <w:noProof/>
+                <w:webHidden/>
+              </w:rPr>
+            </w:r>
+            <w:r>
+              <w:rPr>
+                <w:noProof/>
+                <w:webHidden/>
+              </w:rPr>
+              <w:fldChar w:fldCharType="separate"/>
+            </w:r>
+            <w:r>
+              <w:rPr>
+                <w:noProof/>
+                <w:webHidden/>
+              </w:rPr>
+              <w:t>12</w:t>
+            </w:r>
+            <w:r>
+              <w:rPr>
+                <w:noProof/>
+                <w:webHidden/>
+              </w:rPr>
+              <w:fldChar w:fldCharType="end"/>
+            </w:r>
+          </w:hyperlink>
+        </w:p>
+        <w:p>
+          <w:pPr>
+            <w:pStyle w:val="TM3"/>
+            <w:tabs>
+              <w:tab w:val="left" w:pos="1320"/>
+              <w:tab w:val="right" w:leader="dot" w:pos="9628"/>
+            </w:tabs>
+            <w:rPr>
+              <w:noProof/>
+            </w:rPr>
+          </w:pPr>
+          <w:hyperlink w:anchor="_Toc442349465" w:history="1">
+            <w:r>
+              <w:rPr>
+                <w:rStyle w:val="Lienhypertexte"/>
+                <w:noProof/>
+                <w:lang w:val="fr-FR"/>
+              </w:rPr>
+              <w:t>5.4.2</w:t>
+            </w:r>
+            <w:r>
+              <w:rPr>
+                <w:noProof/>
+              </w:rPr>
+              <w:tab/>
+            </w:r>
+            <w:r>
+              <w:rPr>
+                <w:rStyle w:val="Lienhypertexte"/>
+                <w:noProof/>
+                <w:lang w:val="fr-FR"/>
+              </w:rPr>
+              <w:t>Gestion des resultat</w:t>
+            </w:r>
+            <w:r>
+              <w:rPr>
+                <w:noProof/>
+                <w:webHidden/>
+              </w:rPr>
+              <w:tab/>
+            </w:r>
+            <w:r>
+              <w:rPr>
+                <w:noProof/>
+                <w:webHidden/>
+              </w:rPr>
+              <w:fldChar w:fldCharType="begin"/>
+            </w:r>
+            <w:r>
+              <w:rPr>
+                <w:noProof/>
+                <w:webHidden/>
+              </w:rPr>
+              <w:instrText xml:space="preserve"> PAGEREF _Toc442349465 \h </w:instrText>
+            </w:r>
+            <w:r>
+              <w:rPr>
+                <w:noProof/>
+                <w:webHidden/>
+              </w:rPr>
+            </w:r>
+            <w:r>
+              <w:rPr>
+                <w:noProof/>
+                <w:webHidden/>
+              </w:rPr>
+              <w:fldChar w:fldCharType="separate"/>
+            </w:r>
+            <w:r>
+              <w:rPr>
+                <w:noProof/>
+                <w:webHidden/>
+              </w:rPr>
+              <w:t>13</w:t>
+            </w:r>
+            <w:r>
+              <w:rPr>
+                <w:noProof/>
+                <w:webHidden/>
+              </w:rPr>
+              <w:fldChar w:fldCharType="end"/>
+            </w:r>
+          </w:hyperlink>
+        </w:p>
+        <w:p>
+          <w:pPr>
+            <w:pStyle w:val="TM3"/>
+            <w:tabs>
+              <w:tab w:val="left" w:pos="1320"/>
+              <w:tab w:val="right" w:leader="dot" w:pos="9628"/>
+            </w:tabs>
+            <w:rPr>
+              <w:noProof/>
+            </w:rPr>
+          </w:pPr>
+          <w:hyperlink w:anchor="_Toc442349466" w:history="1">
+            <w:r>
+              <w:rPr>
+                <w:rStyle w:val="Lienhypertexte"/>
+                <w:noProof/>
+                <w:lang w:val="fr-FR"/>
+              </w:rPr>
+              <w:t>5.4.3</w:t>
+            </w:r>
+            <w:r>
+              <w:rPr>
+                <w:noProof/>
+              </w:rPr>
+              <w:tab/>
+            </w:r>
+            <w:r>
+              <w:rPr>
+                <w:rStyle w:val="Lienhypertexte"/>
+                <w:noProof/>
+                <w:lang w:val="fr-FR"/>
+              </w:rPr>
+              <w:t>Validation Multiple</w:t>
+            </w:r>
+            <w:r>
+              <w:rPr>
+                <w:noProof/>
+                <w:webHidden/>
+              </w:rPr>
+              <w:tab/>
+            </w:r>
+            <w:r>
+              <w:rPr>
+                <w:noProof/>
+                <w:webHidden/>
+              </w:rPr>
+              <w:fldChar w:fldCharType="begin"/>
+            </w:r>
+            <w:r>
+              <w:rPr>
+                <w:noProof/>
+                <w:webHidden/>
+              </w:rPr>
+              <w:instrText xml:space="preserve"> PAGEREF _Toc442349466 \h </w:instrText>
+            </w:r>
+            <w:r>
+              <w:rPr>
+                <w:noProof/>
+                <w:webHidden/>
+              </w:rPr>
+            </w:r>
+            <w:r>
+              <w:rPr>
+                <w:noProof/>
+                <w:webHidden/>
+              </w:rPr>
+              <w:fldChar w:fldCharType="separate"/>
+            </w:r>
+            <w:r>
+              <w:rPr>
+                <w:noProof/>
+                <w:webHidden/>
+              </w:rPr>
+              <w:t>13</w:t>
             </w:r>
             <w:r>
               <w:rPr>
@@ -1278,7 +1530,7 @@
               <w:noProof/>
             </w:rPr>
           </w:pPr>
-          <w:hyperlink w:anchor="_Toc442285728" w:history="1">
+          <w:hyperlink w:anchor="_Toc442349467" w:history="1">
             <w:r>
               <w:rPr>
                 <w:rStyle w:val="Lienhypertexte"/>
@@ -1320,7 +1572,7 @@
                 <w:noProof/>
                 <w:webHidden/>
               </w:rPr>
-              <w:instrText xml:space="preserve"> PAGEREF _Toc442285728 \h </w:instrText>
+              <w:instrText xml:space="preserve"> PAGEREF _Toc442349467 \h </w:instrText>
             </w:r>
             <w:r>
               <w:rPr>
@@ -1341,6 +1593,174 @@
                 <w:webHidden/>
               </w:rPr>
               <w:t>14</w:t>
+            </w:r>
+            <w:r>
+              <w:rPr>
+                <w:noProof/>
+                <w:webHidden/>
+              </w:rPr>
+              <w:fldChar w:fldCharType="end"/>
+            </w:r>
+          </w:hyperlink>
+        </w:p>
+        <w:p>
+          <w:pPr>
+            <w:pStyle w:val="TM3"/>
+            <w:tabs>
+              <w:tab w:val="left" w:pos="1320"/>
+              <w:tab w:val="right" w:leader="dot" w:pos="9628"/>
+            </w:tabs>
+            <w:rPr>
+              <w:noProof/>
+            </w:rPr>
+          </w:pPr>
+          <w:hyperlink w:anchor="_Toc442349468" w:history="1">
+            <w:r>
+              <w:rPr>
+                <w:rStyle w:val="Lienhypertexte"/>
+                <w:noProof/>
+                <w:lang w:val="fr-FR"/>
+              </w:rPr>
+              <w:t>5.5.1</w:t>
+            </w:r>
+            <w:r>
+              <w:rPr>
+                <w:noProof/>
+              </w:rPr>
+              <w:tab/>
+            </w:r>
+            <w:r>
+              <w:rPr>
+                <w:rStyle w:val="Lienhypertexte"/>
+                <w:noProof/>
+                <w:lang w:val="fr-FR"/>
+              </w:rPr>
+              <w:t>Filtrage sur le nom de l’agriculteur</w:t>
+            </w:r>
+            <w:r>
+              <w:rPr>
+                <w:noProof/>
+                <w:webHidden/>
+              </w:rPr>
+              <w:tab/>
+            </w:r>
+            <w:r>
+              <w:rPr>
+                <w:noProof/>
+                <w:webHidden/>
+              </w:rPr>
+              <w:fldChar w:fldCharType="begin"/>
+            </w:r>
+            <w:r>
+              <w:rPr>
+                <w:noProof/>
+                <w:webHidden/>
+              </w:rPr>
+              <w:instrText xml:space="preserve"> PAGEREF _Toc442349468 \h </w:instrText>
+            </w:r>
+            <w:r>
+              <w:rPr>
+                <w:noProof/>
+                <w:webHidden/>
+              </w:rPr>
+            </w:r>
+            <w:r>
+              <w:rPr>
+                <w:noProof/>
+                <w:webHidden/>
+              </w:rPr>
+              <w:fldChar w:fldCharType="separate"/>
+            </w:r>
+            <w:r>
+              <w:rPr>
+                <w:noProof/>
+                <w:webHidden/>
+              </w:rPr>
+              <w:t>14</w:t>
+            </w:r>
+            <w:r>
+              <w:rPr>
+                <w:noProof/>
+                <w:webHidden/>
+              </w:rPr>
+              <w:fldChar w:fldCharType="end"/>
+            </w:r>
+          </w:hyperlink>
+        </w:p>
+        <w:p>
+          <w:pPr>
+            <w:pStyle w:val="TM3"/>
+            <w:tabs>
+              <w:tab w:val="left" w:pos="1320"/>
+              <w:tab w:val="right" w:leader="dot" w:pos="9628"/>
+            </w:tabs>
+            <w:rPr>
+              <w:noProof/>
+            </w:rPr>
+          </w:pPr>
+          <w:hyperlink w:anchor="_Toc442349469" w:history="1">
+            <w:r>
+              <w:rPr>
+                <w:rStyle w:val="Lienhypertexte"/>
+                <w:noProof/>
+                <w:lang w:val="fr-FR"/>
+              </w:rPr>
+              <w:t>5.5.2</w:t>
+            </w:r>
+            <w:r>
+              <w:rPr>
+                <w:noProof/>
+              </w:rPr>
+              <w:tab/>
+            </w:r>
+            <w:r>
+              <w:rPr>
+                <w:rStyle w:val="Lienhypertexte"/>
+                <w:noProof/>
+                <w:lang w:val="fr-FR"/>
+              </w:rPr>
+              <w:t>Changement valeurs possible</w:t>
+            </w:r>
+            <w:r>
+              <w:rPr>
+                <w:noProof/>
+                <w:webHidden/>
+              </w:rPr>
+              <w:tab/>
+            </w:r>
+            <w:r>
+              <w:rPr>
+                <w:noProof/>
+                <w:webHidden/>
+              </w:rPr>
+              <w:fldChar w:fldCharType="begin"/>
+            </w:r>
+            <w:r>
+              <w:rPr>
+                <w:noProof/>
+                <w:webHidden/>
+              </w:rPr>
+              <w:instrText xml:space="preserve"> PAGEREF _Toc442349469 \h </w:instrText>
+            </w:r>
+            <w:r>
+              <w:rPr>
+                <w:noProof/>
+                <w:webHidden/>
+              </w:rPr>
+            </w:r>
+            <w:r>
+              <w:rPr>
+                <w:noProof/>
+                <w:webHidden/>
+              </w:rPr>
+              <w:fldChar w:fldCharType="separate"/>
+            </w:r>
+            <w:r>
+              <w:rPr>
+                <w:noProof/>
+                <w:webHidden/>
+              </w:rPr>
+              <w:t>15</w:t>
             </w:r>
             <w:r>
               <w:rPr>
@@ -1362,7 +1782,7 @@
               <w:noProof/>
             </w:rPr>
           </w:pPr>
-          <w:hyperlink w:anchor="_Toc442285729" w:history="1">
+          <w:hyperlink w:anchor="_Toc442349470" w:history="1">
             <w:r>
               <w:rPr>
                 <w:rStyle w:val="Lienhypertexte"/>
@@ -1404,7 +1824,7 @@
                 <w:noProof/>
                 <w:webHidden/>
               </w:rPr>
-              <w:instrText xml:space="preserve"> PAGEREF _Toc442285729 \h </w:instrText>
+              <w:instrText xml:space="preserve"> PAGEREF _Toc442349470 \h </w:instrText>
             </w:r>
             <w:r>
               <w:rPr>
@@ -1424,7 +1844,91 @@
                 <w:noProof/>
                 <w:webHidden/>
               </w:rPr>
-              <w:t>15</w:t>
+              <w:t>16</w:t>
+            </w:r>
+            <w:r>
+              <w:rPr>
+                <w:noProof/>
+                <w:webHidden/>
+              </w:rPr>
+              <w:fldChar w:fldCharType="end"/>
+            </w:r>
+          </w:hyperlink>
+        </w:p>
+        <w:p>
+          <w:pPr>
+            <w:pStyle w:val="TM2"/>
+            <w:tabs>
+              <w:tab w:val="left" w:pos="880"/>
+              <w:tab w:val="right" w:leader="dot" w:pos="9628"/>
+            </w:tabs>
+            <w:rPr>
+              <w:noProof/>
+            </w:rPr>
+          </w:pPr>
+          <w:hyperlink w:anchor="_Toc442349471" w:history="1">
+            <w:r>
+              <w:rPr>
+                <w:rStyle w:val="Lienhypertexte"/>
+                <w:noProof/>
+                <w:lang w:val="fr-FR"/>
+              </w:rPr>
+              <w:t>5.7</w:t>
+            </w:r>
+            <w:r>
+              <w:rPr>
+                <w:noProof/>
+              </w:rPr>
+              <w:tab/>
+            </w:r>
+            <w:r>
+              <w:rPr>
+                <w:rStyle w:val="Lienhypertexte"/>
+                <w:noProof/>
+                <w:lang w:val="fr-FR"/>
+              </w:rPr>
+              <w:t>Flux Financieres -&gt; Batch, filtre sur Departement</w:t>
+            </w:r>
+            <w:r>
+              <w:rPr>
+                <w:noProof/>
+                <w:webHidden/>
+              </w:rPr>
+              <w:tab/>
+            </w:r>
+            <w:r>
+              <w:rPr>
+                <w:noProof/>
+                <w:webHidden/>
+              </w:rPr>
+              <w:fldChar w:fldCharType="begin"/>
+            </w:r>
+            <w:r>
+              <w:rPr>
+                <w:noProof/>
+                <w:webHidden/>
+              </w:rPr>
+              <w:instrText xml:space="preserve"> PAGEREF _Toc442349471 \h </w:instrText>
+            </w:r>
+            <w:r>
+              <w:rPr>
+                <w:noProof/>
+                <w:webHidden/>
+              </w:rPr>
+            </w:r>
+            <w:r>
+              <w:rPr>
+                <w:noProof/>
+                <w:webHidden/>
+              </w:rPr>
+              <w:fldChar w:fldCharType="separate"/>
+            </w:r>
+            <w:r>
+              <w:rPr>
+                <w:noProof/>
+                <w:webHidden/>
+              </w:rPr>
+              <w:t>16</w:t>
             </w:r>
             <w:r>
               <w:rPr>
@@ -1493,7 +1997,7 @@
           <w:lang w:val="fr-FR"/>
         </w:rPr>
       </w:pPr>
-      <w:bookmarkStart w:id="0" w:name="_Toc442285714"/>
+      <w:bookmarkStart w:id="0" w:name="_Toc442349450"/>
       <w:r>
         <w:rPr>
           <w:lang w:val="fr-FR"/>
@@ -1604,7 +2108,7 @@
           <w:lang w:val="fr-FR"/>
         </w:rPr>
       </w:pPr>
-      <w:bookmarkStart w:id="1" w:name="_Toc442285715"/>
+      <w:bookmarkStart w:id="1" w:name="_Toc442349451"/>
       <w:r>
         <w:rPr>
           <w:lang w:val="fr-FR"/>
@@ -1785,7 +2289,7 @@
           <w:lang w:val="fr-FR"/>
         </w:rPr>
       </w:pPr>
-      <w:bookmarkStart w:id="2" w:name="_Toc442285716"/>
+      <w:bookmarkStart w:id="2" w:name="_Toc442349452"/>
       <w:r>
         <w:rPr>
           <w:lang w:val="fr-FR"/>
@@ -1802,7 +2306,7 @@
           <w:lang w:val="fr-FR"/>
         </w:rPr>
       </w:pPr>
-      <w:bookmarkStart w:id="3" w:name="_Toc442285717"/>
+      <w:bookmarkStart w:id="3" w:name="_Toc442349453"/>
       <w:r>
         <w:rPr>
           <w:lang w:val="fr-FR"/>
@@ -1818,7 +2322,7 @@
           <w:lang w:val="fr-FR"/>
         </w:rPr>
       </w:pPr>
-      <w:bookmarkStart w:id="4" w:name="_Toc442285718"/>
+      <w:bookmarkStart w:id="4" w:name="_Toc442349454"/>
       <w:r>
         <w:rPr>
           <w:lang w:val="fr-FR"/>
@@ -1834,7 +2338,7 @@
           <w:lang w:val="fr-FR"/>
         </w:rPr>
       </w:pPr>
-      <w:bookmarkStart w:id="5" w:name="_Toc442285719"/>
+      <w:bookmarkStart w:id="5" w:name="_Toc442349455"/>
       <w:r>
         <w:rPr>
           <w:lang w:val="fr-FR"/>
@@ -1850,7 +2354,7 @@
           <w:lang w:val="fr-FR"/>
         </w:rPr>
       </w:pPr>
-      <w:bookmarkStart w:id="6" w:name="_Toc442285720"/>
+      <w:bookmarkStart w:id="6" w:name="_Toc442349456"/>
       <w:r>
         <w:rPr>
           <w:lang w:val="fr-FR"/>
@@ -1866,7 +2370,7 @@
           <w:lang w:val="fr-FR"/>
         </w:rPr>
       </w:pPr>
-      <w:bookmarkStart w:id="7" w:name="_Toc442285721"/>
+      <w:bookmarkStart w:id="7" w:name="_Toc442349457"/>
       <w:r>
         <w:rPr>
           <w:lang w:val="fr-FR"/>
@@ -1882,7 +2386,7 @@
           <w:lang w:val="fr-FR"/>
         </w:rPr>
       </w:pPr>
-      <w:bookmarkStart w:id="8" w:name="_Toc442285722"/>
+      <w:bookmarkStart w:id="8" w:name="_Toc442349458"/>
       <w:r>
         <w:rPr>
           <w:lang w:val="fr-FR"/>
@@ -2055,35 +2559,41 @@
     <w:p>
       <w:pPr>
         <w:rPr>
-          <w:lang w:val="fr-FR"/>
-        </w:rPr>
-      </w:pPr>
-      <w:r>
-        <w:rPr>
+          <w:highlight w:val="yellow"/>
+          <w:lang w:val="fr-FR"/>
+        </w:rPr>
+      </w:pPr>
+      <w:r>
+        <w:rPr>
+          <w:highlight w:val="yellow"/>
           <w:lang w:val="fr-FR"/>
         </w:rPr>
         <w:t>L’ordre des section</w:t>
       </w:r>
       <w:r>
         <w:rPr>
+          <w:highlight w:val="yellow"/>
           <w:lang w:val="fr-FR"/>
         </w:rPr>
         <w:t>s</w:t>
       </w:r>
       <w:r>
         <w:rPr>
+          <w:highlight w:val="yellow"/>
           <w:lang w:val="fr-FR"/>
         </w:rPr>
         <w:t xml:space="preserve"> doit </w:t>
       </w:r>
       <w:r>
         <w:rPr>
+          <w:highlight w:val="yellow"/>
           <w:lang w:val="fr-FR"/>
         </w:rPr>
         <w:t>être</w:t>
       </w:r>
       <w:r>
         <w:rPr>
+          <w:highlight w:val="yellow"/>
           <w:lang w:val="fr-FR"/>
         </w:rPr>
         <w:t xml:space="preserve"> le suivant :</w:t>
@@ -2097,11 +2607,13 @@
           <w:numId w:val="6"/>
         </w:numPr>
         <w:rPr>
-          <w:lang w:val="fr-FR"/>
-        </w:rPr>
-      </w:pPr>
-      <w:r>
-        <w:rPr>
+          <w:highlight w:val="yellow"/>
+          <w:lang w:val="fr-FR"/>
+        </w:rPr>
+      </w:pPr>
+      <w:r>
+        <w:rPr>
+          <w:highlight w:val="yellow"/>
           <w:lang w:val="fr-FR"/>
         </w:rPr>
         <w:t>Données administratives</w:t>
@@ -2115,11 +2627,13 @@
           <w:numId w:val="6"/>
         </w:numPr>
         <w:rPr>
-          <w:lang w:val="fr-FR"/>
-        </w:rPr>
-      </w:pPr>
-      <w:r>
-        <w:rPr>
+          <w:highlight w:val="yellow"/>
+          <w:lang w:val="fr-FR"/>
+        </w:rPr>
+      </w:pPr>
+      <w:r>
+        <w:rPr>
+          <w:highlight w:val="yellow"/>
           <w:lang w:val="fr-FR"/>
         </w:rPr>
         <w:t>Données système</w:t>
@@ -2133,11 +2647,13 @@
           <w:numId w:val="6"/>
         </w:numPr>
         <w:rPr>
-          <w:lang w:val="fr-FR"/>
-        </w:rPr>
-      </w:pPr>
-      <w:r>
-        <w:rPr>
+          <w:highlight w:val="yellow"/>
+          <w:lang w:val="fr-FR"/>
+        </w:rPr>
+      </w:pPr>
+      <w:r>
+        <w:rPr>
+          <w:highlight w:val="yellow"/>
           <w:lang w:val="fr-FR"/>
         </w:rPr>
         <w:t>Projet et département</w:t>
@@ -2151,6 +2667,7 @@
       </w:pPr>
       <w:r>
         <w:rPr>
+          <w:highlight w:val="green"/>
           <w:lang w:val="fr-FR"/>
         </w:rPr>
         <w:t>La section « Projet et département » doit avoir un champ en plus « Communes ». La liste déroulante « Communes » doit contenir des check box pour permettre une sélection multiple des communes.</w:t>
@@ -2227,12 +2744,14 @@
       </w:pPr>
       <w:r>
         <w:rPr>
+          <w:highlight w:val="yellow"/>
           <w:lang w:val="fr-FR"/>
         </w:rPr>
         <w:t>Dans le cas le champ « Données système -&gt;Groupe»</w:t>
       </w:r>
       <w:r>
         <w:rPr>
+          <w:highlight w:val="yellow"/>
           <w:lang w:val="fr-FR"/>
         </w:rPr>
         <w:t xml:space="preserve"> est </w:t>
@@ -2240,6 +2759,7 @@
       <w:proofErr w:type="spellStart"/>
       <w:r>
         <w:rPr>
+          <w:highlight w:val="yellow"/>
           <w:lang w:val="fr-FR"/>
         </w:rPr>
         <w:t>selectionné</w:t>
@@ -2247,6 +2767,7 @@
       <w:proofErr w:type="spellEnd"/>
       <w:r>
         <w:rPr>
+          <w:highlight w:val="yellow"/>
           <w:lang w:val="fr-FR"/>
         </w:rPr>
         <w:t xml:space="preserve"> comme « Administrateurs », la section « Projet et département » doit </w:t>
@@ -2254,6 +2775,7 @@
       <w:proofErr w:type="spellStart"/>
       <w:r>
         <w:rPr>
+          <w:highlight w:val="yellow"/>
           <w:lang w:val="fr-FR"/>
         </w:rPr>
         <w:t>etre</w:t>
@@ -2261,10 +2783,63 @@
       <w:proofErr w:type="spellEnd"/>
       <w:r>
         <w:rPr>
+          <w:highlight w:val="yellow"/>
           <w:lang w:val="fr-FR"/>
         </w:rPr>
         <w:t xml:space="preserve"> désactivé.</w:t>
       </w:r>
+      <w:r>
+        <w:rPr>
+          <w:lang w:val="fr-FR"/>
+        </w:rPr>
+        <w:t xml:space="preserve"> </w:t>
+      </w:r>
+      <w:r>
+        <w:rPr>
+          <w:highlight w:val="green"/>
+          <w:lang w:val="fr-FR"/>
+        </w:rPr>
+        <w:t xml:space="preserve">NON-&gt; il faut toujours donner la possibilité de faire </w:t>
+      </w:r>
+      <w:proofErr w:type="gramStart"/>
+      <w:r>
+        <w:rPr>
+          <w:highlight w:val="green"/>
+          <w:lang w:val="fr-FR"/>
+        </w:rPr>
+        <w:t>un</w:t>
+      </w:r>
+      <w:proofErr w:type="gramEnd"/>
+      <w:r>
+        <w:rPr>
+          <w:highlight w:val="green"/>
+          <w:lang w:val="fr-FR"/>
+        </w:rPr>
+        <w:t xml:space="preserve"> sélection. Les </w:t>
+      </w:r>
+      <w:proofErr w:type="gramStart"/>
+      <w:r>
+        <w:rPr>
+          <w:highlight w:val="green"/>
+          <w:lang w:val="fr-FR"/>
+        </w:rPr>
+        <w:t>restriction</w:t>
+      </w:r>
+      <w:proofErr w:type="gramEnd"/>
+      <w:r>
+        <w:rPr>
+          <w:highlight w:val="green"/>
+          <w:lang w:val="fr-FR"/>
+        </w:rPr>
+        <w:t xml:space="preserve"> sont gérés dans le groupes!</w:t>
+      </w:r>
+    </w:p>
+    <w:p>
+      <w:pPr>
+        <w:rPr>
+          <w:lang w:val="fr-FR"/>
+        </w:rPr>
+      </w:pPr>
     </w:p>
     <w:p>
       <w:pPr>
@@ -2570,7 +3145,7 @@
           <w:lang w:val="fr-FR"/>
         </w:rPr>
       </w:pPr>
-      <w:bookmarkStart w:id="9" w:name="_Toc442285723"/>
+      <w:bookmarkStart w:id="9" w:name="_Toc442349459"/>
       <w:r>
         <w:rPr>
           <w:lang w:val="fr-FR"/>
@@ -2648,12 +3223,26 @@
           <w:lang w:val="fr-FR"/>
         </w:rPr>
       </w:pPr>
-      <w:bookmarkStart w:id="10" w:name="_Toc442285724"/>
-      <w:r>
-        <w:rPr>
-          <w:lang w:val="fr-FR"/>
-        </w:rPr>
-        <w:t>Administrateur</w:t>
+      <w:bookmarkStart w:id="10" w:name="_Toc442349461"/>
+      <w:r>
+        <w:rPr>
+          <w:lang w:val="fr-FR"/>
+        </w:rPr>
+        <w:t xml:space="preserve">Interface pour le </w:t>
+      </w:r>
+      <w:r>
+        <w:rPr>
+          <w:highlight w:val="yellow"/>
+          <w:lang w:val="fr-FR"/>
+        </w:rPr>
+        <w:t>Chef  d’antenne</w:t>
+      </w:r>
+      <w:r>
+        <w:rPr>
+          <w:highlight w:val="yellow"/>
+          <w:lang w:val="fr-FR"/>
+        </w:rPr>
+        <w:t xml:space="preserve"> et Animateur</w:t>
       </w:r>
       <w:bookmarkEnd w:id="10"/>
     </w:p>
@@ -2674,19 +3263,13 @@
         <w:rPr>
           <w:lang w:val="fr-FR"/>
         </w:rPr>
-        <w:t xml:space="preserve">L’administrateur a le contrôle </w:t>
-      </w:r>
-      <w:r>
-        <w:rPr>
-          <w:lang w:val="fr-FR"/>
-        </w:rPr>
-        <w:t>total</w:t>
-      </w:r>
-      <w:r>
-        <w:rPr>
-          <w:lang w:val="fr-FR"/>
-        </w:rPr>
-        <w:t xml:space="preserve"> de la fonctionnalité « Rechercher Agriculteurs »</w:t>
+        <w:t>La fonctionnalité « Rechercher Agriculteurs » est à disposition des Chefs d’</w:t>
+      </w:r>
+      <w:r>
+        <w:rPr>
+          <w:lang w:val="fr-FR"/>
+        </w:rPr>
+        <w:t>antennes.</w:t>
       </w:r>
     </w:p>
     <w:p>
@@ -2701,19 +3284,17 @@
         </w:rPr>
         <w:t xml:space="preserve">L’interface doit se </w:t>
       </w:r>
-      <w:proofErr w:type="spellStart"/>
-      <w:r>
-        <w:rPr>
-          <w:lang w:val="fr-FR"/>
-        </w:rPr>
-        <w:t>presenter</w:t>
-      </w:r>
-      <w:proofErr w:type="spellEnd"/>
-      <w:r>
-        <w:rPr>
-          <w:lang w:val="fr-FR"/>
-        </w:rPr>
-        <w:t xml:space="preserve"> comme montre dans l’image suivante :</w:t>
+      <w:r>
+        <w:rPr>
+          <w:lang w:val="fr-FR"/>
+        </w:rPr>
+        <w:t>présenter comme montré</w:t>
+      </w:r>
+      <w:r>
+        <w:rPr>
+          <w:lang w:val="fr-FR"/>
+        </w:rPr>
+        <w:t xml:space="preserve"> dans l’image suivante :</w:t>
       </w:r>
     </w:p>
     <w:p>
@@ -2728,1007 +3309,6 @@
           <w:lang w:eastAsia="en-GB"/>
         </w:rPr>
         <w:lastRenderedPageBreak/>
-        <w:drawing>
-          <wp:inline distT="0" distB="0" distL="0" distR="0">
-            <wp:extent cx="6120130" cy="2947035"/>
-            <wp:effectExtent l="0" t="0" r="0" b="5715"/>
-            <wp:docPr id="2" name="Image 2"/>
-            <wp:cNvGraphicFramePr>
-              <a:graphicFrameLocks xmlns:a="http://schemas.openxmlformats.org/drawingml/2006/main" noChangeAspect="1"/>
-            </wp:cNvGraphicFramePr>
-            <a:graphic xmlns:a="http://schemas.openxmlformats.org/drawingml/2006/main">
-              <a:graphicData uri="http://schemas.openxmlformats.org/drawingml/2006/picture">
-                <pic:pic xmlns:pic="http://schemas.openxmlformats.org/drawingml/2006/picture">
-                  <pic:nvPicPr>
-                    <pic:cNvPr id="0" name="C9441D0.tmp"/>
-                    <pic:cNvPicPr/>
-                  </pic:nvPicPr>
-                  <pic:blipFill>
-                    <a:blip r:embed="rId11">
-                      <a:extLst>
-                        <a:ext uri="{28A0092B-C50C-407E-A947-70E740481C1C}">
-                          <a14:useLocalDpi xmlns:a14="http://schemas.microsoft.com/office/drawing/2010/main" val="0"/>
-                        </a:ext>
-                      </a:extLst>
-                    </a:blip>
-                    <a:stretch>
-                      <a:fillRect/>
-                    </a:stretch>
-                  </pic:blipFill>
-                  <pic:spPr>
-                    <a:xfrm>
-                      <a:off x="0" y="0"/>
-                      <a:ext cx="6120130" cy="2947035"/>
-                    </a:xfrm>
-                    <a:prstGeom prst="rect">
-                      <a:avLst/>
-                    </a:prstGeom>
-                  </pic:spPr>
-                </pic:pic>
-              </a:graphicData>
-            </a:graphic>
-          </wp:inline>
-        </w:drawing>
-      </w:r>
-    </w:p>
-    <w:p>
-      <w:pPr>
-        <w:ind w:left="45"/>
-        <w:rPr>
-          <w:lang w:val="fr-FR"/>
-        </w:rPr>
-      </w:pPr>
-      <w:r>
-        <w:rPr>
-          <w:lang w:val="fr-FR"/>
-        </w:rPr>
-        <w:t xml:space="preserve">La section « filtres agriculteurs » donne la possibilité à l’administrateur de </w:t>
-      </w:r>
-      <w:proofErr w:type="spellStart"/>
-      <w:r>
-        <w:rPr>
-          <w:lang w:val="fr-FR"/>
-        </w:rPr>
-        <w:t>filter</w:t>
-      </w:r>
-      <w:proofErr w:type="spellEnd"/>
-      <w:r>
-        <w:rPr>
-          <w:lang w:val="fr-FR"/>
-        </w:rPr>
-        <w:t xml:space="preserve"> </w:t>
-      </w:r>
-      <w:proofErr w:type="gramStart"/>
-      <w:r>
-        <w:rPr>
-          <w:lang w:val="fr-FR"/>
-        </w:rPr>
-        <w:t>les information</w:t>
-      </w:r>
-      <w:proofErr w:type="gramEnd"/>
-      <w:r>
-        <w:rPr>
-          <w:lang w:val="fr-FR"/>
-        </w:rPr>
-        <w:t xml:space="preserve"> en concernant les </w:t>
-      </w:r>
-      <w:proofErr w:type="spellStart"/>
-      <w:r>
-        <w:rPr>
-          <w:lang w:val="fr-FR"/>
-        </w:rPr>
-        <w:t>attributes</w:t>
-      </w:r>
-      <w:proofErr w:type="spellEnd"/>
-      <w:r>
-        <w:rPr>
-          <w:lang w:val="fr-FR"/>
-        </w:rPr>
-        <w:t xml:space="preserve"> des </w:t>
-      </w:r>
-      <w:proofErr w:type="spellStart"/>
-      <w:r>
-        <w:rPr>
-          <w:lang w:val="fr-FR"/>
-        </w:rPr>
-        <w:t>agriculteus</w:t>
-      </w:r>
-      <w:proofErr w:type="spellEnd"/>
-      <w:r>
-        <w:rPr>
-          <w:lang w:val="fr-FR"/>
-        </w:rPr>
-        <w:t> :</w:t>
-      </w:r>
-    </w:p>
-    <w:p>
-      <w:pPr>
-        <w:pStyle w:val="Paragraphedeliste"/>
-        <w:numPr>
-          <w:ilvl w:val="0"/>
-          <w:numId w:val="4"/>
-        </w:numPr>
-        <w:rPr>
-          <w:lang w:val="fr-FR"/>
-        </w:rPr>
-      </w:pPr>
-      <w:r>
-        <w:rPr>
-          <w:lang w:val="fr-FR"/>
-        </w:rPr>
-        <w:t>Statut d'enregistrement</w:t>
-      </w:r>
-      <w:r>
-        <w:rPr>
-          <w:lang w:val="fr-FR"/>
-        </w:rPr>
-        <w:t xml:space="preserve"> : </w:t>
-      </w:r>
-    </w:p>
-    <w:p>
-      <w:pPr>
-        <w:pStyle w:val="Paragraphedeliste"/>
-        <w:numPr>
-          <w:ilvl w:val="0"/>
-          <w:numId w:val="4"/>
-        </w:numPr>
-        <w:rPr>
-          <w:lang w:val="fr-FR"/>
-        </w:rPr>
-      </w:pPr>
-      <w:r>
-        <w:rPr>
-          <w:lang w:val="fr-FR"/>
-        </w:rPr>
-        <w:t>Code</w:t>
-      </w:r>
-    </w:p>
-    <w:p>
-      <w:pPr>
-        <w:pStyle w:val="Paragraphedeliste"/>
-        <w:numPr>
-          <w:ilvl w:val="0"/>
-          <w:numId w:val="4"/>
-        </w:numPr>
-        <w:rPr>
-          <w:lang w:val="fr-FR"/>
-        </w:rPr>
-      </w:pPr>
-      <w:r>
-        <w:rPr>
-          <w:lang w:val="fr-FR"/>
-        </w:rPr>
-        <w:t>Nom</w:t>
-      </w:r>
-    </w:p>
-    <w:p>
-      <w:pPr>
-        <w:pStyle w:val="Paragraphedeliste"/>
-        <w:numPr>
-          <w:ilvl w:val="0"/>
-          <w:numId w:val="4"/>
-        </w:numPr>
-        <w:rPr>
-          <w:lang w:val="fr-FR"/>
-        </w:rPr>
-      </w:pPr>
-      <w:r>
-        <w:rPr>
-          <w:lang w:val="fr-FR"/>
-        </w:rPr>
-        <w:t>Prénom</w:t>
-      </w:r>
-    </w:p>
-    <w:p>
-      <w:pPr>
-        <w:pStyle w:val="Paragraphedeliste"/>
-        <w:numPr>
-          <w:ilvl w:val="0"/>
-          <w:numId w:val="4"/>
-        </w:numPr>
-        <w:rPr>
-          <w:lang w:val="fr-FR"/>
-        </w:rPr>
-      </w:pPr>
-      <w:r>
-        <w:rPr>
-          <w:lang w:val="fr-FR"/>
-        </w:rPr>
-        <w:t>Sexe :</w:t>
-      </w:r>
-    </w:p>
-    <w:p>
-      <w:pPr>
-        <w:pStyle w:val="Paragraphedeliste"/>
-        <w:numPr>
-          <w:ilvl w:val="0"/>
-          <w:numId w:val="4"/>
-        </w:numPr>
-        <w:rPr>
-          <w:lang w:val="fr-FR"/>
-        </w:rPr>
-      </w:pPr>
-      <w:r>
-        <w:rPr>
-          <w:lang w:val="fr-FR"/>
-        </w:rPr>
-        <w:t>Département</w:t>
-      </w:r>
-    </w:p>
-    <w:p>
-      <w:pPr>
-        <w:pStyle w:val="Paragraphedeliste"/>
-        <w:numPr>
-          <w:ilvl w:val="0"/>
-          <w:numId w:val="4"/>
-        </w:numPr>
-        <w:rPr>
-          <w:lang w:val="fr-FR"/>
-        </w:rPr>
-      </w:pPr>
-      <w:r>
-        <w:rPr>
-          <w:lang w:val="fr-FR"/>
-        </w:rPr>
-        <w:t>Commune</w:t>
-      </w:r>
-    </w:p>
-    <w:p>
-      <w:pPr>
-        <w:pStyle w:val="Paragraphedeliste"/>
-        <w:numPr>
-          <w:ilvl w:val="0"/>
-          <w:numId w:val="4"/>
-        </w:numPr>
-        <w:rPr>
-          <w:lang w:val="fr-FR"/>
-        </w:rPr>
-      </w:pPr>
-      <w:r>
-        <w:rPr>
-          <w:lang w:val="fr-FR"/>
-        </w:rPr>
-        <w:t>Section communale</w:t>
-      </w:r>
-    </w:p>
-    <w:p>
-      <w:pPr>
-        <w:pStyle w:val="Paragraphedeliste"/>
-        <w:numPr>
-          <w:ilvl w:val="0"/>
-          <w:numId w:val="4"/>
-        </w:numPr>
-        <w:rPr>
-          <w:lang w:val="fr-FR"/>
-        </w:rPr>
-      </w:pPr>
-      <w:r>
-        <w:rPr>
-          <w:lang w:val="fr-FR"/>
-        </w:rPr>
-        <w:t>Habitation</w:t>
-      </w:r>
-    </w:p>
-    <w:p>
-      <w:pPr>
-        <w:pStyle w:val="Paragraphedeliste"/>
-        <w:numPr>
-          <w:ilvl w:val="0"/>
-          <w:numId w:val="4"/>
-        </w:numPr>
-        <w:rPr>
-          <w:lang w:val="fr-FR"/>
-        </w:rPr>
-      </w:pPr>
-      <w:r>
-        <w:rPr>
-          <w:lang w:val="fr-FR"/>
-        </w:rPr>
-        <w:t>Type de culture</w:t>
-      </w:r>
-    </w:p>
-    <w:p>
-      <w:pPr>
-        <w:rPr>
-          <w:lang w:val="fr-FR"/>
-        </w:rPr>
-      </w:pPr>
-      <w:r>
-        <w:rPr>
-          <w:lang w:val="fr-FR"/>
-        </w:rPr>
-        <w:t xml:space="preserve">Et les </w:t>
-      </w:r>
-      <w:proofErr w:type="spellStart"/>
-      <w:r>
-        <w:rPr>
-          <w:lang w:val="fr-FR"/>
-        </w:rPr>
-        <w:t>attribute</w:t>
-      </w:r>
-      <w:proofErr w:type="spellEnd"/>
-      <w:r>
-        <w:rPr>
-          <w:lang w:val="fr-FR"/>
-        </w:rPr>
-        <w:t xml:space="preserve"> d’</w:t>
-      </w:r>
-      <w:proofErr w:type="spellStart"/>
-      <w:r>
-        <w:rPr>
-          <w:lang w:val="fr-FR"/>
-        </w:rPr>
-        <w:t>Enquete</w:t>
-      </w:r>
-      <w:proofErr w:type="spellEnd"/>
-      <w:r>
-        <w:rPr>
-          <w:lang w:val="fr-FR"/>
-        </w:rPr>
-        <w:t> :</w:t>
-      </w:r>
-    </w:p>
-    <w:p>
-      <w:pPr>
-        <w:pStyle w:val="Paragraphedeliste"/>
-        <w:numPr>
-          <w:ilvl w:val="0"/>
-          <w:numId w:val="5"/>
-        </w:numPr>
-        <w:rPr>
-          <w:lang w:val="fr-FR"/>
-        </w:rPr>
-      </w:pPr>
-      <w:r>
-        <w:rPr>
-          <w:lang w:val="fr-FR"/>
-        </w:rPr>
-        <w:t xml:space="preserve">Nom de </w:t>
-      </w:r>
-      <w:proofErr w:type="spellStart"/>
-      <w:r>
-        <w:rPr>
-          <w:lang w:val="fr-FR"/>
-        </w:rPr>
-        <w:t>lenqueteur</w:t>
-      </w:r>
-      <w:proofErr w:type="spellEnd"/>
-    </w:p>
-    <w:p>
-      <w:pPr>
-        <w:pStyle w:val="Paragraphedeliste"/>
-        <w:numPr>
-          <w:ilvl w:val="0"/>
-          <w:numId w:val="5"/>
-        </w:numPr>
-        <w:rPr>
-          <w:lang w:val="fr-FR"/>
-        </w:rPr>
-      </w:pPr>
-      <w:r>
-        <w:rPr>
-          <w:lang w:val="fr-FR"/>
-        </w:rPr>
-        <w:t>Date d’</w:t>
-      </w:r>
-      <w:proofErr w:type="spellStart"/>
-      <w:r>
-        <w:rPr>
-          <w:lang w:val="fr-FR"/>
-        </w:rPr>
-        <w:t>enquete</w:t>
-      </w:r>
-      <w:proofErr w:type="spellEnd"/>
-      <w:r>
-        <w:rPr>
-          <w:lang w:val="fr-FR"/>
-        </w:rPr>
-        <w:t xml:space="preserve"> &gt;=</w:t>
-      </w:r>
-    </w:p>
-    <w:p>
-      <w:pPr>
-        <w:pStyle w:val="Paragraphedeliste"/>
-        <w:numPr>
-          <w:ilvl w:val="0"/>
-          <w:numId w:val="5"/>
-        </w:numPr>
-        <w:rPr>
-          <w:lang w:val="fr-FR"/>
-        </w:rPr>
-      </w:pPr>
-      <w:r>
-        <w:rPr>
-          <w:lang w:val="fr-FR"/>
-        </w:rPr>
-        <w:t xml:space="preserve">Dante </w:t>
-      </w:r>
-      <w:proofErr w:type="spellStart"/>
-      <w:r>
-        <w:rPr>
-          <w:lang w:val="fr-FR"/>
-        </w:rPr>
-        <w:t>enquete</w:t>
-      </w:r>
-      <w:proofErr w:type="spellEnd"/>
-      <w:r>
-        <w:rPr>
-          <w:lang w:val="fr-FR"/>
-        </w:rPr>
-        <w:t xml:space="preserve"> &lt;</w:t>
-      </w:r>
-      <w:r>
-        <w:t>=</w:t>
-      </w:r>
-    </w:p>
-    <w:p>
-      <w:pPr>
-        <w:rPr>
-          <w:lang w:val="fr-FR"/>
-        </w:rPr>
-      </w:pPr>
-      <w:r>
-        <w:rPr>
-          <w:lang w:val="fr-FR"/>
-        </w:rPr>
-        <w:t xml:space="preserve">Dans le </w:t>
-      </w:r>
-      <w:proofErr w:type="spellStart"/>
-      <w:r>
-        <w:rPr>
-          <w:lang w:val="fr-FR"/>
-        </w:rPr>
-        <w:t>tableu</w:t>
-      </w:r>
-      <w:proofErr w:type="spellEnd"/>
-      <w:r>
-        <w:rPr>
-          <w:lang w:val="fr-FR"/>
-        </w:rPr>
-        <w:t xml:space="preserve"> il y aura les </w:t>
-      </w:r>
-      <w:proofErr w:type="spellStart"/>
-      <w:r>
-        <w:rPr>
-          <w:lang w:val="fr-FR"/>
-        </w:rPr>
-        <w:t>resultat</w:t>
-      </w:r>
-      <w:proofErr w:type="spellEnd"/>
-      <w:r>
-        <w:rPr>
-          <w:lang w:val="fr-FR"/>
-        </w:rPr>
-        <w:t xml:space="preserve"> de la recherche en </w:t>
-      </w:r>
-      <w:proofErr w:type="spellStart"/>
-      <w:r>
-        <w:rPr>
-          <w:lang w:val="fr-FR"/>
-        </w:rPr>
-        <w:t>depandant</w:t>
-      </w:r>
-      <w:proofErr w:type="spellEnd"/>
-      <w:r>
-        <w:rPr>
-          <w:lang w:val="fr-FR"/>
-        </w:rPr>
-        <w:t xml:space="preserve"> des </w:t>
-      </w:r>
-      <w:proofErr w:type="spellStart"/>
-      <w:r>
-        <w:rPr>
-          <w:lang w:val="fr-FR"/>
-        </w:rPr>
-        <w:t>filter</w:t>
-      </w:r>
-      <w:proofErr w:type="spellEnd"/>
-      <w:r>
-        <w:rPr>
-          <w:lang w:val="fr-FR"/>
-        </w:rPr>
-        <w:t xml:space="preserve"> (ou pas) applique.</w:t>
-      </w:r>
-    </w:p>
-    <w:p>
-      <w:pPr>
-        <w:rPr>
-          <w:lang w:val="fr-FR"/>
-        </w:rPr>
-      </w:pPr>
-      <w:r>
-        <w:rPr>
-          <w:lang w:val="fr-FR"/>
-        </w:rPr>
-        <w:t xml:space="preserve">L’utilisateur aura la </w:t>
-      </w:r>
-      <w:proofErr w:type="spellStart"/>
-      <w:r>
-        <w:rPr>
-          <w:lang w:val="fr-FR"/>
-        </w:rPr>
-        <w:t>possiblité</w:t>
-      </w:r>
-      <w:proofErr w:type="spellEnd"/>
-      <w:r>
-        <w:rPr>
-          <w:lang w:val="fr-FR"/>
-        </w:rPr>
-        <w:t xml:space="preserve"> de cliquer sur </w:t>
-      </w:r>
-      <w:proofErr w:type="gramStart"/>
-      <w:r>
-        <w:rPr>
-          <w:lang w:val="fr-FR"/>
-        </w:rPr>
-        <w:t>un</w:t>
-      </w:r>
-      <w:proofErr w:type="gramEnd"/>
-      <w:r>
-        <w:rPr>
-          <w:lang w:val="fr-FR"/>
-        </w:rPr>
-        <w:t xml:space="preserve"> ligne et d’ouvrir (</w:t>
-      </w:r>
-      <w:proofErr w:type="spellStart"/>
-      <w:r>
-        <w:rPr>
-          <w:lang w:val="fr-FR"/>
-        </w:rPr>
-        <w:t>aficher</w:t>
-      </w:r>
-      <w:proofErr w:type="spellEnd"/>
-      <w:r>
-        <w:rPr>
-          <w:lang w:val="fr-FR"/>
-        </w:rPr>
-        <w:t xml:space="preserve">) les donnes d’un seul agriculteur en </w:t>
-      </w:r>
-      <w:proofErr w:type="spellStart"/>
-      <w:r>
-        <w:rPr>
-          <w:lang w:val="fr-FR"/>
-        </w:rPr>
-        <w:t>detaille</w:t>
-      </w:r>
-      <w:proofErr w:type="spellEnd"/>
-      <w:r>
-        <w:rPr>
-          <w:lang w:val="fr-FR"/>
-        </w:rPr>
-        <w:t xml:space="preserve"> (figures suivantes)</w:t>
-      </w:r>
-    </w:p>
-    <w:p>
-      <w:pPr>
-        <w:rPr>
-          <w:lang w:val="fr-FR"/>
-        </w:rPr>
-      </w:pPr>
-      <w:r>
-        <w:rPr>
-          <w:noProof/>
-          <w:lang w:eastAsia="en-GB"/>
-        </w:rPr>
-        <w:lastRenderedPageBreak/>
-        <w:drawing>
-          <wp:inline distT="0" distB="0" distL="0" distR="0">
-            <wp:extent cx="6120130" cy="2134870"/>
-            <wp:effectExtent l="0" t="0" r="0" b="0"/>
-            <wp:docPr id="4" name="Image 4"/>
-            <wp:cNvGraphicFramePr>
-              <a:graphicFrameLocks xmlns:a="http://schemas.openxmlformats.org/drawingml/2006/main" noChangeAspect="1"/>
-            </wp:cNvGraphicFramePr>
-            <a:graphic xmlns:a="http://schemas.openxmlformats.org/drawingml/2006/main">
-              <a:graphicData uri="http://schemas.openxmlformats.org/drawingml/2006/picture">
-                <pic:pic xmlns:pic="http://schemas.openxmlformats.org/drawingml/2006/picture">
-                  <pic:nvPicPr>
-                    <pic:cNvPr id="0" name="C947AC2.tmp"/>
-                    <pic:cNvPicPr/>
-                  </pic:nvPicPr>
-                  <pic:blipFill>
-                    <a:blip r:embed="rId12">
-                      <a:extLst>
-                        <a:ext uri="{28A0092B-C50C-407E-A947-70E740481C1C}">
-                          <a14:useLocalDpi xmlns:a14="http://schemas.microsoft.com/office/drawing/2010/main" val="0"/>
-                        </a:ext>
-                      </a:extLst>
-                    </a:blip>
-                    <a:stretch>
-                      <a:fillRect/>
-                    </a:stretch>
-                  </pic:blipFill>
-                  <pic:spPr>
-                    <a:xfrm>
-                      <a:off x="0" y="0"/>
-                      <a:ext cx="6120130" cy="2134870"/>
-                    </a:xfrm>
-                    <a:prstGeom prst="rect">
-                      <a:avLst/>
-                    </a:prstGeom>
-                  </pic:spPr>
-                </pic:pic>
-              </a:graphicData>
-            </a:graphic>
-          </wp:inline>
-        </w:drawing>
-      </w:r>
-    </w:p>
-    <w:p>
-      <w:pPr>
-        <w:rPr>
-          <w:lang w:val="fr-FR"/>
-        </w:rPr>
-      </w:pPr>
-      <w:r>
-        <w:rPr>
-          <w:noProof/>
-          <w:lang w:eastAsia="en-GB"/>
-        </w:rPr>
-        <w:drawing>
-          <wp:inline distT="0" distB="0" distL="0" distR="0">
-            <wp:extent cx="6120130" cy="2306955"/>
-            <wp:effectExtent l="0" t="0" r="0" b="0"/>
-            <wp:docPr id="5" name="Image 5"/>
-            <wp:cNvGraphicFramePr>
-              <a:graphicFrameLocks xmlns:a="http://schemas.openxmlformats.org/drawingml/2006/main" noChangeAspect="1"/>
-            </wp:cNvGraphicFramePr>
-            <a:graphic xmlns:a="http://schemas.openxmlformats.org/drawingml/2006/main">
-              <a:graphicData uri="http://schemas.openxmlformats.org/drawingml/2006/picture">
-                <pic:pic xmlns:pic="http://schemas.openxmlformats.org/drawingml/2006/picture">
-                  <pic:nvPicPr>
-                    <pic:cNvPr id="0" name="C942CFC.tmp"/>
-                    <pic:cNvPicPr/>
-                  </pic:nvPicPr>
-                  <pic:blipFill>
-                    <a:blip r:embed="rId13">
-                      <a:extLst>
-                        <a:ext uri="{28A0092B-C50C-407E-A947-70E740481C1C}">
-                          <a14:useLocalDpi xmlns:a14="http://schemas.microsoft.com/office/drawing/2010/main" val="0"/>
-                        </a:ext>
-                      </a:extLst>
-                    </a:blip>
-                    <a:stretch>
-                      <a:fillRect/>
-                    </a:stretch>
-                  </pic:blipFill>
-                  <pic:spPr>
-                    <a:xfrm>
-                      <a:off x="0" y="0"/>
-                      <a:ext cx="6120130" cy="2306955"/>
-                    </a:xfrm>
-                    <a:prstGeom prst="rect">
-                      <a:avLst/>
-                    </a:prstGeom>
-                  </pic:spPr>
-                </pic:pic>
-              </a:graphicData>
-            </a:graphic>
-          </wp:inline>
-        </w:drawing>
-      </w:r>
-    </w:p>
-    <w:p>
-      <w:pPr>
-        <w:rPr>
-          <w:lang w:val="fr-FR"/>
-        </w:rPr>
-      </w:pPr>
-      <w:r>
-        <w:rPr>
-          <w:noProof/>
-          <w:lang w:eastAsia="en-GB"/>
-        </w:rPr>
-        <w:drawing>
-          <wp:inline distT="0" distB="0" distL="0" distR="0">
-            <wp:extent cx="6120130" cy="2305050"/>
-            <wp:effectExtent l="0" t="0" r="0" b="0"/>
-            <wp:docPr id="6" name="Image 6"/>
-            <wp:cNvGraphicFramePr>
-              <a:graphicFrameLocks xmlns:a="http://schemas.openxmlformats.org/drawingml/2006/main" noChangeAspect="1"/>
-            </wp:cNvGraphicFramePr>
-            <a:graphic xmlns:a="http://schemas.openxmlformats.org/drawingml/2006/main">
-              <a:graphicData uri="http://schemas.openxmlformats.org/drawingml/2006/picture">
-                <pic:pic xmlns:pic="http://schemas.openxmlformats.org/drawingml/2006/picture">
-                  <pic:nvPicPr>
-                    <pic:cNvPr id="0" name="C949B38.tmp"/>
-                    <pic:cNvPicPr/>
-                  </pic:nvPicPr>
-                  <pic:blipFill>
-                    <a:blip r:embed="rId14">
-                      <a:extLst>
-                        <a:ext uri="{28A0092B-C50C-407E-A947-70E740481C1C}">
-                          <a14:useLocalDpi xmlns:a14="http://schemas.microsoft.com/office/drawing/2010/main" val="0"/>
-                        </a:ext>
-                      </a:extLst>
-                    </a:blip>
-                    <a:stretch>
-                      <a:fillRect/>
-                    </a:stretch>
-                  </pic:blipFill>
-                  <pic:spPr>
-                    <a:xfrm>
-                      <a:off x="0" y="0"/>
-                      <a:ext cx="6120130" cy="2305050"/>
-                    </a:xfrm>
-                    <a:prstGeom prst="rect">
-                      <a:avLst/>
-                    </a:prstGeom>
-                  </pic:spPr>
-                </pic:pic>
-              </a:graphicData>
-            </a:graphic>
-          </wp:inline>
-        </w:drawing>
-      </w:r>
-    </w:p>
-    <w:p>
-      <w:pPr>
-        <w:rPr>
-          <w:lang w:val="fr-FR"/>
-        </w:rPr>
-      </w:pPr>
-      <w:r>
-        <w:rPr>
-          <w:noProof/>
-          <w:lang w:eastAsia="en-GB"/>
-        </w:rPr>
-        <w:drawing>
-          <wp:inline distT="0" distB="0" distL="0" distR="0">
-            <wp:extent cx="6120130" cy="986155"/>
-            <wp:effectExtent l="0" t="0" r="0" b="4445"/>
-            <wp:docPr id="7" name="Image 7"/>
-            <wp:cNvGraphicFramePr>
-              <a:graphicFrameLocks xmlns:a="http://schemas.openxmlformats.org/drawingml/2006/main" noChangeAspect="1"/>
-            </wp:cNvGraphicFramePr>
-            <a:graphic xmlns:a="http://schemas.openxmlformats.org/drawingml/2006/main">
-              <a:graphicData uri="http://schemas.openxmlformats.org/drawingml/2006/picture">
-                <pic:pic xmlns:pic="http://schemas.openxmlformats.org/drawingml/2006/picture">
-                  <pic:nvPicPr>
-                    <pic:cNvPr id="0" name="C94F242.tmp"/>
-                    <pic:cNvPicPr/>
-                  </pic:nvPicPr>
-                  <pic:blipFill>
-                    <a:blip r:embed="rId15">
-                      <a:extLst>
-                        <a:ext uri="{28A0092B-C50C-407E-A947-70E740481C1C}">
-                          <a14:useLocalDpi xmlns:a14="http://schemas.microsoft.com/office/drawing/2010/main" val="0"/>
-                        </a:ext>
-                      </a:extLst>
-                    </a:blip>
-                    <a:stretch>
-                      <a:fillRect/>
-                    </a:stretch>
-                  </pic:blipFill>
-                  <pic:spPr>
-                    <a:xfrm>
-                      <a:off x="0" y="0"/>
-                      <a:ext cx="6120130" cy="986155"/>
-                    </a:xfrm>
-                    <a:prstGeom prst="rect">
-                      <a:avLst/>
-                    </a:prstGeom>
-                  </pic:spPr>
-                </pic:pic>
-              </a:graphicData>
-            </a:graphic>
-          </wp:inline>
-        </w:drawing>
-      </w:r>
-    </w:p>
-    <w:p>
-      <w:pPr>
-        <w:rPr>
-          <w:lang w:val="fr-FR"/>
-        </w:rPr>
-      </w:pPr>
-      <w:r>
-        <w:rPr>
-          <w:lang w:val="fr-FR"/>
-        </w:rPr>
-        <w:t xml:space="preserve">Pour chaque section, l’utilisateur a la possibilité de créer ou de supprimer </w:t>
-      </w:r>
-      <w:proofErr w:type="gramStart"/>
-      <w:r>
-        <w:rPr>
-          <w:lang w:val="fr-FR"/>
-        </w:rPr>
-        <w:t>une</w:t>
-      </w:r>
-      <w:proofErr w:type="gramEnd"/>
-      <w:r>
-        <w:rPr>
-          <w:lang w:val="fr-FR"/>
-        </w:rPr>
-        <w:t xml:space="preserve"> record (ligne de la table).</w:t>
-      </w:r>
-    </w:p>
-    <w:p>
-      <w:pPr>
-        <w:rPr>
-          <w:lang w:val="fr-FR"/>
-        </w:rPr>
-      </w:pPr>
-      <w:r>
-        <w:rPr>
-          <w:lang w:val="fr-FR"/>
-        </w:rPr>
-        <w:t xml:space="preserve">L’utilisateur doit avoir la possibilité de annuler les modifications, de les </w:t>
-      </w:r>
-      <w:proofErr w:type="spellStart"/>
-      <w:r>
-        <w:rPr>
-          <w:lang w:val="fr-FR"/>
-        </w:rPr>
-        <w:t>enregister</w:t>
-      </w:r>
-      <w:proofErr w:type="spellEnd"/>
-      <w:r>
-        <w:rPr>
-          <w:lang w:val="fr-FR"/>
-        </w:rPr>
-        <w:t xml:space="preserve">, de Valider l’agriculteur, de supprimer l’agriculteur et de exporter sur ficher « *.csv » les informations dans la page </w:t>
-      </w:r>
-      <w:proofErr w:type="spellStart"/>
-      <w:r>
-        <w:rPr>
-          <w:lang w:val="fr-FR"/>
-        </w:rPr>
-        <w:t>dettaille</w:t>
-      </w:r>
-      <w:proofErr w:type="spellEnd"/>
-      <w:r>
-        <w:rPr>
-          <w:lang w:val="fr-FR"/>
-        </w:rPr>
-        <w:t>.</w:t>
-      </w:r>
-    </w:p>
-    <w:p>
-      <w:pPr>
-        <w:rPr>
-          <w:lang w:val="fr-FR"/>
-        </w:rPr>
-      </w:pPr>
-      <w:r>
-        <w:rPr>
-          <w:noProof/>
-          <w:lang w:eastAsia="en-GB"/>
-        </w:rPr>
-        <w:lastRenderedPageBreak/>
-        <w:drawing>
-          <wp:inline distT="0" distB="0" distL="0" distR="0">
-            <wp:extent cx="5220429" cy="590632"/>
-            <wp:effectExtent l="0" t="0" r="0" b="0"/>
-            <wp:docPr id="8" name="Image 8"/>
-            <wp:cNvGraphicFramePr>
-              <a:graphicFrameLocks xmlns:a="http://schemas.openxmlformats.org/drawingml/2006/main" noChangeAspect="1"/>
-            </wp:cNvGraphicFramePr>
-            <a:graphic xmlns:a="http://schemas.openxmlformats.org/drawingml/2006/main">
-              <a:graphicData uri="http://schemas.openxmlformats.org/drawingml/2006/picture">
-                <pic:pic xmlns:pic="http://schemas.openxmlformats.org/drawingml/2006/picture">
-                  <pic:nvPicPr>
-                    <pic:cNvPr id="0" name="C9413FC.tmp"/>
-                    <pic:cNvPicPr/>
-                  </pic:nvPicPr>
-                  <pic:blipFill>
-                    <a:blip r:embed="rId16">
-                      <a:extLst>
-                        <a:ext uri="{28A0092B-C50C-407E-A947-70E740481C1C}">
-                          <a14:useLocalDpi xmlns:a14="http://schemas.microsoft.com/office/drawing/2010/main" val="0"/>
-                        </a:ext>
-                      </a:extLst>
-                    </a:blip>
-                    <a:stretch>
-                      <a:fillRect/>
-                    </a:stretch>
-                  </pic:blipFill>
-                  <pic:spPr>
-                    <a:xfrm>
-                      <a:off x="0" y="0"/>
-                      <a:ext cx="5220429" cy="590632"/>
-                    </a:xfrm>
-                    <a:prstGeom prst="rect">
-                      <a:avLst/>
-                    </a:prstGeom>
-                  </pic:spPr>
-                </pic:pic>
-              </a:graphicData>
-            </a:graphic>
-          </wp:inline>
-        </w:drawing>
-      </w:r>
-    </w:p>
-    <w:p>
-      <w:pPr>
-        <w:pStyle w:val="Titre3"/>
-        <w:rPr>
-          <w:lang w:val="fr-FR"/>
-        </w:rPr>
-      </w:pPr>
-      <w:bookmarkStart w:id="11" w:name="_Toc442285725"/>
-      <w:r>
-        <w:rPr>
-          <w:lang w:val="fr-FR"/>
-        </w:rPr>
-        <w:t xml:space="preserve">Interface pour le </w:t>
-      </w:r>
-      <w:r>
-        <w:rPr>
-          <w:lang w:val="fr-FR"/>
-        </w:rPr>
-        <w:t>Chef  d’antenne</w:t>
-      </w:r>
-      <w:r>
-        <w:rPr>
-          <w:lang w:val="fr-FR"/>
-        </w:rPr>
-        <w:t xml:space="preserve"> et Animateur</w:t>
-      </w:r>
-      <w:bookmarkEnd w:id="11"/>
-    </w:p>
-    <w:p>
-      <w:pPr>
-        <w:rPr>
-          <w:lang w:val="fr-FR"/>
-        </w:rPr>
-      </w:pPr>
-    </w:p>
-    <w:p>
-      <w:pPr>
-        <w:rPr>
-          <w:lang w:val="fr-FR"/>
-        </w:rPr>
-      </w:pPr>
-      <w:r>
-        <w:rPr>
-          <w:lang w:val="fr-FR"/>
-        </w:rPr>
-        <w:t>La fonctionnalité « Rechercher Agriculteurs » est à disposition des Chefs d’</w:t>
-      </w:r>
-      <w:r>
-        <w:rPr>
-          <w:lang w:val="fr-FR"/>
-        </w:rPr>
-        <w:t>antennes.</w:t>
-      </w:r>
-    </w:p>
-    <w:p>
-      <w:pPr>
-        <w:rPr>
-          <w:lang w:val="fr-FR"/>
-        </w:rPr>
-      </w:pPr>
-      <w:r>
-        <w:rPr>
-          <w:lang w:val="fr-FR"/>
-        </w:rPr>
-        <w:t xml:space="preserve">L’interface doit se </w:t>
-      </w:r>
-      <w:r>
-        <w:rPr>
-          <w:lang w:val="fr-FR"/>
-        </w:rPr>
-        <w:t>présenter comme montré</w:t>
-      </w:r>
-      <w:r>
-        <w:rPr>
-          <w:lang w:val="fr-FR"/>
-        </w:rPr>
-        <w:t xml:space="preserve"> dans l’image suivante :</w:t>
-      </w:r>
-    </w:p>
-    <w:p>
-      <w:pPr>
-        <w:rPr>
-          <w:lang w:val="fr-FR"/>
-        </w:rPr>
-      </w:pPr>
-      <w:r>
-        <w:rPr>
-          <w:noProof/>
-          <w:lang w:eastAsia="en-GB"/>
-        </w:rPr>
         <w:drawing>
           <wp:inline distT="0" distB="0" distL="0" distR="0" wp14:anchorId="5F07CF18" wp14:editId="49A0C002">
             <wp:extent cx="6120130" cy="2947035"/>
@@ -4344,7 +3924,6 @@
         <w:rPr>
           <w:lang w:val="fr-FR"/>
         </w:rPr>
-        <w:lastRenderedPageBreak/>
         <w:t xml:space="preserve">Nom de </w:t>
       </w:r>
       <w:proofErr w:type="spellStart"/>
@@ -4573,6 +4152,7 @@
           <w:noProof/>
           <w:lang w:eastAsia="en-GB"/>
         </w:rPr>
+        <w:lastRenderedPageBreak/>
         <w:drawing>
           <wp:inline distT="0" distB="0" distL="0" distR="0" wp14:anchorId="36F2E2F8" wp14:editId="1EFA208F">
             <wp:extent cx="6120130" cy="2134870"/>
@@ -4735,7 +4315,6 @@
           <w:noProof/>
           <w:lang w:eastAsia="en-GB"/>
         </w:rPr>
-        <w:lastRenderedPageBreak/>
         <w:drawing>
           <wp:inline distT="0" distB="0" distL="0" distR="0" wp14:anchorId="265254FE" wp14:editId="3F9369FE">
             <wp:extent cx="6120130" cy="986155"/>
@@ -4858,6 +4437,7 @@
           <w:noProof/>
           <w:lang w:eastAsia="en-GB"/>
         </w:rPr>
+        <w:lastRenderedPageBreak/>
         <w:drawing>
           <wp:inline distT="0" distB="0" distL="0" distR="0" wp14:anchorId="15560753" wp14:editId="2063AAA9">
             <wp:extent cx="5220429" cy="590632"/>
@@ -4908,36 +4488,36 @@
           <w:lang w:val="fr-FR"/>
         </w:rPr>
       </w:pPr>
-      <w:bookmarkStart w:id="12" w:name="_Toc442285726"/>
-      <w:bookmarkStart w:id="13" w:name="_Ref442287027"/>
+      <w:bookmarkStart w:id="11" w:name="_Ref442287027"/>
+      <w:bookmarkStart w:id="12" w:name="_Toc442349462"/>
       <w:r>
         <w:rPr>
           <w:lang w:val="fr-FR"/>
         </w:rPr>
         <w:t>Configuration Reference</w:t>
       </w:r>
+      <w:bookmarkEnd w:id="11"/>
+      <w:r>
+        <w:rPr>
+          <w:lang w:val="fr-FR"/>
+        </w:rPr>
+        <w:t xml:space="preserve"> pour afficher l’historique des </w:t>
+      </w:r>
+      <w:proofErr w:type="spellStart"/>
+      <w:r>
+        <w:rPr>
+          <w:lang w:val="fr-FR"/>
+        </w:rPr>
+        <w:t>Realistations</w:t>
+      </w:r>
+      <w:proofErr w:type="spellEnd"/>
+      <w:r>
+        <w:rPr>
+          <w:lang w:val="fr-FR"/>
+        </w:rPr>
+        <w:t>/Programmes</w:t>
+      </w:r>
       <w:bookmarkEnd w:id="12"/>
-      <w:bookmarkEnd w:id="13"/>
-      <w:r>
-        <w:rPr>
-          <w:lang w:val="fr-FR"/>
-        </w:rPr>
-        <w:t xml:space="preserve"> pour afficher l’historique des </w:t>
-      </w:r>
-      <w:proofErr w:type="spellStart"/>
-      <w:r>
-        <w:rPr>
-          <w:lang w:val="fr-FR"/>
-        </w:rPr>
-        <w:t>Realistations</w:t>
-      </w:r>
-      <w:proofErr w:type="spellEnd"/>
-      <w:r>
-        <w:rPr>
-          <w:lang w:val="fr-FR"/>
-        </w:rPr>
-        <w:t>/Programmes</w:t>
-      </w:r>
     </w:p>
     <w:p>
       <w:pPr>
@@ -5091,7 +4671,6 @@
           <w:lang w:val="fr-FR"/>
         </w:rPr>
       </w:pPr>
-      <w:bookmarkStart w:id="14" w:name="_Toc442285727"/>
       <w:r>
         <w:rPr>
           <w:highlight w:val="green"/>
@@ -5222,6 +4801,7 @@
           <w:lang w:val="fr-FR"/>
         </w:rPr>
       </w:pPr>
+      <w:bookmarkStart w:id="13" w:name="_Toc442349463"/>
       <w:r>
         <w:rPr>
           <w:lang w:val="fr-FR"/>
@@ -5234,49 +4814,51 @@
         </w:rPr>
         <w:t xml:space="preserve"> -&gt; Rechercher</w:t>
       </w:r>
+      <w:bookmarkEnd w:id="13"/>
+    </w:p>
+    <w:p>
+      <w:pPr>
+        <w:rPr>
+          <w:lang w:val="fr-FR"/>
+        </w:rPr>
+      </w:pPr>
+      <w:r>
+        <w:rPr>
+          <w:highlight w:val="yellow"/>
+          <w:lang w:val="fr-FR"/>
+        </w:rPr>
+        <w:t xml:space="preserve">La recherche des programmes permet </w:t>
+      </w:r>
+      <w:r>
+        <w:rPr>
+          <w:highlight w:val="yellow"/>
+          <w:lang w:val="fr-FR"/>
+        </w:rPr>
+        <w:t>à l’utilisateur</w:t>
+      </w:r>
+      <w:r>
+        <w:rPr>
+          <w:highlight w:val="yellow"/>
+          <w:lang w:val="fr-FR"/>
+        </w:rPr>
+        <w:t xml:space="preserve"> de voir le statut de validation des programmes.</w:t>
+      </w:r>
+    </w:p>
+    <w:p>
+      <w:pPr>
+        <w:pStyle w:val="Titre3"/>
+        <w:rPr>
+          <w:lang w:val="fr-FR"/>
+        </w:rPr>
+      </w:pPr>
+      <w:bookmarkStart w:id="14" w:name="_Toc442349464"/>
+      <w:r>
+        <w:rPr>
+          <w:lang w:val="fr-FR"/>
+        </w:rPr>
+        <w:t>Filtrage sur le nom de l’agriculteur</w:t>
+      </w:r>
       <w:bookmarkEnd w:id="14"/>
-    </w:p>
-    <w:p>
-      <w:pPr>
-        <w:rPr>
-          <w:lang w:val="fr-FR"/>
-        </w:rPr>
-      </w:pPr>
-      <w:r>
-        <w:rPr>
-          <w:highlight w:val="yellow"/>
-          <w:lang w:val="fr-FR"/>
-        </w:rPr>
-        <w:t xml:space="preserve">La recherche des programmes permet </w:t>
-      </w:r>
-      <w:r>
-        <w:rPr>
-          <w:highlight w:val="yellow"/>
-          <w:lang w:val="fr-FR"/>
-        </w:rPr>
-        <w:t>à l’utilisateur</w:t>
-      </w:r>
-      <w:r>
-        <w:rPr>
-          <w:highlight w:val="yellow"/>
-          <w:lang w:val="fr-FR"/>
-        </w:rPr>
-        <w:t xml:space="preserve"> de voir le statut de validation des programmes.</w:t>
-      </w:r>
-    </w:p>
-    <w:p>
-      <w:pPr>
-        <w:pStyle w:val="Titre3"/>
-        <w:rPr>
-          <w:lang w:val="fr-FR"/>
-        </w:rPr>
-      </w:pPr>
-      <w:r>
-        <w:rPr>
-          <w:lang w:val="fr-FR"/>
-        </w:rPr>
-        <w:t>Filtrage sur le nom de l’agriculteur</w:t>
-      </w:r>
     </w:p>
     <w:p>
       <w:pPr>
@@ -5564,6 +5146,7 @@
           <w:lang w:val="fr-FR"/>
         </w:rPr>
       </w:pPr>
+      <w:bookmarkStart w:id="15" w:name="_Toc442349465"/>
       <w:r>
         <w:rPr>
           <w:lang w:val="fr-FR"/>
@@ -5577,6 +5160,7 @@
         </w:rPr>
         <w:t>resultat</w:t>
       </w:r>
+      <w:bookmarkEnd w:id="15"/>
       <w:proofErr w:type="spellEnd"/>
     </w:p>
     <w:p>
@@ -5603,8 +5187,6 @@
         </w:rPr>
         <w:t xml:space="preserve">doit afficher seulement les programmes </w:t>
       </w:r>
-      <w:bookmarkStart w:id="15" w:name="_GoBack"/>
-      <w:bookmarkEnd w:id="15"/>
       <w:r>
         <w:rPr>
           <w:lang w:val="fr-FR"/>
@@ -5681,6 +5263,16 @@
     </w:p>
     <w:p>
       <w:pPr>
+        <w:rPr>
+          <w:lang w:val="fr-FR"/>
+        </w:rPr>
+      </w:pPr>
+      <w:bookmarkStart w:id="16" w:name="_Toc442349466"/>
+      <w:bookmarkStart w:id="17" w:name="_GoBack"/>
+      <w:bookmarkEnd w:id="17"/>
+    </w:p>
+    <w:p>
+      <w:pPr>
         <w:pStyle w:val="Titre3"/>
         <w:rPr>
           <w:lang w:val="fr-FR"/>
@@ -5692,6 +5284,7 @@
         </w:rPr>
         <w:t>Validation Multiple</w:t>
       </w:r>
+      <w:bookmarkEnd w:id="16"/>
     </w:p>
     <w:p>
       <w:pPr>
@@ -6244,14 +5837,14 @@
           <w:lang w:val="fr-FR"/>
         </w:rPr>
       </w:pPr>
-      <w:bookmarkStart w:id="16" w:name="_Toc442285728"/>
+      <w:bookmarkStart w:id="18" w:name="_Toc442349467"/>
       <w:r>
         <w:rPr>
           <w:lang w:val="fr-FR"/>
         </w:rPr>
         <w:t>Incitation</w:t>
       </w:r>
-      <w:bookmarkEnd w:id="16"/>
+      <w:bookmarkEnd w:id="18"/>
     </w:p>
     <w:p>
       <w:pPr>
@@ -6260,12 +5853,14 @@
           <w:lang w:val="fr-FR"/>
         </w:rPr>
       </w:pPr>
+      <w:bookmarkStart w:id="19" w:name="_Toc442349468"/>
       <w:r>
         <w:rPr>
           <w:lang w:val="fr-FR"/>
         </w:rPr>
         <w:t>Filtrage sur le nom de l’agriculteur</w:t>
       </w:r>
+      <w:bookmarkEnd w:id="19"/>
     </w:p>
     <w:p>
       <w:pPr>
@@ -6309,6 +5904,7 @@
           <w:lang w:val="fr-FR"/>
         </w:rPr>
       </w:pPr>
+      <w:bookmarkStart w:id="20" w:name="_Toc442349469"/>
       <w:r>
         <w:rPr>
           <w:lang w:val="fr-FR"/>
@@ -6316,261 +5912,351 @@
         <w:lastRenderedPageBreak/>
         <w:t>Changement valeurs possible</w:t>
       </w:r>
-    </w:p>
-    <w:p>
-      <w:pPr>
-        <w:rPr>
-          <w:lang w:val="fr-FR"/>
-        </w:rPr>
-      </w:pPr>
-      <w:r>
-        <w:rPr>
-          <w:lang w:val="fr-FR"/>
-        </w:rPr>
-        <w:t xml:space="preserve">L’utilisateur qui doit ajouter ou modifier un incitation doit avoir la </w:t>
+      <w:bookmarkEnd w:id="20"/>
+    </w:p>
+    <w:p>
+      <w:pPr>
+        <w:rPr>
+          <w:lang w:val="fr-FR"/>
+        </w:rPr>
+      </w:pPr>
+      <w:r>
+        <w:rPr>
+          <w:lang w:val="fr-FR"/>
+        </w:rPr>
+        <w:t>L’utilisateur qui doit ajouter ou modifier un</w:t>
+      </w:r>
+      <w:r>
+        <w:rPr>
+          <w:lang w:val="fr-FR"/>
+        </w:rPr>
+        <w:t>e</w:t>
+      </w:r>
+      <w:r>
+        <w:rPr>
+          <w:lang w:val="fr-FR"/>
+        </w:rPr>
+        <w:t xml:space="preserve"> incitation doit avoir la </w:t>
+      </w:r>
+      <w:r>
+        <w:rPr>
+          <w:lang w:val="fr-FR"/>
+        </w:rPr>
+        <w:t>possibilité</w:t>
+      </w:r>
+      <w:r>
+        <w:rPr>
+          <w:lang w:val="fr-FR"/>
+        </w:rPr>
+        <w:t xml:space="preserve"> d’ajouter un activité avec une quantité </w:t>
+      </w:r>
+      <w:proofErr w:type="gramStart"/>
+      <w:r>
+        <w:rPr>
+          <w:lang w:val="fr-FR"/>
+        </w:rPr>
+        <w:t>égal</w:t>
+      </w:r>
+      <w:proofErr w:type="gramEnd"/>
+      <w:r>
+        <w:rPr>
+          <w:lang w:val="fr-FR"/>
+        </w:rPr>
+        <w:t xml:space="preserve"> à 0.</w:t>
+      </w:r>
+    </w:p>
+    <w:p>
+      <w:pPr>
+        <w:rPr>
+          <w:lang w:val="fr-FR"/>
+        </w:rPr>
+      </w:pPr>
+      <w:r>
+        <w:rPr>
+          <w:lang w:val="fr-FR"/>
+        </w:rPr>
+        <w:t>Le</w:t>
+      </w:r>
+      <w:r>
+        <w:rPr>
+          <w:lang w:val="fr-FR"/>
+        </w:rPr>
+        <w:t>s</w:t>
+      </w:r>
+      <w:r>
+        <w:rPr>
+          <w:lang w:val="fr-FR"/>
+        </w:rPr>
+        <w:t xml:space="preserve"> paquets </w:t>
+      </w:r>
+      <w:r>
+        <w:rPr>
+          <w:lang w:val="fr-FR"/>
+        </w:rPr>
+        <w:t>techniques</w:t>
+      </w:r>
+      <w:r>
+        <w:rPr>
+          <w:lang w:val="fr-FR"/>
+        </w:rPr>
+        <w:t xml:space="preserve"> </w:t>
+      </w:r>
+      <w:r>
+        <w:rPr>
+          <w:lang w:val="fr-FR"/>
+        </w:rPr>
+        <w:t>représentent</w:t>
+      </w:r>
+      <w:r>
+        <w:rPr>
+          <w:lang w:val="fr-FR"/>
+        </w:rPr>
+        <w:t xml:space="preserve"> un ensable d’activité </w:t>
+      </w:r>
+      <w:r>
+        <w:rPr>
+          <w:lang w:val="fr-FR"/>
+        </w:rPr>
+        <w:t xml:space="preserve">(i.e. </w:t>
       </w:r>
       <w:proofErr w:type="spellStart"/>
       <w:r>
         <w:rPr>
           <w:lang w:val="fr-FR"/>
         </w:rPr>
-        <w:t>possiblité</w:t>
+        <w:t>plusiers</w:t>
       </w:r>
       <w:proofErr w:type="spellEnd"/>
       <w:r>
         <w:rPr>
           <w:lang w:val="fr-FR"/>
         </w:rPr>
-        <w:t xml:space="preserve"> d’ajouter </w:t>
+        <w:t xml:space="preserve"> activité constituent un paquet technique) donc pour</w:t>
+      </w:r>
+      <w:r>
+        <w:rPr>
+          <w:lang w:val="fr-FR"/>
+        </w:rPr>
+        <w:t xml:space="preserve"> </w:t>
+      </w:r>
+      <w:r>
+        <w:rPr>
+          <w:lang w:val="fr-FR"/>
+        </w:rPr>
+        <w:t>cohérence d</w:t>
+      </w:r>
+      <w:r>
+        <w:rPr>
+          <w:lang w:val="fr-FR"/>
+        </w:rPr>
+        <w:t>’information</w:t>
+      </w:r>
+      <w:r>
+        <w:rPr>
+          <w:lang w:val="fr-FR"/>
+        </w:rPr>
+        <w:t>, la liste doit suivre un</w:t>
+      </w:r>
+      <w:r>
+        <w:rPr>
+          <w:lang w:val="fr-FR"/>
+        </w:rPr>
+        <w:t xml:space="preserve"> </w:t>
+      </w:r>
+      <w:r>
+        <w:rPr>
+          <w:lang w:val="fr-FR"/>
+        </w:rPr>
+        <w:t>schéma</w:t>
+      </w:r>
+      <w:r>
+        <w:rPr>
+          <w:lang w:val="fr-FR"/>
+        </w:rPr>
+        <w:t xml:space="preserve"> </w:t>
+      </w:r>
+      <w:r>
+        <w:rPr>
+          <w:lang w:val="fr-FR"/>
+        </w:rPr>
+        <w:t>prédéfini</w:t>
+      </w:r>
+      <w:r>
+        <w:rPr>
+          <w:lang w:val="fr-FR"/>
+        </w:rPr>
+        <w:t>.</w:t>
+      </w:r>
+    </w:p>
+    <w:p>
+      <w:pPr>
+        <w:rPr>
+          <w:lang w:val="fr-FR"/>
+        </w:rPr>
+      </w:pPr>
+      <w:r>
+        <w:rPr>
+          <w:lang w:val="fr-FR"/>
+        </w:rPr>
+        <w:t xml:space="preserve">Les </w:t>
+      </w:r>
+      <w:proofErr w:type="spellStart"/>
+      <w:r>
+        <w:rPr>
+          <w:lang w:val="fr-FR"/>
+        </w:rPr>
+        <w:t>attributes</w:t>
+      </w:r>
+      <w:proofErr w:type="spellEnd"/>
+      <w:r>
+        <w:rPr>
+          <w:lang w:val="fr-FR"/>
+        </w:rPr>
+        <w:t xml:space="preserve"> des paramètres</w:t>
+      </w:r>
+      <w:r>
+        <w:rPr>
+          <w:lang w:val="fr-FR"/>
+        </w:rPr>
+        <w:t xml:space="preserve"> </w:t>
+      </w:r>
+      <w:r>
+        <w:rPr>
+          <w:lang w:val="fr-FR"/>
+        </w:rPr>
+        <w:t xml:space="preserve">des activités </w:t>
+      </w:r>
+      <w:r>
+        <w:rPr>
+          <w:lang w:val="fr-FR"/>
+        </w:rPr>
+        <w:t xml:space="preserve">(comme la quantité d’un type d’activité) doivent </w:t>
+      </w:r>
+      <w:r>
+        <w:rPr>
+          <w:lang w:val="fr-FR"/>
+        </w:rPr>
+        <w:t xml:space="preserve">être modifiable, mais la liste </w:t>
       </w:r>
       <w:proofErr w:type="gramStart"/>
       <w:r>
         <w:rPr>
           <w:lang w:val="fr-FR"/>
         </w:rPr>
-        <w:t>un</w:t>
+        <w:t>des activité</w:t>
       </w:r>
       <w:proofErr w:type="gramEnd"/>
       <w:r>
         <w:rPr>
           <w:lang w:val="fr-FR"/>
         </w:rPr>
-        <w:t xml:space="preserve"> activité avec une quantité </w:t>
+        <w:t xml:space="preserve"> est fixe pour un paquet technique.</w:t>
+      </w:r>
+    </w:p>
+    <w:p>
+      <w:pPr>
+        <w:rPr>
+          <w:lang w:val="fr-FR"/>
+        </w:rPr>
+      </w:pPr>
+      <w:r>
+        <w:rPr>
+          <w:lang w:val="fr-FR"/>
+        </w:rPr>
+        <w:t xml:space="preserve">L’interface de la partie concernant l’incitations (pour raison de </w:t>
       </w:r>
       <w:proofErr w:type="spellStart"/>
       <w:r>
         <w:rPr>
           <w:lang w:val="fr-FR"/>
         </w:rPr>
-        <w:t>egal</w:t>
+        <w:t>procedure</w:t>
       </w:r>
       <w:proofErr w:type="spellEnd"/>
       <w:r>
         <w:rPr>
           <w:lang w:val="fr-FR"/>
         </w:rPr>
-        <w:t xml:space="preserve"> à 0.</w:t>
-      </w:r>
-    </w:p>
-    <w:p>
-      <w:pPr>
-        <w:rPr>
-          <w:lang w:val="fr-FR"/>
-        </w:rPr>
-      </w:pPr>
-      <w:r>
-        <w:rPr>
-          <w:lang w:val="fr-FR"/>
-        </w:rPr>
-        <w:t>Le</w:t>
-      </w:r>
-      <w:r>
-        <w:rPr>
-          <w:lang w:val="fr-FR"/>
-        </w:rPr>
-        <w:t>s</w:t>
-      </w:r>
-      <w:r>
-        <w:rPr>
-          <w:lang w:val="fr-FR"/>
-        </w:rPr>
-        <w:t xml:space="preserve"> paquets </w:t>
+        <w:t>,</w:t>
+      </w:r>
+      <w:r>
+        <w:rPr>
+          <w:lang w:val="fr-FR"/>
+        </w:rPr>
+        <w:t xml:space="preserve"> le </w:t>
       </w:r>
       <w:proofErr w:type="spellStart"/>
       <w:r>
         <w:rPr>
           <w:lang w:val="fr-FR"/>
         </w:rPr>
-        <w:t>techiques</w:t>
+        <w:t>resultat</w:t>
       </w:r>
       <w:proofErr w:type="spellEnd"/>
       <w:r>
         <w:rPr>
           <w:lang w:val="fr-FR"/>
         </w:rPr>
+        <w:t xml:space="preserve"> de l’image serait </w:t>
+      </w:r>
+      <w:proofErr w:type="spellStart"/>
+      <w:r>
+        <w:rPr>
+          <w:lang w:val="fr-FR"/>
+        </w:rPr>
+        <w:t>fitlreé</w:t>
+      </w:r>
+      <w:proofErr w:type="spellEnd"/>
+      <w:r>
+        <w:rPr>
+          <w:lang w:val="fr-FR"/>
+        </w:rPr>
+        <w:t xml:space="preserve"> sur </w:t>
+      </w:r>
+      <w:proofErr w:type="gramStart"/>
+      <w:r>
+        <w:rPr>
+          <w:lang w:val="fr-FR"/>
+        </w:rPr>
+        <w:t>les incitation</w:t>
+      </w:r>
+      <w:proofErr w:type="gramEnd"/>
+      <w:r>
+        <w:rPr>
+          <w:lang w:val="fr-FR"/>
+        </w:rPr>
         <w:t xml:space="preserve"> </w:t>
       </w:r>
-      <w:proofErr w:type="spellStart"/>
-      <w:r>
-        <w:rPr>
-          <w:lang w:val="fr-FR"/>
-        </w:rPr>
-        <w:t>representent</w:t>
-      </w:r>
-      <w:proofErr w:type="spellEnd"/>
-      <w:r>
-        <w:rPr>
-          <w:lang w:val="fr-FR"/>
-        </w:rPr>
-        <w:t xml:space="preserve"> un ensable d’activité donc pour le </w:t>
-      </w:r>
-      <w:proofErr w:type="spellStart"/>
-      <w:r>
-        <w:rPr>
-          <w:lang w:val="fr-FR"/>
-        </w:rPr>
-        <w:t>coherence</w:t>
-      </w:r>
-      <w:proofErr w:type="spellEnd"/>
-      <w:r>
-        <w:rPr>
-          <w:lang w:val="fr-FR"/>
-        </w:rPr>
-        <w:t xml:space="preserve"> de l’information la liste doit suivre une </w:t>
-      </w:r>
-      <w:proofErr w:type="spellStart"/>
-      <w:r>
-        <w:rPr>
-          <w:lang w:val="fr-FR"/>
-        </w:rPr>
-        <w:t>schema</w:t>
-      </w:r>
-      <w:proofErr w:type="spellEnd"/>
-      <w:r>
-        <w:rPr>
-          <w:lang w:val="fr-FR"/>
-        </w:rPr>
-        <w:t xml:space="preserve"> </w:t>
-      </w:r>
-      <w:proofErr w:type="spellStart"/>
-      <w:r>
-        <w:rPr>
-          <w:lang w:val="fr-FR"/>
-        </w:rPr>
-        <w:t>predefini</w:t>
-      </w:r>
-      <w:proofErr w:type="spellEnd"/>
-      <w:r>
-        <w:rPr>
-          <w:lang w:val="fr-FR"/>
-        </w:rPr>
-        <w:t xml:space="preserve">. Les </w:t>
-      </w:r>
-      <w:proofErr w:type="spellStart"/>
-      <w:r>
-        <w:rPr>
-          <w:lang w:val="fr-FR"/>
-        </w:rPr>
-        <w:t>parametres</w:t>
-      </w:r>
-      <w:proofErr w:type="spellEnd"/>
-      <w:r>
-        <w:rPr>
-          <w:lang w:val="fr-FR"/>
-        </w:rPr>
-        <w:t xml:space="preserve"> (comme la quantité d’un type d’activité) doivent </w:t>
-      </w:r>
-      <w:proofErr w:type="spellStart"/>
-      <w:r>
-        <w:rPr>
-          <w:lang w:val="fr-FR"/>
-        </w:rPr>
-        <w:t>etre</w:t>
-      </w:r>
-      <w:proofErr w:type="spellEnd"/>
-      <w:r>
-        <w:rPr>
-          <w:lang w:val="fr-FR"/>
-        </w:rPr>
-        <w:t xml:space="preserve"> modifiable.</w:t>
-      </w:r>
-    </w:p>
-    <w:p>
-      <w:pPr>
-        <w:rPr>
-          <w:lang w:val="fr-FR"/>
-        </w:rPr>
-      </w:pPr>
-      <w:r>
-        <w:rPr>
-          <w:lang w:val="fr-FR"/>
-        </w:rPr>
-        <w:t xml:space="preserve">L’interface de la partie concernant l’incitations (pour raison de </w:t>
-      </w:r>
-      <w:proofErr w:type="spellStart"/>
-      <w:r>
-        <w:rPr>
-          <w:lang w:val="fr-FR"/>
-        </w:rPr>
-        <w:t>procedure</w:t>
-      </w:r>
-      <w:proofErr w:type="spellEnd"/>
-      <w:r>
-        <w:rPr>
-          <w:lang w:val="fr-FR"/>
-        </w:rPr>
-        <w:t xml:space="preserve"> le </w:t>
-      </w:r>
-      <w:proofErr w:type="spellStart"/>
-      <w:r>
-        <w:rPr>
-          <w:lang w:val="fr-FR"/>
-        </w:rPr>
-        <w:t>resultat</w:t>
-      </w:r>
-      <w:proofErr w:type="spellEnd"/>
-      <w:r>
-        <w:rPr>
-          <w:lang w:val="fr-FR"/>
-        </w:rPr>
-        <w:t xml:space="preserve"> de l’image serait </w:t>
-      </w:r>
-      <w:proofErr w:type="spellStart"/>
-      <w:r>
-        <w:rPr>
-          <w:lang w:val="fr-FR"/>
-        </w:rPr>
-        <w:t>fitlreé</w:t>
-      </w:r>
-      <w:proofErr w:type="spellEnd"/>
-      <w:r>
-        <w:rPr>
-          <w:lang w:val="fr-FR"/>
-        </w:rPr>
-        <w:t xml:space="preserve"> sur </w:t>
-      </w:r>
-      <w:proofErr w:type="gramStart"/>
-      <w:r>
-        <w:rPr>
-          <w:lang w:val="fr-FR"/>
-        </w:rPr>
-        <w:t>les incitation</w:t>
-      </w:r>
-      <w:proofErr w:type="gramEnd"/>
-      <w:r>
-        <w:rPr>
-          <w:lang w:val="fr-FR"/>
-        </w:rPr>
-        <w:t xml:space="preserve"> de statut «NOUVEAU ») se </w:t>
-      </w:r>
-      <w:proofErr w:type="spellStart"/>
-      <w:r>
-        <w:rPr>
-          <w:lang w:val="fr-FR"/>
-        </w:rPr>
-        <w:t>present</w:t>
-      </w:r>
-      <w:proofErr w:type="spellEnd"/>
+      <w:r>
+        <w:rPr>
+          <w:lang w:val="fr-FR"/>
+        </w:rPr>
+        <w:t xml:space="preserve">avec </w:t>
+      </w:r>
+      <w:r>
+        <w:rPr>
+          <w:lang w:val="fr-FR"/>
+        </w:rPr>
+        <w:t xml:space="preserve">statut </w:t>
+      </w:r>
+      <w:r>
+        <w:rPr>
+          <w:lang w:val="fr-FR"/>
+        </w:rPr>
+        <w:t xml:space="preserve">d’enregistrement </w:t>
+      </w:r>
+      <w:r>
+        <w:rPr>
+          <w:lang w:val="fr-FR"/>
+        </w:rPr>
+        <w:t xml:space="preserve">«NOUVEAU ») se </w:t>
+      </w:r>
+      <w:r>
+        <w:rPr>
+          <w:lang w:val="fr-FR"/>
+        </w:rPr>
+        <w:t>présent</w:t>
+      </w:r>
       <w:r>
         <w:rPr>
           <w:lang w:val="fr-FR"/>
@@ -6642,7 +6328,7 @@
         <w:rPr>
           <w:lang w:val="fr-FR"/>
         </w:rPr>
-        <w:t>En cliquant sur un demande d’incitation (</w:t>
+        <w:t xml:space="preserve">En cliquant sur </w:t>
       </w:r>
       <w:proofErr w:type="gramStart"/>
       <w:r>
@@ -6656,16 +6342,26 @@
         <w:rPr>
           <w:lang w:val="fr-FR"/>
         </w:rPr>
+        <w:t xml:space="preserve"> demande d’incitation (</w:t>
+      </w:r>
+      <w:r>
+        <w:rPr>
+          <w:lang w:val="fr-FR"/>
+        </w:rPr>
+        <w:t>une</w:t>
+      </w:r>
+      <w:r>
+        <w:rPr>
+          <w:lang w:val="fr-FR"/>
+        </w:rPr>
         <w:t xml:space="preserve"> ligne de la table) nous pouvons entrer dans le page des </w:t>
       </w:r>
-      <w:proofErr w:type="spellStart"/>
-      <w:r>
-        <w:rPr>
-          <w:lang w:val="fr-FR"/>
-        </w:rPr>
-        <w:t>details</w:t>
-      </w:r>
-      <w:proofErr w:type="spellEnd"/>
+      <w:r>
+        <w:rPr>
+          <w:lang w:val="fr-FR"/>
+        </w:rPr>
+        <w:t>détails</w:t>
+      </w:r>
       <w:r>
         <w:rPr>
           <w:lang w:val="fr-FR"/>
@@ -6778,6 +6474,7 @@
           <w:noProof/>
           <w:lang w:eastAsia="en-GB"/>
         </w:rPr>
+        <w:lastRenderedPageBreak/>
         <w:drawing>
           <wp:inline distT="0" distB="0" distL="0" distR="0">
             <wp:extent cx="6099175" cy="1561465"/>
@@ -6843,20 +6540,127 @@
     </w:p>
     <w:p>
       <w:pPr>
+        <w:rPr>
+          <w:highlight w:val="green"/>
+          <w:lang w:val="fr-FR"/>
+        </w:rPr>
+      </w:pPr>
+      <w:r>
+        <w:rPr>
+          <w:highlight w:val="green"/>
+          <w:lang w:val="fr-FR"/>
+        </w:rPr>
+        <w:t xml:space="preserve">IMPORTANT : </w:t>
+      </w:r>
+    </w:p>
+    <w:p>
+      <w:pPr>
+        <w:pStyle w:val="Paragraphedeliste"/>
+        <w:numPr>
+          <w:ilvl w:val="0"/>
+          <w:numId w:val="8"/>
+        </w:numPr>
+        <w:rPr>
+          <w:highlight w:val="green"/>
+          <w:lang w:val="fr-FR"/>
+        </w:rPr>
+      </w:pPr>
+      <w:r>
+        <w:rPr>
+          <w:highlight w:val="green"/>
+          <w:lang w:val="fr-FR"/>
+        </w:rPr>
+        <w:t xml:space="preserve">si dans la liste des </w:t>
+      </w:r>
+      <w:r>
+        <w:rPr>
+          <w:highlight w:val="green"/>
+          <w:lang w:val="fr-FR"/>
+        </w:rPr>
+        <w:t>activités</w:t>
+      </w:r>
+      <w:r>
+        <w:rPr>
+          <w:highlight w:val="green"/>
+          <w:lang w:val="fr-FR"/>
+        </w:rPr>
+        <w:t xml:space="preserve"> il y a un</w:t>
+      </w:r>
+      <w:r>
+        <w:rPr>
+          <w:highlight w:val="green"/>
+          <w:lang w:val="fr-FR"/>
+        </w:rPr>
+        <w:t>e activité avec le paramètre « [GCR] Quantité » égal à 0, le bouton « [GCR] Valider » doit être désactivé.</w:t>
+      </w:r>
+    </w:p>
+    <w:p>
+      <w:pPr>
+        <w:pStyle w:val="Paragraphedeliste"/>
+        <w:numPr>
+          <w:ilvl w:val="0"/>
+          <w:numId w:val="8"/>
+        </w:numPr>
+        <w:rPr>
+          <w:lang w:val="fr-FR"/>
+        </w:rPr>
+      </w:pPr>
+      <w:r>
+        <w:rPr>
+          <w:highlight w:val="green"/>
+          <w:lang w:val="fr-FR"/>
+        </w:rPr>
+        <w:t>La colonne « Cout Total » doit arrondir la valeur à l’entier plus proche</w:t>
+      </w:r>
+      <w:r>
+        <w:rPr>
+          <w:lang w:val="fr-FR"/>
+        </w:rPr>
+        <w:t xml:space="preserve"> (</w:t>
+      </w:r>
+      <w:r>
+        <w:rPr>
+          <w:highlight w:val="yellow"/>
+          <w:lang w:val="fr-FR"/>
+        </w:rPr>
+        <w:t>si &lt;0.5 = 0 &amp;&amp; si &gt;=0.5 =1</w:t>
+      </w:r>
+      <w:r>
+        <w:rPr>
+          <w:lang w:val="fr-FR"/>
+        </w:rPr>
+        <w:t>).</w:t>
+      </w:r>
+    </w:p>
+    <w:p>
+      <w:pPr>
+        <w:rPr>
+          <w:lang w:val="fr-FR"/>
+        </w:rPr>
+      </w:pPr>
+    </w:p>
+    <w:p>
+      <w:pPr>
+        <w:rPr>
+          <w:lang w:val="fr-FR"/>
+        </w:rPr>
+      </w:pPr>
+    </w:p>
+    <w:p>
+      <w:pPr>
         <w:pStyle w:val="Titre2"/>
         <w:rPr>
           <w:lang w:val="fr-FR"/>
         </w:rPr>
       </w:pPr>
-      <w:bookmarkStart w:id="17" w:name="_Toc442285729"/>
-      <w:r>
-        <w:rPr>
-          <w:lang w:val="fr-FR"/>
-        </w:rPr>
-        <w:lastRenderedPageBreak/>
+      <w:bookmarkStart w:id="21" w:name="_Toc442349470"/>
+      <w:r>
+        <w:rPr>
+          <w:lang w:val="fr-FR"/>
+        </w:rPr>
         <w:t>Rapports</w:t>
       </w:r>
-      <w:bookmarkEnd w:id="17"/>
+      <w:bookmarkEnd w:id="21"/>
     </w:p>
     <w:p>
       <w:pPr>
@@ -7122,6 +6926,638 @@
           <w:lang w:val="fr-FR"/>
         </w:rPr>
         <w:t>).</w:t>
+      </w:r>
+    </w:p>
+    <w:p>
+      <w:pPr>
+        <w:pStyle w:val="Titre2"/>
+        <w:rPr>
+          <w:lang w:val="fr-FR"/>
+        </w:rPr>
+      </w:pPr>
+      <w:bookmarkStart w:id="22" w:name="_Toc442349471"/>
+      <w:r>
+        <w:rPr>
+          <w:lang w:val="fr-FR"/>
+        </w:rPr>
+        <w:t xml:space="preserve">Flux </w:t>
+      </w:r>
+      <w:proofErr w:type="spellStart"/>
+      <w:r>
+        <w:rPr>
+          <w:lang w:val="fr-FR"/>
+        </w:rPr>
+        <w:t>Financieres</w:t>
+      </w:r>
+      <w:proofErr w:type="spellEnd"/>
+      <w:r>
+        <w:rPr>
+          <w:lang w:val="fr-FR"/>
+        </w:rPr>
+        <w:t xml:space="preserve"> -&gt; Batch</w:t>
+      </w:r>
+      <w:r>
+        <w:rPr>
+          <w:lang w:val="fr-FR"/>
+        </w:rPr>
+        <w:t xml:space="preserve">, filtre sur </w:t>
+      </w:r>
+      <w:proofErr w:type="spellStart"/>
+      <w:r>
+        <w:rPr>
+          <w:lang w:val="fr-FR"/>
+        </w:rPr>
+        <w:t>Departement</w:t>
+      </w:r>
+      <w:bookmarkEnd w:id="22"/>
+      <w:proofErr w:type="spellEnd"/>
+    </w:p>
+    <w:p>
+      <w:pPr>
+        <w:rPr>
+          <w:lang w:val="fr-FR"/>
+        </w:rPr>
+      </w:pPr>
+    </w:p>
+    <w:p>
+      <w:pPr>
+        <w:rPr>
+          <w:lang w:val="fr-FR"/>
+        </w:rPr>
+      </w:pPr>
+      <w:r>
+        <w:rPr>
+          <w:noProof/>
+          <w:lang w:eastAsia="en-GB"/>
+        </w:rPr>
+        <mc:AlternateContent>
+          <mc:Choice Requires="wps">
+            <w:drawing>
+              <wp:anchor distT="0" distB="0" distL="114300" distR="114300" simplePos="0" relativeHeight="251664384" behindDoc="0" locked="0" layoutInCell="1" allowOverlap="1">
+                <wp:simplePos x="0" y="0"/>
+                <wp:positionH relativeFrom="column">
+                  <wp:posOffset>2885752</wp:posOffset>
+                </wp:positionH>
+                <wp:positionV relativeFrom="paragraph">
+                  <wp:posOffset>160415</wp:posOffset>
+                </wp:positionV>
+                <wp:extent cx="250166" cy="2803585"/>
+                <wp:effectExtent l="0" t="0" r="17145" b="15875"/>
+                <wp:wrapNone/>
+                <wp:docPr id="29" name="Ellipse 29"/>
+                <wp:cNvGraphicFramePr/>
+                <a:graphic xmlns:a="http://schemas.openxmlformats.org/drawingml/2006/main">
+                  <a:graphicData uri="http://schemas.microsoft.com/office/word/2010/wordprocessingShape">
+                    <wps:wsp>
+                      <wps:cNvSpPr/>
+                      <wps:spPr>
+                        <a:xfrm>
+                          <a:off x="0" y="0"/>
+                          <a:ext cx="250166" cy="2803585"/>
+                        </a:xfrm>
+                        <a:prstGeom prst="ellipse">
+                          <a:avLst/>
+                        </a:prstGeom>
+                        <a:noFill/>
+                      </wps:spPr>
+                      <wps:style>
+                        <a:lnRef idx="2">
+                          <a:schemeClr val="accent6"/>
+                        </a:lnRef>
+                        <a:fillRef idx="1">
+                          <a:schemeClr val="lt1"/>
+                        </a:fillRef>
+                        <a:effectRef idx="0">
+                          <a:schemeClr val="accent6"/>
+                        </a:effectRef>
+                        <a:fontRef idx="minor">
+                          <a:schemeClr val="dk1"/>
+                        </a:fontRef>
+                      </wps:style>
+                      <wps:bodyPr rot="0" spcFirstLastPara="0" vertOverflow="overflow" horzOverflow="overflow" vert="horz" wrap="square" lIns="91440" tIns="45720" rIns="91440" bIns="45720" numCol="1" spcCol="0" rtlCol="0" fromWordArt="0" anchor="ctr" anchorCtr="0" forceAA="0" compatLnSpc="1">
+                        <a:prstTxWarp prst="textNoShape">
+                          <a:avLst/>
+                        </a:prstTxWarp>
+                        <a:noAutofit/>
+                      </wps:bodyPr>
+                    </wps:wsp>
+                  </a:graphicData>
+                </a:graphic>
+              </wp:anchor>
+            </w:drawing>
+          </mc:Choice>
+          <mc:Fallback>
+            <w:pict>
+              <v:oval id="Ellipse 29" o:spid="_x0000_s1026" style="position:absolute;margin-left:227.2pt;margin-top:12.65pt;width:19.7pt;height:220.75pt;z-index:251664384;visibility:visible;mso-wrap-style:square;mso-wrap-distance-left:9pt;mso-wrap-distance-top:0;mso-wrap-distance-right:9pt;mso-wrap-distance-bottom:0;mso-position-horizontal:absolute;mso-position-horizontal-relative:text;mso-position-vertical:absolute;mso-position-vertical-relative:text;v-text-anchor:middle" o:gfxdata="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" filled="f" strokecolor="#f79646 [3209]" strokeweight="2pt"/>
+            </w:pict>
+          </mc:Fallback>
+        </mc:AlternateContent>
+      </w:r>
+      <w:r>
+        <w:rPr>
+          <w:lang w:val="fr-FR"/>
+        </w:rPr>
+        <w:t>La nouvelle version du logiciel doit</w:t>
+      </w:r>
+      <w:r>
+        <w:rPr>
+          <w:lang w:val="fr-FR"/>
+        </w:rPr>
+        <w:t xml:space="preserve"> donner la </w:t>
+      </w:r>
+      <w:proofErr w:type="spellStart"/>
+      <w:r>
+        <w:rPr>
+          <w:lang w:val="fr-FR"/>
+        </w:rPr>
+        <w:t>possibilite</w:t>
+      </w:r>
+      <w:proofErr w:type="spellEnd"/>
+      <w:r>
+        <w:rPr>
+          <w:lang w:val="fr-FR"/>
+        </w:rPr>
+        <w:t xml:space="preserve"> aux utilisateurs de filtrer pour </w:t>
+      </w:r>
+      <w:proofErr w:type="spellStart"/>
+      <w:r>
+        <w:rPr>
+          <w:lang w:val="fr-FR"/>
+        </w:rPr>
+        <w:t>departement</w:t>
+      </w:r>
+      <w:proofErr w:type="spellEnd"/>
+    </w:p>
+    <w:p>
+      <w:pPr>
+        <w:rPr>
+          <w:lang w:val="fr-FR"/>
+        </w:rPr>
+      </w:pPr>
+      <w:r>
+        <w:rPr>
+          <w:noProof/>
+          <w:lang w:eastAsia="en-GB"/>
+        </w:rPr>
+        <w:lastRenderedPageBreak/>
+        <mc:AlternateContent>
+          <mc:Choice Requires="wps">
+            <w:drawing>
+              <wp:anchor distT="0" distB="0" distL="114300" distR="114300" simplePos="0" relativeHeight="251669504" behindDoc="0" locked="0" layoutInCell="1" allowOverlap="1">
+                <wp:simplePos x="0" y="0"/>
+                <wp:positionH relativeFrom="column">
+                  <wp:posOffset>-349154</wp:posOffset>
+                </wp:positionH>
+                <wp:positionV relativeFrom="paragraph">
+                  <wp:posOffset>587423</wp:posOffset>
+                </wp:positionV>
+                <wp:extent cx="250166" cy="1829075"/>
+                <wp:effectExtent l="0" t="38100" r="74295" b="19050"/>
+                <wp:wrapNone/>
+                <wp:docPr id="288" name="Connecteur droit avec flèche 288"/>
+                <wp:cNvGraphicFramePr/>
+                <a:graphic xmlns:a="http://schemas.openxmlformats.org/drawingml/2006/main">
+                  <a:graphicData uri="http://schemas.microsoft.com/office/word/2010/wordprocessingShape">
+                    <wps:wsp>
+                      <wps:cNvCnPr/>
+                      <wps:spPr>
+                        <a:xfrm flipV="1">
+                          <a:off x="0" y="0"/>
+                          <a:ext cx="250166" cy="1829075"/>
+                        </a:xfrm>
+                        <a:prstGeom prst="straightConnector1">
+                          <a:avLst/>
+                        </a:prstGeom>
+                        <a:ln>
+                          <a:tailEnd type="arrow"/>
+                        </a:ln>
+                      </wps:spPr>
+                      <wps:style>
+                        <a:lnRef idx="1">
+                          <a:schemeClr val="accent1"/>
+                        </a:lnRef>
+                        <a:fillRef idx="0">
+                          <a:schemeClr val="accent1"/>
+                        </a:fillRef>
+                        <a:effectRef idx="0">
+                          <a:schemeClr val="accent1"/>
+                        </a:effectRef>
+                        <a:fontRef idx="minor">
+                          <a:schemeClr val="tx1"/>
+                        </a:fontRef>
+                      </wps:style>
+                      <wps:bodyPr/>
+                    </wps:wsp>
+                  </a:graphicData>
+                </a:graphic>
+              </wp:anchor>
+            </w:drawing>
+          </mc:Choice>
+          <mc:Fallback>
+            <w:pict>
+              <v:shapetype id="_x0000_t32" coordsize="21600,21600" o:spt="32" o:oned="t" path="m,l21600,21600e" filled="f">
+                <v:path arrowok="t" fillok="f" o:connecttype="none"/>
+                <o:lock v:ext="edit" shapetype="t"/>
+              </v:shapetype>
+              <v:shape id="Connecteur droit avec flèche 288" o:spid="_x0000_s1026" type="#_x0000_t32" style="position:absolute;margin-left:-27.5pt;margin-top:46.25pt;width:19.7pt;height:2in;flip:y;z-index:251669504;visibility:visible;mso-wrap-style:square;mso-wrap-distance-left:9pt;mso-wrap-distance-top:0;mso-wrap-distance-right:9pt;mso-wrap-distance-bottom:0;mso-position-horizontal:absolute;mso-position-horizontal-relative:text;mso-position-vertical:absolute;mso-position-vertical-relative:text" o:gfxdata="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" strokecolor="#4579b8 [3044]">
+                <v:stroke endarrow="open"/>
+              </v:shape>
+            </w:pict>
+          </mc:Fallback>
+        </mc:AlternateContent>
+      </w:r>
+      <w:r>
+        <w:rPr>
+          <w:noProof/>
+          <w:lang w:val="fr-FR"/>
+        </w:rPr>
+        <mc:AlternateContent>
+          <mc:Choice Requires="wps">
+            <w:drawing>
+              <wp:anchor distT="0" distB="0" distL="114300" distR="114300" simplePos="0" relativeHeight="251668480" behindDoc="0" locked="0" layoutInCell="1" allowOverlap="1" wp14:anchorId="45ABBB6B" wp14:editId="6841C87E">
+                <wp:simplePos x="0" y="0"/>
+                <wp:positionH relativeFrom="column">
+                  <wp:posOffset>-349154</wp:posOffset>
+                </wp:positionH>
+                <wp:positionV relativeFrom="paragraph">
+                  <wp:posOffset>2468258</wp:posOffset>
+                </wp:positionV>
+                <wp:extent cx="1732915" cy="336286"/>
+                <wp:effectExtent l="0" t="0" r="19685" b="26035"/>
+                <wp:wrapNone/>
+                <wp:docPr id="31" name="Zone de texte 2"/>
+                <wp:cNvGraphicFramePr>
+                  <a:graphicFrameLocks xmlns:a="http://schemas.openxmlformats.org/drawingml/2006/main"/>
+                </wp:cNvGraphicFramePr>
+                <a:graphic xmlns:a="http://schemas.openxmlformats.org/drawingml/2006/main">
+                  <a:graphicData uri="http://schemas.microsoft.com/office/word/2010/wordprocessingShape">
+                    <wps:wsp>
+                      <wps:cNvSpPr txBox="1">
+                        <a:spLocks noChangeArrowheads="1"/>
+                      </wps:cNvSpPr>
+                      <wps:spPr bwMode="auto">
+                        <a:xfrm>
+                          <a:off x="0" y="0"/>
+                          <a:ext cx="1732915" cy="336286"/>
+                        </a:xfrm>
+                        <a:prstGeom prst="rect">
+                          <a:avLst/>
+                        </a:prstGeom>
+                        <a:solidFill>
+                          <a:srgbClr val="FFFFFF"/>
+                        </a:solidFill>
+                        <a:ln w="9525">
+                          <a:solidFill>
+                            <a:srgbClr val="000000"/>
+                          </a:solidFill>
+                          <a:miter lim="800000"/>
+                          <a:headEnd/>
+                          <a:tailEnd/>
+                        </a:ln>
+                      </wps:spPr>
+                      <wps:txbx>
+                        <w:txbxContent>
+                          <w:p>
+                            <w:pPr>
+                              <w:rPr>
+                                <w:lang w:val="fr-FR"/>
+                              </w:rPr>
+                            </w:pPr>
+                            <w:proofErr w:type="spellStart"/>
+                            <w:r>
+                              <w:t>Filtre</w:t>
+                            </w:r>
+                            <w:proofErr w:type="spellEnd"/>
+                            <w:r>
+                              <w:t xml:space="preserve"> sur DEPARTEMENT</w:t>
+                            </w:r>
+                          </w:p>
+                        </w:txbxContent>
+                      </wps:txbx>
+                      <wps:bodyPr rot="0" vert="horz" wrap="square" lIns="91440" tIns="45720" rIns="91440" bIns="45720" anchor="t" anchorCtr="0">
+                        <a:noAutofit/>
+                      </wps:bodyPr>
+                    </wps:wsp>
+                  </a:graphicData>
+                </a:graphic>
+                <wp14:sizeRelH relativeFrom="margin">
+                  <wp14:pctWidth>0</wp14:pctWidth>
+                </wp14:sizeRelH>
+                <wp14:sizeRelV relativeFrom="margin">
+                  <wp14:pctHeight>0</wp14:pctHeight>
+                </wp14:sizeRelV>
+              </wp:anchor>
+            </w:drawing>
+          </mc:Choice>
+          <mc:Fallback>
+            <w:pict>
+              <v:shapetype id="_x0000_t202" coordsize="21600,21600" o:spt="202" path="m,l,21600r21600,l21600,xe">
+                <v:stroke joinstyle="miter"/>
+                <v:path gradientshapeok="t" o:connecttype="rect"/>
+              </v:shapetype>
+              <v:shape id="_x0000_s1027" type="#_x0000_t202" style="position:absolute;margin-left:-27.5pt;margin-top:194.35pt;width:136.45pt;height:26.5pt;z-index:251668480;visibility:visible;mso-wrap-style:square;mso-width-percent:0;mso-height-percent:0;mso-wrap-distance-left:9pt;mso-wrap-distance-top:0;mso-wrap-distance-right:9pt;mso-wrap-distance-bottom:0;mso-position-horizontal:absolute;mso-position-horizontal-relative:text;mso-position-vertical:absolute;mso-position-vertical-relative:text;mso-width-percent:0;mso-height-percent:0;mso-width-relative:margin;mso-height-relative:margin;v-text-anchor:top" o:gfxdata="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">
+                <v:textbox>
+                  <w:txbxContent>
+                    <w:p>
+                      <w:pPr>
+                        <w:rPr>
+                          <w:lang w:val="fr-FR"/>
+                        </w:rPr>
+                      </w:pPr>
+                      <w:proofErr w:type="spellStart"/>
+                      <w:r>
+                        <w:t>Filtre</w:t>
+                      </w:r>
+                      <w:proofErr w:type="spellEnd"/>
+                      <w:r>
+                        <w:t xml:space="preserve"> sur DEPARTEMENT</w:t>
+                      </w:r>
+                    </w:p>
+                  </w:txbxContent>
+                </v:textbox>
+              </v:shape>
+            </w:pict>
+          </mc:Fallback>
+        </mc:AlternateContent>
+      </w:r>
+      <w:r>
+        <w:rPr>
+          <w:noProof/>
+          <w:lang w:eastAsia="en-GB"/>
+        </w:rPr>
+        <mc:AlternateContent>
+          <mc:Choice Requires="wps">
+            <w:drawing>
+              <wp:anchor distT="0" distB="0" distL="114300" distR="114300" simplePos="0" relativeHeight="251663360" behindDoc="0" locked="0" layoutInCell="1" allowOverlap="1" wp14:anchorId="14696E0D" wp14:editId="2BAFB7D9">
+                <wp:simplePos x="0" y="0"/>
+                <wp:positionH relativeFrom="column">
+                  <wp:posOffset>-98425</wp:posOffset>
+                </wp:positionH>
+                <wp:positionV relativeFrom="paragraph">
+                  <wp:posOffset>492760</wp:posOffset>
+                </wp:positionV>
+                <wp:extent cx="1484415" cy="94890"/>
+                <wp:effectExtent l="0" t="0" r="20955" b="19685"/>
+                <wp:wrapNone/>
+                <wp:docPr id="28" name="Ellipse 28"/>
+                <wp:cNvGraphicFramePr/>
+                <a:graphic xmlns:a="http://schemas.openxmlformats.org/drawingml/2006/main">
+                  <a:graphicData uri="http://schemas.microsoft.com/office/word/2010/wordprocessingShape">
+                    <wps:wsp>
+                      <wps:cNvSpPr/>
+                      <wps:spPr>
+                        <a:xfrm>
+                          <a:off x="0" y="0"/>
+                          <a:ext cx="1484415" cy="94890"/>
+                        </a:xfrm>
+                        <a:prstGeom prst="ellipse">
+                          <a:avLst/>
+                        </a:prstGeom>
+                        <a:noFill/>
+                      </wps:spPr>
+                      <wps:style>
+                        <a:lnRef idx="2">
+                          <a:schemeClr val="accent6"/>
+                        </a:lnRef>
+                        <a:fillRef idx="1">
+                          <a:schemeClr val="lt1"/>
+                        </a:fillRef>
+                        <a:effectRef idx="0">
+                          <a:schemeClr val="accent6"/>
+                        </a:effectRef>
+                        <a:fontRef idx="minor">
+                          <a:schemeClr val="dk1"/>
+                        </a:fontRef>
+                      </wps:style>
+                      <wps:bodyPr rot="0" spcFirstLastPara="0" vertOverflow="overflow" horzOverflow="overflow" vert="horz" wrap="square" lIns="91440" tIns="45720" rIns="91440" bIns="45720" numCol="1" spcCol="0" rtlCol="0" fromWordArt="0" anchor="ctr" anchorCtr="0" forceAA="0" compatLnSpc="1">
+                        <a:prstTxWarp prst="textNoShape">
+                          <a:avLst/>
+                        </a:prstTxWarp>
+                        <a:noAutofit/>
+                      </wps:bodyPr>
+                    </wps:wsp>
+                  </a:graphicData>
+                </a:graphic>
+                <wp14:sizeRelV relativeFrom="margin">
+                  <wp14:pctHeight>0</wp14:pctHeight>
+                </wp14:sizeRelV>
+              </wp:anchor>
+            </w:drawing>
+          </mc:Choice>
+          <mc:Fallback>
+            <w:pict>
+              <v:oval id="Ellipse 28" o:spid="_x0000_s1026" style="position:absolute;margin-left:-7.75pt;margin-top:38.8pt;width:116.9pt;height:7.45pt;z-index:251663360;visibility:visible;mso-wrap-style:square;mso-height-percent:0;mso-wrap-distance-left:9pt;mso-wrap-distance-top:0;mso-wrap-distance-right:9pt;mso-wrap-distance-bottom:0;mso-position-horizontal:absolute;mso-position-horizontal-relative:text;mso-position-vertical:absolute;mso-position-vertical-relative:text;mso-height-percent:0;mso-height-relative:margin;v-text-anchor:middle" o:gfxdata="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" filled="f" strokecolor="#f79646 [3209]" strokeweight="2pt"/>
+            </w:pict>
+          </mc:Fallback>
+        </mc:AlternateContent>
+      </w:r>
+      <w:r>
+        <w:rPr>
+          <w:noProof/>
+          <w:lang w:eastAsia="en-GB"/>
+        </w:rPr>
+        <w:drawing>
+          <wp:inline distT="0" distB="0" distL="0" distR="0" wp14:anchorId="0F2CD27B" wp14:editId="45937992">
+            <wp:extent cx="6120130" cy="2322195"/>
+            <wp:effectExtent l="0" t="0" r="0" b="1905"/>
+            <wp:docPr id="27" name="Image 27"/>
+            <wp:cNvGraphicFramePr>
+              <a:graphicFrameLocks xmlns:a="http://schemas.openxmlformats.org/drawingml/2006/main" noChangeAspect="1"/>
+            </wp:cNvGraphicFramePr>
+            <a:graphic xmlns:a="http://schemas.openxmlformats.org/drawingml/2006/main">
+              <a:graphicData uri="http://schemas.openxmlformats.org/drawingml/2006/picture">
+                <pic:pic xmlns:pic="http://schemas.openxmlformats.org/drawingml/2006/picture">
+                  <pic:nvPicPr>
+                    <pic:cNvPr id="0" name="C90371F.tmp"/>
+                    <pic:cNvPicPr/>
+                  </pic:nvPicPr>
+                  <pic:blipFill>
+                    <a:blip r:embed="rId25">
+                      <a:extLst>
+                        <a:ext uri="{28A0092B-C50C-407E-A947-70E740481C1C}">
+                          <a14:useLocalDpi xmlns:a14="http://schemas.microsoft.com/office/drawing/2010/main" val="0"/>
+                        </a:ext>
+                      </a:extLst>
+                    </a:blip>
+                    <a:stretch>
+                      <a:fillRect/>
+                    </a:stretch>
+                  </pic:blipFill>
+                  <pic:spPr>
+                    <a:xfrm>
+                      <a:off x="0" y="0"/>
+                      <a:ext cx="6120130" cy="2322195"/>
+                    </a:xfrm>
+                    <a:prstGeom prst="rect">
+                      <a:avLst/>
+                    </a:prstGeom>
+                  </pic:spPr>
+                </pic:pic>
+              </a:graphicData>
+            </a:graphic>
+          </wp:inline>
+        </w:drawing>
+      </w:r>
+    </w:p>
+    <w:p>
+      <w:pPr>
+        <w:rPr>
+          <w:lang w:val="fr-FR"/>
+        </w:rPr>
+      </w:pPr>
+      <w:r>
+        <w:rPr>
+          <w:noProof/>
+          <w:lang w:val="fr-FR"/>
+        </w:rPr>
+        <mc:AlternateContent>
+          <mc:Choice Requires="wps">
+            <w:drawing>
+              <wp:anchor distT="0" distB="0" distL="114300" distR="114300" simplePos="0" relativeHeight="251666432" behindDoc="0" locked="0" layoutInCell="1" allowOverlap="1" wp14:editId="36B11C9B">
+                <wp:simplePos x="0" y="0"/>
+                <wp:positionH relativeFrom="column">
+                  <wp:align>center</wp:align>
+                </wp:positionH>
+                <wp:positionV relativeFrom="paragraph">
+                  <wp:posOffset>0</wp:posOffset>
+                </wp:positionV>
+                <wp:extent cx="1966823" cy="327804"/>
+                <wp:effectExtent l="0" t="0" r="14605" b="15240"/>
+                <wp:wrapNone/>
+                <wp:docPr id="30" name="Zone de texte 2"/>
+                <wp:cNvGraphicFramePr>
+                  <a:graphicFrameLocks xmlns:a="http://schemas.openxmlformats.org/drawingml/2006/main"/>
+                </wp:cNvGraphicFramePr>
+                <a:graphic xmlns:a="http://schemas.openxmlformats.org/drawingml/2006/main">
+                  <a:graphicData uri="http://schemas.microsoft.com/office/word/2010/wordprocessingShape">
+                    <wps:wsp>
+                      <wps:cNvSpPr txBox="1">
+                        <a:spLocks noChangeArrowheads="1"/>
+                      </wps:cNvSpPr>
+                      <wps:spPr bwMode="auto">
+                        <a:xfrm>
+                          <a:off x="0" y="0"/>
+                          <a:ext cx="1966823" cy="327804"/>
+                        </a:xfrm>
+                        <a:prstGeom prst="rect">
+                          <a:avLst/>
+                        </a:prstGeom>
+                        <a:solidFill>
+                          <a:srgbClr val="FFFFFF"/>
+                        </a:solidFill>
+                        <a:ln w="9525">
+                          <a:solidFill>
+                            <a:srgbClr val="000000"/>
+                          </a:solidFill>
+                          <a:miter lim="800000"/>
+                          <a:headEnd/>
+                          <a:tailEnd/>
+                        </a:ln>
+                      </wps:spPr>
+                      <wps:txbx>
+                        <w:txbxContent>
+                          <w:p>
+                            <w:pPr>
+                              <w:rPr>
+                                <w:lang w:val="fr-FR"/>
+                              </w:rPr>
+                            </w:pPr>
+                            <w:proofErr w:type="spellStart"/>
+                            <w:r>
+                              <w:t>Colonne</w:t>
+                            </w:r>
+                            <w:proofErr w:type="spellEnd"/>
+                            <w:r>
+                              <w:t xml:space="preserve"> “DEPARTEMENT”</w:t>
+                            </w:r>
+                          </w:p>
+                        </w:txbxContent>
+                      </wps:txbx>
+                      <wps:bodyPr rot="0" vert="horz" wrap="square" lIns="91440" tIns="45720" rIns="91440" bIns="45720" anchor="t" anchorCtr="0">
+                        <a:noAutofit/>
+                      </wps:bodyPr>
+                    </wps:wsp>
+                  </a:graphicData>
+                </a:graphic>
+                <wp14:sizeRelH relativeFrom="margin">
+                  <wp14:pctWidth>0</wp14:pctWidth>
+                </wp14:sizeRelH>
+                <wp14:sizeRelV relativeFrom="margin">
+                  <wp14:pctHeight>0</wp14:pctHeight>
+                </wp14:sizeRelV>
+              </wp:anchor>
+            </w:drawing>
+          </mc:Choice>
+          <mc:Fallback>
+            <w:pict>
+              <v:shape id="_x0000_s1028" type="#_x0000_t202" style="position:absolute;margin-left:0;margin-top:0;width:154.85pt;height:25.8pt;z-index:251666432;visibility:visible;mso-wrap-style:square;mso-width-percent:0;mso-height-percent:0;mso-wrap-distance-left:9pt;mso-wrap-distance-top:0;mso-wrap-distance-right:9pt;mso-wrap-distance-bottom:0;mso-position-horizontal:center;mso-position-horizontal-relative:text;mso-position-vertical:absolute;mso-position-vertical-relative:text;mso-width-percent:0;mso-height-percent:0;mso-width-relative:margin;mso-height-relative:margin;v-text-anchor:top" o:gfxdata="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">
+                <v:textbox>
+                  <w:txbxContent>
+                    <w:p>
+                      <w:pPr>
+                        <w:rPr>
+                          <w:lang w:val="fr-FR"/>
+                        </w:rPr>
+                      </w:pPr>
+                      <w:proofErr w:type="spellStart"/>
+                      <w:r>
+                        <w:t>Colonne</w:t>
+                      </w:r>
+                      <w:proofErr w:type="spellEnd"/>
+                      <w:r>
+                        <w:t xml:space="preserve"> “DEPARTEMENT”</w:t>
+                      </w:r>
+                    </w:p>
+                  </w:txbxContent>
+                </v:textbox>
+              </v:shape>
+            </w:pict>
+          </mc:Fallback>
+        </mc:AlternateContent>
+      </w:r>
+    </w:p>
+    <w:p>
+      <w:pPr>
+        <w:rPr>
+          <w:lang w:val="fr-FR"/>
+        </w:rPr>
+      </w:pPr>
+    </w:p>
+    <w:p>
+      <w:pPr>
+        <w:rPr>
+          <w:lang w:val="fr-FR"/>
+        </w:rPr>
+      </w:pPr>
+      <w:r>
+        <w:rPr>
+          <w:lang w:val="fr-FR"/>
+        </w:rPr>
+        <w:t xml:space="preserve">C’est donc </w:t>
+      </w:r>
+      <w:r>
+        <w:rPr>
+          <w:lang w:val="fr-FR"/>
+        </w:rPr>
+        <w:t>nécessaire</w:t>
+      </w:r>
+      <w:r>
+        <w:rPr>
+          <w:lang w:val="fr-FR"/>
+        </w:rPr>
+        <w:t xml:space="preserve"> d’ajouter un</w:t>
+      </w:r>
+      <w:r>
+        <w:rPr>
+          <w:lang w:val="fr-FR"/>
+        </w:rPr>
+        <w:t>e</w:t>
+      </w:r>
+      <w:r>
+        <w:rPr>
+          <w:lang w:val="fr-FR"/>
+        </w:rPr>
+        <w:t xml:space="preserve"> colonne dans la table et un drop down menu dans l’outil de recherche/filtres</w:t>
       </w:r>
     </w:p>
     <w:sectPr>
@@ -7223,6 +7659,119 @@
     </w:lvl>
   </w:abstractNum>
   <w:abstractNum w:abstractNumId="1">
+    <w:nsid w:val="0F8E698E"/>
+    <w:multiLevelType w:val="hybridMultilevel"/>
+    <w:tmpl w:val="9A5AFBCA"/>
+    <w:lvl w:ilvl="0" w:tplc="08090001">
+      <w:start w:val="1"/>
+      <w:numFmt w:val="bullet"/>
+      <w:lvlText w:val=""/>
+      <w:lvlJc w:val="left"/>
+      <w:pPr>
+        <w:ind w:left="720" w:hanging="360"/>
+      </w:pPr>
+      <w:rPr>
+        <w:rFonts w:ascii="Symbol" w:hAnsi="Symbol" w:hint="default"/>
+      </w:rPr>
+    </w:lvl>
+    <w:lvl w:ilvl="1" w:tplc="08090003" w:tentative="1">
+      <w:start w:val="1"/>
+      <w:numFmt w:val="bullet"/>
+      <w:lvlText w:val="o"/>
+      <w:lvlJc w:val="left"/>
+      <w:pPr>
+        <w:ind w:left="1440" w:hanging="360"/>
+      </w:pPr>
+      <w:rPr>
+        <w:rFonts w:ascii="Courier New" w:hAnsi="Courier New" w:cs="Courier New" w:hint="default"/>
+      </w:rPr>
+    </w:lvl>
+    <w:lvl w:ilvl="2" w:tplc="08090005" w:tentative="1">
+      <w:start w:val="1"/>
+      <w:numFmt w:val="bullet"/>
+      <w:lvlText w:val=""/>
+      <w:lvlJc w:val="left"/>
+      <w:pPr>
+        <w:ind w:left="2160" w:hanging="360"/>
+      </w:pPr>
+      <w:rPr>
+        <w:rFonts w:ascii="Wingdings" w:hAnsi="Wingdings" w:hint="default"/>
+      </w:rPr>
+    </w:lvl>
+    <w:lvl w:ilvl="3" w:tplc="08090001" w:tentative="1">
+      <w:start w:val="1"/>
+      <w:numFmt w:val="bullet"/>
+      <w:lvlText w:val=""/>
+      <w:lvlJc w:val="left"/>
+      <w:pPr>
+        <w:ind w:left="2880" w:hanging="360"/>
+      </w:pPr>
+      <w:rPr>
+        <w:rFonts w:ascii="Symbol" w:hAnsi="Symbol" w:hint="default"/>
+      </w:rPr>
+    </w:lvl>
+    <w:lvl w:ilvl="4" w:tplc="08090003" w:tentative="1">
+      <w:start w:val="1"/>
+      <w:numFmt w:val="bullet"/>
+      <w:lvlText w:val="o"/>
+      <w:lvlJc w:val="left"/>
+      <w:pPr>
+        <w:ind w:left="3600" w:hanging="360"/>
+      </w:pPr>
+      <w:rPr>
+        <w:rFonts w:ascii="Courier New" w:hAnsi="Courier New" w:cs="Courier New" w:hint="default"/>
+      </w:rPr>
+    </w:lvl>
+    <w:lvl w:ilvl="5" w:tplc="08090005" w:tentative="1">
+      <w:start w:val="1"/>
+      <w:numFmt w:val="bullet"/>
+      <w:lvlText w:val=""/>
+      <w:lvlJc w:val="left"/>
+      <w:pPr>
+        <w:ind w:left="4320" w:hanging="360"/>
+      </w:pPr>
+      <w:rPr>
+        <w:rFonts w:ascii="Wingdings" w:hAnsi="Wingdings" w:hint="default"/>
+      </w:rPr>
+    </w:lvl>
+    <w:lvl w:ilvl="6" w:tplc="08090001" w:tentative="1">
+      <w:start w:val="1"/>
+      <w:numFmt w:val="bullet"/>
+      <w:lvlText w:val=""/>
+      <w:lvlJc w:val="left"/>
+      <w:pPr>
+        <w:ind w:left="5040" w:hanging="360"/>
+      </w:pPr>
+      <w:rPr>
+        <w:rFonts w:ascii="Symbol" w:hAnsi="Symbol" w:hint="default"/>
+      </w:rPr>
+    </w:lvl>
+    <w:lvl w:ilvl="7" w:tplc="08090003" w:tentative="1">
+      <w:start w:val="1"/>
+      <w:numFmt w:val="bullet"/>
+      <w:lvlText w:val="o"/>
+      <w:lvlJc w:val="left"/>
+      <w:pPr>
+        <w:ind w:left="5760" w:hanging="360"/>
+      </w:pPr>
+      <w:rPr>
+        <w:rFonts w:ascii="Courier New" w:hAnsi="Courier New" w:cs="Courier New" w:hint="default"/>
+      </w:rPr>
+    </w:lvl>
+    <w:lvl w:ilvl="8" w:tplc="08090005" w:tentative="1">
+      <w:start w:val="1"/>
+      <w:numFmt w:val="bullet"/>
+      <w:lvlText w:val=""/>
+      <w:lvlJc w:val="left"/>
+      <w:pPr>
+        <w:ind w:left="6480" w:hanging="360"/>
+      </w:pPr>
+      <w:rPr>
+        <w:rFonts w:ascii="Wingdings" w:hAnsi="Wingdings" w:hint="default"/>
+      </w:rPr>
+    </w:lvl>
+  </w:abstractNum>
+  <w:abstractNum w:abstractNumId="2">
     <w:nsid w:val="1CF34B68"/>
     <w:multiLevelType w:val="hybridMultilevel"/>
     <w:tmpl w:val="D3A84CC6"/>
@@ -7308,7 +7857,7 @@
       </w:pPr>
     </w:lvl>
   </w:abstractNum>
-  <w:abstractNum w:abstractNumId="2">
+  <w:abstractNum w:abstractNumId="3">
     <w:nsid w:val="2E967D5A"/>
     <w:multiLevelType w:val="hybridMultilevel"/>
     <w:tmpl w:val="813C599E"/>
@@ -7394,7 +7943,7 @@
       </w:pPr>
     </w:lvl>
   </w:abstractNum>
-  <w:abstractNum w:abstractNumId="3">
+  <w:abstractNum w:abstractNumId="4">
     <w:nsid w:val="32412B11"/>
     <w:multiLevelType w:val="multilevel"/>
     <w:tmpl w:val="F8824996"/>
@@ -7480,7 +8029,7 @@
       </w:pPr>
     </w:lvl>
   </w:abstractNum>
-  <w:abstractNum w:abstractNumId="4">
+  <w:abstractNum w:abstractNumId="5">
     <w:nsid w:val="54EE0719"/>
     <w:multiLevelType w:val="multilevel"/>
     <w:tmpl w:val="0410001F"/>
@@ -7566,7 +8115,7 @@
       </w:pPr>
     </w:lvl>
   </w:abstractNum>
-  <w:abstractNum w:abstractNumId="5">
+  <w:abstractNum w:abstractNumId="6">
     <w:nsid w:val="55212A35"/>
     <w:multiLevelType w:val="hybridMultilevel"/>
     <w:tmpl w:val="D3A84CC6"/>
@@ -7652,7 +8201,7 @@
       </w:pPr>
     </w:lvl>
   </w:abstractNum>
-  <w:abstractNum w:abstractNumId="6">
+  <w:abstractNum w:abstractNumId="7">
     <w:nsid w:val="5CF151F3"/>
     <w:multiLevelType w:val="multilevel"/>
     <w:tmpl w:val="04100025"/>
@@ -7748,24 +8297,27 @@
     </w:lvl>
   </w:abstractNum>
   <w:num w:numId="1">
-    <w:abstractNumId w:val="3"/>
+    <w:abstractNumId w:val="4"/>
   </w:num>
   <w:num w:numId="2">
-    <w:abstractNumId w:val="4"/>
+    <w:abstractNumId w:val="5"/>
   </w:num>
   <w:num w:numId="3">
-    <w:abstractNumId w:val="6"/>
+    <w:abstractNumId w:val="7"/>
   </w:num>
   <w:num w:numId="4">
-    <w:abstractNumId w:val="5"/>
+    <w:abstractNumId w:val="6"/>
   </w:num>
   <w:num w:numId="5">
     <w:abstractNumId w:val="0"/>
   </w:num>
   <w:num w:numId="6">
+    <w:abstractNumId w:val="3"/>
+  </w:num>
+  <w:num w:numId="7">
     <w:abstractNumId w:val="2"/>
   </w:num>
-  <w:num w:numId="7">
+  <w:num w:numId="8">
     <w:abstractNumId w:val="1"/>
   </w:num>
 </w:numbering>
@@ -9591,7 +10143,7 @@
 </file>
 
 <file path=customXml/itemProps1.xml><?xml version="1.0" encoding="utf-8"?>
-<ds:datastoreItem xmlns:ds="http://schemas.openxmlformats.org/officeDocument/2006/customXml" ds:itemID="{8D5BF65C-03C0-48D5-8EF1-7C2939788EA4}">
+<ds:datastoreItem xmlns:ds="http://schemas.openxmlformats.org/officeDocument/2006/customXml" ds:itemID="{752A39E4-9844-486A-BF54-AC970C8ED5D2}">
   <ds:schemaRefs>
     <ds:schemaRef ds:uri="http://schemas.openxmlformats.org/officeDocument/2006/bibliography"/>
   </ds:schemaRefs>

</xml_diff>

<commit_message>
- Version apres rencontre @MARNDR
</commit_message>
<xml_diff>
--- a/DOCS_GMT/Cahier des Charges_v005.docx
+++ b/DOCS_GMT/Cahier des Charges_v005.docx
@@ -69,7 +69,6 @@
           <w:docPartUnique/>
         </w:docPartObj>
       </w:sdtPr>
-      <w:sdtEndPr/>
       <w:sdtContent>
         <w:p>
           <w:pPr>
@@ -102,7 +101,7 @@
           <w:r>
             <w:fldChar w:fldCharType="separate"/>
           </w:r>
-          <w:hyperlink w:anchor="_Toc442349450" w:history="1">
+          <w:hyperlink w:anchor="_Toc442360224" w:history="1">
             <w:r>
               <w:rPr>
                 <w:rStyle w:val="Lienhypertexte"/>
@@ -144,7 +143,7 @@
                 <w:noProof/>
                 <w:webHidden/>
               </w:rPr>
-              <w:instrText xml:space="preserve"> PAGEREF _Toc442349450 \h </w:instrText>
+              <w:instrText xml:space="preserve"> PAGEREF _Toc442360224 \h </w:instrText>
             </w:r>
             <w:r>
               <w:rPr>
@@ -186,7 +185,7 @@
               <w:noProof/>
             </w:rPr>
           </w:pPr>
-          <w:hyperlink w:anchor="_Toc442349451" w:history="1">
+          <w:hyperlink w:anchor="_Toc442360225" w:history="1">
             <w:r>
               <w:rPr>
                 <w:rStyle w:val="Lienhypertexte"/>
@@ -228,7 +227,7 @@
                 <w:noProof/>
                 <w:webHidden/>
               </w:rPr>
-              <w:instrText xml:space="preserve"> PAGEREF _Toc442349451 \h </w:instrText>
+              <w:instrText xml:space="preserve"> PAGEREF _Toc442360225 \h </w:instrText>
             </w:r>
             <w:r>
               <w:rPr>
@@ -270,7 +269,7 @@
               <w:noProof/>
             </w:rPr>
           </w:pPr>
-          <w:hyperlink w:anchor="_Toc442349452" w:history="1">
+          <w:hyperlink w:anchor="_Toc442360226" w:history="1">
             <w:r>
               <w:rPr>
                 <w:rStyle w:val="Lienhypertexte"/>
@@ -312,7 +311,7 @@
                 <w:noProof/>
                 <w:webHidden/>
               </w:rPr>
-              <w:instrText xml:space="preserve"> PAGEREF _Toc442349452 \h </w:instrText>
+              <w:instrText xml:space="preserve"> PAGEREF _Toc442360226 \h </w:instrText>
             </w:r>
             <w:r>
               <w:rPr>
@@ -354,7 +353,7 @@
               <w:noProof/>
             </w:rPr>
           </w:pPr>
-          <w:hyperlink w:anchor="_Toc442349453" w:history="1">
+          <w:hyperlink w:anchor="_Toc442360227" w:history="1">
             <w:r>
               <w:rPr>
                 <w:rStyle w:val="Lienhypertexte"/>
@@ -396,7 +395,7 @@
                 <w:noProof/>
                 <w:webHidden/>
               </w:rPr>
-              <w:instrText xml:space="preserve"> PAGEREF _Toc442349453 \h </w:instrText>
+              <w:instrText xml:space="preserve"> PAGEREF _Toc442360227 \h </w:instrText>
             </w:r>
             <w:r>
               <w:rPr>
@@ -438,7 +437,7 @@
               <w:noProof/>
             </w:rPr>
           </w:pPr>
-          <w:hyperlink w:anchor="_Toc442349454" w:history="1">
+          <w:hyperlink w:anchor="_Toc442360228" w:history="1">
             <w:r>
               <w:rPr>
                 <w:rStyle w:val="Lienhypertexte"/>
@@ -480,7 +479,7 @@
                 <w:noProof/>
                 <w:webHidden/>
               </w:rPr>
-              <w:instrText xml:space="preserve"> PAGEREF _Toc442349454 \h </w:instrText>
+              <w:instrText xml:space="preserve"> PAGEREF _Toc442360228 \h </w:instrText>
             </w:r>
             <w:r>
               <w:rPr>
@@ -522,7 +521,7 @@
               <w:noProof/>
             </w:rPr>
           </w:pPr>
-          <w:hyperlink w:anchor="_Toc442349455" w:history="1">
+          <w:hyperlink w:anchor="_Toc442360229" w:history="1">
             <w:r>
               <w:rPr>
                 <w:rStyle w:val="Lienhypertexte"/>
@@ -564,7 +563,7 @@
                 <w:noProof/>
                 <w:webHidden/>
               </w:rPr>
-              <w:instrText xml:space="preserve"> PAGEREF _Toc442349455 \h </w:instrText>
+              <w:instrText xml:space="preserve"> PAGEREF _Toc442360229 \h </w:instrText>
             </w:r>
             <w:r>
               <w:rPr>
@@ -606,7 +605,7 @@
               <w:noProof/>
             </w:rPr>
           </w:pPr>
-          <w:hyperlink w:anchor="_Toc442349456" w:history="1">
+          <w:hyperlink w:anchor="_Toc442360230" w:history="1">
             <w:r>
               <w:rPr>
                 <w:rStyle w:val="Lienhypertexte"/>
@@ -627,7 +626,23 @@
                 <w:noProof/>
                 <w:lang w:val="fr-FR"/>
               </w:rPr>
-              <w:t>Fonctionnalités</w:t>
+              <w:t>Fonction</w:t>
+            </w:r>
+            <w:r>
+              <w:rPr>
+                <w:rStyle w:val="Lienhypertexte"/>
+                <w:noProof/>
+                <w:lang w:val="fr-FR"/>
+              </w:rPr>
+              <w:t>n</w:t>
+            </w:r>
+            <w:r>
+              <w:rPr>
+                <w:rStyle w:val="Lienhypertexte"/>
+                <w:noProof/>
+                <w:lang w:val="fr-FR"/>
+              </w:rPr>
+              <w:t>alités</w:t>
             </w:r>
             <w:r>
               <w:rPr>
@@ -648,7 +663,7 @@
                 <w:noProof/>
                 <w:webHidden/>
               </w:rPr>
-              <w:instrText xml:space="preserve"> PAGEREF _Toc442349456 \h </w:instrText>
+              <w:instrText xml:space="preserve"> PAGEREF _Toc442360230 \h </w:instrText>
             </w:r>
             <w:r>
               <w:rPr>
@@ -690,7 +705,7 @@
               <w:noProof/>
             </w:rPr>
           </w:pPr>
-          <w:hyperlink w:anchor="_Toc442349457" w:history="1">
+          <w:hyperlink w:anchor="_Toc442360231" w:history="1">
             <w:r>
               <w:rPr>
                 <w:rStyle w:val="Lienhypertexte"/>
@@ -732,7 +747,7 @@
                 <w:noProof/>
                 <w:webHidden/>
               </w:rPr>
-              <w:instrText xml:space="preserve"> PAGEREF _Toc442349457 \h </w:instrText>
+              <w:instrText xml:space="preserve"> PAGEREF _Toc442360231 \h </w:instrText>
             </w:r>
             <w:r>
               <w:rPr>
@@ -774,7 +789,7 @@
               <w:noProof/>
             </w:rPr>
           </w:pPr>
-          <w:hyperlink w:anchor="_Toc442349458" w:history="1">
+          <w:hyperlink w:anchor="_Toc442360232" w:history="1">
             <w:r>
               <w:rPr>
                 <w:rStyle w:val="Lienhypertexte"/>
@@ -816,7 +831,7 @@
                 <w:noProof/>
                 <w:webHidden/>
               </w:rPr>
-              <w:instrText xml:space="preserve"> PAGEREF _Toc442349458 \h </w:instrText>
+              <w:instrText xml:space="preserve"> PAGEREF _Toc442360232 \h </w:instrText>
             </w:r>
             <w:r>
               <w:rPr>
@@ -858,7 +873,7 @@
               <w:noProof/>
             </w:rPr>
           </w:pPr>
-          <w:hyperlink w:anchor="_Toc442349459" w:history="1">
+          <w:hyperlink w:anchor="_Toc442360233" w:history="1">
             <w:r>
               <w:rPr>
                 <w:rStyle w:val="Lienhypertexte"/>
@@ -879,6 +894,90 @@
                 <w:noProof/>
                 <w:lang w:val="fr-FR"/>
               </w:rPr>
+              <w:t>Configuration Reference</w:t>
+            </w:r>
+            <w:r>
+              <w:rPr>
+                <w:noProof/>
+                <w:webHidden/>
+              </w:rPr>
+              <w:tab/>
+            </w:r>
+            <w:r>
+              <w:rPr>
+                <w:noProof/>
+                <w:webHidden/>
+              </w:rPr>
+              <w:fldChar w:fldCharType="begin"/>
+            </w:r>
+            <w:r>
+              <w:rPr>
+                <w:noProof/>
+                <w:webHidden/>
+              </w:rPr>
+              <w:instrText xml:space="preserve"> PAGEREF _Toc442360233 \h </w:instrText>
+            </w:r>
+            <w:r>
+              <w:rPr>
+                <w:noProof/>
+                <w:webHidden/>
+              </w:rPr>
+            </w:r>
+            <w:r>
+              <w:rPr>
+                <w:noProof/>
+                <w:webHidden/>
+              </w:rPr>
+              <w:fldChar w:fldCharType="separate"/>
+            </w:r>
+            <w:r>
+              <w:rPr>
+                <w:noProof/>
+                <w:webHidden/>
+              </w:rPr>
+              <w:t>7</w:t>
+            </w:r>
+            <w:r>
+              <w:rPr>
+                <w:noProof/>
+                <w:webHidden/>
+              </w:rPr>
+              <w:fldChar w:fldCharType="end"/>
+            </w:r>
+          </w:hyperlink>
+        </w:p>
+        <w:p>
+          <w:pPr>
+            <w:pStyle w:val="TM2"/>
+            <w:tabs>
+              <w:tab w:val="left" w:pos="880"/>
+              <w:tab w:val="right" w:leader="dot" w:pos="9628"/>
+            </w:tabs>
+            <w:rPr>
+              <w:noProof/>
+            </w:rPr>
+          </w:pPr>
+          <w:hyperlink w:anchor="_Toc442360234" w:history="1">
+            <w:r>
+              <w:rPr>
+                <w:rStyle w:val="Lienhypertexte"/>
+                <w:noProof/>
+                <w:lang w:val="fr-FR"/>
+              </w:rPr>
+              <w:t>5.3</w:t>
+            </w:r>
+            <w:r>
+              <w:rPr>
+                <w:noProof/>
+              </w:rPr>
+              <w:tab/>
+            </w:r>
+            <w:r>
+              <w:rPr>
+                <w:rStyle w:val="Lienhypertexte"/>
+                <w:noProof/>
+                <w:lang w:val="fr-FR"/>
+              </w:rPr>
               <w:t>Rechercher Agriculteurs</w:t>
             </w:r>
             <w:r>
@@ -900,7 +999,7 @@
                 <w:noProof/>
                 <w:webHidden/>
               </w:rPr>
-              <w:instrText xml:space="preserve"> PAGEREF _Toc442349459 \h </w:instrText>
+              <w:instrText xml:space="preserve"> PAGEREF _Toc442360234 \h </w:instrText>
             </w:r>
             <w:r>
               <w:rPr>
@@ -942,14 +1041,14 @@
               <w:noProof/>
             </w:rPr>
           </w:pPr>
-          <w:hyperlink w:anchor="_Toc442349460" w:history="1">
+          <w:hyperlink w:anchor="_Toc442360235" w:history="1">
             <w:r>
               <w:rPr>
                 <w:rStyle w:val="Lienhypertexte"/>
                 <w:noProof/>
                 <w:lang w:val="fr-FR"/>
               </w:rPr>
-              <w:t>5.2.1</w:t>
+              <w:t>5.3.1</w:t>
             </w:r>
             <w:r>
               <w:rPr>
@@ -963,7 +1062,16 @@
                 <w:noProof/>
                 <w:lang w:val="fr-FR"/>
               </w:rPr>
-              <w:t>Administrateur</w:t>
+              <w:t xml:space="preserve">Interface pour le </w:t>
+            </w:r>
+            <w:r>
+              <w:rPr>
+                <w:rStyle w:val="Lienhypertexte"/>
+                <w:noProof/>
+                <w:highlight w:val="yellow"/>
+                <w:lang w:val="fr-FR"/>
+              </w:rPr>
+              <w:t>Chef  d’antenne et Animateur</w:t>
             </w:r>
             <w:r>
               <w:rPr>
@@ -984,7 +1092,7 @@
                 <w:noProof/>
                 <w:webHidden/>
               </w:rPr>
-              <w:instrText xml:space="preserve"> PAGEREF _Toc442349460 \h </w:instrText>
+              <w:instrText xml:space="preserve"> PAGEREF _Toc442360235 \h </w:instrText>
             </w:r>
             <w:r>
               <w:rPr>
@@ -1005,6 +1113,174 @@
                 <w:webHidden/>
               </w:rPr>
               <w:t>7</w:t>
+            </w:r>
+            <w:r>
+              <w:rPr>
+                <w:noProof/>
+                <w:webHidden/>
+              </w:rPr>
+              <w:fldChar w:fldCharType="end"/>
+            </w:r>
+          </w:hyperlink>
+        </w:p>
+        <w:p>
+          <w:pPr>
+            <w:pStyle w:val="TM2"/>
+            <w:tabs>
+              <w:tab w:val="left" w:pos="880"/>
+              <w:tab w:val="right" w:leader="dot" w:pos="9628"/>
+            </w:tabs>
+            <w:rPr>
+              <w:noProof/>
+            </w:rPr>
+          </w:pPr>
+          <w:hyperlink w:anchor="_Toc442360236" w:history="1">
+            <w:r>
+              <w:rPr>
+                <w:rStyle w:val="Lienhypertexte"/>
+                <w:noProof/>
+                <w:lang w:val="fr-FR"/>
+              </w:rPr>
+              <w:t>5.4</w:t>
+            </w:r>
+            <w:r>
+              <w:rPr>
+                <w:noProof/>
+              </w:rPr>
+              <w:tab/>
+            </w:r>
+            <w:r>
+              <w:rPr>
+                <w:rStyle w:val="Lienhypertexte"/>
+                <w:noProof/>
+                <w:lang w:val="fr-FR"/>
+              </w:rPr>
+              <w:t>Configuration Reference pour afficher l’historique des Réalisations/Programmes</w:t>
+            </w:r>
+            <w:r>
+              <w:rPr>
+                <w:noProof/>
+                <w:webHidden/>
+              </w:rPr>
+              <w:tab/>
+            </w:r>
+            <w:r>
+              <w:rPr>
+                <w:noProof/>
+                <w:webHidden/>
+              </w:rPr>
+              <w:fldChar w:fldCharType="begin"/>
+            </w:r>
+            <w:r>
+              <w:rPr>
+                <w:noProof/>
+                <w:webHidden/>
+              </w:rPr>
+              <w:instrText xml:space="preserve"> PAGEREF _Toc442360236 \h </w:instrText>
+            </w:r>
+            <w:r>
+              <w:rPr>
+                <w:noProof/>
+                <w:webHidden/>
+              </w:rPr>
+            </w:r>
+            <w:r>
+              <w:rPr>
+                <w:noProof/>
+                <w:webHidden/>
+              </w:rPr>
+              <w:fldChar w:fldCharType="separate"/>
+            </w:r>
+            <w:r>
+              <w:rPr>
+                <w:noProof/>
+                <w:webHidden/>
+              </w:rPr>
+              <w:t>10</w:t>
+            </w:r>
+            <w:r>
+              <w:rPr>
+                <w:noProof/>
+                <w:webHidden/>
+              </w:rPr>
+              <w:fldChar w:fldCharType="end"/>
+            </w:r>
+          </w:hyperlink>
+        </w:p>
+        <w:p>
+          <w:pPr>
+            <w:pStyle w:val="TM2"/>
+            <w:tabs>
+              <w:tab w:val="left" w:pos="880"/>
+              <w:tab w:val="right" w:leader="dot" w:pos="9628"/>
+            </w:tabs>
+            <w:rPr>
+              <w:noProof/>
+            </w:rPr>
+          </w:pPr>
+          <w:hyperlink w:anchor="_Toc442360237" w:history="1">
+            <w:r>
+              <w:rPr>
+                <w:rStyle w:val="Lienhypertexte"/>
+                <w:noProof/>
+                <w:lang w:val="fr-FR"/>
+              </w:rPr>
+              <w:t>5.5</w:t>
+            </w:r>
+            <w:r>
+              <w:rPr>
+                <w:noProof/>
+              </w:rPr>
+              <w:tab/>
+            </w:r>
+            <w:r>
+              <w:rPr>
+                <w:rStyle w:val="Lienhypertexte"/>
+                <w:noProof/>
+                <w:lang w:val="fr-FR"/>
+              </w:rPr>
+              <w:t>Programme -&gt; Rechercher</w:t>
+            </w:r>
+            <w:r>
+              <w:rPr>
+                <w:noProof/>
+                <w:webHidden/>
+              </w:rPr>
+              <w:tab/>
+            </w:r>
+            <w:r>
+              <w:rPr>
+                <w:noProof/>
+                <w:webHidden/>
+              </w:rPr>
+              <w:fldChar w:fldCharType="begin"/>
+            </w:r>
+            <w:r>
+              <w:rPr>
+                <w:noProof/>
+                <w:webHidden/>
+              </w:rPr>
+              <w:instrText xml:space="preserve"> PAGEREF _Toc442360237 \h </w:instrText>
+            </w:r>
+            <w:r>
+              <w:rPr>
+                <w:noProof/>
+                <w:webHidden/>
+              </w:rPr>
+            </w:r>
+            <w:r>
+              <w:rPr>
+                <w:noProof/>
+                <w:webHidden/>
+              </w:rPr>
+              <w:fldChar w:fldCharType="separate"/>
+            </w:r>
+            <w:r>
+              <w:rPr>
+                <w:noProof/>
+                <w:webHidden/>
+              </w:rPr>
+              <w:t>10</w:t>
             </w:r>
             <w:r>
               <w:rPr>
@@ -1026,14 +1302,14 @@
               <w:noProof/>
             </w:rPr>
           </w:pPr>
-          <w:hyperlink w:anchor="_Toc442349461" w:history="1">
+          <w:hyperlink w:anchor="_Toc442360238" w:history="1">
             <w:r>
               <w:rPr>
                 <w:rStyle w:val="Lienhypertexte"/>
                 <w:noProof/>
                 <w:lang w:val="fr-FR"/>
               </w:rPr>
-              <w:t>5.2.2</w:t>
+              <w:t>5.5.1</w:t>
             </w:r>
             <w:r>
               <w:rPr>
@@ -1047,7 +1323,7 @@
                 <w:noProof/>
                 <w:lang w:val="fr-FR"/>
               </w:rPr>
-              <w:t>Interface pour le Chef  d’antenne et Animateur</w:t>
+              <w:t>Filtrage sur le nom de l’agriculteur</w:t>
             </w:r>
             <w:r>
               <w:rPr>
@@ -1068,7 +1344,7 @@
                 <w:noProof/>
                 <w:webHidden/>
               </w:rPr>
-              <w:instrText xml:space="preserve"> PAGEREF _Toc442349461 \h </w:instrText>
+              <w:instrText xml:space="preserve"> PAGEREF _Toc442360238 \h </w:instrText>
             </w:r>
             <w:r>
               <w:rPr>
@@ -1089,6 +1365,174 @@
                 <w:webHidden/>
               </w:rPr>
               <w:t>10</w:t>
+            </w:r>
+            <w:r>
+              <w:rPr>
+                <w:noProof/>
+                <w:webHidden/>
+              </w:rPr>
+              <w:fldChar w:fldCharType="end"/>
+            </w:r>
+          </w:hyperlink>
+        </w:p>
+        <w:p>
+          <w:pPr>
+            <w:pStyle w:val="TM3"/>
+            <w:tabs>
+              <w:tab w:val="left" w:pos="1320"/>
+              <w:tab w:val="right" w:leader="dot" w:pos="9628"/>
+            </w:tabs>
+            <w:rPr>
+              <w:noProof/>
+            </w:rPr>
+          </w:pPr>
+          <w:hyperlink w:anchor="_Toc442360239" w:history="1">
+            <w:r>
+              <w:rPr>
+                <w:rStyle w:val="Lienhypertexte"/>
+                <w:noProof/>
+                <w:lang w:val="fr-FR"/>
+              </w:rPr>
+              <w:t>5.5.2</w:t>
+            </w:r>
+            <w:r>
+              <w:rPr>
+                <w:noProof/>
+              </w:rPr>
+              <w:tab/>
+            </w:r>
+            <w:r>
+              <w:rPr>
+                <w:rStyle w:val="Lienhypertexte"/>
+                <w:noProof/>
+                <w:lang w:val="fr-FR"/>
+              </w:rPr>
+              <w:t>Gestion des resultat</w:t>
+            </w:r>
+            <w:r>
+              <w:rPr>
+                <w:noProof/>
+                <w:webHidden/>
+              </w:rPr>
+              <w:tab/>
+            </w:r>
+            <w:r>
+              <w:rPr>
+                <w:noProof/>
+                <w:webHidden/>
+              </w:rPr>
+              <w:fldChar w:fldCharType="begin"/>
+            </w:r>
+            <w:r>
+              <w:rPr>
+                <w:noProof/>
+                <w:webHidden/>
+              </w:rPr>
+              <w:instrText xml:space="preserve"> PAGEREF _Toc442360239 \h </w:instrText>
+            </w:r>
+            <w:r>
+              <w:rPr>
+                <w:noProof/>
+                <w:webHidden/>
+              </w:rPr>
+            </w:r>
+            <w:r>
+              <w:rPr>
+                <w:noProof/>
+                <w:webHidden/>
+              </w:rPr>
+              <w:fldChar w:fldCharType="separate"/>
+            </w:r>
+            <w:r>
+              <w:rPr>
+                <w:noProof/>
+                <w:webHidden/>
+              </w:rPr>
+              <w:t>12</w:t>
+            </w:r>
+            <w:r>
+              <w:rPr>
+                <w:noProof/>
+                <w:webHidden/>
+              </w:rPr>
+              <w:fldChar w:fldCharType="end"/>
+            </w:r>
+          </w:hyperlink>
+        </w:p>
+        <w:p>
+          <w:pPr>
+            <w:pStyle w:val="TM3"/>
+            <w:tabs>
+              <w:tab w:val="left" w:pos="1320"/>
+              <w:tab w:val="right" w:leader="dot" w:pos="9628"/>
+            </w:tabs>
+            <w:rPr>
+              <w:noProof/>
+            </w:rPr>
+          </w:pPr>
+          <w:hyperlink w:anchor="_Toc442360240" w:history="1">
+            <w:r>
+              <w:rPr>
+                <w:rStyle w:val="Lienhypertexte"/>
+                <w:noProof/>
+                <w:lang w:val="fr-FR"/>
+              </w:rPr>
+              <w:t>5.5.3</w:t>
+            </w:r>
+            <w:r>
+              <w:rPr>
+                <w:noProof/>
+              </w:rPr>
+              <w:tab/>
+            </w:r>
+            <w:r>
+              <w:rPr>
+                <w:rStyle w:val="Lienhypertexte"/>
+                <w:noProof/>
+                <w:lang w:val="fr-FR"/>
+              </w:rPr>
+              <w:t>Validation Multiple</w:t>
+            </w:r>
+            <w:r>
+              <w:rPr>
+                <w:noProof/>
+                <w:webHidden/>
+              </w:rPr>
+              <w:tab/>
+            </w:r>
+            <w:r>
+              <w:rPr>
+                <w:noProof/>
+                <w:webHidden/>
+              </w:rPr>
+              <w:fldChar w:fldCharType="begin"/>
+            </w:r>
+            <w:r>
+              <w:rPr>
+                <w:noProof/>
+                <w:webHidden/>
+              </w:rPr>
+              <w:instrText xml:space="preserve"> PAGEREF _Toc442360240 \h </w:instrText>
+            </w:r>
+            <w:r>
+              <w:rPr>
+                <w:noProof/>
+                <w:webHidden/>
+              </w:rPr>
+            </w:r>
+            <w:r>
+              <w:rPr>
+                <w:noProof/>
+                <w:webHidden/>
+              </w:rPr>
+              <w:fldChar w:fldCharType="separate"/>
+            </w:r>
+            <w:r>
+              <w:rPr>
+                <w:noProof/>
+                <w:webHidden/>
+              </w:rPr>
+              <w:t>12</w:t>
             </w:r>
             <w:r>
               <w:rPr>
@@ -1110,14 +1554,14 @@
               <w:noProof/>
             </w:rPr>
           </w:pPr>
-          <w:hyperlink w:anchor="_Toc442349462" w:history="1">
+          <w:hyperlink w:anchor="_Toc442360241" w:history="1">
             <w:r>
               <w:rPr>
                 <w:rStyle w:val="Lienhypertexte"/>
                 <w:noProof/>
                 <w:lang w:val="fr-FR"/>
               </w:rPr>
-              <w:t>5.3</w:t>
+              <w:t>5.6</w:t>
             </w:r>
             <w:r>
               <w:rPr>
@@ -1131,7 +1575,7 @@
                 <w:noProof/>
                 <w:lang w:val="fr-FR"/>
               </w:rPr>
-              <w:t>Configuration Reference pour afficher l’historique des Realistations/Programmes</w:t>
+              <w:t>Incitation</w:t>
             </w:r>
             <w:r>
               <w:rPr>
@@ -1152,7 +1596,7 @@
                 <w:noProof/>
                 <w:webHidden/>
               </w:rPr>
-              <w:instrText xml:space="preserve"> PAGEREF _Toc442349462 \h </w:instrText>
+              <w:instrText xml:space="preserve"> PAGEREF _Toc442360241 \h </w:instrText>
             </w:r>
             <w:r>
               <w:rPr>
@@ -1172,7 +1616,175 @@
                 <w:noProof/>
                 <w:webHidden/>
               </w:rPr>
-              <w:t>12</w:t>
+              <w:t>13</w:t>
+            </w:r>
+            <w:r>
+              <w:rPr>
+                <w:noProof/>
+                <w:webHidden/>
+              </w:rPr>
+              <w:fldChar w:fldCharType="end"/>
+            </w:r>
+          </w:hyperlink>
+        </w:p>
+        <w:p>
+          <w:pPr>
+            <w:pStyle w:val="TM3"/>
+            <w:tabs>
+              <w:tab w:val="left" w:pos="1320"/>
+              <w:tab w:val="right" w:leader="dot" w:pos="9628"/>
+            </w:tabs>
+            <w:rPr>
+              <w:noProof/>
+            </w:rPr>
+          </w:pPr>
+          <w:hyperlink w:anchor="_Toc442360242" w:history="1">
+            <w:r>
+              <w:rPr>
+                <w:rStyle w:val="Lienhypertexte"/>
+                <w:noProof/>
+                <w:lang w:val="fr-FR"/>
+              </w:rPr>
+              <w:t>5.6.1</w:t>
+            </w:r>
+            <w:r>
+              <w:rPr>
+                <w:noProof/>
+              </w:rPr>
+              <w:tab/>
+            </w:r>
+            <w:r>
+              <w:rPr>
+                <w:rStyle w:val="Lienhypertexte"/>
+                <w:noProof/>
+                <w:lang w:val="fr-FR"/>
+              </w:rPr>
+              <w:t>Filtrage sur le nom de l’agriculteur</w:t>
+            </w:r>
+            <w:r>
+              <w:rPr>
+                <w:noProof/>
+                <w:webHidden/>
+              </w:rPr>
+              <w:tab/>
+            </w:r>
+            <w:r>
+              <w:rPr>
+                <w:noProof/>
+                <w:webHidden/>
+              </w:rPr>
+              <w:fldChar w:fldCharType="begin"/>
+            </w:r>
+            <w:r>
+              <w:rPr>
+                <w:noProof/>
+                <w:webHidden/>
+              </w:rPr>
+              <w:instrText xml:space="preserve"> PAGEREF _Toc442360242 \h </w:instrText>
+            </w:r>
+            <w:r>
+              <w:rPr>
+                <w:noProof/>
+                <w:webHidden/>
+              </w:rPr>
+            </w:r>
+            <w:r>
+              <w:rPr>
+                <w:noProof/>
+                <w:webHidden/>
+              </w:rPr>
+              <w:fldChar w:fldCharType="separate"/>
+            </w:r>
+            <w:r>
+              <w:rPr>
+                <w:noProof/>
+                <w:webHidden/>
+              </w:rPr>
+              <w:t>13</w:t>
+            </w:r>
+            <w:r>
+              <w:rPr>
+                <w:noProof/>
+                <w:webHidden/>
+              </w:rPr>
+              <w:fldChar w:fldCharType="end"/>
+            </w:r>
+          </w:hyperlink>
+        </w:p>
+        <w:p>
+          <w:pPr>
+            <w:pStyle w:val="TM3"/>
+            <w:tabs>
+              <w:tab w:val="left" w:pos="1320"/>
+              <w:tab w:val="right" w:leader="dot" w:pos="9628"/>
+            </w:tabs>
+            <w:rPr>
+              <w:noProof/>
+            </w:rPr>
+          </w:pPr>
+          <w:hyperlink w:anchor="_Toc442360243" w:history="1">
+            <w:r>
+              <w:rPr>
+                <w:rStyle w:val="Lienhypertexte"/>
+                <w:noProof/>
+                <w:lang w:val="fr-FR"/>
+              </w:rPr>
+              <w:t>5.6.2</w:t>
+            </w:r>
+            <w:r>
+              <w:rPr>
+                <w:noProof/>
+              </w:rPr>
+              <w:tab/>
+            </w:r>
+            <w:r>
+              <w:rPr>
+                <w:rStyle w:val="Lienhypertexte"/>
+                <w:noProof/>
+                <w:lang w:val="fr-FR"/>
+              </w:rPr>
+              <w:t>Changement valeurs possible</w:t>
+            </w:r>
+            <w:r>
+              <w:rPr>
+                <w:noProof/>
+                <w:webHidden/>
+              </w:rPr>
+              <w:tab/>
+            </w:r>
+            <w:r>
+              <w:rPr>
+                <w:noProof/>
+                <w:webHidden/>
+              </w:rPr>
+              <w:fldChar w:fldCharType="begin"/>
+            </w:r>
+            <w:r>
+              <w:rPr>
+                <w:noProof/>
+                <w:webHidden/>
+              </w:rPr>
+              <w:instrText xml:space="preserve"> PAGEREF _Toc442360243 \h </w:instrText>
+            </w:r>
+            <w:r>
+              <w:rPr>
+                <w:noProof/>
+                <w:webHidden/>
+              </w:rPr>
+            </w:r>
+            <w:r>
+              <w:rPr>
+                <w:noProof/>
+                <w:webHidden/>
+              </w:rPr>
+              <w:fldChar w:fldCharType="separate"/>
+            </w:r>
+            <w:r>
+              <w:rPr>
+                <w:noProof/>
+                <w:webHidden/>
+              </w:rPr>
+              <w:t>13</w:t>
             </w:r>
             <w:r>
               <w:rPr>
@@ -1194,14 +1806,14 @@
               <w:noProof/>
             </w:rPr>
           </w:pPr>
-          <w:hyperlink w:anchor="_Toc442349463" w:history="1">
+          <w:hyperlink w:anchor="_Toc442360244" w:history="1">
             <w:r>
               <w:rPr>
                 <w:rStyle w:val="Lienhypertexte"/>
                 <w:noProof/>
                 <w:lang w:val="fr-FR"/>
               </w:rPr>
-              <w:t>5.4</w:t>
+              <w:t>5.7</w:t>
             </w:r>
             <w:r>
               <w:rPr>
@@ -1215,7 +1827,7 @@
                 <w:noProof/>
                 <w:lang w:val="fr-FR"/>
               </w:rPr>
-              <w:t>Programme -&gt; Rechercher</w:t>
+              <w:t>Rapports</w:t>
             </w:r>
             <w:r>
               <w:rPr>
@@ -1236,7 +1848,7 @@
                 <w:noProof/>
                 <w:webHidden/>
               </w:rPr>
-              <w:instrText xml:space="preserve"> PAGEREF _Toc442349463 \h </w:instrText>
+              <w:instrText xml:space="preserve"> PAGEREF _Toc442360244 \h </w:instrText>
             </w:r>
             <w:r>
               <w:rPr>
@@ -1256,259 +1868,7 @@
                 <w:noProof/>
                 <w:webHidden/>
               </w:rPr>
-              <w:t>12</w:t>
-            </w:r>
-            <w:r>
-              <w:rPr>
-                <w:noProof/>
-                <w:webHidden/>
-              </w:rPr>
-              <w:fldChar w:fldCharType="end"/>
-            </w:r>
-          </w:hyperlink>
-        </w:p>
-        <w:p>
-          <w:pPr>
-            <w:pStyle w:val="TM3"/>
-            <w:tabs>
-              <w:tab w:val="left" w:pos="1320"/>
-              <w:tab w:val="right" w:leader="dot" w:pos="9628"/>
-            </w:tabs>
-            <w:rPr>
-              <w:noProof/>
-            </w:rPr>
-          </w:pPr>
-          <w:hyperlink w:anchor="_Toc442349464" w:history="1">
-            <w:r>
-              <w:rPr>
-                <w:rStyle w:val="Lienhypertexte"/>
-                <w:noProof/>
-                <w:lang w:val="fr-FR"/>
-              </w:rPr>
-              <w:t>5.4.1</w:t>
-            </w:r>
-            <w:r>
-              <w:rPr>
-                <w:noProof/>
-              </w:rPr>
-              <w:tab/>
-            </w:r>
-            <w:r>
-              <w:rPr>
-                <w:rStyle w:val="Lienhypertexte"/>
-                <w:noProof/>
-                <w:lang w:val="fr-FR"/>
-              </w:rPr>
-              <w:t>Filtrage sur le nom de l’agriculteur</w:t>
-            </w:r>
-            <w:r>
-              <w:rPr>
-                <w:noProof/>
-                <w:webHidden/>
-              </w:rPr>
-              <w:tab/>
-            </w:r>
-            <w:r>
-              <w:rPr>
-                <w:noProof/>
-                <w:webHidden/>
-              </w:rPr>
-              <w:fldChar w:fldCharType="begin"/>
-            </w:r>
-            <w:r>
-              <w:rPr>
-                <w:noProof/>
-                <w:webHidden/>
-              </w:rPr>
-              <w:instrText xml:space="preserve"> PAGEREF _Toc442349464 \h </w:instrText>
-            </w:r>
-            <w:r>
-              <w:rPr>
-                <w:noProof/>
-                <w:webHidden/>
-              </w:rPr>
-            </w:r>
-            <w:r>
-              <w:rPr>
-                <w:noProof/>
-                <w:webHidden/>
-              </w:rPr>
-              <w:fldChar w:fldCharType="separate"/>
-            </w:r>
-            <w:r>
-              <w:rPr>
-                <w:noProof/>
-                <w:webHidden/>
-              </w:rPr>
-              <w:t>12</w:t>
-            </w:r>
-            <w:r>
-              <w:rPr>
-                <w:noProof/>
-                <w:webHidden/>
-              </w:rPr>
-              <w:fldChar w:fldCharType="end"/>
-            </w:r>
-          </w:hyperlink>
-        </w:p>
-        <w:p>
-          <w:pPr>
-            <w:pStyle w:val="TM3"/>
-            <w:tabs>
-              <w:tab w:val="left" w:pos="1320"/>
-              <w:tab w:val="right" w:leader="dot" w:pos="9628"/>
-            </w:tabs>
-            <w:rPr>
-              <w:noProof/>
-            </w:rPr>
-          </w:pPr>
-          <w:hyperlink w:anchor="_Toc442349465" w:history="1">
-            <w:r>
-              <w:rPr>
-                <w:rStyle w:val="Lienhypertexte"/>
-                <w:noProof/>
-                <w:lang w:val="fr-FR"/>
-              </w:rPr>
-              <w:t>5.4.2</w:t>
-            </w:r>
-            <w:r>
-              <w:rPr>
-                <w:noProof/>
-              </w:rPr>
-              <w:tab/>
-            </w:r>
-            <w:r>
-              <w:rPr>
-                <w:rStyle w:val="Lienhypertexte"/>
-                <w:noProof/>
-                <w:lang w:val="fr-FR"/>
-              </w:rPr>
-              <w:t>Gestion des resultat</w:t>
-            </w:r>
-            <w:r>
-              <w:rPr>
-                <w:noProof/>
-                <w:webHidden/>
-              </w:rPr>
-              <w:tab/>
-            </w:r>
-            <w:r>
-              <w:rPr>
-                <w:noProof/>
-                <w:webHidden/>
-              </w:rPr>
-              <w:fldChar w:fldCharType="begin"/>
-            </w:r>
-            <w:r>
-              <w:rPr>
-                <w:noProof/>
-                <w:webHidden/>
-              </w:rPr>
-              <w:instrText xml:space="preserve"> PAGEREF _Toc442349465 \h </w:instrText>
-            </w:r>
-            <w:r>
-              <w:rPr>
-                <w:noProof/>
-                <w:webHidden/>
-              </w:rPr>
-            </w:r>
-            <w:r>
-              <w:rPr>
-                <w:noProof/>
-                <w:webHidden/>
-              </w:rPr>
-              <w:fldChar w:fldCharType="separate"/>
-            </w:r>
-            <w:r>
-              <w:rPr>
-                <w:noProof/>
-                <w:webHidden/>
-              </w:rPr>
-              <w:t>13</w:t>
-            </w:r>
-            <w:r>
-              <w:rPr>
-                <w:noProof/>
-                <w:webHidden/>
-              </w:rPr>
-              <w:fldChar w:fldCharType="end"/>
-            </w:r>
-          </w:hyperlink>
-        </w:p>
-        <w:p>
-          <w:pPr>
-            <w:pStyle w:val="TM3"/>
-            <w:tabs>
-              <w:tab w:val="left" w:pos="1320"/>
-              <w:tab w:val="right" w:leader="dot" w:pos="9628"/>
-            </w:tabs>
-            <w:rPr>
-              <w:noProof/>
-            </w:rPr>
-          </w:pPr>
-          <w:hyperlink w:anchor="_Toc442349466" w:history="1">
-            <w:r>
-              <w:rPr>
-                <w:rStyle w:val="Lienhypertexte"/>
-                <w:noProof/>
-                <w:lang w:val="fr-FR"/>
-              </w:rPr>
-              <w:t>5.4.3</w:t>
-            </w:r>
-            <w:r>
-              <w:rPr>
-                <w:noProof/>
-              </w:rPr>
-              <w:tab/>
-            </w:r>
-            <w:r>
-              <w:rPr>
-                <w:rStyle w:val="Lienhypertexte"/>
-                <w:noProof/>
-                <w:lang w:val="fr-FR"/>
-              </w:rPr>
-              <w:t>Validation Multiple</w:t>
-            </w:r>
-            <w:r>
-              <w:rPr>
-                <w:noProof/>
-                <w:webHidden/>
-              </w:rPr>
-              <w:tab/>
-            </w:r>
-            <w:r>
-              <w:rPr>
-                <w:noProof/>
-                <w:webHidden/>
-              </w:rPr>
-              <w:fldChar w:fldCharType="begin"/>
-            </w:r>
-            <w:r>
-              <w:rPr>
-                <w:noProof/>
-                <w:webHidden/>
-              </w:rPr>
-              <w:instrText xml:space="preserve"> PAGEREF _Toc442349466 \h </w:instrText>
-            </w:r>
-            <w:r>
-              <w:rPr>
-                <w:noProof/>
-                <w:webHidden/>
-              </w:rPr>
-            </w:r>
-            <w:r>
-              <w:rPr>
-                <w:noProof/>
-                <w:webHidden/>
-              </w:rPr>
-              <w:fldChar w:fldCharType="separate"/>
-            </w:r>
-            <w:r>
-              <w:rPr>
-                <w:noProof/>
-                <w:webHidden/>
-              </w:rPr>
-              <w:t>13</w:t>
+              <w:t>15</w:t>
             </w:r>
             <w:r>
               <w:rPr>
@@ -1530,14 +1890,14 @@
               <w:noProof/>
             </w:rPr>
           </w:pPr>
-          <w:hyperlink w:anchor="_Toc442349467" w:history="1">
+          <w:hyperlink w:anchor="_Toc442360245" w:history="1">
             <w:r>
               <w:rPr>
                 <w:rStyle w:val="Lienhypertexte"/>
                 <w:noProof/>
                 <w:lang w:val="fr-FR"/>
               </w:rPr>
-              <w:t>5.5</w:t>
+              <w:t>5.8</w:t>
             </w:r>
             <w:r>
               <w:rPr>
@@ -1551,7 +1911,7 @@
                 <w:noProof/>
                 <w:lang w:val="fr-FR"/>
               </w:rPr>
-              <w:t>Incitation</w:t>
+              <w:t>Flux Financieres -&gt; Batch, filtre sur Departement</w:t>
             </w:r>
             <w:r>
               <w:rPr>
@@ -1572,7 +1932,7 @@
                 <w:noProof/>
                 <w:webHidden/>
               </w:rPr>
-              <w:instrText xml:space="preserve"> PAGEREF _Toc442349467 \h </w:instrText>
+              <w:instrText xml:space="preserve"> PAGEREF _Toc442360245 \h </w:instrText>
             </w:r>
             <w:r>
               <w:rPr>
@@ -1592,343 +1952,7 @@
                 <w:noProof/>
                 <w:webHidden/>
               </w:rPr>
-              <w:t>14</w:t>
-            </w:r>
-            <w:r>
-              <w:rPr>
-                <w:noProof/>
-                <w:webHidden/>
-              </w:rPr>
-              <w:fldChar w:fldCharType="end"/>
-            </w:r>
-          </w:hyperlink>
-        </w:p>
-        <w:p>
-          <w:pPr>
-            <w:pStyle w:val="TM3"/>
-            <w:tabs>
-              <w:tab w:val="left" w:pos="1320"/>
-              <w:tab w:val="right" w:leader="dot" w:pos="9628"/>
-            </w:tabs>
-            <w:rPr>
-              <w:noProof/>
-            </w:rPr>
-          </w:pPr>
-          <w:hyperlink w:anchor="_Toc442349468" w:history="1">
-            <w:r>
-              <w:rPr>
-                <w:rStyle w:val="Lienhypertexte"/>
-                <w:noProof/>
-                <w:lang w:val="fr-FR"/>
-              </w:rPr>
-              <w:t>5.5.1</w:t>
-            </w:r>
-            <w:r>
-              <w:rPr>
-                <w:noProof/>
-              </w:rPr>
-              <w:tab/>
-            </w:r>
-            <w:r>
-              <w:rPr>
-                <w:rStyle w:val="Lienhypertexte"/>
-                <w:noProof/>
-                <w:lang w:val="fr-FR"/>
-              </w:rPr>
-              <w:t>Filtrage sur le nom de l’agriculteur</w:t>
-            </w:r>
-            <w:r>
-              <w:rPr>
-                <w:noProof/>
-                <w:webHidden/>
-              </w:rPr>
-              <w:tab/>
-            </w:r>
-            <w:r>
-              <w:rPr>
-                <w:noProof/>
-                <w:webHidden/>
-              </w:rPr>
-              <w:fldChar w:fldCharType="begin"/>
-            </w:r>
-            <w:r>
-              <w:rPr>
-                <w:noProof/>
-                <w:webHidden/>
-              </w:rPr>
-              <w:instrText xml:space="preserve"> PAGEREF _Toc442349468 \h </w:instrText>
-            </w:r>
-            <w:r>
-              <w:rPr>
-                <w:noProof/>
-                <w:webHidden/>
-              </w:rPr>
-            </w:r>
-            <w:r>
-              <w:rPr>
-                <w:noProof/>
-                <w:webHidden/>
-              </w:rPr>
-              <w:fldChar w:fldCharType="separate"/>
-            </w:r>
-            <w:r>
-              <w:rPr>
-                <w:noProof/>
-                <w:webHidden/>
-              </w:rPr>
-              <w:t>14</w:t>
-            </w:r>
-            <w:r>
-              <w:rPr>
-                <w:noProof/>
-                <w:webHidden/>
-              </w:rPr>
-              <w:fldChar w:fldCharType="end"/>
-            </w:r>
-          </w:hyperlink>
-        </w:p>
-        <w:p>
-          <w:pPr>
-            <w:pStyle w:val="TM3"/>
-            <w:tabs>
-              <w:tab w:val="left" w:pos="1320"/>
-              <w:tab w:val="right" w:leader="dot" w:pos="9628"/>
-            </w:tabs>
-            <w:rPr>
-              <w:noProof/>
-            </w:rPr>
-          </w:pPr>
-          <w:hyperlink w:anchor="_Toc442349469" w:history="1">
-            <w:r>
-              <w:rPr>
-                <w:rStyle w:val="Lienhypertexte"/>
-                <w:noProof/>
-                <w:lang w:val="fr-FR"/>
-              </w:rPr>
-              <w:t>5.5.2</w:t>
-            </w:r>
-            <w:r>
-              <w:rPr>
-                <w:noProof/>
-              </w:rPr>
-              <w:tab/>
-            </w:r>
-            <w:r>
-              <w:rPr>
-                <w:rStyle w:val="Lienhypertexte"/>
-                <w:noProof/>
-                <w:lang w:val="fr-FR"/>
-              </w:rPr>
-              <w:t>Changement valeurs possible</w:t>
-            </w:r>
-            <w:r>
-              <w:rPr>
-                <w:noProof/>
-                <w:webHidden/>
-              </w:rPr>
-              <w:tab/>
-            </w:r>
-            <w:r>
-              <w:rPr>
-                <w:noProof/>
-                <w:webHidden/>
-              </w:rPr>
-              <w:fldChar w:fldCharType="begin"/>
-            </w:r>
-            <w:r>
-              <w:rPr>
-                <w:noProof/>
-                <w:webHidden/>
-              </w:rPr>
-              <w:instrText xml:space="preserve"> PAGEREF _Toc442349469 \h </w:instrText>
-            </w:r>
-            <w:r>
-              <w:rPr>
-                <w:noProof/>
-                <w:webHidden/>
-              </w:rPr>
-            </w:r>
-            <w:r>
-              <w:rPr>
-                <w:noProof/>
-                <w:webHidden/>
-              </w:rPr>
-              <w:fldChar w:fldCharType="separate"/>
-            </w:r>
-            <w:r>
-              <w:rPr>
-                <w:noProof/>
-                <w:webHidden/>
-              </w:rPr>
               <w:t>15</w:t>
-            </w:r>
-            <w:r>
-              <w:rPr>
-                <w:noProof/>
-                <w:webHidden/>
-              </w:rPr>
-              <w:fldChar w:fldCharType="end"/>
-            </w:r>
-          </w:hyperlink>
-        </w:p>
-        <w:p>
-          <w:pPr>
-            <w:pStyle w:val="TM2"/>
-            <w:tabs>
-              <w:tab w:val="left" w:pos="880"/>
-              <w:tab w:val="right" w:leader="dot" w:pos="9628"/>
-            </w:tabs>
-            <w:rPr>
-              <w:noProof/>
-            </w:rPr>
-          </w:pPr>
-          <w:hyperlink w:anchor="_Toc442349470" w:history="1">
-            <w:r>
-              <w:rPr>
-                <w:rStyle w:val="Lienhypertexte"/>
-                <w:noProof/>
-                <w:lang w:val="fr-FR"/>
-              </w:rPr>
-              <w:t>5.6</w:t>
-            </w:r>
-            <w:r>
-              <w:rPr>
-                <w:noProof/>
-              </w:rPr>
-              <w:tab/>
-            </w:r>
-            <w:r>
-              <w:rPr>
-                <w:rStyle w:val="Lienhypertexte"/>
-                <w:noProof/>
-                <w:lang w:val="fr-FR"/>
-              </w:rPr>
-              <w:t>Rapports</w:t>
-            </w:r>
-            <w:r>
-              <w:rPr>
-                <w:noProof/>
-                <w:webHidden/>
-              </w:rPr>
-              <w:tab/>
-            </w:r>
-            <w:r>
-              <w:rPr>
-                <w:noProof/>
-                <w:webHidden/>
-              </w:rPr>
-              <w:fldChar w:fldCharType="begin"/>
-            </w:r>
-            <w:r>
-              <w:rPr>
-                <w:noProof/>
-                <w:webHidden/>
-              </w:rPr>
-              <w:instrText xml:space="preserve"> PAGEREF _Toc442349470 \h </w:instrText>
-            </w:r>
-            <w:r>
-              <w:rPr>
-                <w:noProof/>
-                <w:webHidden/>
-              </w:rPr>
-            </w:r>
-            <w:r>
-              <w:rPr>
-                <w:noProof/>
-                <w:webHidden/>
-              </w:rPr>
-              <w:fldChar w:fldCharType="separate"/>
-            </w:r>
-            <w:r>
-              <w:rPr>
-                <w:noProof/>
-                <w:webHidden/>
-              </w:rPr>
-              <w:t>16</w:t>
-            </w:r>
-            <w:r>
-              <w:rPr>
-                <w:noProof/>
-                <w:webHidden/>
-              </w:rPr>
-              <w:fldChar w:fldCharType="end"/>
-            </w:r>
-          </w:hyperlink>
-        </w:p>
-        <w:p>
-          <w:pPr>
-            <w:pStyle w:val="TM2"/>
-            <w:tabs>
-              <w:tab w:val="left" w:pos="880"/>
-              <w:tab w:val="right" w:leader="dot" w:pos="9628"/>
-            </w:tabs>
-            <w:rPr>
-              <w:noProof/>
-            </w:rPr>
-          </w:pPr>
-          <w:hyperlink w:anchor="_Toc442349471" w:history="1">
-            <w:r>
-              <w:rPr>
-                <w:rStyle w:val="Lienhypertexte"/>
-                <w:noProof/>
-                <w:lang w:val="fr-FR"/>
-              </w:rPr>
-              <w:t>5.7</w:t>
-            </w:r>
-            <w:r>
-              <w:rPr>
-                <w:noProof/>
-              </w:rPr>
-              <w:tab/>
-            </w:r>
-            <w:r>
-              <w:rPr>
-                <w:rStyle w:val="Lienhypertexte"/>
-                <w:noProof/>
-                <w:lang w:val="fr-FR"/>
-              </w:rPr>
-              <w:t>Flux Financieres -&gt; Batch, filtre sur Departement</w:t>
-            </w:r>
-            <w:r>
-              <w:rPr>
-                <w:noProof/>
-                <w:webHidden/>
-              </w:rPr>
-              <w:tab/>
-            </w:r>
-            <w:r>
-              <w:rPr>
-                <w:noProof/>
-                <w:webHidden/>
-              </w:rPr>
-              <w:fldChar w:fldCharType="begin"/>
-            </w:r>
-            <w:r>
-              <w:rPr>
-                <w:noProof/>
-                <w:webHidden/>
-              </w:rPr>
-              <w:instrText xml:space="preserve"> PAGEREF _Toc442349471 \h </w:instrText>
-            </w:r>
-            <w:r>
-              <w:rPr>
-                <w:noProof/>
-                <w:webHidden/>
-              </w:rPr>
-            </w:r>
-            <w:r>
-              <w:rPr>
-                <w:noProof/>
-                <w:webHidden/>
-              </w:rPr>
-              <w:fldChar w:fldCharType="separate"/>
-            </w:r>
-            <w:r>
-              <w:rPr>
-                <w:noProof/>
-                <w:webHidden/>
-              </w:rPr>
-              <w:t>16</w:t>
             </w:r>
             <w:r>
               <w:rPr>
@@ -1997,7 +2021,7 @@
           <w:lang w:val="fr-FR"/>
         </w:rPr>
       </w:pPr>
-      <w:bookmarkStart w:id="0" w:name="_Toc442349450"/>
+      <w:bookmarkStart w:id="0" w:name="_Toc442360224"/>
       <w:r>
         <w:rPr>
           <w:lang w:val="fr-FR"/>
@@ -2108,7 +2132,7 @@
           <w:lang w:val="fr-FR"/>
         </w:rPr>
       </w:pPr>
-      <w:bookmarkStart w:id="1" w:name="_Toc442349451"/>
+      <w:bookmarkStart w:id="1" w:name="_Toc442360225"/>
       <w:r>
         <w:rPr>
           <w:lang w:val="fr-FR"/>
@@ -2289,7 +2313,7 @@
           <w:lang w:val="fr-FR"/>
         </w:rPr>
       </w:pPr>
-      <w:bookmarkStart w:id="2" w:name="_Toc442349452"/>
+      <w:bookmarkStart w:id="2" w:name="_Toc442360226"/>
       <w:r>
         <w:rPr>
           <w:lang w:val="fr-FR"/>
@@ -2306,7 +2330,7 @@
           <w:lang w:val="fr-FR"/>
         </w:rPr>
       </w:pPr>
-      <w:bookmarkStart w:id="3" w:name="_Toc442349453"/>
+      <w:bookmarkStart w:id="3" w:name="_Toc442360227"/>
       <w:r>
         <w:rPr>
           <w:lang w:val="fr-FR"/>
@@ -2322,7 +2346,7 @@
           <w:lang w:val="fr-FR"/>
         </w:rPr>
       </w:pPr>
-      <w:bookmarkStart w:id="4" w:name="_Toc442349454"/>
+      <w:bookmarkStart w:id="4" w:name="_Toc442360228"/>
       <w:r>
         <w:rPr>
           <w:lang w:val="fr-FR"/>
@@ -2338,7 +2362,7 @@
           <w:lang w:val="fr-FR"/>
         </w:rPr>
       </w:pPr>
-      <w:bookmarkStart w:id="5" w:name="_Toc442349455"/>
+      <w:bookmarkStart w:id="5" w:name="_Toc442360229"/>
       <w:r>
         <w:rPr>
           <w:lang w:val="fr-FR"/>
@@ -2354,7 +2378,9 @@
           <w:lang w:val="fr-FR"/>
         </w:rPr>
       </w:pPr>
-      <w:bookmarkStart w:id="6" w:name="_Toc442349456"/>
+      <w:bookmarkStart w:id="6" w:name="_Toc442360230"/>
+      <w:bookmarkStart w:id="7" w:name="_GoBack"/>
+      <w:bookmarkEnd w:id="7"/>
       <w:r>
         <w:rPr>
           <w:lang w:val="fr-FR"/>
@@ -2370,14 +2396,14 @@
           <w:lang w:val="fr-FR"/>
         </w:rPr>
       </w:pPr>
-      <w:bookmarkStart w:id="7" w:name="_Toc442349457"/>
+      <w:bookmarkStart w:id="8" w:name="_Toc442360231"/>
       <w:r>
         <w:rPr>
           <w:lang w:val="fr-FR"/>
         </w:rPr>
         <w:t>Configuration Utilisateur</w:t>
       </w:r>
-      <w:bookmarkEnd w:id="7"/>
+      <w:bookmarkEnd w:id="8"/>
     </w:p>
     <w:p>
       <w:pPr>
@@ -2386,14 +2412,14 @@
           <w:lang w:val="fr-FR"/>
         </w:rPr>
       </w:pPr>
-      <w:bookmarkStart w:id="8" w:name="_Toc442349458"/>
+      <w:bookmarkStart w:id="9" w:name="_Toc442360232"/>
       <w:r>
         <w:rPr>
           <w:lang w:val="fr-FR"/>
         </w:rPr>
         <w:t>Administrateur</w:t>
       </w:r>
-      <w:bookmarkEnd w:id="8"/>
+      <w:bookmarkEnd w:id="9"/>
     </w:p>
     <w:p>
       <w:pPr>
@@ -2671,6 +2697,38 @@
           <w:lang w:val="fr-FR"/>
         </w:rPr>
         <w:t>La section « Projet et département » doit avoir un champ en plus « Communes ». La liste déroulante « Communes » doit contenir des check box pour permettre une sélection multiple des communes.</w:t>
+      </w:r>
+    </w:p>
+    <w:p>
+      <w:pPr>
+        <w:rPr>
+          <w:b/>
+          <w:lang w:val="fr-FR"/>
+        </w:rPr>
+      </w:pPr>
+      <w:r>
+        <w:rPr>
+          <w:b/>
+          <w:highlight w:val="cyan"/>
+          <w:lang w:val="fr-FR"/>
+        </w:rPr>
+        <w:t>Dans le détail des utili</w:t>
+      </w:r>
+      <w:r>
+        <w:rPr>
+          <w:b/>
+          <w:highlight w:val="cyan"/>
+          <w:lang w:val="fr-FR"/>
+        </w:rPr>
+        <w:t>s</w:t>
+      </w:r>
+      <w:r>
+        <w:rPr>
+          <w:b/>
+          <w:highlight w:val="cyan"/>
+          <w:lang w:val="fr-FR"/>
+        </w:rPr>
+        <w:t>ateurs il faut ajouter la liste des communes</w:t>
       </w:r>
     </w:p>
     <w:p>
@@ -3133,19 +3191,202 @@
     </w:p>
     <w:p>
       <w:pPr>
-        <w:rPr>
-          <w:lang w:val="fr-FR"/>
-        </w:rPr>
-      </w:pPr>
-    </w:p>
-    <w:p>
-      <w:pPr>
         <w:pStyle w:val="Titre2"/>
         <w:rPr>
           <w:lang w:val="fr-FR"/>
         </w:rPr>
       </w:pPr>
-      <w:bookmarkStart w:id="9" w:name="_Toc442349459"/>
+      <w:bookmarkStart w:id="10" w:name="_Ref442355120"/>
+      <w:bookmarkStart w:id="11" w:name="_Toc442360233"/>
+      <w:r>
+        <w:rPr>
+          <w:lang w:val="fr-FR"/>
+        </w:rPr>
+        <w:t>Configuration Reference</w:t>
+      </w:r>
+      <w:bookmarkEnd w:id="10"/>
+      <w:bookmarkEnd w:id="11"/>
+    </w:p>
+    <w:p>
+      <w:pPr>
+        <w:pStyle w:val="Titre3"/>
+        <w:numPr>
+          <w:ilvl w:val="0"/>
+          <w:numId w:val="0"/>
+        </w:numPr>
+        <w:ind w:left="720"/>
+        <w:rPr>
+          <w:lang w:val="fr-FR"/>
+        </w:rPr>
+      </w:pPr>
+    </w:p>
+    <w:p>
+      <w:pPr>
+        <w:rPr>
+          <w:lang w:val="fr-FR"/>
+        </w:rPr>
+      </w:pPr>
+    </w:p>
+    <w:p>
+      <w:pPr>
+        <w:rPr>
+          <w:lang w:val="fr-FR"/>
+        </w:rPr>
+      </w:pPr>
+      <w:r>
+        <w:rPr>
+          <w:b/>
+          <w:sz w:val="44"/>
+          <w:szCs w:val="44"/>
+          <w:highlight w:val="cyan"/>
+          <w:lang w:val="fr-FR"/>
+        </w:rPr>
+        <w:t>Un log doit enregistrer tous le changement (POUR TOUTES LES SECTIONS)</w:t>
+      </w:r>
+      <w:r>
+        <w:rPr>
+          <w:highlight w:val="cyan"/>
+          <w:lang w:val="fr-FR"/>
+        </w:rPr>
+        <w:t>.</w:t>
+      </w:r>
+    </w:p>
+    <w:p>
+      <w:pPr>
+        <w:rPr>
+          <w:lang w:val="fr-FR"/>
+        </w:rPr>
+      </w:pPr>
+      <w:r>
+        <w:rPr>
+          <w:lang w:val="fr-FR"/>
+        </w:rPr>
+        <w:t>(V</w:t>
+      </w:r>
+      <w:r>
+        <w:rPr>
+          <w:lang w:val="fr-FR"/>
+        </w:rPr>
+        <w:t xml:space="preserve">oir </w:t>
+      </w:r>
+      <w:r>
+        <w:rPr>
+          <w:lang w:val="fr-FR"/>
+        </w:rPr>
+        <w:t>paragraphe</w:t>
+      </w:r>
+      <w:r>
+        <w:rPr>
+          <w:lang w:val="fr-FR"/>
+        </w:rPr>
+        <w:t xml:space="preserve"> </w:t>
+      </w:r>
+      <w:r>
+        <w:rPr>
+          <w:lang w:val="fr-FR"/>
+        </w:rPr>
+        <w:fldChar w:fldCharType="begin"/>
+      </w:r>
+      <w:r>
+        <w:rPr>
+          <w:lang w:val="fr-FR"/>
+        </w:rPr>
+        <w:instrText xml:space="preserve"> REF _Ref442355167 \w \h </w:instrText>
+      </w:r>
+      <w:r>
+        <w:rPr>
+          <w:lang w:val="fr-FR"/>
+        </w:rPr>
+      </w:r>
+      <w:r>
+        <w:rPr>
+          <w:lang w:val="fr-FR"/>
+        </w:rPr>
+        <w:fldChar w:fldCharType="separate"/>
+      </w:r>
+      <w:r>
+        <w:rPr>
+          <w:lang w:val="fr-FR"/>
+        </w:rPr>
+        <w:t>5.4</w:t>
+      </w:r>
+      <w:r>
+        <w:rPr>
+          <w:lang w:val="fr-FR"/>
+        </w:rPr>
+        <w:fldChar w:fldCharType="end"/>
+      </w:r>
+      <w:r>
+        <w:rPr>
+          <w:lang w:val="fr-FR"/>
+        </w:rPr>
+        <w:fldChar w:fldCharType="begin"/>
+      </w:r>
+      <w:r>
+        <w:rPr>
+          <w:lang w:val="fr-FR"/>
+        </w:rPr>
+        <w:instrText xml:space="preserve"> REF _Ref442355175 \h </w:instrText>
+      </w:r>
+      <w:r>
+        <w:rPr>
+          <w:lang w:val="fr-FR"/>
+        </w:rPr>
+      </w:r>
+      <w:r>
+        <w:rPr>
+          <w:lang w:val="fr-FR"/>
+        </w:rPr>
+        <w:fldChar w:fldCharType="separate"/>
+      </w:r>
+      <w:r>
+        <w:rPr>
+          <w:lang w:val="fr-FR"/>
+        </w:rPr>
+        <w:t xml:space="preserve">Configuration Reference pour afficher l’historique des </w:t>
+      </w:r>
+      <w:proofErr w:type="spellStart"/>
+      <w:r>
+        <w:rPr>
+          <w:lang w:val="fr-FR"/>
+        </w:rPr>
+        <w:t>Realistations</w:t>
+      </w:r>
+      <w:proofErr w:type="spellEnd"/>
+      <w:r>
+        <w:rPr>
+          <w:lang w:val="fr-FR"/>
+        </w:rPr>
+        <w:t>/Programmes</w:t>
+      </w:r>
+      <w:r>
+        <w:rPr>
+          <w:lang w:val="fr-FR"/>
+        </w:rPr>
+        <w:fldChar w:fldCharType="end"/>
+      </w:r>
+      <w:r>
+        <w:rPr>
+          <w:lang w:val="fr-FR"/>
+        </w:rPr>
+        <w:t>)</w:t>
+      </w:r>
+    </w:p>
+    <w:p>
+      <w:pPr>
+        <w:rPr>
+          <w:lang w:val="fr-FR"/>
+        </w:rPr>
+      </w:pPr>
+    </w:p>
+    <w:p>
+      <w:pPr>
+        <w:pStyle w:val="Titre2"/>
+        <w:rPr>
+          <w:lang w:val="fr-FR"/>
+        </w:rPr>
+      </w:pPr>
+      <w:bookmarkStart w:id="12" w:name="_Toc442360234"/>
       <w:r>
         <w:rPr>
           <w:lang w:val="fr-FR"/>
@@ -3158,7 +3399,7 @@
         </w:rPr>
         <w:t xml:space="preserve"> Agriculteurs</w:t>
       </w:r>
-      <w:bookmarkEnd w:id="9"/>
+      <w:bookmarkEnd w:id="12"/>
     </w:p>
     <w:p>
       <w:pPr>
@@ -3223,7 +3464,7 @@
           <w:lang w:val="fr-FR"/>
         </w:rPr>
       </w:pPr>
-      <w:bookmarkStart w:id="10" w:name="_Toc442349461"/>
+      <w:bookmarkStart w:id="13" w:name="_Toc442360235"/>
       <w:r>
         <w:rPr>
           <w:lang w:val="fr-FR"/>
@@ -3244,25 +3485,26 @@
         </w:rPr>
         <w:t xml:space="preserve"> et Animateur</w:t>
       </w:r>
-      <w:bookmarkEnd w:id="10"/>
-    </w:p>
-    <w:p>
-      <w:pPr>
-        <w:rPr>
-          <w:lang w:val="fr-FR"/>
-        </w:rPr>
-      </w:pPr>
-    </w:p>
-    <w:p>
-      <w:pPr>
-        <w:rPr>
-          <w:lang w:val="fr-FR"/>
-        </w:rPr>
-      </w:pPr>
-      <w:r>
-        <w:rPr>
-          <w:lang w:val="fr-FR"/>
-        </w:rPr>
+      <w:bookmarkEnd w:id="13"/>
+    </w:p>
+    <w:p>
+      <w:pPr>
+        <w:rPr>
+          <w:lang w:val="fr-FR"/>
+        </w:rPr>
+      </w:pPr>
+    </w:p>
+    <w:p>
+      <w:pPr>
+        <w:rPr>
+          <w:lang w:val="fr-FR"/>
+        </w:rPr>
+      </w:pPr>
+      <w:r>
+        <w:rPr>
+          <w:lang w:val="fr-FR"/>
+        </w:rPr>
+        <w:lastRenderedPageBreak/>
         <w:t>La fonctionnalité « Rechercher Agriculteurs » est à disposition des Chefs d’</w:t>
       </w:r>
       <w:r>
@@ -3308,9 +3550,8 @@
           <w:noProof/>
           <w:lang w:eastAsia="en-GB"/>
         </w:rPr>
-        <w:lastRenderedPageBreak/>
         <w:drawing>
-          <wp:inline distT="0" distB="0" distL="0" distR="0" wp14:anchorId="5F07CF18" wp14:editId="49A0C002">
+          <wp:inline distT="0" distB="0" distL="0" distR="0" wp14:anchorId="4DC0E0C6" wp14:editId="7B7BFC3E">
             <wp:extent cx="6120130" cy="2947035"/>
             <wp:effectExtent l="0" t="0" r="0" b="5715"/>
             <wp:docPr id="9" name="Image 9"/>
@@ -4082,6 +4323,7 @@
         <w:rPr>
           <w:lang w:val="fr-FR"/>
         </w:rPr>
+        <w:lastRenderedPageBreak/>
         <w:t xml:space="preserve">L’utilisateur aura la </w:t>
       </w:r>
       <w:proofErr w:type="spellStart"/>
@@ -4152,9 +4394,8 @@
           <w:noProof/>
           <w:lang w:eastAsia="en-GB"/>
         </w:rPr>
-        <w:lastRenderedPageBreak/>
         <w:drawing>
-          <wp:inline distT="0" distB="0" distL="0" distR="0" wp14:anchorId="36F2E2F8" wp14:editId="1EFA208F">
+          <wp:inline distT="0" distB="0" distL="0" distR="0" wp14:anchorId="5E88E170" wp14:editId="443D7CE6">
             <wp:extent cx="6120130" cy="2134870"/>
             <wp:effectExtent l="0" t="0" r="0" b="0"/>
             <wp:docPr id="10" name="Image 10"/>
@@ -4208,7 +4449,7 @@
           <w:lang w:eastAsia="en-GB"/>
         </w:rPr>
         <w:drawing>
-          <wp:inline distT="0" distB="0" distL="0" distR="0" wp14:anchorId="7CBFC6F7" wp14:editId="6440FAB3">
+          <wp:inline distT="0" distB="0" distL="0" distR="0" wp14:anchorId="05ED5D06" wp14:editId="7E165E02">
             <wp:extent cx="6120130" cy="2306955"/>
             <wp:effectExtent l="0" t="0" r="0" b="0"/>
             <wp:docPr id="11" name="Image 11"/>
@@ -4262,7 +4503,7 @@
           <w:lang w:eastAsia="en-GB"/>
         </w:rPr>
         <w:drawing>
-          <wp:inline distT="0" distB="0" distL="0" distR="0" wp14:anchorId="2BDE805E" wp14:editId="11EF59BD">
+          <wp:inline distT="0" distB="0" distL="0" distR="0" wp14:anchorId="3B2160B9" wp14:editId="0A886590">
             <wp:extent cx="6120130" cy="2305050"/>
             <wp:effectExtent l="0" t="0" r="0" b="0"/>
             <wp:docPr id="12" name="Image 12"/>
@@ -4316,7 +4557,7 @@
           <w:lang w:eastAsia="en-GB"/>
         </w:rPr>
         <w:drawing>
-          <wp:inline distT="0" distB="0" distL="0" distR="0" wp14:anchorId="265254FE" wp14:editId="3F9369FE">
+          <wp:inline distT="0" distB="0" distL="0" distR="0" wp14:anchorId="2DACFC50" wp14:editId="605848FA">
             <wp:extent cx="6120130" cy="986155"/>
             <wp:effectExtent l="0" t="0" r="0" b="4445"/>
             <wp:docPr id="13" name="Image 13"/>
@@ -4395,6 +4636,7 @@
         <w:rPr>
           <w:lang w:val="fr-FR"/>
         </w:rPr>
+        <w:lastRenderedPageBreak/>
         <w:t xml:space="preserve">L’utilisateur doit avoir la possibilité de annuler les modifications, de les </w:t>
       </w:r>
       <w:proofErr w:type="spellStart"/>
@@ -4437,9 +4679,8 @@
           <w:noProof/>
           <w:lang w:eastAsia="en-GB"/>
         </w:rPr>
-        <w:lastRenderedPageBreak/>
         <w:drawing>
-          <wp:inline distT="0" distB="0" distL="0" distR="0" wp14:anchorId="15560753" wp14:editId="2063AAA9">
+          <wp:inline distT="0" distB="0" distL="0" distR="0" wp14:anchorId="35F47656" wp14:editId="7E6CA112">
             <wp:extent cx="5220429" cy="590632"/>
             <wp:effectExtent l="0" t="0" r="0" b="0"/>
             <wp:docPr id="14" name="Image 14"/>
@@ -4488,36 +4729,38 @@
           <w:lang w:val="fr-FR"/>
         </w:rPr>
       </w:pPr>
-      <w:bookmarkStart w:id="11" w:name="_Ref442287027"/>
-      <w:bookmarkStart w:id="12" w:name="_Toc442349462"/>
+      <w:bookmarkStart w:id="14" w:name="_Ref442287027"/>
+      <w:bookmarkStart w:id="15" w:name="_Ref442355167"/>
+      <w:bookmarkStart w:id="16" w:name="_Ref442355175"/>
+      <w:bookmarkStart w:id="17" w:name="_Toc442360236"/>
       <w:r>
         <w:rPr>
           <w:lang w:val="fr-FR"/>
         </w:rPr>
         <w:t>Configuration Reference</w:t>
       </w:r>
-      <w:bookmarkEnd w:id="11"/>
+      <w:bookmarkEnd w:id="14"/>
       <w:r>
         <w:rPr>
           <w:lang w:val="fr-FR"/>
         </w:rPr>
         <w:t xml:space="preserve"> pour afficher l’historique des </w:t>
       </w:r>
-      <w:proofErr w:type="spellStart"/>
-      <w:r>
-        <w:rPr>
-          <w:lang w:val="fr-FR"/>
-        </w:rPr>
-        <w:t>Realistations</w:t>
-      </w:r>
-      <w:proofErr w:type="spellEnd"/>
+      <w:r>
+        <w:rPr>
+          <w:lang w:val="fr-FR"/>
+        </w:rPr>
+        <w:t>Réalisations</w:t>
+      </w:r>
       <w:r>
         <w:rPr>
           <w:lang w:val="fr-FR"/>
         </w:rPr>
         <w:t>/Programmes</w:t>
       </w:r>
-      <w:bookmarkEnd w:id="12"/>
+      <w:bookmarkEnd w:id="15"/>
+      <w:bookmarkEnd w:id="16"/>
+      <w:bookmarkEnd w:id="17"/>
     </w:p>
     <w:p>
       <w:pPr>
@@ -4796,12 +5039,43 @@
     </w:p>
     <w:p>
       <w:pPr>
+        <w:rPr>
+          <w:lang w:val="fr-FR"/>
+        </w:rPr>
+      </w:pPr>
+      <w:r>
+        <w:rPr>
+          <w:b/>
+          <w:sz w:val="44"/>
+          <w:szCs w:val="44"/>
+          <w:highlight w:val="cyan"/>
+          <w:lang w:val="fr-FR"/>
+        </w:rPr>
+        <w:t>Un log doit enregistrer tous le changement (POUR TOUTES LES SECTIONS)</w:t>
+      </w:r>
+      <w:r>
+        <w:rPr>
+          <w:highlight w:val="cyan"/>
+          <w:lang w:val="fr-FR"/>
+        </w:rPr>
+        <w:t>.</w:t>
+      </w:r>
+    </w:p>
+    <w:p>
+      <w:pPr>
+        <w:rPr>
+          <w:lang w:val="fr-FR"/>
+        </w:rPr>
+      </w:pPr>
+    </w:p>
+    <w:p>
+      <w:pPr>
         <w:pStyle w:val="Titre2"/>
         <w:rPr>
           <w:lang w:val="fr-FR"/>
         </w:rPr>
       </w:pPr>
-      <w:bookmarkStart w:id="13" w:name="_Toc442349463"/>
+      <w:bookmarkStart w:id="18" w:name="_Toc442360237"/>
       <w:r>
         <w:rPr>
           <w:lang w:val="fr-FR"/>
@@ -4814,7 +5088,7 @@
         </w:rPr>
         <w:t xml:space="preserve"> -&gt; Rechercher</w:t>
       </w:r>
-      <w:bookmarkEnd w:id="13"/>
+      <w:bookmarkEnd w:id="18"/>
     </w:p>
     <w:p>
       <w:pPr>
@@ -4851,49 +5125,41 @@
           <w:lang w:val="fr-FR"/>
         </w:rPr>
       </w:pPr>
-      <w:bookmarkStart w:id="14" w:name="_Toc442349464"/>
+      <w:bookmarkStart w:id="19" w:name="_Toc442360238"/>
       <w:r>
         <w:rPr>
           <w:lang w:val="fr-FR"/>
         </w:rPr>
         <w:t>Filtrage sur le nom de l’agriculteur</w:t>
       </w:r>
-      <w:bookmarkEnd w:id="14"/>
-    </w:p>
-    <w:p>
-      <w:pPr>
-        <w:rPr>
-          <w:lang w:val="fr-FR"/>
-        </w:rPr>
-      </w:pPr>
-      <w:r>
-        <w:rPr>
-          <w:lang w:val="fr-FR"/>
-        </w:rPr>
-        <w:t xml:space="preserve">C’est </w:t>
-      </w:r>
-      <w:proofErr w:type="spellStart"/>
-      <w:r>
-        <w:rPr>
-          <w:lang w:val="fr-FR"/>
-        </w:rPr>
-        <w:t>necessaire</w:t>
-      </w:r>
-      <w:proofErr w:type="spellEnd"/>
-      <w:r>
-        <w:rPr>
-          <w:lang w:val="fr-FR"/>
-        </w:rPr>
-        <w:t xml:space="preserve"> d’ajouter le filtre « Nom de l’Agriculteur » dans la section </w:t>
-      </w:r>
-      <w:proofErr w:type="spellStart"/>
-      <w:r>
-        <w:rPr>
-          <w:lang w:val="fr-FR"/>
-        </w:rPr>
-        <w:t>dediée</w:t>
-      </w:r>
-      <w:proofErr w:type="spellEnd"/>
+      <w:bookmarkEnd w:id="19"/>
+    </w:p>
+    <w:p>
+      <w:pPr>
+        <w:rPr>
+          <w:lang w:val="fr-FR"/>
+        </w:rPr>
+      </w:pPr>
+      <w:r>
+        <w:rPr>
+          <w:lang w:val="fr-FR"/>
+        </w:rPr>
+        <w:t>C</w:t>
+      </w:r>
+      <w:r>
+        <w:rPr>
+          <w:lang w:val="fr-FR"/>
+        </w:rPr>
+        <w:t>’est nécessaire d’ajouter le filtre « Nom de l’Agriculteur » et « Prénom de l’Agriculteur »</w:t>
+      </w:r>
+    </w:p>
+    <w:p>
+      <w:pPr>
+        <w:jc w:val="center"/>
+        <w:rPr>
+          <w:lang w:val="fr-FR"/>
+        </w:rPr>
+      </w:pPr>
     </w:p>
     <w:p>
       <w:pPr>
@@ -4911,16 +5177,16 @@
         <mc:AlternateContent>
           <mc:Choice Requires="wps">
             <w:drawing>
-              <wp:anchor distT="0" distB="0" distL="114300" distR="114300" simplePos="0" relativeHeight="251662336" behindDoc="0" locked="0" layoutInCell="1" allowOverlap="1" wp14:editId="36B11C9B">
+              <wp:anchor distT="0" distB="0" distL="114300" distR="114300" simplePos="0" relativeHeight="251662336" behindDoc="0" locked="0" layoutInCell="1" allowOverlap="1" wp14:anchorId="0750BC02" wp14:editId="3F493C51">
                 <wp:simplePos x="0" y="0"/>
                 <wp:positionH relativeFrom="column">
-                  <wp:posOffset>4688517</wp:posOffset>
+                  <wp:posOffset>4691882</wp:posOffset>
                 </wp:positionH>
                 <wp:positionV relativeFrom="paragraph">
-                  <wp:posOffset>1282233</wp:posOffset>
+                  <wp:posOffset>1279879</wp:posOffset>
                 </wp:positionV>
-                <wp:extent cx="1423359" cy="388189"/>
-                <wp:effectExtent l="0" t="0" r="24765" b="12065"/>
+                <wp:extent cx="1679944" cy="478466"/>
+                <wp:effectExtent l="0" t="0" r="15875" b="17145"/>
                 <wp:wrapNone/>
                 <wp:docPr id="307" name="Zone de texte 2"/>
                 <wp:cNvGraphicFramePr>
@@ -4935,7 +5201,7 @@
                       <wps:spPr bwMode="auto">
                         <a:xfrm>
                           <a:off x="0" y="0"/>
-                          <a:ext cx="1423359" cy="388189"/>
+                          <a:ext cx="1679944" cy="478466"/>
                         </a:xfrm>
                         <a:prstGeom prst="rect">
                           <a:avLst/>
@@ -4961,13 +5227,11 @@
                               </w:rPr>
                             </w:pPr>
                             <w:r>
-                              <w:t xml:space="preserve">Nom de </w:t>
+                              <w:rPr>
+                                <w:lang w:val="fr-FR"/>
+                              </w:rPr>
+                              <w:t>Nom de l’Agriculteur + Prénom de l’Agriculteur</w:t>
                             </w:r>
-                            <w:proofErr w:type="spellStart"/>
-                            <w:r>
-                              <w:t>l’Agriculteur</w:t>
-                            </w:r>
-                            <w:proofErr w:type="spellEnd"/>
                           </w:p>
                         </w:txbxContent>
                       </wps:txbx>
@@ -4992,7 +5256,7 @@
                 <v:stroke joinstyle="miter"/>
                 <v:path gradientshapeok="t" o:connecttype="rect"/>
               </v:shapetype>
-              <v:shape id="Zone de texte 2" o:spid="_x0000_s1026" type="#_x0000_t202" style="position:absolute;left:0;text-align:left;margin-left:369.15pt;margin-top:100.95pt;width:112.1pt;height:30.55pt;z-index:251662336;visibility:visible;mso-wrap-style:square;mso-width-percent:0;mso-height-percent:0;mso-wrap-distance-left:9pt;mso-wrap-distance-top:0;mso-wrap-distance-right:9pt;mso-wrap-distance-bottom:0;mso-position-horizontal:absolute;mso-position-horizontal-relative:text;mso-position-vertical:absolute;mso-position-vertical-relative:text;mso-width-percent:0;mso-height-percent:0;mso-width-relative:margin;mso-height-relative:margin;v-text-anchor:top" o:gfxdata="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">
+              <v:shape id="Zone de texte 2" o:spid="_x0000_s1026" type="#_x0000_t202" style="position:absolute;left:0;text-align:left;margin-left:369.45pt;margin-top:100.8pt;width:132.3pt;height:37.65pt;z-index:251662336;visibility:visible;mso-wrap-style:square;mso-width-percent:0;mso-height-percent:0;mso-wrap-distance-left:9pt;mso-wrap-distance-top:0;mso-wrap-distance-right:9pt;mso-wrap-distance-bottom:0;mso-position-horizontal:absolute;mso-position-horizontal-relative:text;mso-position-vertical:absolute;mso-position-vertical-relative:text;mso-width-percent:0;mso-height-percent:0;mso-width-relative:margin;mso-height-relative:margin;v-text-anchor:top" o:gfxdata="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">
                 <v:textbox>
                   <w:txbxContent>
                     <w:p>
@@ -5002,13 +5266,11 @@
                         </w:rPr>
                       </w:pPr>
                       <w:r>
-                        <w:t xml:space="preserve">Nom de </w:t>
+                        <w:rPr>
+                          <w:lang w:val="fr-FR"/>
+                        </w:rPr>
+                        <w:t>Nom de l’Agriculteur + Prénom de l’Agriculteur</w:t>
                       </w:r>
-                      <w:proofErr w:type="spellStart"/>
-                      <w:r>
-                        <w:t>l’Agriculteur</w:t>
-                      </w:r>
-                      <w:proofErr w:type="spellEnd"/>
                     </w:p>
                   </w:txbxContent>
                 </v:textbox>
@@ -5025,7 +5287,7 @@
         <mc:AlternateContent>
           <mc:Choice Requires="wps">
             <w:drawing>
-              <wp:anchor distT="0" distB="0" distL="114300" distR="114300" simplePos="0" relativeHeight="251660288" behindDoc="0" locked="0" layoutInCell="1" allowOverlap="1">
+              <wp:anchor distT="0" distB="0" distL="114300" distR="114300" simplePos="0" relativeHeight="251660288" behindDoc="0" locked="0" layoutInCell="1" allowOverlap="1" wp14:anchorId="779BD3FA" wp14:editId="302014E2">
                 <wp:simplePos x="0" y="0"/>
                 <wp:positionH relativeFrom="column">
                   <wp:posOffset>1393382</wp:posOffset>
@@ -5097,7 +5359,7 @@
           <w:lang w:eastAsia="en-GB"/>
         </w:rPr>
         <w:drawing>
-          <wp:inline distT="0" distB="0" distL="0" distR="0">
+          <wp:inline distT="0" distB="0" distL="0" distR="0" wp14:anchorId="59CDEDB4" wp14:editId="4C24F6CB">
             <wp:extent cx="2724530" cy="3715268"/>
             <wp:effectExtent l="0" t="0" r="0" b="0"/>
             <wp:docPr id="25" name="Image 25"/>
@@ -5141,16 +5403,340 @@
     </w:p>
     <w:p>
       <w:pPr>
+        <w:rPr>
+          <w:lang w:val="fr-FR"/>
+        </w:rPr>
+      </w:pPr>
+      <w:r>
+        <w:rPr>
+          <w:lang w:val="fr-FR"/>
+        </w:rPr>
+        <w:t>« Nom de l’Agriculteur » et « </w:t>
+      </w:r>
+      <w:proofErr w:type="spellStart"/>
+      <w:r>
+        <w:rPr>
+          <w:lang w:val="fr-FR"/>
+        </w:rPr>
+        <w:t>Prenom</w:t>
+      </w:r>
+      <w:proofErr w:type="spellEnd"/>
+      <w:r>
+        <w:rPr>
+          <w:lang w:val="fr-FR"/>
+        </w:rPr>
+        <w:t xml:space="preserve"> de l’Agriculteur »  doivent </w:t>
+      </w:r>
+      <w:proofErr w:type="spellStart"/>
+      <w:r>
+        <w:rPr>
+          <w:lang w:val="fr-FR"/>
+        </w:rPr>
+        <w:t>etre</w:t>
+      </w:r>
+      <w:proofErr w:type="spellEnd"/>
+      <w:r>
+        <w:rPr>
+          <w:lang w:val="fr-FR"/>
+        </w:rPr>
+        <w:t xml:space="preserve"> affichées dans 2 colonnes </w:t>
+      </w:r>
+      <w:proofErr w:type="gramStart"/>
+      <w:r>
+        <w:rPr>
+          <w:lang w:val="fr-FR"/>
+        </w:rPr>
+        <w:t>différents</w:t>
+      </w:r>
+      <w:proofErr w:type="gramEnd"/>
+      <w:r>
+        <w:rPr>
+          <w:lang w:val="fr-FR"/>
+        </w:rPr>
+        <w:t>.</w:t>
+      </w:r>
+    </w:p>
+    <w:p>
+      <w:pPr>
+        <w:rPr>
+          <w:lang w:val="fr-FR"/>
+        </w:rPr>
+      </w:pPr>
+      <w:r>
+        <w:rPr>
+          <w:noProof/>
+          <w:lang w:eastAsia="en-GB"/>
+        </w:rPr>
+        <mc:AlternateContent>
+          <mc:Choice Requires="wps">
+            <w:drawing>
+              <wp:anchor distT="0" distB="0" distL="114300" distR="114300" simplePos="0" relativeHeight="251670528" behindDoc="0" locked="0" layoutInCell="1" allowOverlap="1" wp14:anchorId="72D61028" wp14:editId="1936D3FB">
+                <wp:simplePos x="0" y="0"/>
+                <wp:positionH relativeFrom="column">
+                  <wp:posOffset>3873175</wp:posOffset>
+                </wp:positionH>
+                <wp:positionV relativeFrom="paragraph">
+                  <wp:posOffset>523831</wp:posOffset>
+                </wp:positionV>
+                <wp:extent cx="637954" cy="2530549"/>
+                <wp:effectExtent l="0" t="0" r="10160" b="22225"/>
+                <wp:wrapNone/>
+                <wp:docPr id="290" name="Ellipse 290"/>
+                <wp:cNvGraphicFramePr/>
+                <a:graphic xmlns:a="http://schemas.openxmlformats.org/drawingml/2006/main">
+                  <a:graphicData uri="http://schemas.microsoft.com/office/word/2010/wordprocessingShape">
+                    <wps:wsp>
+                      <wps:cNvSpPr/>
+                      <wps:spPr>
+                        <a:xfrm>
+                          <a:off x="0" y="0"/>
+                          <a:ext cx="637954" cy="2530549"/>
+                        </a:xfrm>
+                        <a:prstGeom prst="ellipse">
+                          <a:avLst/>
+                        </a:prstGeom>
+                        <a:noFill/>
+                      </wps:spPr>
+                      <wps:style>
+                        <a:lnRef idx="2">
+                          <a:schemeClr val="accent6"/>
+                        </a:lnRef>
+                        <a:fillRef idx="1">
+                          <a:schemeClr val="lt1"/>
+                        </a:fillRef>
+                        <a:effectRef idx="0">
+                          <a:schemeClr val="accent6"/>
+                        </a:effectRef>
+                        <a:fontRef idx="minor">
+                          <a:schemeClr val="dk1"/>
+                        </a:fontRef>
+                      </wps:style>
+                      <wps:bodyPr rot="0" spcFirstLastPara="0" vertOverflow="overflow" horzOverflow="overflow" vert="horz" wrap="square" lIns="91440" tIns="45720" rIns="91440" bIns="45720" numCol="1" spcCol="0" rtlCol="0" fromWordArt="0" anchor="ctr" anchorCtr="0" forceAA="0" compatLnSpc="1">
+                        <a:prstTxWarp prst="textNoShape">
+                          <a:avLst/>
+                        </a:prstTxWarp>
+                        <a:noAutofit/>
+                      </wps:bodyPr>
+                    </wps:wsp>
+                  </a:graphicData>
+                </a:graphic>
+              </wp:anchor>
+            </w:drawing>
+          </mc:Choice>
+          <mc:Fallback>
+            <w:pict>
+              <v:oval id="Ellipse 290" o:spid="_x0000_s1026" style="position:absolute;margin-left:304.95pt;margin-top:41.25pt;width:50.25pt;height:199.25pt;z-index:251670528;visibility:visible;mso-wrap-style:square;mso-wrap-distance-left:9pt;mso-wrap-distance-top:0;mso-wrap-distance-right:9pt;mso-wrap-distance-bottom:0;mso-position-horizontal:absolute;mso-position-horizontal-relative:text;mso-position-vertical:absolute;mso-position-vertical-relative:text;v-text-anchor:middle" o:gfxdata="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" filled="f" strokecolor="#f79646 [3209]" strokeweight="2pt"/>
+            </w:pict>
+          </mc:Fallback>
+        </mc:AlternateContent>
+      </w:r>
+      <w:r>
+        <w:rPr>
+          <w:noProof/>
+          <w:lang w:eastAsia="en-GB"/>
+        </w:rPr>
+        <w:drawing>
+          <wp:inline distT="0" distB="0" distL="0" distR="0" wp14:anchorId="676F0AFD" wp14:editId="2A057EB4">
+            <wp:extent cx="6120130" cy="2927985"/>
+            <wp:effectExtent l="0" t="0" r="0" b="5715"/>
+            <wp:docPr id="289" name="Image 289"/>
+            <wp:cNvGraphicFramePr>
+              <a:graphicFrameLocks xmlns:a="http://schemas.openxmlformats.org/drawingml/2006/main" noChangeAspect="1"/>
+            </wp:cNvGraphicFramePr>
+            <a:graphic xmlns:a="http://schemas.openxmlformats.org/drawingml/2006/main">
+              <a:graphicData uri="http://schemas.openxmlformats.org/drawingml/2006/picture">
+                <pic:pic xmlns:pic="http://schemas.openxmlformats.org/drawingml/2006/picture">
+                  <pic:nvPicPr>
+                    <pic:cNvPr id="0" name="01477FC.tmp"/>
+                    <pic:cNvPicPr/>
+                  </pic:nvPicPr>
+                  <pic:blipFill>
+                    <a:blip r:embed="rId19">
+                      <a:extLst>
+                        <a:ext uri="{28A0092B-C50C-407E-A947-70E740481C1C}">
+                          <a14:useLocalDpi xmlns:a14="http://schemas.microsoft.com/office/drawing/2010/main" val="0"/>
+                        </a:ext>
+                      </a:extLst>
+                    </a:blip>
+                    <a:stretch>
+                      <a:fillRect/>
+                    </a:stretch>
+                  </pic:blipFill>
+                  <pic:spPr>
+                    <a:xfrm>
+                      <a:off x="0" y="0"/>
+                      <a:ext cx="6120130" cy="2927985"/>
+                    </a:xfrm>
+                    <a:prstGeom prst="rect">
+                      <a:avLst/>
+                    </a:prstGeom>
+                  </pic:spPr>
+                </pic:pic>
+              </a:graphicData>
+            </a:graphic>
+          </wp:inline>
+        </w:drawing>
+      </w:r>
+    </w:p>
+    <w:p>
+      <w:pPr>
+        <w:rPr>
+          <w:lang w:val="fr-FR"/>
+        </w:rPr>
+      </w:pPr>
+      <w:r>
+        <w:rPr>
+          <w:noProof/>
+          <w:lang w:eastAsia="en-GB"/>
+        </w:rPr>
+        <mc:AlternateContent>
+          <mc:Choice Requires="wps">
+            <w:drawing>
+              <wp:anchor distT="0" distB="0" distL="114300" distR="114300" simplePos="0" relativeHeight="251672576" behindDoc="0" locked="0" layoutInCell="1" allowOverlap="1" wp14:anchorId="241EC8ED" wp14:editId="4C0F0304">
+                <wp:simplePos x="0" y="0"/>
+                <wp:positionH relativeFrom="column">
+                  <wp:posOffset>2501575</wp:posOffset>
+                </wp:positionH>
+                <wp:positionV relativeFrom="paragraph">
+                  <wp:posOffset>95916</wp:posOffset>
+                </wp:positionV>
+                <wp:extent cx="3423684" cy="765544"/>
+                <wp:effectExtent l="0" t="0" r="24765" b="15875"/>
+                <wp:wrapNone/>
+                <wp:docPr id="291" name="Zone de texte 2"/>
+                <wp:cNvGraphicFramePr>
+                  <a:graphicFrameLocks xmlns:a="http://schemas.openxmlformats.org/drawingml/2006/main"/>
+                </wp:cNvGraphicFramePr>
+                <a:graphic xmlns:a="http://schemas.openxmlformats.org/drawingml/2006/main">
+                  <a:graphicData uri="http://schemas.microsoft.com/office/word/2010/wordprocessingShape">
+                    <wps:wsp>
+                      <wps:cNvSpPr txBox="1">
+                        <a:spLocks noChangeArrowheads="1"/>
+                      </wps:cNvSpPr>
+                      <wps:spPr bwMode="auto">
+                        <a:xfrm>
+                          <a:off x="0" y="0"/>
+                          <a:ext cx="3423684" cy="765544"/>
+                        </a:xfrm>
+                        <a:prstGeom prst="rect">
+                          <a:avLst/>
+                        </a:prstGeom>
+                        <a:solidFill>
+                          <a:srgbClr val="FFFFFF"/>
+                        </a:solidFill>
+                        <a:ln w="9525">
+                          <a:solidFill>
+                            <a:srgbClr val="000000"/>
+                          </a:solidFill>
+                          <a:miter lim="800000"/>
+                          <a:headEnd/>
+                          <a:tailEnd/>
+                        </a:ln>
+                      </wps:spPr>
+                      <wps:txbx>
+                        <w:txbxContent>
+                          <w:p>
+                            <w:pPr>
+                              <w:rPr>
+                                <w:lang w:val="fr-FR"/>
+                              </w:rPr>
+                            </w:pPr>
+                            <w:r>
+                              <w:rPr>
+                                <w:lang w:val="fr-FR"/>
+                              </w:rPr>
+                              <w:t xml:space="preserve">La colonne “[GCR] Nom agriculteur” doit être </w:t>
+                            </w:r>
+                            <w:r>
+                              <w:rPr>
+                                <w:lang w:val="fr-FR"/>
+                              </w:rPr>
+                              <w:t>divisé dans 2 colonnes : « Nom Agriculteur » et « Prénom Agriculteur »</w:t>
+                            </w:r>
+                          </w:p>
+                        </w:txbxContent>
+                      </wps:txbx>
+                      <wps:bodyPr rot="0" vert="horz" wrap="square" lIns="91440" tIns="45720" rIns="91440" bIns="45720" anchor="t" anchorCtr="0">
+                        <a:noAutofit/>
+                      </wps:bodyPr>
+                    </wps:wsp>
+                  </a:graphicData>
+                </a:graphic>
+                <wp14:sizeRelH relativeFrom="margin">
+                  <wp14:pctWidth>0</wp14:pctWidth>
+                </wp14:sizeRelH>
+                <wp14:sizeRelV relativeFrom="margin">
+                  <wp14:pctHeight>0</wp14:pctHeight>
+                </wp14:sizeRelV>
+              </wp:anchor>
+            </w:drawing>
+          </mc:Choice>
+          <mc:Fallback>
+            <w:pict>
+              <v:shape id="_x0000_s1027" type="#_x0000_t202" style="position:absolute;margin-left:196.95pt;margin-top:7.55pt;width:269.6pt;height:60.3pt;z-index:251672576;visibility:visible;mso-wrap-style:square;mso-width-percent:0;mso-height-percent:0;mso-wrap-distance-left:9pt;mso-wrap-distance-top:0;mso-wrap-distance-right:9pt;mso-wrap-distance-bottom:0;mso-position-horizontal:absolute;mso-position-horizontal-relative:text;mso-position-vertical:absolute;mso-position-vertical-relative:text;mso-width-percent:0;mso-height-percent:0;mso-width-relative:margin;mso-height-relative:margin;v-text-anchor:top" o:gfxdata="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">
+                <v:textbox>
+                  <w:txbxContent>
+                    <w:p>
+                      <w:pPr>
+                        <w:rPr>
+                          <w:lang w:val="fr-FR"/>
+                        </w:rPr>
+                      </w:pPr>
+                      <w:r>
+                        <w:rPr>
+                          <w:lang w:val="fr-FR"/>
+                        </w:rPr>
+                        <w:t xml:space="preserve">La colonne “[GCR] Nom agriculteur” doit être </w:t>
+                      </w:r>
+                      <w:r>
+                        <w:rPr>
+                          <w:lang w:val="fr-FR"/>
+                        </w:rPr>
+                        <w:t>divisé dans 2 colonnes : « Nom Agriculteur » et « Prénom Agriculteur »</w:t>
+                      </w:r>
+                    </w:p>
+                  </w:txbxContent>
+                </v:textbox>
+              </v:shape>
+            </w:pict>
+          </mc:Fallback>
+        </mc:AlternateContent>
+      </w:r>
+    </w:p>
+    <w:p>
+      <w:pPr>
+        <w:rPr>
+          <w:lang w:val="fr-FR"/>
+        </w:rPr>
+      </w:pPr>
+    </w:p>
+    <w:p>
+      <w:pPr>
+        <w:rPr>
+          <w:lang w:val="fr-FR"/>
+        </w:rPr>
+      </w:pPr>
+    </w:p>
+    <w:p>
+      <w:pPr>
+        <w:rPr>
+          <w:lang w:val="fr-FR"/>
+        </w:rPr>
+      </w:pPr>
+    </w:p>
+    <w:p>
+      <w:pPr>
         <w:pStyle w:val="Titre3"/>
         <w:rPr>
           <w:lang w:val="fr-FR"/>
         </w:rPr>
       </w:pPr>
-      <w:bookmarkStart w:id="15" w:name="_Toc442349465"/>
-      <w:r>
-        <w:rPr>
-          <w:lang w:val="fr-FR"/>
-        </w:rPr>
+      <w:bookmarkStart w:id="20" w:name="_Toc442360239"/>
+      <w:r>
+        <w:rPr>
+          <w:lang w:val="fr-FR"/>
+        </w:rPr>
+        <w:lastRenderedPageBreak/>
         <w:t xml:space="preserve">Gestion des </w:t>
       </w:r>
       <w:proofErr w:type="spellStart"/>
@@ -5160,7 +5746,7 @@
         </w:rPr>
         <w:t>resultat</w:t>
       </w:r>
-      <w:bookmarkEnd w:id="15"/>
+      <w:bookmarkEnd w:id="20"/>
       <w:proofErr w:type="spellEnd"/>
     </w:p>
     <w:p>
@@ -5267,9 +5853,6 @@
           <w:lang w:val="fr-FR"/>
         </w:rPr>
       </w:pPr>
-      <w:bookmarkStart w:id="16" w:name="_Toc442349466"/>
-      <w:bookmarkStart w:id="17" w:name="_GoBack"/>
-      <w:bookmarkEnd w:id="17"/>
     </w:p>
     <w:p>
       <w:pPr>
@@ -5278,13 +5861,14 @@
           <w:lang w:val="fr-FR"/>
         </w:rPr>
       </w:pPr>
+      <w:bookmarkStart w:id="21" w:name="_Toc442360240"/>
       <w:r>
         <w:rPr>
           <w:lang w:val="fr-FR"/>
         </w:rPr>
         <w:t>Validation Multiple</w:t>
       </w:r>
-      <w:bookmarkEnd w:id="16"/>
+      <w:bookmarkEnd w:id="21"/>
     </w:p>
     <w:p>
       <w:pPr>
@@ -5364,7 +5948,6 @@
           <w:noProof/>
           <w:lang w:eastAsia="en-GB"/>
         </w:rPr>
-        <w:lastRenderedPageBreak/>
         <w:drawing>
           <wp:inline distT="0" distB="0" distL="0" distR="0" wp14:anchorId="4327B59F" wp14:editId="656F60F6">
             <wp:extent cx="6113780" cy="2700655"/>
@@ -5453,6 +6036,7 @@
           <w:highlight w:val="green"/>
           <w:lang w:val="fr-FR"/>
         </w:rPr>
+        <w:lastRenderedPageBreak/>
         <w:t xml:space="preserve">Le </w:t>
       </w:r>
       <w:proofErr w:type="spellStart"/>
@@ -5837,14 +6421,14 @@
           <w:lang w:val="fr-FR"/>
         </w:rPr>
       </w:pPr>
-      <w:bookmarkStart w:id="18" w:name="_Toc442349467"/>
+      <w:bookmarkStart w:id="22" w:name="_Toc442360241"/>
       <w:r>
         <w:rPr>
           <w:lang w:val="fr-FR"/>
         </w:rPr>
         <w:t>Incitation</w:t>
       </w:r>
-      <w:bookmarkEnd w:id="18"/>
+      <w:bookmarkEnd w:id="22"/>
     </w:p>
     <w:p>
       <w:pPr>
@@ -5853,14 +6437,14 @@
           <w:lang w:val="fr-FR"/>
         </w:rPr>
       </w:pPr>
-      <w:bookmarkStart w:id="19" w:name="_Toc442349468"/>
+      <w:bookmarkStart w:id="23" w:name="_Toc442360242"/>
       <w:r>
         <w:rPr>
           <w:lang w:val="fr-FR"/>
         </w:rPr>
         <w:t>Filtrage sur le nom de l’agriculteur</w:t>
       </w:r>
-      <w:bookmarkEnd w:id="19"/>
+      <w:bookmarkEnd w:id="23"/>
     </w:p>
     <w:p>
       <w:pPr>
@@ -5874,28 +6458,36 @@
         </w:rPr>
         <w:t xml:space="preserve">C’est </w:t>
       </w:r>
-      <w:proofErr w:type="spellStart"/>
-      <w:r>
-        <w:rPr>
-          <w:lang w:val="fr-FR"/>
-        </w:rPr>
-        <w:t>necessaire</w:t>
-      </w:r>
-      <w:proofErr w:type="spellEnd"/>
-      <w:r>
-        <w:rPr>
-          <w:lang w:val="fr-FR"/>
-        </w:rPr>
-        <w:t xml:space="preserve"> d’ajouter le filtre « Nom de l’Agriculteur » dans la section </w:t>
-      </w:r>
-      <w:proofErr w:type="spellStart"/>
-      <w:r>
-        <w:rPr>
-          <w:lang w:val="fr-FR"/>
-        </w:rPr>
-        <w:t>dediée</w:t>
-      </w:r>
-      <w:proofErr w:type="spellEnd"/>
+      <w:r>
+        <w:rPr>
+          <w:lang w:val="fr-FR"/>
+        </w:rPr>
+        <w:t>nécessaire</w:t>
+      </w:r>
+      <w:r>
+        <w:rPr>
+          <w:lang w:val="fr-FR"/>
+        </w:rPr>
+        <w:t xml:space="preserve"> d’ajouter le filtre « Nom de l’Agriculteur » </w:t>
+      </w:r>
+      <w:r>
+        <w:rPr>
+          <w:lang w:val="fr-FR"/>
+        </w:rPr>
+        <w:t xml:space="preserve">et « Prénom de l’Agriculteur » </w:t>
+      </w:r>
+      <w:r>
+        <w:rPr>
+          <w:lang w:val="fr-FR"/>
+        </w:rPr>
+        <w:t xml:space="preserve">dans la section </w:t>
+      </w:r>
+      <w:r>
+        <w:rPr>
+          <w:lang w:val="fr-FR"/>
+        </w:rPr>
+        <w:t>dédiée</w:t>
+      </w:r>
     </w:p>
     <w:p>
       <w:pPr>
@@ -5904,15 +6496,14 @@
           <w:lang w:val="fr-FR"/>
         </w:rPr>
       </w:pPr>
-      <w:bookmarkStart w:id="20" w:name="_Toc442349469"/>
-      <w:r>
-        <w:rPr>
-          <w:lang w:val="fr-FR"/>
-        </w:rPr>
-        <w:lastRenderedPageBreak/>
+      <w:bookmarkStart w:id="24" w:name="_Toc442360243"/>
+      <w:r>
+        <w:rPr>
+          <w:lang w:val="fr-FR"/>
+        </w:rPr>
         <w:t>Changement valeurs possible</w:t>
       </w:r>
-      <w:bookmarkEnd w:id="20"/>
+      <w:bookmarkEnd w:id="24"/>
     </w:p>
     <w:p>
       <w:pPr>
@@ -6275,6 +6866,7 @@
           <w:noProof/>
           <w:lang w:eastAsia="en-GB"/>
         </w:rPr>
+        <w:lastRenderedPageBreak/>
         <w:drawing>
           <wp:inline distT="0" distB="0" distL="0" distR="0">
             <wp:extent cx="6120130" cy="2313940"/>
@@ -6474,7 +7066,6 @@
           <w:noProof/>
           <w:lang w:eastAsia="en-GB"/>
         </w:rPr>
-        <w:lastRenderedPageBreak/>
         <w:drawing>
           <wp:inline distT="0" distB="0" distL="0" distR="0">
             <wp:extent cx="6099175" cy="1561465"/>
@@ -6653,14 +7244,15 @@
           <w:lang w:val="fr-FR"/>
         </w:rPr>
       </w:pPr>
-      <w:bookmarkStart w:id="21" w:name="_Toc442349470"/>
-      <w:r>
-        <w:rPr>
-          <w:lang w:val="fr-FR"/>
-        </w:rPr>
+      <w:bookmarkStart w:id="25" w:name="_Toc442360244"/>
+      <w:r>
+        <w:rPr>
+          <w:lang w:val="fr-FR"/>
+        </w:rPr>
+        <w:lastRenderedPageBreak/>
         <w:t>Rapports</w:t>
       </w:r>
-      <w:bookmarkEnd w:id="21"/>
+      <w:bookmarkEnd w:id="25"/>
     </w:p>
     <w:p>
       <w:pPr>
@@ -6727,249 +7319,187 @@
         </w:rPr>
         <w:t xml:space="preserve">Le logiciel doit </w:t>
       </w:r>
+      <w:r>
+        <w:rPr>
+          <w:lang w:val="fr-FR"/>
+        </w:rPr>
+        <w:t>gérer</w:t>
+      </w:r>
+      <w:r>
+        <w:rPr>
+          <w:lang w:val="fr-FR"/>
+        </w:rPr>
+        <w:t xml:space="preserve"> cette situation.</w:t>
+      </w:r>
+    </w:p>
+    <w:p>
+      <w:pPr>
+        <w:rPr>
+          <w:lang w:val="fr-FR"/>
+        </w:rPr>
+      </w:pPr>
+      <w:r>
+        <w:rPr>
+          <w:lang w:val="fr-FR"/>
+        </w:rPr>
+        <w:t xml:space="preserve">L’ergonomie d’interface des rapports doit </w:t>
+      </w:r>
+      <w:r>
+        <w:rPr>
+          <w:lang w:val="fr-FR"/>
+        </w:rPr>
+        <w:t>être</w:t>
+      </w:r>
+      <w:r>
+        <w:rPr>
+          <w:lang w:val="fr-FR"/>
+        </w:rPr>
+        <w:t xml:space="preserve"> claire et visible. C’est </w:t>
+      </w:r>
+      <w:r>
+        <w:rPr>
+          <w:lang w:val="fr-FR"/>
+        </w:rPr>
+        <w:t>nécessaire</w:t>
+      </w:r>
+      <w:r>
+        <w:rPr>
+          <w:lang w:val="fr-FR"/>
+        </w:rPr>
+        <w:t xml:space="preserve"> qui la structure et l’utilisation d’images </w:t>
+      </w:r>
+      <w:r>
+        <w:rPr>
+          <w:lang w:val="fr-FR"/>
+        </w:rPr>
+        <w:t>supplémentaires</w:t>
+      </w:r>
+      <w:r>
+        <w:rPr>
+          <w:lang w:val="fr-FR"/>
+        </w:rPr>
+        <w:t xml:space="preserve"> n’</w:t>
+      </w:r>
+      <w:r>
+        <w:rPr>
+          <w:lang w:val="fr-FR"/>
+        </w:rPr>
+        <w:t>empêchent</w:t>
+      </w:r>
+      <w:r>
+        <w:rPr>
+          <w:lang w:val="fr-FR"/>
+        </w:rPr>
+        <w:t xml:space="preserve"> pas la </w:t>
+      </w:r>
+      <w:r>
+        <w:rPr>
+          <w:lang w:val="fr-FR"/>
+        </w:rPr>
+        <w:t>tâche</w:t>
+      </w:r>
+      <w:r>
+        <w:rPr>
+          <w:lang w:val="fr-FR"/>
+        </w:rPr>
+        <w:t xml:space="preserve"> (i.e. la lecture des </w:t>
+      </w:r>
+      <w:r>
+        <w:rPr>
+          <w:lang w:val="fr-FR"/>
+        </w:rPr>
+        <w:t>données</w:t>
+      </w:r>
+      <w:r>
+        <w:rPr>
+          <w:lang w:val="fr-FR"/>
+        </w:rPr>
+        <w:t>).</w:t>
+      </w:r>
+    </w:p>
+    <w:p>
+      <w:pPr>
+        <w:rPr>
+          <w:b/>
+          <w:lang w:val="fr-FR"/>
+        </w:rPr>
+      </w:pPr>
+      <w:r>
+        <w:rPr>
+          <w:b/>
+          <w:highlight w:val="cyan"/>
+          <w:lang w:val="fr-FR"/>
+        </w:rPr>
+        <w:t xml:space="preserve">Changer le format </w:t>
+      </w:r>
+      <w:proofErr w:type="gramStart"/>
+      <w:r>
+        <w:rPr>
+          <w:b/>
+          <w:highlight w:val="cyan"/>
+          <w:lang w:val="fr-FR"/>
+        </w:rPr>
+        <w:t>des rapport</w:t>
+      </w:r>
+      <w:proofErr w:type="gramEnd"/>
+      <w:r>
+        <w:rPr>
+          <w:b/>
+          <w:highlight w:val="cyan"/>
+          <w:lang w:val="fr-FR"/>
+        </w:rPr>
+        <w:t xml:space="preserve"> EXCEL en suivant le format de l’export de le résultat de la recherche des agriculteurs.</w:t>
+      </w:r>
+    </w:p>
+    <w:p>
+      <w:pPr>
+        <w:rPr>
+          <w:lang w:val="fr-FR"/>
+        </w:rPr>
+      </w:pPr>
+    </w:p>
+    <w:p>
+      <w:pPr>
+        <w:pStyle w:val="Titre2"/>
+        <w:rPr>
+          <w:lang w:val="fr-FR"/>
+        </w:rPr>
+      </w:pPr>
+      <w:bookmarkStart w:id="26" w:name="_Toc442360245"/>
+      <w:r>
+        <w:rPr>
+          <w:lang w:val="fr-FR"/>
+        </w:rPr>
+        <w:t xml:space="preserve">Flux </w:t>
+      </w:r>
       <w:proofErr w:type="spellStart"/>
       <w:r>
         <w:rPr>
           <w:lang w:val="fr-FR"/>
         </w:rPr>
-        <w:t>gerer</w:t>
+        <w:t>Financieres</w:t>
       </w:r>
       <w:proofErr w:type="spellEnd"/>
       <w:r>
         <w:rPr>
           <w:lang w:val="fr-FR"/>
         </w:rPr>
-        <w:t xml:space="preserve"> cette situation.</w:t>
-      </w:r>
-    </w:p>
-    <w:p>
-      <w:pPr>
-        <w:rPr>
-          <w:lang w:val="fr-FR"/>
-        </w:rPr>
-      </w:pPr>
-      <w:r>
-        <w:rPr>
-          <w:lang w:val="fr-FR"/>
-        </w:rPr>
-        <w:t xml:space="preserve">Une foi qui l’erreur </w:t>
+        <w:t xml:space="preserve"> -&gt; Batch</w:t>
+      </w:r>
+      <w:r>
+        <w:rPr>
+          <w:lang w:val="fr-FR"/>
+        </w:rPr>
+        <w:t xml:space="preserve">, filtre sur </w:t>
       </w:r>
       <w:proofErr w:type="spellStart"/>
       <w:r>
         <w:rPr>
           <w:lang w:val="fr-FR"/>
         </w:rPr>
-        <w:t>à</w:t>
-      </w:r>
-      <w:proofErr w:type="spellEnd"/>
-      <w:r>
-        <w:rPr>
-          <w:lang w:val="fr-FR"/>
-        </w:rPr>
-        <w:t xml:space="preserve"> été </w:t>
-      </w:r>
-      <w:proofErr w:type="spellStart"/>
-      <w:r>
-        <w:rPr>
-          <w:lang w:val="fr-FR"/>
-        </w:rPr>
-        <w:t>regle</w:t>
-      </w:r>
-      <w:proofErr w:type="spellEnd"/>
-      <w:r>
-        <w:rPr>
-          <w:lang w:val="fr-FR"/>
-        </w:rPr>
-        <w:t xml:space="preserve">, l’application </w:t>
-      </w:r>
-      <w:proofErr w:type="spellStart"/>
-      <w:r>
-        <w:rPr>
-          <w:lang w:val="fr-FR"/>
-        </w:rPr>
-        <w:t>doi</w:t>
-      </w:r>
-      <w:proofErr w:type="spellEnd"/>
-      <w:r>
-        <w:rPr>
-          <w:lang w:val="fr-FR"/>
-        </w:rPr>
-        <w:t xml:space="preserve"> </w:t>
-      </w:r>
-      <w:proofErr w:type="spellStart"/>
-      <w:r>
-        <w:rPr>
-          <w:lang w:val="fr-FR"/>
-        </w:rPr>
-        <w:t>generer</w:t>
-      </w:r>
-      <w:proofErr w:type="spellEnd"/>
-      <w:r>
-        <w:rPr>
-          <w:lang w:val="fr-FR"/>
-        </w:rPr>
-        <w:t xml:space="preserve"> des rapports </w:t>
-      </w:r>
-      <w:proofErr w:type="spellStart"/>
-      <w:r>
-        <w:rPr>
-          <w:lang w:val="fr-FR"/>
-        </w:rPr>
-        <w:t>coherents</w:t>
-      </w:r>
-      <w:proofErr w:type="spellEnd"/>
-      <w:r>
-        <w:rPr>
-          <w:lang w:val="fr-FR"/>
-        </w:rPr>
-        <w:t xml:space="preserve"> avec les filtres applique par les utilisateurs.</w:t>
-      </w:r>
-    </w:p>
-    <w:p>
-      <w:pPr>
-        <w:rPr>
-          <w:lang w:val="fr-FR"/>
-        </w:rPr>
-      </w:pPr>
-      <w:r>
-        <w:rPr>
-          <w:lang w:val="fr-FR"/>
-        </w:rPr>
-        <w:t xml:space="preserve">L’ergonomie d’interface des rapports doit </w:t>
-      </w:r>
-      <w:proofErr w:type="spellStart"/>
-      <w:r>
-        <w:rPr>
-          <w:lang w:val="fr-FR"/>
-        </w:rPr>
-        <w:t>etre</w:t>
-      </w:r>
-      <w:proofErr w:type="spellEnd"/>
-      <w:r>
-        <w:rPr>
-          <w:lang w:val="fr-FR"/>
-        </w:rPr>
-        <w:t xml:space="preserve"> claire et visible. C’est </w:t>
-      </w:r>
-      <w:proofErr w:type="spellStart"/>
-      <w:r>
-        <w:rPr>
-          <w:lang w:val="fr-FR"/>
-        </w:rPr>
-        <w:t>necessaire</w:t>
-      </w:r>
-      <w:proofErr w:type="spellEnd"/>
-      <w:r>
-        <w:rPr>
-          <w:lang w:val="fr-FR"/>
-        </w:rPr>
-        <w:t xml:space="preserve"> qui la structure et l’utilisation d’images </w:t>
-      </w:r>
-      <w:proofErr w:type="spellStart"/>
-      <w:r>
-        <w:rPr>
-          <w:lang w:val="fr-FR"/>
-        </w:rPr>
-        <w:t>supplementaires</w:t>
-      </w:r>
-      <w:proofErr w:type="spellEnd"/>
-      <w:r>
-        <w:rPr>
-          <w:lang w:val="fr-FR"/>
-        </w:rPr>
-        <w:t xml:space="preserve"> n’</w:t>
-      </w:r>
-      <w:proofErr w:type="spellStart"/>
-      <w:r>
-        <w:rPr>
-          <w:lang w:val="fr-FR"/>
-        </w:rPr>
-        <w:t>e</w:t>
-      </w:r>
-      <w:r>
-        <w:rPr>
-          <w:lang w:val="fr-FR"/>
-        </w:rPr>
-        <w:t>mpechent</w:t>
-      </w:r>
-      <w:proofErr w:type="spellEnd"/>
-      <w:r>
-        <w:rPr>
-          <w:lang w:val="fr-FR"/>
-        </w:rPr>
-        <w:t xml:space="preserve"> pas la </w:t>
-      </w:r>
-      <w:proofErr w:type="spellStart"/>
-      <w:r>
-        <w:rPr>
-          <w:lang w:val="fr-FR"/>
-        </w:rPr>
-        <w:t>tache</w:t>
-      </w:r>
-      <w:proofErr w:type="spellEnd"/>
-      <w:r>
-        <w:rPr>
-          <w:lang w:val="fr-FR"/>
-        </w:rPr>
-        <w:t xml:space="preserve"> (i.e. la lecture des </w:t>
-      </w:r>
-      <w:proofErr w:type="spellStart"/>
-      <w:r>
-        <w:rPr>
-          <w:lang w:val="fr-FR"/>
-        </w:rPr>
-        <w:t>donneès</w:t>
-      </w:r>
-      <w:proofErr w:type="spellEnd"/>
-      <w:r>
-        <w:rPr>
-          <w:lang w:val="fr-FR"/>
-        </w:rPr>
-        <w:t>).</w:t>
-      </w:r>
-    </w:p>
-    <w:p>
-      <w:pPr>
-        <w:pStyle w:val="Titre2"/>
-        <w:rPr>
-          <w:lang w:val="fr-FR"/>
-        </w:rPr>
-      </w:pPr>
-      <w:bookmarkStart w:id="22" w:name="_Toc442349471"/>
-      <w:r>
-        <w:rPr>
-          <w:lang w:val="fr-FR"/>
-        </w:rPr>
-        <w:t xml:space="preserve">Flux </w:t>
-      </w:r>
-      <w:proofErr w:type="spellStart"/>
-      <w:r>
-        <w:rPr>
-          <w:lang w:val="fr-FR"/>
-        </w:rPr>
-        <w:t>Financieres</w:t>
-      </w:r>
-      <w:proofErr w:type="spellEnd"/>
-      <w:r>
-        <w:rPr>
-          <w:lang w:val="fr-FR"/>
-        </w:rPr>
-        <w:t xml:space="preserve"> -&gt; Batch</w:t>
-      </w:r>
-      <w:r>
-        <w:rPr>
-          <w:lang w:val="fr-FR"/>
-        </w:rPr>
-        <w:t xml:space="preserve">, filtre sur </w:t>
-      </w:r>
-      <w:proofErr w:type="spellStart"/>
-      <w:r>
-        <w:rPr>
-          <w:lang w:val="fr-FR"/>
-        </w:rPr>
         <w:t>Departement</w:t>
       </w:r>
-      <w:bookmarkEnd w:id="22"/>
+      <w:bookmarkEnd w:id="26"/>
       <w:proofErr w:type="spellEnd"/>
     </w:p>
     <w:p>
@@ -7099,11 +7629,116 @@
           <w:noProof/>
           <w:lang w:eastAsia="en-GB"/>
         </w:rPr>
-        <w:lastRenderedPageBreak/>
         <mc:AlternateContent>
           <mc:Choice Requires="wps">
             <w:drawing>
-              <wp:anchor distT="0" distB="0" distL="114300" distR="114300" simplePos="0" relativeHeight="251669504" behindDoc="0" locked="0" layoutInCell="1" allowOverlap="1">
+              <wp:anchor distT="0" distB="0" distL="114300" distR="114300" simplePos="0" relativeHeight="251668480" behindDoc="0" locked="0" layoutInCell="1" allowOverlap="1" wp14:anchorId="1682839B" wp14:editId="27FF926C">
+                <wp:simplePos x="0" y="0"/>
+                <wp:positionH relativeFrom="column">
+                  <wp:posOffset>-347015</wp:posOffset>
+                </wp:positionH>
+                <wp:positionV relativeFrom="paragraph">
+                  <wp:posOffset>2466238</wp:posOffset>
+                </wp:positionV>
+                <wp:extent cx="1732915" cy="790042"/>
+                <wp:effectExtent l="0" t="0" r="19685" b="10160"/>
+                <wp:wrapNone/>
+                <wp:docPr id="31" name="Zone de texte 2"/>
+                <wp:cNvGraphicFramePr>
+                  <a:graphicFrameLocks xmlns:a="http://schemas.openxmlformats.org/drawingml/2006/main"/>
+                </wp:cNvGraphicFramePr>
+                <a:graphic xmlns:a="http://schemas.openxmlformats.org/drawingml/2006/main">
+                  <a:graphicData uri="http://schemas.microsoft.com/office/word/2010/wordprocessingShape">
+                    <wps:wsp>
+                      <wps:cNvSpPr txBox="1">
+                        <a:spLocks noChangeArrowheads="1"/>
+                      </wps:cNvSpPr>
+                      <wps:spPr bwMode="auto">
+                        <a:xfrm>
+                          <a:off x="0" y="0"/>
+                          <a:ext cx="1732915" cy="790042"/>
+                        </a:xfrm>
+                        <a:prstGeom prst="rect">
+                          <a:avLst/>
+                        </a:prstGeom>
+                        <a:solidFill>
+                          <a:srgbClr val="FFFFFF"/>
+                        </a:solidFill>
+                        <a:ln w="9525">
+                          <a:solidFill>
+                            <a:srgbClr val="000000"/>
+                          </a:solidFill>
+                          <a:miter lim="800000"/>
+                          <a:headEnd/>
+                          <a:tailEnd/>
+                        </a:ln>
+                      </wps:spPr>
+                      <wps:txbx>
+                        <w:txbxContent>
+                          <w:p>
+                            <w:pPr>
+                              <w:rPr>
+                                <w:lang w:val="fr-FR"/>
+                              </w:rPr>
+                            </w:pPr>
+                            <w:r>
+                              <w:rPr>
+                                <w:lang w:val="fr-FR"/>
+                              </w:rPr>
+                              <w:t>Filtre sur DEPARTEMENT et filtre sur les COMMUNES</w:t>
+                            </w:r>
+                          </w:p>
+                        </w:txbxContent>
+                      </wps:txbx>
+                      <wps:bodyPr rot="0" vert="horz" wrap="square" lIns="91440" tIns="45720" rIns="91440" bIns="45720" anchor="t" anchorCtr="0">
+                        <a:noAutofit/>
+                      </wps:bodyPr>
+                    </wps:wsp>
+                  </a:graphicData>
+                </a:graphic>
+                <wp14:sizeRelH relativeFrom="margin">
+                  <wp14:pctWidth>0</wp14:pctWidth>
+                </wp14:sizeRelH>
+                <wp14:sizeRelV relativeFrom="margin">
+                  <wp14:pctHeight>0</wp14:pctHeight>
+                </wp14:sizeRelV>
+              </wp:anchor>
+            </w:drawing>
+          </mc:Choice>
+          <mc:Fallback>
+            <w:pict>
+              <v:shape id="_x0000_s1028" type="#_x0000_t202" style="position:absolute;margin-left:-27.3pt;margin-top:194.2pt;width:136.45pt;height:62.2pt;z-index:251668480;visibility:visible;mso-wrap-style:square;mso-width-percent:0;mso-height-percent:0;mso-wrap-distance-left:9pt;mso-wrap-distance-top:0;mso-wrap-distance-right:9pt;mso-wrap-distance-bottom:0;mso-position-horizontal:absolute;mso-position-horizontal-relative:text;mso-position-vertical:absolute;mso-position-vertical-relative:text;mso-width-percent:0;mso-height-percent:0;mso-width-relative:margin;mso-height-relative:margin;v-text-anchor:top" o:gfxdata="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">
+                <v:textbox>
+                  <w:txbxContent>
+                    <w:p>
+                      <w:pPr>
+                        <w:rPr>
+                          <w:lang w:val="fr-FR"/>
+                        </w:rPr>
+                      </w:pPr>
+                      <w:r>
+                        <w:rPr>
+                          <w:lang w:val="fr-FR"/>
+                        </w:rPr>
+                        <w:t>Filtre sur DEPARTEMENT et filtre sur les COMMUNES</w:t>
+                      </w:r>
+                    </w:p>
+                  </w:txbxContent>
+                </v:textbox>
+              </v:shape>
+            </w:pict>
+          </mc:Fallback>
+        </mc:AlternateContent>
+      </w:r>
+      <w:r>
+        <w:rPr>
+          <w:noProof/>
+          <w:lang w:eastAsia="en-GB"/>
+        </w:rPr>
+        <mc:AlternateContent>
+          <mc:Choice Requires="wps">
+            <w:drawing>
+              <wp:anchor distT="0" distB="0" distL="114300" distR="114300" simplePos="0" relativeHeight="251669504" behindDoc="0" locked="0" layoutInCell="1" allowOverlap="1" wp14:anchorId="319E4E90" wp14:editId="2138AE46">
                 <wp:simplePos x="0" y="0"/>
                 <wp:positionH relativeFrom="column">
                   <wp:posOffset>-349154</wp:posOffset>
@@ -7161,120 +7796,6 @@
               </v:shapetype>
               <v:shape id="Connecteur droit avec flèche 288" o:spid="_x0000_s1026" type="#_x0000_t32" style="position:absolute;margin-left:-27.5pt;margin-top:46.25pt;width:19.7pt;height:2in;flip:y;z-index:251669504;visibility:visible;mso-wrap-style:square;mso-wrap-distance-left:9pt;mso-wrap-distance-top:0;mso-wrap-distance-right:9pt;mso-wrap-distance-bottom:0;mso-position-horizontal:absolute;mso-position-horizontal-relative:text;mso-position-vertical:absolute;mso-position-vertical-relative:text" o:gfxdata="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" strokecolor="#4579b8 [3044]">
                 <v:stroke endarrow="open"/>
-              </v:shape>
-            </w:pict>
-          </mc:Fallback>
-        </mc:AlternateContent>
-      </w:r>
-      <w:r>
-        <w:rPr>
-          <w:noProof/>
-          <w:lang w:val="fr-FR"/>
-        </w:rPr>
-        <mc:AlternateContent>
-          <mc:Choice Requires="wps">
-            <w:drawing>
-              <wp:anchor distT="0" distB="0" distL="114300" distR="114300" simplePos="0" relativeHeight="251668480" behindDoc="0" locked="0" layoutInCell="1" allowOverlap="1" wp14:anchorId="45ABBB6B" wp14:editId="6841C87E">
-                <wp:simplePos x="0" y="0"/>
-                <wp:positionH relativeFrom="column">
-                  <wp:posOffset>-349154</wp:posOffset>
-                </wp:positionH>
-                <wp:positionV relativeFrom="paragraph">
-                  <wp:posOffset>2468258</wp:posOffset>
-                </wp:positionV>
-                <wp:extent cx="1732915" cy="336286"/>
-                <wp:effectExtent l="0" t="0" r="19685" b="26035"/>
-                <wp:wrapNone/>
-                <wp:docPr id="31" name="Zone de texte 2"/>
-                <wp:cNvGraphicFramePr>
-                  <a:graphicFrameLocks xmlns:a="http://schemas.openxmlformats.org/drawingml/2006/main"/>
-                </wp:cNvGraphicFramePr>
-                <a:graphic xmlns:a="http://schemas.openxmlformats.org/drawingml/2006/main">
-                  <a:graphicData uri="http://schemas.microsoft.com/office/word/2010/wordprocessingShape">
-                    <wps:wsp>
-                      <wps:cNvSpPr txBox="1">
-                        <a:spLocks noChangeArrowheads="1"/>
-                      </wps:cNvSpPr>
-                      <wps:spPr bwMode="auto">
-                        <a:xfrm>
-                          <a:off x="0" y="0"/>
-                          <a:ext cx="1732915" cy="336286"/>
-                        </a:xfrm>
-                        <a:prstGeom prst="rect">
-                          <a:avLst/>
-                        </a:prstGeom>
-                        <a:solidFill>
-                          <a:srgbClr val="FFFFFF"/>
-                        </a:solidFill>
-                        <a:ln w="9525">
-                          <a:solidFill>
-                            <a:srgbClr val="000000"/>
-                          </a:solidFill>
-                          <a:miter lim="800000"/>
-                          <a:headEnd/>
-                          <a:tailEnd/>
-                        </a:ln>
-                      </wps:spPr>
-                      <wps:txbx>
-                        <w:txbxContent>
-                          <w:p>
-                            <w:pPr>
-                              <w:rPr>
-                                <w:lang w:val="fr-FR"/>
-                              </w:rPr>
-                            </w:pPr>
-                            <w:proofErr w:type="spellStart"/>
-                            <w:r>
-                              <w:t>Filtre</w:t>
-                            </w:r>
-                            <w:proofErr w:type="spellEnd"/>
-                            <w:r>
-                              <w:t xml:space="preserve"> sur DEPARTEMENT</w:t>
-                            </w:r>
-                          </w:p>
-                        </w:txbxContent>
-                      </wps:txbx>
-                      <wps:bodyPr rot="0" vert="horz" wrap="square" lIns="91440" tIns="45720" rIns="91440" bIns="45720" anchor="t" anchorCtr="0">
-                        <a:noAutofit/>
-                      </wps:bodyPr>
-                    </wps:wsp>
-                  </a:graphicData>
-                </a:graphic>
-                <wp14:sizeRelH relativeFrom="margin">
-                  <wp14:pctWidth>0</wp14:pctWidth>
-                </wp14:sizeRelH>
-                <wp14:sizeRelV relativeFrom="margin">
-                  <wp14:pctHeight>0</wp14:pctHeight>
-                </wp14:sizeRelV>
-              </wp:anchor>
-            </w:drawing>
-          </mc:Choice>
-          <mc:Fallback>
-            <w:pict>
-              <v:shapetype id="_x0000_t202" coordsize="21600,21600" o:spt="202" path="m,l,21600r21600,l21600,xe">
-                <v:stroke joinstyle="miter"/>
-                <v:path gradientshapeok="t" o:connecttype="rect"/>
-              </v:shapetype>
-              <v:shape id="_x0000_s1027" type="#_x0000_t202" style="position:absolute;margin-left:-27.5pt;margin-top:194.35pt;width:136.45pt;height:26.5pt;z-index:251668480;visibility:visible;mso-wrap-style:square;mso-width-percent:0;mso-height-percent:0;mso-wrap-distance-left:9pt;mso-wrap-distance-top:0;mso-wrap-distance-right:9pt;mso-wrap-distance-bottom:0;mso-position-horizontal:absolute;mso-position-horizontal-relative:text;mso-position-vertical:absolute;mso-position-vertical-relative:text;mso-width-percent:0;mso-height-percent:0;mso-width-relative:margin;mso-height-relative:margin;v-text-anchor:top" o:gfxdata="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">
-                <v:textbox>
-                  <w:txbxContent>
-                    <w:p>
-                      <w:pPr>
-                        <w:rPr>
-                          <w:lang w:val="fr-FR"/>
-                        </w:rPr>
-                      </w:pPr>
-                      <w:proofErr w:type="spellStart"/>
-                      <w:r>
-                        <w:t>Filtre</w:t>
-                      </w:r>
-                      <w:proofErr w:type="spellEnd"/>
-                      <w:r>
-                        <w:t xml:space="preserve"> sur DEPARTEMENT</w:t>
-                      </w:r>
-                    </w:p>
-                  </w:txbxContent>
-                </v:textbox>
               </v:shape>
             </w:pict>
           </mc:Fallback>
@@ -7408,7 +7929,7 @@
       <w:r>
         <w:rPr>
           <w:noProof/>
-          <w:lang w:val="fr-FR"/>
+          <w:lang w:eastAsia="en-GB"/>
         </w:rPr>
         <mc:AlternateContent>
           <mc:Choice Requires="wps">
@@ -7421,8 +7942,8 @@
                 <wp:positionV relativeFrom="paragraph">
                   <wp:posOffset>0</wp:posOffset>
                 </wp:positionV>
-                <wp:extent cx="1966823" cy="327804"/>
-                <wp:effectExtent l="0" t="0" r="14605" b="15240"/>
+                <wp:extent cx="2940711" cy="746150"/>
+                <wp:effectExtent l="0" t="0" r="12065" b="15875"/>
                 <wp:wrapNone/>
                 <wp:docPr id="30" name="Zone de texte 2"/>
                 <wp:cNvGraphicFramePr>
@@ -7437,7 +7958,7 @@
                       <wps:spPr bwMode="auto">
                         <a:xfrm>
                           <a:off x="0" y="0"/>
-                          <a:ext cx="1966823" cy="327804"/>
+                          <a:ext cx="2940711" cy="746150"/>
                         </a:xfrm>
                         <a:prstGeom prst="rect">
                           <a:avLst/>
@@ -7462,13 +7983,25 @@
                                 <w:lang w:val="fr-FR"/>
                               </w:rPr>
                             </w:pPr>
+                            <w:r>
+                              <w:rPr>
+                                <w:lang w:val="fr-FR"/>
+                              </w:rPr>
+                              <w:t xml:space="preserve">Colonne “DEPARTEMENT” + Colonne “Communes” (avec tous les communes </w:t>
+                            </w:r>
                             <w:proofErr w:type="spellStart"/>
                             <w:r>
-                              <w:t>Colonne</w:t>
+                              <w:rPr>
+                                <w:lang w:val="fr-FR"/>
+                              </w:rPr>
+                              <w:t>selectionnés</w:t>
                             </w:r>
                             <w:proofErr w:type="spellEnd"/>
                             <w:r>
-                              <w:t xml:space="preserve"> “DEPARTEMENT”</w:t>
+                              <w:rPr>
+                                <w:lang w:val="fr-FR"/>
+                              </w:rPr>
+                              <w:t xml:space="preserve"> dans le filtre).</w:t>
                             </w:r>
                           </w:p>
                         </w:txbxContent>
@@ -7490,7 +8023,7 @@
           </mc:Choice>
           <mc:Fallback>
             <w:pict>
-              <v:shape id="_x0000_s1028" type="#_x0000_t202" style="position:absolute;margin-left:0;margin-top:0;width:154.85pt;height:25.8pt;z-index:251666432;visibility:visible;mso-wrap-style:square;mso-width-percent:0;mso-height-percent:0;mso-wrap-distance-left:9pt;mso-wrap-distance-top:0;mso-wrap-distance-right:9pt;mso-wrap-distance-bottom:0;mso-position-horizontal:center;mso-position-horizontal-relative:text;mso-position-vertical:absolute;mso-position-vertical-relative:text;mso-width-percent:0;mso-height-percent:0;mso-width-relative:margin;mso-height-relative:margin;v-text-anchor:top" o:gfxdata="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">
+              <v:shape id="_x0000_s1029" type="#_x0000_t202" style="position:absolute;margin-left:0;margin-top:0;width:231.55pt;height:58.75pt;z-index:251666432;visibility:visible;mso-wrap-style:square;mso-width-percent:0;mso-height-percent:0;mso-wrap-distance-left:9pt;mso-wrap-distance-top:0;mso-wrap-distance-right:9pt;mso-wrap-distance-bottom:0;mso-position-horizontal:center;mso-position-horizontal-relative:text;mso-position-vertical:absolute;mso-position-vertical-relative:text;mso-width-percent:0;mso-height-percent:0;mso-width-relative:margin;mso-height-relative:margin;v-text-anchor:top" o:gfxdata="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">
                 <v:textbox>
                   <w:txbxContent>
                     <w:p>
@@ -7499,13 +8032,25 @@
                           <w:lang w:val="fr-FR"/>
                         </w:rPr>
                       </w:pPr>
+                      <w:r>
+                        <w:rPr>
+                          <w:lang w:val="fr-FR"/>
+                        </w:rPr>
+                        <w:t xml:space="preserve">Colonne “DEPARTEMENT” + Colonne “Communes” (avec tous les communes </w:t>
+                      </w:r>
                       <w:proofErr w:type="spellStart"/>
                       <w:r>
-                        <w:t>Colonne</w:t>
+                        <w:rPr>
+                          <w:lang w:val="fr-FR"/>
+                        </w:rPr>
+                        <w:t>selectionnés</w:t>
                       </w:r>
                       <w:proofErr w:type="spellEnd"/>
                       <w:r>
-                        <w:t xml:space="preserve"> “DEPARTEMENT”</w:t>
+                        <w:rPr>
+                          <w:lang w:val="fr-FR"/>
+                        </w:rPr>
+                        <w:t xml:space="preserve"> dans le filtre).</w:t>
                       </w:r>
                     </w:p>
                   </w:txbxContent>
@@ -7529,6 +8074,13 @@
           <w:lang w:val="fr-FR"/>
         </w:rPr>
       </w:pPr>
+    </w:p>
+    <w:p>
+      <w:pPr>
+        <w:rPr>
+          <w:lang w:val="fr-FR"/>
+        </w:rPr>
+      </w:pPr>
       <w:r>
         <w:rPr>
           <w:lang w:val="fr-FR"/>
@@ -7559,6 +8111,20 @@
         </w:rPr>
         <w:t xml:space="preserve"> colonne dans la table et un drop down menu dans l’outil de recherche/filtres</w:t>
       </w:r>
+    </w:p>
+    <w:p>
+      <w:pPr>
+        <w:rPr>
+          <w:lang w:val="fr-FR"/>
+        </w:rPr>
+      </w:pPr>
+    </w:p>
+    <w:p>
+      <w:pPr>
+        <w:rPr>
+          <w:lang w:val="fr-FR"/>
+        </w:rPr>
+      </w:pPr>
     </w:p>
     <w:sectPr>
       <w:pgSz w:w="11906" w:h="16838"/>
@@ -10143,7 +10709,7 @@
 </file>
 
 <file path=customXml/itemProps1.xml><?xml version="1.0" encoding="utf-8"?>
-<ds:datastoreItem xmlns:ds="http://schemas.openxmlformats.org/officeDocument/2006/customXml" ds:itemID="{752A39E4-9844-486A-BF54-AC970C8ED5D2}">
+<ds:datastoreItem xmlns:ds="http://schemas.openxmlformats.org/officeDocument/2006/customXml" ds:itemID="{B6F7996A-3CA4-4350-A364-93733CD6CE19}">
   <ds:schemaRefs>
     <ds:schemaRef ds:uri="http://schemas.openxmlformats.org/officeDocument/2006/bibliography"/>
   </ds:schemaRefs>

</xml_diff>

<commit_message>
- Added the part concerning the rights of the user depending on the departements.
</commit_message>
<xml_diff>
--- a/DOCS_GMT/Cahier des Charges_v005.docx
+++ b/DOCS_GMT/Cahier des Charges_v005.docx
@@ -69,6 +69,7 @@
           <w:docPartUnique/>
         </w:docPartObj>
       </w:sdtPr>
+      <w:sdtEndPr/>
       <w:sdtContent>
         <w:p>
           <w:pPr>
@@ -626,23 +627,7 @@
                 <w:noProof/>
                 <w:lang w:val="fr-FR"/>
               </w:rPr>
-              <w:t>Fonction</w:t>
-            </w:r>
-            <w:r>
-              <w:rPr>
-                <w:rStyle w:val="Lienhypertexte"/>
-                <w:noProof/>
-                <w:lang w:val="fr-FR"/>
-              </w:rPr>
-              <w:t>n</w:t>
-            </w:r>
-            <w:r>
-              <w:rPr>
-                <w:rStyle w:val="Lienhypertexte"/>
-                <w:noProof/>
-                <w:lang w:val="fr-FR"/>
-              </w:rPr>
-              <w:t>alités</w:t>
+              <w:t>Fonctionnalités</w:t>
             </w:r>
             <w:r>
               <w:rPr>
@@ -2325,6 +2310,75 @@
     </w:p>
     <w:p>
       <w:pPr>
+        <w:rPr>
+          <w:lang w:val="fr-FR"/>
+        </w:rPr>
+      </w:pPr>
+      <w:r>
+        <w:rPr>
+          <w:lang w:val="fr-FR"/>
+        </w:rPr>
+        <w:t xml:space="preserve">Le nombre d’acteurs disponible dans le système est </w:t>
+      </w:r>
+      <w:proofErr w:type="spellStart"/>
+      <w:r>
+        <w:rPr>
+          <w:lang w:val="fr-FR"/>
+        </w:rPr>
+        <w:t>infinite</w:t>
+      </w:r>
+      <w:proofErr w:type="spellEnd"/>
+      <w:r>
+        <w:rPr>
+          <w:lang w:val="fr-FR"/>
+        </w:rPr>
+        <w:t xml:space="preserve">. Le logiciel donnes la possibilité de créer </w:t>
+      </w:r>
+      <w:proofErr w:type="spellStart"/>
+      <w:r>
+        <w:rPr>
+          <w:lang w:val="fr-FR"/>
+        </w:rPr>
+        <w:t>differents</w:t>
+      </w:r>
+      <w:proofErr w:type="spellEnd"/>
+      <w:r>
+        <w:rPr>
+          <w:lang w:val="fr-FR"/>
+        </w:rPr>
+        <w:t xml:space="preserve"> utilisateurs en changent les droits d’utilisation du système. Pour ce cahier </w:t>
+      </w:r>
+      <w:proofErr w:type="gramStart"/>
+      <w:r>
+        <w:rPr>
+          <w:lang w:val="fr-FR"/>
+        </w:rPr>
+        <w:t>des charge</w:t>
+      </w:r>
+      <w:proofErr w:type="gramEnd"/>
+      <w:r>
+        <w:rPr>
+          <w:lang w:val="fr-FR"/>
+        </w:rPr>
+        <w:t xml:space="preserve"> nous allons nous focaliser sur 3 typologies d’acteurs qui existent déjà en ce phase de </w:t>
+      </w:r>
+      <w:proofErr w:type="spellStart"/>
+      <w:r>
+        <w:rPr>
+          <w:lang w:val="fr-FR"/>
+        </w:rPr>
+        <w:t>developpment</w:t>
+      </w:r>
+      <w:proofErr w:type="spellEnd"/>
+      <w:r>
+        <w:rPr>
+          <w:lang w:val="fr-FR"/>
+        </w:rPr>
+        <w:t> : Administrateur, Chef d’antenne et Animateur.</w:t>
+      </w:r>
+    </w:p>
+    <w:p>
+      <w:pPr>
         <w:pStyle w:val="Titre2"/>
         <w:rPr>
           <w:lang w:val="fr-FR"/>
@@ -2379,47 +2433,45 @@
         </w:rPr>
       </w:pPr>
       <w:bookmarkStart w:id="6" w:name="_Toc442360230"/>
-      <w:bookmarkStart w:id="7" w:name="_GoBack"/>
+      <w:r>
+        <w:rPr>
+          <w:lang w:val="fr-FR"/>
+        </w:rPr>
+        <w:t>Fonctionnalités</w:t>
+      </w:r>
+      <w:bookmarkEnd w:id="6"/>
+    </w:p>
+    <w:p>
+      <w:pPr>
+        <w:pStyle w:val="Titre2"/>
+        <w:rPr>
+          <w:lang w:val="fr-FR"/>
+        </w:rPr>
+      </w:pPr>
+      <w:bookmarkStart w:id="7" w:name="_Toc442360231"/>
+      <w:r>
+        <w:rPr>
+          <w:lang w:val="fr-FR"/>
+        </w:rPr>
+        <w:t>Configuration Utilisateur</w:t>
+      </w:r>
       <w:bookmarkEnd w:id="7"/>
-      <w:r>
-        <w:rPr>
-          <w:lang w:val="fr-FR"/>
-        </w:rPr>
-        <w:t>Fonctionnalités</w:t>
-      </w:r>
-      <w:bookmarkEnd w:id="6"/>
-    </w:p>
-    <w:p>
-      <w:pPr>
-        <w:pStyle w:val="Titre2"/>
-        <w:rPr>
-          <w:lang w:val="fr-FR"/>
-        </w:rPr>
-      </w:pPr>
-      <w:bookmarkStart w:id="8" w:name="_Toc442360231"/>
-      <w:r>
-        <w:rPr>
-          <w:lang w:val="fr-FR"/>
-        </w:rPr>
-        <w:t>Configuration Utilisateur</w:t>
+    </w:p>
+    <w:p>
+      <w:pPr>
+        <w:pStyle w:val="Titre3"/>
+        <w:rPr>
+          <w:lang w:val="fr-FR"/>
+        </w:rPr>
+      </w:pPr>
+      <w:bookmarkStart w:id="8" w:name="_Toc442360232"/>
+      <w:r>
+        <w:rPr>
+          <w:lang w:val="fr-FR"/>
+        </w:rPr>
+        <w:t>Administrateur</w:t>
       </w:r>
       <w:bookmarkEnd w:id="8"/>
-    </w:p>
-    <w:p>
-      <w:pPr>
-        <w:pStyle w:val="Titre3"/>
-        <w:rPr>
-          <w:lang w:val="fr-FR"/>
-        </w:rPr>
-      </w:pPr>
-      <w:bookmarkStart w:id="9" w:name="_Toc442360232"/>
-      <w:r>
-        <w:rPr>
-          <w:lang w:val="fr-FR"/>
-        </w:rPr>
-        <w:t>Administrateur</w:t>
-      </w:r>
-      <w:bookmarkEnd w:id="9"/>
     </w:p>
     <w:p>
       <w:pPr>
@@ -2585,109 +2637,6 @@
     <w:p>
       <w:pPr>
         <w:rPr>
-          <w:highlight w:val="yellow"/>
-          <w:lang w:val="fr-FR"/>
-        </w:rPr>
-      </w:pPr>
-      <w:r>
-        <w:rPr>
-          <w:highlight w:val="yellow"/>
-          <w:lang w:val="fr-FR"/>
-        </w:rPr>
-        <w:t>L’ordre des section</w:t>
-      </w:r>
-      <w:r>
-        <w:rPr>
-          <w:highlight w:val="yellow"/>
-          <w:lang w:val="fr-FR"/>
-        </w:rPr>
-        <w:t>s</w:t>
-      </w:r>
-      <w:r>
-        <w:rPr>
-          <w:highlight w:val="yellow"/>
-          <w:lang w:val="fr-FR"/>
-        </w:rPr>
-        <w:t xml:space="preserve"> doit </w:t>
-      </w:r>
-      <w:r>
-        <w:rPr>
-          <w:highlight w:val="yellow"/>
-          <w:lang w:val="fr-FR"/>
-        </w:rPr>
-        <w:t>être</w:t>
-      </w:r>
-      <w:r>
-        <w:rPr>
-          <w:highlight w:val="yellow"/>
-          <w:lang w:val="fr-FR"/>
-        </w:rPr>
-        <w:t xml:space="preserve"> le suivant :</w:t>
-      </w:r>
-    </w:p>
-    <w:p>
-      <w:pPr>
-        <w:pStyle w:val="Paragraphedeliste"/>
-        <w:numPr>
-          <w:ilvl w:val="0"/>
-          <w:numId w:val="6"/>
-        </w:numPr>
-        <w:rPr>
-          <w:highlight w:val="yellow"/>
-          <w:lang w:val="fr-FR"/>
-        </w:rPr>
-      </w:pPr>
-      <w:r>
-        <w:rPr>
-          <w:highlight w:val="yellow"/>
-          <w:lang w:val="fr-FR"/>
-        </w:rPr>
-        <w:t>Données administratives</w:t>
-      </w:r>
-    </w:p>
-    <w:p>
-      <w:pPr>
-        <w:pStyle w:val="Paragraphedeliste"/>
-        <w:numPr>
-          <w:ilvl w:val="0"/>
-          <w:numId w:val="6"/>
-        </w:numPr>
-        <w:rPr>
-          <w:highlight w:val="yellow"/>
-          <w:lang w:val="fr-FR"/>
-        </w:rPr>
-      </w:pPr>
-      <w:r>
-        <w:rPr>
-          <w:highlight w:val="yellow"/>
-          <w:lang w:val="fr-FR"/>
-        </w:rPr>
-        <w:t>Données système</w:t>
-      </w:r>
-    </w:p>
-    <w:p>
-      <w:pPr>
-        <w:pStyle w:val="Paragraphedeliste"/>
-        <w:numPr>
-          <w:ilvl w:val="0"/>
-          <w:numId w:val="6"/>
-        </w:numPr>
-        <w:rPr>
-          <w:highlight w:val="yellow"/>
-          <w:lang w:val="fr-FR"/>
-        </w:rPr>
-      </w:pPr>
-      <w:r>
-        <w:rPr>
-          <w:highlight w:val="yellow"/>
-          <w:lang w:val="fr-FR"/>
-        </w:rPr>
-        <w:t>Projet et département</w:t>
-      </w:r>
-    </w:p>
-    <w:p>
-      <w:pPr>
-        <w:rPr>
           <w:lang w:val="fr-FR"/>
         </w:rPr>
       </w:pPr>
@@ -2743,7 +2692,6 @@
           <w:noProof/>
           <w:lang w:eastAsia="en-GB"/>
         </w:rPr>
-        <w:lastRenderedPageBreak/>
         <w:drawing>
           <wp:inline distT="0" distB="0" distL="0" distR="0" wp14:anchorId="452604FC" wp14:editId="5E9A058C">
             <wp:extent cx="3147060" cy="2402840"/>
@@ -2805,6 +2753,7 @@
           <w:highlight w:val="yellow"/>
           <w:lang w:val="fr-FR"/>
         </w:rPr>
+        <w:lastRenderedPageBreak/>
         <w:t>Dans le cas le champ « Données système -&gt;Groupe»</w:t>
       </w:r>
       <w:r>
@@ -2898,58 +2847,221 @@
           <w:lang w:val="fr-FR"/>
         </w:rPr>
       </w:pPr>
-    </w:p>
-    <w:p>
-      <w:pPr>
-        <w:rPr>
-          <w:lang w:val="fr-FR"/>
-        </w:rPr>
-      </w:pPr>
-      <w:r>
-        <w:rPr>
-          <w:lang w:val="fr-FR"/>
-        </w:rPr>
-        <w:t xml:space="preserve">Dans le cas le champ « Données système -&gt;Groupe» est </w:t>
+      <w:r>
+        <w:rPr>
+          <w:lang w:val="fr-FR"/>
+        </w:rPr>
+        <w:t xml:space="preserve">Tous les fois qui un administrateur </w:t>
       </w:r>
       <w:proofErr w:type="spellStart"/>
       <w:r>
         <w:rPr>
           <w:lang w:val="fr-FR"/>
         </w:rPr>
-        <w:t>selectionné</w:t>
+        <w:t>cree</w:t>
       </w:r>
       <w:proofErr w:type="spellEnd"/>
       <w:r>
         <w:rPr>
           <w:lang w:val="fr-FR"/>
         </w:rPr>
-        <w:t xml:space="preserve"> comme « Chef d’antenne »</w:t>
-      </w:r>
-      <w:r>
-        <w:rPr>
-          <w:lang w:val="fr-FR"/>
-        </w:rPr>
-        <w:t xml:space="preserve"> ou « Animateur »</w:t>
-      </w:r>
-      <w:r>
-        <w:rPr>
-          <w:lang w:val="fr-FR"/>
-        </w:rPr>
-        <w:t xml:space="preserve">, la section « Projet et département » doit </w:t>
+        <w:t xml:space="preserve"> un utilisateur il doit </w:t>
       </w:r>
       <w:proofErr w:type="spellStart"/>
       <w:r>
         <w:rPr>
           <w:lang w:val="fr-FR"/>
         </w:rPr>
-        <w:t>etre</w:t>
+        <w:t>etabilir</w:t>
       </w:r>
       <w:proofErr w:type="spellEnd"/>
       <w:r>
         <w:rPr>
           <w:lang w:val="fr-FR"/>
         </w:rPr>
-        <w:t xml:space="preserve"> active. En </w:t>
+        <w:t xml:space="preserve"> le </w:t>
+      </w:r>
+      <w:proofErr w:type="spellStart"/>
+      <w:r>
+        <w:rPr>
+          <w:lang w:val="fr-FR"/>
+        </w:rPr>
+        <w:t>departement</w:t>
+      </w:r>
+      <w:proofErr w:type="spellEnd"/>
+      <w:r>
+        <w:rPr>
+          <w:lang w:val="fr-FR"/>
+        </w:rPr>
+        <w:t xml:space="preserve"> et la liste des communes associé. </w:t>
+      </w:r>
+    </w:p>
+    <w:p>
+      <w:pPr>
+        <w:rPr>
+          <w:lang w:val="fr-FR"/>
+        </w:rPr>
+      </w:pPr>
+      <w:r>
+        <w:rPr>
+          <w:lang w:val="fr-FR"/>
+        </w:rPr>
+        <w:t xml:space="preserve">Pour activer ou pas la restriction sur les </w:t>
+      </w:r>
+      <w:proofErr w:type="spellStart"/>
+      <w:r>
+        <w:rPr>
+          <w:lang w:val="fr-FR"/>
+        </w:rPr>
+        <w:t>departement</w:t>
+      </w:r>
+      <w:proofErr w:type="spellEnd"/>
+      <w:r>
+        <w:rPr>
+          <w:lang w:val="fr-FR"/>
+        </w:rPr>
+        <w:t xml:space="preserve"> et sur les communes voir le </w:t>
+      </w:r>
+      <w:proofErr w:type="spellStart"/>
+      <w:r>
+        <w:rPr>
+          <w:lang w:val="fr-FR"/>
+        </w:rPr>
+        <w:t>paragraph</w:t>
+      </w:r>
+      <w:proofErr w:type="spellEnd"/>
+      <w:r>
+        <w:rPr>
+          <w:lang w:val="fr-FR"/>
+        </w:rPr>
+        <w:t xml:space="preserve"> « configuration-&gt;Reference »</w:t>
+      </w:r>
+    </w:p>
+    <w:p>
+      <w:pPr>
+        <w:rPr>
+          <w:lang w:val="fr-FR"/>
+        </w:rPr>
+      </w:pPr>
+      <w:r>
+        <w:rPr>
+          <w:highlight w:val="yellow"/>
+          <w:lang w:val="fr-FR"/>
+        </w:rPr>
+        <w:t>Dans les restrictions des droit (</w:t>
+      </w:r>
+      <w:proofErr w:type="spellStart"/>
+      <w:r>
+        <w:rPr>
+          <w:highlight w:val="yellow"/>
+          <w:lang w:val="fr-FR"/>
+        </w:rPr>
+        <w:t>paragraph</w:t>
+      </w:r>
+      <w:proofErr w:type="spellEnd"/>
+      <w:r>
+        <w:rPr>
+          <w:highlight w:val="yellow"/>
+          <w:lang w:val="fr-FR"/>
+        </w:rPr>
+        <w:t xml:space="preserve"> </w:t>
+      </w:r>
+      <w:r>
+        <w:rPr>
+          <w:highlight w:val="yellow"/>
+          <w:lang w:val="fr-FR"/>
+        </w:rPr>
+        <w:t>« Configuration-&gt;Reference ») la section « </w:t>
+      </w:r>
+      <w:proofErr w:type="spellStart"/>
+      <w:r>
+        <w:rPr>
+          <w:highlight w:val="yellow"/>
+          <w:lang w:val="fr-FR"/>
+        </w:rPr>
+        <w:t>Role</w:t>
+      </w:r>
+      <w:proofErr w:type="spellEnd"/>
+      <w:r>
+        <w:rPr>
+          <w:highlight w:val="yellow"/>
+          <w:lang w:val="fr-FR"/>
+        </w:rPr>
+        <w:t xml:space="preserve"> -&gt; Restriction sur les </w:t>
+      </w:r>
+      <w:proofErr w:type="spellStart"/>
+      <w:r>
+        <w:rPr>
+          <w:highlight w:val="yellow"/>
+          <w:lang w:val="fr-FR"/>
+        </w:rPr>
+        <w:t>departement</w:t>
+      </w:r>
+      <w:proofErr w:type="spellEnd"/>
+      <w:r>
+        <w:rPr>
+          <w:highlight w:val="yellow"/>
+          <w:lang w:val="fr-FR"/>
+        </w:rPr>
+        <w:t xml:space="preserve"> » va signifier si l’utilisateur </w:t>
+      </w:r>
+      <w:proofErr w:type="spellStart"/>
+      <w:r>
+        <w:rPr>
+          <w:highlight w:val="yellow"/>
+          <w:lang w:val="fr-FR"/>
+        </w:rPr>
+        <w:t>creé</w:t>
+      </w:r>
+      <w:proofErr w:type="spellEnd"/>
+      <w:r>
+        <w:rPr>
+          <w:highlight w:val="yellow"/>
+          <w:lang w:val="fr-FR"/>
+        </w:rPr>
+        <w:t xml:space="preserve"> a les restriction su le </w:t>
+      </w:r>
+      <w:proofErr w:type="spellStart"/>
+      <w:r>
+        <w:rPr>
+          <w:highlight w:val="yellow"/>
+          <w:lang w:val="fr-FR"/>
+        </w:rPr>
+        <w:t>departement</w:t>
+      </w:r>
+      <w:proofErr w:type="spellEnd"/>
+      <w:r>
+        <w:rPr>
+          <w:highlight w:val="yellow"/>
+          <w:lang w:val="fr-FR"/>
+        </w:rPr>
+        <w:t>.</w:t>
+      </w:r>
+      <w:r>
+        <w:rPr>
+          <w:lang w:val="fr-FR"/>
+        </w:rPr>
+        <w:t xml:space="preserve"> </w:t>
+      </w:r>
+    </w:p>
+    <w:p>
+      <w:pPr>
+        <w:rPr>
+          <w:lang w:val="fr-FR"/>
+        </w:rPr>
+      </w:pPr>
+    </w:p>
+    <w:p>
+      <w:pPr>
+        <w:rPr>
+          <w:lang w:val="fr-FR"/>
+        </w:rPr>
+      </w:pPr>
+      <w:r>
+        <w:rPr>
+          <w:lang w:val="fr-FR"/>
+        </w:rPr>
+        <w:t xml:space="preserve">En </w:t>
       </w:r>
       <w:proofErr w:type="spellStart"/>
       <w:r>
@@ -3113,7 +3225,6 @@
           <w:noProof/>
           <w:lang w:eastAsia="en-GB"/>
         </w:rPr>
-        <w:lastRenderedPageBreak/>
         <w:drawing>
           <wp:inline distT="0" distB="0" distL="0" distR="0" wp14:anchorId="3B43C084" wp14:editId="313D502F">
             <wp:extent cx="2638793" cy="4677428"/>
@@ -3167,6 +3278,7 @@
         <w:rPr>
           <w:lang w:val="fr-FR"/>
         </w:rPr>
+        <w:lastRenderedPageBreak/>
         <w:t xml:space="preserve">Doivent suivre la structure de la </w:t>
       </w:r>
       <w:r>
@@ -3196,25 +3308,436 @@
           <w:lang w:val="fr-FR"/>
         </w:rPr>
       </w:pPr>
-      <w:bookmarkStart w:id="10" w:name="_Ref442355120"/>
-      <w:bookmarkStart w:id="11" w:name="_Toc442360233"/>
+      <w:bookmarkStart w:id="9" w:name="_Ref442355120"/>
+      <w:bookmarkStart w:id="10" w:name="_Toc442360233"/>
       <w:r>
         <w:rPr>
           <w:lang w:val="fr-FR"/>
         </w:rPr>
         <w:t>Configuration Reference</w:t>
       </w:r>
+      <w:bookmarkEnd w:id="9"/>
       <w:bookmarkEnd w:id="10"/>
-      <w:bookmarkEnd w:id="11"/>
-    </w:p>
-    <w:p>
-      <w:pPr>
-        <w:pStyle w:val="Titre3"/>
-        <w:numPr>
-          <w:ilvl w:val="0"/>
-          <w:numId w:val="0"/>
-        </w:numPr>
-        <w:ind w:left="720"/>
+    </w:p>
+    <w:p>
+      <w:pPr>
+        <w:rPr>
+          <w:lang w:val="fr-FR"/>
+        </w:rPr>
+      </w:pPr>
+      <w:r>
+        <w:rPr>
+          <w:lang w:val="fr-FR"/>
+        </w:rPr>
+        <w:t xml:space="preserve">C’est </w:t>
+      </w:r>
+      <w:proofErr w:type="spellStart"/>
+      <w:r>
+        <w:rPr>
+          <w:lang w:val="fr-FR"/>
+        </w:rPr>
+        <w:t>necessaire</w:t>
+      </w:r>
+      <w:proofErr w:type="spellEnd"/>
+      <w:r>
+        <w:rPr>
+          <w:lang w:val="fr-FR"/>
+        </w:rPr>
+        <w:t xml:space="preserve"> d’ajouter la voix de restriction sur les communes concernant la possibilité de l’utilisateur de consulter/modifier/supprimer les données en suivant la liste des communes </w:t>
+      </w:r>
+      <w:proofErr w:type="spellStart"/>
+      <w:r>
+        <w:rPr>
+          <w:lang w:val="fr-FR"/>
+        </w:rPr>
+        <w:t>selectionée</w:t>
+      </w:r>
+      <w:proofErr w:type="spellEnd"/>
+      <w:r>
+        <w:rPr>
+          <w:lang w:val="fr-FR"/>
+        </w:rPr>
+        <w:t xml:space="preserve"> pendant la </w:t>
+      </w:r>
+      <w:proofErr w:type="spellStart"/>
+      <w:r>
+        <w:rPr>
+          <w:lang w:val="fr-FR"/>
+        </w:rPr>
+        <w:t>creation</w:t>
+      </w:r>
+      <w:proofErr w:type="spellEnd"/>
+      <w:r>
+        <w:rPr>
+          <w:lang w:val="fr-FR"/>
+        </w:rPr>
+        <w:t xml:space="preserve"> de l’utilisateur (premier </w:t>
+      </w:r>
+      <w:proofErr w:type="spellStart"/>
+      <w:r>
+        <w:rPr>
+          <w:lang w:val="fr-FR"/>
+        </w:rPr>
+        <w:t>paragraph</w:t>
+      </w:r>
+      <w:proofErr w:type="spellEnd"/>
+      <w:r>
+        <w:rPr>
+          <w:lang w:val="fr-FR"/>
+        </w:rPr>
+        <w:t>).</w:t>
+      </w:r>
+    </w:p>
+    <w:p>
+      <w:pPr>
+        <w:rPr>
+          <w:lang w:val="fr-FR"/>
+        </w:rPr>
+      </w:pPr>
+    </w:p>
+    <w:p>
+      <w:pPr>
+        <w:rPr>
+          <w:b/>
+          <w:highlight w:val="green"/>
+          <w:lang w:val="fr-FR"/>
+        </w:rPr>
+      </w:pPr>
+      <w:bookmarkStart w:id="11" w:name="_GoBack"/>
+      <w:r>
+        <w:rPr>
+          <w:b/>
+          <w:highlight w:val="green"/>
+          <w:lang w:val="fr-FR"/>
+        </w:rPr>
+        <w:t xml:space="preserve">Les restrictions </w:t>
+      </w:r>
+      <w:proofErr w:type="spellStart"/>
+      <w:r>
+        <w:rPr>
+          <w:b/>
+          <w:highlight w:val="green"/>
+          <w:lang w:val="fr-FR"/>
+        </w:rPr>
+        <w:t>geographiques</w:t>
+      </w:r>
+      <w:proofErr w:type="spellEnd"/>
+      <w:r>
+        <w:rPr>
+          <w:b/>
+          <w:highlight w:val="green"/>
+          <w:lang w:val="fr-FR"/>
+        </w:rPr>
+        <w:t xml:space="preserve"> doivent </w:t>
+      </w:r>
+      <w:proofErr w:type="spellStart"/>
+      <w:r>
+        <w:rPr>
+          <w:b/>
+          <w:highlight w:val="green"/>
+          <w:lang w:val="fr-FR"/>
+        </w:rPr>
+        <w:t>etre</w:t>
+      </w:r>
+      <w:proofErr w:type="spellEnd"/>
+      <w:r>
+        <w:rPr>
+          <w:b/>
+          <w:highlight w:val="green"/>
+          <w:lang w:val="fr-FR"/>
+        </w:rPr>
+        <w:t xml:space="preserve"> associé à chaque macro </w:t>
+      </w:r>
+      <w:r>
+        <w:rPr>
+          <w:b/>
+          <w:highlight w:val="green"/>
+          <w:lang w:val="fr-FR"/>
+        </w:rPr>
+        <w:t xml:space="preserve">catégorie. La macro </w:t>
+      </w:r>
+      <w:proofErr w:type="spellStart"/>
+      <w:r>
+        <w:rPr>
+          <w:b/>
+          <w:highlight w:val="green"/>
+          <w:lang w:val="fr-FR"/>
+        </w:rPr>
+        <w:t>categorie</w:t>
+      </w:r>
+      <w:proofErr w:type="spellEnd"/>
+      <w:r>
+        <w:rPr>
+          <w:b/>
+          <w:highlight w:val="green"/>
+          <w:lang w:val="fr-FR"/>
+        </w:rPr>
+        <w:t xml:space="preserve"> « </w:t>
+      </w:r>
+      <w:proofErr w:type="spellStart"/>
+      <w:r>
+        <w:rPr>
+          <w:b/>
+          <w:highlight w:val="green"/>
+          <w:lang w:val="fr-FR"/>
+        </w:rPr>
+        <w:t>Role</w:t>
+      </w:r>
+      <w:proofErr w:type="spellEnd"/>
+      <w:r>
+        <w:rPr>
+          <w:b/>
+          <w:highlight w:val="green"/>
+          <w:lang w:val="fr-FR"/>
+        </w:rPr>
+        <w:t xml:space="preserve"> » doit donc </w:t>
+      </w:r>
+      <w:proofErr w:type="spellStart"/>
+      <w:r>
+        <w:rPr>
+          <w:b/>
+          <w:highlight w:val="green"/>
+          <w:lang w:val="fr-FR"/>
+        </w:rPr>
+        <w:t>disparetre</w:t>
+      </w:r>
+      <w:proofErr w:type="spellEnd"/>
+      <w:r>
+        <w:rPr>
+          <w:b/>
+          <w:highlight w:val="green"/>
+          <w:lang w:val="fr-FR"/>
+        </w:rPr>
+        <w:t xml:space="preserve">. </w:t>
+      </w:r>
+      <w:proofErr w:type="spellStart"/>
+      <w:r>
+        <w:rPr>
+          <w:b/>
+          <w:highlight w:val="green"/>
+          <w:lang w:val="fr-FR"/>
+        </w:rPr>
+        <w:t>Ca</w:t>
+      </w:r>
+      <w:proofErr w:type="spellEnd"/>
+      <w:r>
+        <w:rPr>
+          <w:b/>
+          <w:highlight w:val="green"/>
+          <w:lang w:val="fr-FR"/>
+        </w:rPr>
+        <w:t xml:space="preserve"> c’est pour </w:t>
+      </w:r>
+      <w:proofErr w:type="spellStart"/>
+      <w:r>
+        <w:rPr>
+          <w:b/>
+          <w:highlight w:val="green"/>
+          <w:lang w:val="fr-FR"/>
+        </w:rPr>
+        <w:t>donnéer</w:t>
+      </w:r>
+      <w:proofErr w:type="spellEnd"/>
+      <w:r>
+        <w:rPr>
+          <w:b/>
+          <w:highlight w:val="green"/>
+          <w:lang w:val="fr-FR"/>
+        </w:rPr>
+        <w:t xml:space="preserve"> la possibilité à l’administrateur de créer des </w:t>
+      </w:r>
+      <w:proofErr w:type="gramStart"/>
+      <w:r>
+        <w:rPr>
+          <w:b/>
+          <w:highlight w:val="green"/>
+          <w:lang w:val="fr-FR"/>
+        </w:rPr>
+        <w:t>utilisateur</w:t>
+      </w:r>
+      <w:proofErr w:type="gramEnd"/>
+      <w:r>
+        <w:rPr>
+          <w:b/>
+          <w:highlight w:val="green"/>
+          <w:lang w:val="fr-FR"/>
+        </w:rPr>
+        <w:t xml:space="preserve"> qui ont des restrictions </w:t>
+      </w:r>
+      <w:proofErr w:type="spellStart"/>
+      <w:r>
+        <w:rPr>
+          <w:b/>
+          <w:highlight w:val="green"/>
+          <w:lang w:val="fr-FR"/>
+        </w:rPr>
+        <w:t>geographiques</w:t>
+      </w:r>
+      <w:proofErr w:type="spellEnd"/>
+      <w:r>
+        <w:rPr>
+          <w:b/>
+          <w:highlight w:val="green"/>
+          <w:lang w:val="fr-FR"/>
+        </w:rPr>
+        <w:t xml:space="preserve"> sur certains </w:t>
+      </w:r>
+      <w:proofErr w:type="spellStart"/>
+      <w:r>
+        <w:rPr>
+          <w:b/>
+          <w:highlight w:val="green"/>
+          <w:lang w:val="fr-FR"/>
+        </w:rPr>
+        <w:t>categorie</w:t>
+      </w:r>
+      <w:proofErr w:type="spellEnd"/>
+      <w:r>
+        <w:rPr>
+          <w:b/>
+          <w:highlight w:val="green"/>
+          <w:lang w:val="fr-FR"/>
+        </w:rPr>
+        <w:t xml:space="preserve"> et ils n’ont pas de restriction sur autres </w:t>
+      </w:r>
+      <w:proofErr w:type="spellStart"/>
+      <w:r>
+        <w:rPr>
+          <w:b/>
+          <w:highlight w:val="green"/>
+          <w:lang w:val="fr-FR"/>
+        </w:rPr>
+        <w:t>categories</w:t>
+      </w:r>
+      <w:proofErr w:type="spellEnd"/>
+      <w:r>
+        <w:rPr>
+          <w:b/>
+          <w:highlight w:val="green"/>
+          <w:lang w:val="fr-FR"/>
+        </w:rPr>
+        <w:t xml:space="preserve">. </w:t>
+      </w:r>
+    </w:p>
+    <w:p>
+      <w:pPr>
+        <w:rPr>
+          <w:b/>
+          <w:lang w:val="fr-FR"/>
+        </w:rPr>
+      </w:pPr>
+      <w:proofErr w:type="spellStart"/>
+      <w:r>
+        <w:rPr>
+          <w:b/>
+          <w:highlight w:val="green"/>
+          <w:lang w:val="fr-FR"/>
+        </w:rPr>
+        <w:t>Example</w:t>
+      </w:r>
+      <w:proofErr w:type="spellEnd"/>
+      <w:r>
+        <w:rPr>
+          <w:b/>
+          <w:highlight w:val="green"/>
+          <w:lang w:val="fr-FR"/>
+        </w:rPr>
+        <w:t> : L’utilisateur « </w:t>
+      </w:r>
+      <w:proofErr w:type="spellStart"/>
+      <w:r>
+        <w:rPr>
+          <w:b/>
+          <w:highlight w:val="green"/>
+          <w:lang w:val="fr-FR"/>
+        </w:rPr>
+        <w:t>Controlleur</w:t>
+      </w:r>
+      <w:proofErr w:type="spellEnd"/>
+      <w:r>
+        <w:rPr>
+          <w:b/>
+          <w:highlight w:val="green"/>
+          <w:lang w:val="fr-FR"/>
+        </w:rPr>
+        <w:t xml:space="preserve"> des Agriculteurs » peut travailler sur tous les agriculteurs de l’</w:t>
+      </w:r>
+      <w:proofErr w:type="spellStart"/>
+      <w:r>
+        <w:rPr>
+          <w:b/>
+          <w:highlight w:val="green"/>
+          <w:lang w:val="fr-FR"/>
+        </w:rPr>
+        <w:t>etat</w:t>
+      </w:r>
+      <w:proofErr w:type="spellEnd"/>
+      <w:r>
+        <w:rPr>
+          <w:b/>
+          <w:highlight w:val="green"/>
+          <w:lang w:val="fr-FR"/>
+        </w:rPr>
+        <w:t xml:space="preserve"> mais il peut seulement travailler sur les </w:t>
+      </w:r>
+      <w:proofErr w:type="spellStart"/>
+      <w:r>
+        <w:rPr>
+          <w:b/>
+          <w:highlight w:val="green"/>
+          <w:lang w:val="fr-FR"/>
+        </w:rPr>
+        <w:t>fornisseurs</w:t>
+      </w:r>
+      <w:proofErr w:type="spellEnd"/>
+      <w:r>
+        <w:rPr>
+          <w:b/>
+          <w:highlight w:val="green"/>
+          <w:lang w:val="fr-FR"/>
+        </w:rPr>
+        <w:t xml:space="preserve"> de son « Sous-</w:t>
+      </w:r>
+      <w:proofErr w:type="spellStart"/>
+      <w:r>
+        <w:rPr>
+          <w:b/>
+          <w:highlight w:val="green"/>
+          <w:lang w:val="fr-FR"/>
+        </w:rPr>
+        <w:t>departement</w:t>
+      </w:r>
+      <w:proofErr w:type="spellEnd"/>
+      <w:r>
+        <w:rPr>
+          <w:b/>
+          <w:highlight w:val="green"/>
+          <w:lang w:val="fr-FR"/>
+        </w:rPr>
+        <w:t xml:space="preserve"> » de </w:t>
+      </w:r>
+      <w:proofErr w:type="spellStart"/>
+      <w:r>
+        <w:rPr>
+          <w:b/>
+          <w:highlight w:val="green"/>
+          <w:lang w:val="fr-FR"/>
+        </w:rPr>
+        <w:t>reference</w:t>
+      </w:r>
+      <w:proofErr w:type="spellEnd"/>
+      <w:r>
+        <w:rPr>
+          <w:b/>
+          <w:highlight w:val="green"/>
+          <w:lang w:val="fr-FR"/>
+        </w:rPr>
+        <w:t>.</w:t>
+      </w:r>
+    </w:p>
+    <w:bookmarkEnd w:id="11"/>
+    <w:p>
+      <w:pPr>
         <w:rPr>
           <w:lang w:val="fr-FR"/>
         </w:rPr>
@@ -3504,7 +4027,6 @@
         <w:rPr>
           <w:lang w:val="fr-FR"/>
         </w:rPr>
-        <w:lastRenderedPageBreak/>
         <w:t>La fonctionnalité « Rechercher Agriculteurs » est à disposition des Chefs d’</w:t>
       </w:r>
       <w:r>
@@ -3550,6 +4072,7 @@
           <w:noProof/>
           <w:lang w:eastAsia="en-GB"/>
         </w:rPr>
+        <w:lastRenderedPageBreak/>
         <w:drawing>
           <wp:inline distT="0" distB="0" distL="0" distR="0" wp14:anchorId="4DC0E0C6" wp14:editId="7B7BFC3E">
             <wp:extent cx="6120130" cy="2947035"/>
@@ -4323,7 +4846,6 @@
         <w:rPr>
           <w:lang w:val="fr-FR"/>
         </w:rPr>
-        <w:lastRenderedPageBreak/>
         <w:t xml:space="preserve">L’utilisateur aura la </w:t>
       </w:r>
       <w:proofErr w:type="spellStart"/>
@@ -4394,6 +4916,7 @@
           <w:noProof/>
           <w:lang w:eastAsia="en-GB"/>
         </w:rPr>
+        <w:lastRenderedPageBreak/>
         <w:drawing>
           <wp:inline distT="0" distB="0" distL="0" distR="0" wp14:anchorId="5E88E170" wp14:editId="443D7CE6">
             <wp:extent cx="6120130" cy="2134870"/>
@@ -4636,7 +5159,6 @@
         <w:rPr>
           <w:lang w:val="fr-FR"/>
         </w:rPr>
-        <w:lastRenderedPageBreak/>
         <w:t xml:space="preserve">L’utilisateur doit avoir la possibilité de annuler les modifications, de les </w:t>
       </w:r>
       <w:proofErr w:type="spellStart"/>
@@ -4679,6 +5201,7 @@
           <w:noProof/>
           <w:lang w:eastAsia="en-GB"/>
         </w:rPr>
+        <w:lastRenderedPageBreak/>
         <w:drawing>
           <wp:inline distT="0" distB="0" distL="0" distR="0" wp14:anchorId="35F47656" wp14:editId="7E6CA112">
             <wp:extent cx="5220429" cy="590632"/>
@@ -6920,16 +7443,14 @@
         <w:rPr>
           <w:lang w:val="fr-FR"/>
         </w:rPr>
-        <w:t xml:space="preserve">En cliquant sur </w:t>
-      </w:r>
-      <w:proofErr w:type="gramStart"/>
-      <w:r>
-        <w:rPr>
-          <w:lang w:val="fr-FR"/>
-        </w:rPr>
-        <w:t>un</w:t>
-      </w:r>
-      <w:proofErr w:type="gramEnd"/>
+        <w:t>En cliquant sur un</w:t>
+      </w:r>
+      <w:r>
+        <w:rPr>
+          <w:lang w:val="fr-FR"/>
+        </w:rPr>
+        <w:t>e</w:t>
+      </w:r>
       <w:r>
         <w:rPr>
           <w:lang w:val="fr-FR"/>
@@ -10709,7 +11230,7 @@
 </file>
 
 <file path=customXml/itemProps1.xml><?xml version="1.0" encoding="utf-8"?>
-<ds:datastoreItem xmlns:ds="http://schemas.openxmlformats.org/officeDocument/2006/customXml" ds:itemID="{B6F7996A-3CA4-4350-A364-93733CD6CE19}">
+<ds:datastoreItem xmlns:ds="http://schemas.openxmlformats.org/officeDocument/2006/customXml" ds:itemID="{994FF4DF-7ACB-4102-9293-CD85CA99C31A}">
   <ds:schemaRefs>
     <ds:schemaRef ds:uri="http://schemas.openxmlformats.org/officeDocument/2006/bibliography"/>
   </ds:schemaRefs>

</xml_diff>

<commit_message>
- Mise à jour de l'index.
</commit_message>
<xml_diff>
--- a/DOCS_GMT/Cahier des Charges_v005.docx
+++ b/DOCS_GMT/Cahier des Charges_v005.docx
@@ -82,6 +82,8 @@
             <w:t>Contenu</w:t>
           </w:r>
         </w:p>
+        <w:bookmarkStart w:id="0" w:name="_GoBack"/>
+        <w:bookmarkEnd w:id="0"/>
         <w:p>
           <w:pPr>
             <w:pStyle w:val="TM1"/>
@@ -102,7 +104,7 @@
           <w:r>
             <w:fldChar w:fldCharType="separate"/>
           </w:r>
-          <w:hyperlink w:anchor="_Toc442360224" w:history="1">
+          <w:hyperlink w:anchor="_Toc444167967" w:history="1">
             <w:r>
               <w:rPr>
                 <w:rStyle w:val="Lienhypertexte"/>
@@ -144,7 +146,7 @@
                 <w:noProof/>
                 <w:webHidden/>
               </w:rPr>
-              <w:instrText xml:space="preserve"> PAGEREF _Toc442360224 \h </w:instrText>
+              <w:instrText xml:space="preserve"> PAGEREF _Toc444167967 \h </w:instrText>
             </w:r>
             <w:r>
               <w:rPr>
@@ -186,7 +188,7 @@
               <w:noProof/>
             </w:rPr>
           </w:pPr>
-          <w:hyperlink w:anchor="_Toc442360225" w:history="1">
+          <w:hyperlink w:anchor="_Toc444167968" w:history="1">
             <w:r>
               <w:rPr>
                 <w:rStyle w:val="Lienhypertexte"/>
@@ -228,7 +230,7 @@
                 <w:noProof/>
                 <w:webHidden/>
               </w:rPr>
-              <w:instrText xml:space="preserve"> PAGEREF _Toc442360225 \h </w:instrText>
+              <w:instrText xml:space="preserve"> PAGEREF _Toc444167968 \h </w:instrText>
             </w:r>
             <w:r>
               <w:rPr>
@@ -270,7 +272,7 @@
               <w:noProof/>
             </w:rPr>
           </w:pPr>
-          <w:hyperlink w:anchor="_Toc442360226" w:history="1">
+          <w:hyperlink w:anchor="_Toc444167969" w:history="1">
             <w:r>
               <w:rPr>
                 <w:rStyle w:val="Lienhypertexte"/>
@@ -312,7 +314,7 @@
                 <w:noProof/>
                 <w:webHidden/>
               </w:rPr>
-              <w:instrText xml:space="preserve"> PAGEREF _Toc442360226 \h </w:instrText>
+              <w:instrText xml:space="preserve"> PAGEREF _Toc444167969 \h </w:instrText>
             </w:r>
             <w:r>
               <w:rPr>
@@ -354,7 +356,7 @@
               <w:noProof/>
             </w:rPr>
           </w:pPr>
-          <w:hyperlink w:anchor="_Toc442360227" w:history="1">
+          <w:hyperlink w:anchor="_Toc444167970" w:history="1">
             <w:r>
               <w:rPr>
                 <w:rStyle w:val="Lienhypertexte"/>
@@ -396,7 +398,7 @@
                 <w:noProof/>
                 <w:webHidden/>
               </w:rPr>
-              <w:instrText xml:space="preserve"> PAGEREF _Toc442360227 \h </w:instrText>
+              <w:instrText xml:space="preserve"> PAGEREF _Toc444167970 \h </w:instrText>
             </w:r>
             <w:r>
               <w:rPr>
@@ -438,7 +440,7 @@
               <w:noProof/>
             </w:rPr>
           </w:pPr>
-          <w:hyperlink w:anchor="_Toc442360228" w:history="1">
+          <w:hyperlink w:anchor="_Toc444167971" w:history="1">
             <w:r>
               <w:rPr>
                 <w:rStyle w:val="Lienhypertexte"/>
@@ -480,7 +482,7 @@
                 <w:noProof/>
                 <w:webHidden/>
               </w:rPr>
-              <w:instrText xml:space="preserve"> PAGEREF _Toc442360228 \h </w:instrText>
+              <w:instrText xml:space="preserve"> PAGEREF _Toc444167971 \h </w:instrText>
             </w:r>
             <w:r>
               <w:rPr>
@@ -522,7 +524,7 @@
               <w:noProof/>
             </w:rPr>
           </w:pPr>
-          <w:hyperlink w:anchor="_Toc442360229" w:history="1">
+          <w:hyperlink w:anchor="_Toc444167972" w:history="1">
             <w:r>
               <w:rPr>
                 <w:rStyle w:val="Lienhypertexte"/>
@@ -564,7 +566,7 @@
                 <w:noProof/>
                 <w:webHidden/>
               </w:rPr>
-              <w:instrText xml:space="preserve"> PAGEREF _Toc442360229 \h </w:instrText>
+              <w:instrText xml:space="preserve"> PAGEREF _Toc444167972 \h </w:instrText>
             </w:r>
             <w:r>
               <w:rPr>
@@ -606,7 +608,7 @@
               <w:noProof/>
             </w:rPr>
           </w:pPr>
-          <w:hyperlink w:anchor="_Toc442360230" w:history="1">
+          <w:hyperlink w:anchor="_Toc444167973" w:history="1">
             <w:r>
               <w:rPr>
                 <w:rStyle w:val="Lienhypertexte"/>
@@ -648,7 +650,7 @@
                 <w:noProof/>
                 <w:webHidden/>
               </w:rPr>
-              <w:instrText xml:space="preserve"> PAGEREF _Toc442360230 \h </w:instrText>
+              <w:instrText xml:space="preserve"> PAGEREF _Toc444167973 \h </w:instrText>
             </w:r>
             <w:r>
               <w:rPr>
@@ -690,7 +692,7 @@
               <w:noProof/>
             </w:rPr>
           </w:pPr>
-          <w:hyperlink w:anchor="_Toc442360231" w:history="1">
+          <w:hyperlink w:anchor="_Toc444167974" w:history="1">
             <w:r>
               <w:rPr>
                 <w:rStyle w:val="Lienhypertexte"/>
@@ -732,7 +734,7 @@
                 <w:noProof/>
                 <w:webHidden/>
               </w:rPr>
-              <w:instrText xml:space="preserve"> PAGEREF _Toc442360231 \h </w:instrText>
+              <w:instrText xml:space="preserve"> PAGEREF _Toc444167974 \h </w:instrText>
             </w:r>
             <w:r>
               <w:rPr>
@@ -774,7 +776,7 @@
               <w:noProof/>
             </w:rPr>
           </w:pPr>
-          <w:hyperlink w:anchor="_Toc442360232" w:history="1">
+          <w:hyperlink w:anchor="_Toc444167975" w:history="1">
             <w:r>
               <w:rPr>
                 <w:rStyle w:val="Lienhypertexte"/>
@@ -816,7 +818,7 @@
                 <w:noProof/>
                 <w:webHidden/>
               </w:rPr>
-              <w:instrText xml:space="preserve"> PAGEREF _Toc442360232 \h </w:instrText>
+              <w:instrText xml:space="preserve"> PAGEREF _Toc444167975 \h </w:instrText>
             </w:r>
             <w:r>
               <w:rPr>
@@ -858,7 +860,7 @@
               <w:noProof/>
             </w:rPr>
           </w:pPr>
-          <w:hyperlink w:anchor="_Toc442360233" w:history="1">
+          <w:hyperlink w:anchor="_Toc444167976" w:history="1">
             <w:r>
               <w:rPr>
                 <w:rStyle w:val="Lienhypertexte"/>
@@ -900,7 +902,7 @@
                 <w:noProof/>
                 <w:webHidden/>
               </w:rPr>
-              <w:instrText xml:space="preserve"> PAGEREF _Toc442360233 \h </w:instrText>
+              <w:instrText xml:space="preserve"> PAGEREF _Toc444167976 \h </w:instrText>
             </w:r>
             <w:r>
               <w:rPr>
@@ -942,7 +944,7 @@
               <w:noProof/>
             </w:rPr>
           </w:pPr>
-          <w:hyperlink w:anchor="_Toc442360234" w:history="1">
+          <w:hyperlink w:anchor="_Toc444167977" w:history="1">
             <w:r>
               <w:rPr>
                 <w:rStyle w:val="Lienhypertexte"/>
@@ -984,7 +986,7 @@
                 <w:noProof/>
                 <w:webHidden/>
               </w:rPr>
-              <w:instrText xml:space="preserve"> PAGEREF _Toc442360234 \h </w:instrText>
+              <w:instrText xml:space="preserve"> PAGEREF _Toc444167977 \h </w:instrText>
             </w:r>
             <w:r>
               <w:rPr>
@@ -1026,7 +1028,7 @@
               <w:noProof/>
             </w:rPr>
           </w:pPr>
-          <w:hyperlink w:anchor="_Toc442360235" w:history="1">
+          <w:hyperlink w:anchor="_Toc444167978" w:history="1">
             <w:r>
               <w:rPr>
                 <w:rStyle w:val="Lienhypertexte"/>
@@ -1077,7 +1079,7 @@
                 <w:noProof/>
                 <w:webHidden/>
               </w:rPr>
-              <w:instrText xml:space="preserve"> PAGEREF _Toc442360235 \h </w:instrText>
+              <w:instrText xml:space="preserve"> PAGEREF _Toc444167978 \h </w:instrText>
             </w:r>
             <w:r>
               <w:rPr>
@@ -1119,7 +1121,7 @@
               <w:noProof/>
             </w:rPr>
           </w:pPr>
-          <w:hyperlink w:anchor="_Toc442360236" w:history="1">
+          <w:hyperlink w:anchor="_Toc444167979" w:history="1">
             <w:r>
               <w:rPr>
                 <w:rStyle w:val="Lienhypertexte"/>
@@ -1161,7 +1163,7 @@
                 <w:noProof/>
                 <w:webHidden/>
               </w:rPr>
-              <w:instrText xml:space="preserve"> PAGEREF _Toc442360236 \h </w:instrText>
+              <w:instrText xml:space="preserve"> PAGEREF _Toc444167979 \h </w:instrText>
             </w:r>
             <w:r>
               <w:rPr>
@@ -1203,7 +1205,7 @@
               <w:noProof/>
             </w:rPr>
           </w:pPr>
-          <w:hyperlink w:anchor="_Toc442360237" w:history="1">
+          <w:hyperlink w:anchor="_Toc444167980" w:history="1">
             <w:r>
               <w:rPr>
                 <w:rStyle w:val="Lienhypertexte"/>
@@ -1245,7 +1247,7 @@
                 <w:noProof/>
                 <w:webHidden/>
               </w:rPr>
-              <w:instrText xml:space="preserve"> PAGEREF _Toc442360237 \h </w:instrText>
+              <w:instrText xml:space="preserve"> PAGEREF _Toc444167980 \h </w:instrText>
             </w:r>
             <w:r>
               <w:rPr>
@@ -1287,7 +1289,7 @@
               <w:noProof/>
             </w:rPr>
           </w:pPr>
-          <w:hyperlink w:anchor="_Toc442360238" w:history="1">
+          <w:hyperlink w:anchor="_Toc444167981" w:history="1">
             <w:r>
               <w:rPr>
                 <w:rStyle w:val="Lienhypertexte"/>
@@ -1329,7 +1331,7 @@
                 <w:noProof/>
                 <w:webHidden/>
               </w:rPr>
-              <w:instrText xml:space="preserve"> PAGEREF _Toc442360238 \h </w:instrText>
+              <w:instrText xml:space="preserve"> PAGEREF _Toc444167981 \h </w:instrText>
             </w:r>
             <w:r>
               <w:rPr>
@@ -1371,7 +1373,7 @@
               <w:noProof/>
             </w:rPr>
           </w:pPr>
-          <w:hyperlink w:anchor="_Toc442360239" w:history="1">
+          <w:hyperlink w:anchor="_Toc444167982" w:history="1">
             <w:r>
               <w:rPr>
                 <w:rStyle w:val="Lienhypertexte"/>
@@ -1413,7 +1415,7 @@
                 <w:noProof/>
                 <w:webHidden/>
               </w:rPr>
-              <w:instrText xml:space="preserve"> PAGEREF _Toc442360239 \h </w:instrText>
+              <w:instrText xml:space="preserve"> PAGEREF _Toc444167982 \h </w:instrText>
             </w:r>
             <w:r>
               <w:rPr>
@@ -1455,7 +1457,7 @@
               <w:noProof/>
             </w:rPr>
           </w:pPr>
-          <w:hyperlink w:anchor="_Toc442360240" w:history="1">
+          <w:hyperlink w:anchor="_Toc444167983" w:history="1">
             <w:r>
               <w:rPr>
                 <w:rStyle w:val="Lienhypertexte"/>
@@ -1497,7 +1499,7 @@
                 <w:noProof/>
                 <w:webHidden/>
               </w:rPr>
-              <w:instrText xml:space="preserve"> PAGEREF _Toc442360240 \h </w:instrText>
+              <w:instrText xml:space="preserve"> PAGEREF _Toc444167983 \h </w:instrText>
             </w:r>
             <w:r>
               <w:rPr>
@@ -1539,7 +1541,7 @@
               <w:noProof/>
             </w:rPr>
           </w:pPr>
-          <w:hyperlink w:anchor="_Toc442360241" w:history="1">
+          <w:hyperlink w:anchor="_Toc444167984" w:history="1">
             <w:r>
               <w:rPr>
                 <w:rStyle w:val="Lienhypertexte"/>
@@ -1581,7 +1583,7 @@
                 <w:noProof/>
                 <w:webHidden/>
               </w:rPr>
-              <w:instrText xml:space="preserve"> PAGEREF _Toc442360241 \h </w:instrText>
+              <w:instrText xml:space="preserve"> PAGEREF _Toc444167984 \h </w:instrText>
             </w:r>
             <w:r>
               <w:rPr>
@@ -1623,7 +1625,7 @@
               <w:noProof/>
             </w:rPr>
           </w:pPr>
-          <w:hyperlink w:anchor="_Toc442360242" w:history="1">
+          <w:hyperlink w:anchor="_Toc444167985" w:history="1">
             <w:r>
               <w:rPr>
                 <w:rStyle w:val="Lienhypertexte"/>
@@ -1665,7 +1667,7 @@
                 <w:noProof/>
                 <w:webHidden/>
               </w:rPr>
-              <w:instrText xml:space="preserve"> PAGEREF _Toc442360242 \h </w:instrText>
+              <w:instrText xml:space="preserve"> PAGEREF _Toc444167985 \h </w:instrText>
             </w:r>
             <w:r>
               <w:rPr>
@@ -1707,7 +1709,7 @@
               <w:noProof/>
             </w:rPr>
           </w:pPr>
-          <w:hyperlink w:anchor="_Toc442360243" w:history="1">
+          <w:hyperlink w:anchor="_Toc444167986" w:history="1">
             <w:r>
               <w:rPr>
                 <w:rStyle w:val="Lienhypertexte"/>
@@ -1749,7 +1751,7 @@
                 <w:noProof/>
                 <w:webHidden/>
               </w:rPr>
-              <w:instrText xml:space="preserve"> PAGEREF _Toc442360243 \h </w:instrText>
+              <w:instrText xml:space="preserve"> PAGEREF _Toc444167986 \h </w:instrText>
             </w:r>
             <w:r>
               <w:rPr>
@@ -1791,7 +1793,7 @@
               <w:noProof/>
             </w:rPr>
           </w:pPr>
-          <w:hyperlink w:anchor="_Toc442360244" w:history="1">
+          <w:hyperlink w:anchor="_Toc444167987" w:history="1">
             <w:r>
               <w:rPr>
                 <w:rStyle w:val="Lienhypertexte"/>
@@ -1833,7 +1835,7 @@
                 <w:noProof/>
                 <w:webHidden/>
               </w:rPr>
-              <w:instrText xml:space="preserve"> PAGEREF _Toc442360244 \h </w:instrText>
+              <w:instrText xml:space="preserve"> PAGEREF _Toc444167987 \h </w:instrText>
             </w:r>
             <w:r>
               <w:rPr>
@@ -1875,7 +1877,7 @@
               <w:noProof/>
             </w:rPr>
           </w:pPr>
-          <w:hyperlink w:anchor="_Toc442360245" w:history="1">
+          <w:hyperlink w:anchor="_Toc444167988" w:history="1">
             <w:r>
               <w:rPr>
                 <w:rStyle w:val="Lienhypertexte"/>
@@ -1917,7 +1919,7 @@
                 <w:noProof/>
                 <w:webHidden/>
               </w:rPr>
-              <w:instrText xml:space="preserve"> PAGEREF _Toc442360245 \h </w:instrText>
+              <w:instrText xml:space="preserve"> PAGEREF _Toc444167988 \h </w:instrText>
             </w:r>
             <w:r>
               <w:rPr>
@@ -2006,7 +2008,7 @@
           <w:lang w:val="fr-FR"/>
         </w:rPr>
       </w:pPr>
-      <w:bookmarkStart w:id="0" w:name="_Toc442360224"/>
+      <w:bookmarkStart w:id="1" w:name="_Toc444167967"/>
       <w:r>
         <w:rPr>
           <w:lang w:val="fr-FR"/>
@@ -2014,7 +2016,7 @@
         <w:lastRenderedPageBreak/>
         <w:t>Introduction</w:t>
       </w:r>
-      <w:bookmarkEnd w:id="0"/>
+      <w:bookmarkEnd w:id="1"/>
     </w:p>
     <w:p>
       <w:pPr>
@@ -2117,14 +2119,14 @@
           <w:lang w:val="fr-FR"/>
         </w:rPr>
       </w:pPr>
-      <w:bookmarkStart w:id="1" w:name="_Toc442360225"/>
+      <w:bookmarkStart w:id="2" w:name="_Toc444167968"/>
       <w:r>
         <w:rPr>
           <w:lang w:val="fr-FR"/>
         </w:rPr>
         <w:t>Objectifs</w:t>
       </w:r>
-      <w:bookmarkEnd w:id="1"/>
+      <w:bookmarkEnd w:id="2"/>
     </w:p>
     <w:p>
       <w:pPr>
@@ -2298,7 +2300,7 @@
           <w:lang w:val="fr-FR"/>
         </w:rPr>
       </w:pPr>
-      <w:bookmarkStart w:id="2" w:name="_Toc442360226"/>
+      <w:bookmarkStart w:id="3" w:name="_Toc444167969"/>
       <w:r>
         <w:rPr>
           <w:lang w:val="fr-FR"/>
@@ -2306,7 +2308,7 @@
         <w:lastRenderedPageBreak/>
         <w:t>Acteurs</w:t>
       </w:r>
-      <w:bookmarkEnd w:id="2"/>
+      <w:bookmarkEnd w:id="3"/>
     </w:p>
     <w:p>
       <w:pPr>
@@ -2384,14 +2386,14 @@
           <w:lang w:val="fr-FR"/>
         </w:rPr>
       </w:pPr>
-      <w:bookmarkStart w:id="3" w:name="_Toc442360227"/>
+      <w:bookmarkStart w:id="4" w:name="_Toc444167970"/>
       <w:r>
         <w:rPr>
           <w:lang w:val="fr-FR"/>
         </w:rPr>
         <w:t>Administrateur</w:t>
       </w:r>
-      <w:bookmarkEnd w:id="3"/>
+      <w:bookmarkEnd w:id="4"/>
     </w:p>
     <w:p>
       <w:pPr>
@@ -2400,14 +2402,14 @@
           <w:lang w:val="fr-FR"/>
         </w:rPr>
       </w:pPr>
-      <w:bookmarkStart w:id="4" w:name="_Toc442360228"/>
+      <w:bookmarkStart w:id="5" w:name="_Toc444167971"/>
       <w:r>
         <w:rPr>
           <w:lang w:val="fr-FR"/>
         </w:rPr>
         <w:t>Chef  d’antenne</w:t>
       </w:r>
-      <w:bookmarkEnd w:id="4"/>
+      <w:bookmarkEnd w:id="5"/>
     </w:p>
     <w:p>
       <w:pPr>
@@ -2416,14 +2418,14 @@
           <w:lang w:val="fr-FR"/>
         </w:rPr>
       </w:pPr>
-      <w:bookmarkStart w:id="5" w:name="_Toc442360229"/>
+      <w:bookmarkStart w:id="6" w:name="_Toc444167972"/>
       <w:r>
         <w:rPr>
           <w:lang w:val="fr-FR"/>
         </w:rPr>
         <w:t>Animateur</w:t>
       </w:r>
-      <w:bookmarkEnd w:id="5"/>
+      <w:bookmarkEnd w:id="6"/>
     </w:p>
     <w:p>
       <w:pPr>
@@ -2432,14 +2434,14 @@
           <w:lang w:val="fr-FR"/>
         </w:rPr>
       </w:pPr>
-      <w:bookmarkStart w:id="6" w:name="_Toc442360230"/>
+      <w:bookmarkStart w:id="7" w:name="_Toc444167973"/>
       <w:r>
         <w:rPr>
           <w:lang w:val="fr-FR"/>
         </w:rPr>
         <w:t>Fonctionnalités</w:t>
       </w:r>
-      <w:bookmarkEnd w:id="6"/>
+      <w:bookmarkEnd w:id="7"/>
     </w:p>
     <w:p>
       <w:pPr>
@@ -2448,14 +2450,14 @@
           <w:lang w:val="fr-FR"/>
         </w:rPr>
       </w:pPr>
-      <w:bookmarkStart w:id="7" w:name="_Toc442360231"/>
+      <w:bookmarkStart w:id="8" w:name="_Toc444167974"/>
       <w:r>
         <w:rPr>
           <w:lang w:val="fr-FR"/>
         </w:rPr>
         <w:t>Configuration Utilisateur</w:t>
       </w:r>
-      <w:bookmarkEnd w:id="7"/>
+      <w:bookmarkEnd w:id="8"/>
     </w:p>
     <w:p>
       <w:pPr>
@@ -2464,14 +2466,14 @@
           <w:lang w:val="fr-FR"/>
         </w:rPr>
       </w:pPr>
-      <w:bookmarkStart w:id="8" w:name="_Toc442360232"/>
+      <w:bookmarkStart w:id="9" w:name="_Toc444167975"/>
       <w:r>
         <w:rPr>
           <w:lang w:val="fr-FR"/>
         </w:rPr>
         <w:t>Administrateur</w:t>
       </w:r>
-      <w:bookmarkEnd w:id="8"/>
+      <w:bookmarkEnd w:id="9"/>
     </w:p>
     <w:p>
       <w:pPr>
@@ -3308,16 +3310,16 @@
           <w:lang w:val="fr-FR"/>
         </w:rPr>
       </w:pPr>
-      <w:bookmarkStart w:id="9" w:name="_Ref442355120"/>
-      <w:bookmarkStart w:id="10" w:name="_Toc442360233"/>
+      <w:bookmarkStart w:id="10" w:name="_Ref442355120"/>
+      <w:bookmarkStart w:id="11" w:name="_Toc444167976"/>
       <w:r>
         <w:rPr>
           <w:lang w:val="fr-FR"/>
         </w:rPr>
         <w:t>Configuration Reference</w:t>
       </w:r>
-      <w:bookmarkEnd w:id="9"/>
       <w:bookmarkEnd w:id="10"/>
+      <w:bookmarkEnd w:id="11"/>
     </w:p>
     <w:p>
       <w:pPr>
@@ -3403,7 +3405,6 @@
           <w:lang w:val="fr-FR"/>
         </w:rPr>
       </w:pPr>
-      <w:bookmarkStart w:id="11" w:name="_GoBack"/>
       <w:r>
         <w:rPr>
           <w:b/>
@@ -3735,7 +3736,6 @@
         <w:t>.</w:t>
       </w:r>
     </w:p>
-    <w:bookmarkEnd w:id="11"/>
     <w:p>
       <w:pPr>
         <w:rPr>
@@ -3909,7 +3909,7 @@
           <w:lang w:val="fr-FR"/>
         </w:rPr>
       </w:pPr>
-      <w:bookmarkStart w:id="12" w:name="_Toc442360234"/>
+      <w:bookmarkStart w:id="12" w:name="_Toc444167977"/>
       <w:r>
         <w:rPr>
           <w:lang w:val="fr-FR"/>
@@ -3987,7 +3987,7 @@
           <w:lang w:val="fr-FR"/>
         </w:rPr>
       </w:pPr>
-      <w:bookmarkStart w:id="13" w:name="_Toc442360235"/>
+      <w:bookmarkStart w:id="13" w:name="_Toc444167978"/>
       <w:r>
         <w:rPr>
           <w:lang w:val="fr-FR"/>
@@ -5255,7 +5255,7 @@
       <w:bookmarkStart w:id="14" w:name="_Ref442287027"/>
       <w:bookmarkStart w:id="15" w:name="_Ref442355167"/>
       <w:bookmarkStart w:id="16" w:name="_Ref442355175"/>
-      <w:bookmarkStart w:id="17" w:name="_Toc442360236"/>
+      <w:bookmarkStart w:id="17" w:name="_Toc444167979"/>
       <w:r>
         <w:rPr>
           <w:lang w:val="fr-FR"/>
@@ -5598,7 +5598,7 @@
           <w:lang w:val="fr-FR"/>
         </w:rPr>
       </w:pPr>
-      <w:bookmarkStart w:id="18" w:name="_Toc442360237"/>
+      <w:bookmarkStart w:id="18" w:name="_Toc444167980"/>
       <w:r>
         <w:rPr>
           <w:lang w:val="fr-FR"/>
@@ -5648,7 +5648,7 @@
           <w:lang w:val="fr-FR"/>
         </w:rPr>
       </w:pPr>
-      <w:bookmarkStart w:id="19" w:name="_Toc442360238"/>
+      <w:bookmarkStart w:id="19" w:name="_Toc444167981"/>
       <w:r>
         <w:rPr>
           <w:lang w:val="fr-FR"/>
@@ -6254,7 +6254,7 @@
           <w:lang w:val="fr-FR"/>
         </w:rPr>
       </w:pPr>
-      <w:bookmarkStart w:id="20" w:name="_Toc442360239"/>
+      <w:bookmarkStart w:id="20" w:name="_Toc444167982"/>
       <w:r>
         <w:rPr>
           <w:lang w:val="fr-FR"/>
@@ -6384,7 +6384,7 @@
           <w:lang w:val="fr-FR"/>
         </w:rPr>
       </w:pPr>
-      <w:bookmarkStart w:id="21" w:name="_Toc442360240"/>
+      <w:bookmarkStart w:id="21" w:name="_Toc444167983"/>
       <w:r>
         <w:rPr>
           <w:lang w:val="fr-FR"/>
@@ -6944,7 +6944,7 @@
           <w:lang w:val="fr-FR"/>
         </w:rPr>
       </w:pPr>
-      <w:bookmarkStart w:id="22" w:name="_Toc442360241"/>
+      <w:bookmarkStart w:id="22" w:name="_Toc444167984"/>
       <w:r>
         <w:rPr>
           <w:lang w:val="fr-FR"/>
@@ -6960,7 +6960,7 @@
           <w:lang w:val="fr-FR"/>
         </w:rPr>
       </w:pPr>
-      <w:bookmarkStart w:id="23" w:name="_Toc442360242"/>
+      <w:bookmarkStart w:id="23" w:name="_Toc444167985"/>
       <w:r>
         <w:rPr>
           <w:lang w:val="fr-FR"/>
@@ -7019,7 +7019,7 @@
           <w:lang w:val="fr-FR"/>
         </w:rPr>
       </w:pPr>
-      <w:bookmarkStart w:id="24" w:name="_Toc442360243"/>
+      <w:bookmarkStart w:id="24" w:name="_Toc444167986"/>
       <w:r>
         <w:rPr>
           <w:lang w:val="fr-FR"/>
@@ -7765,7 +7765,7 @@
           <w:lang w:val="fr-FR"/>
         </w:rPr>
       </w:pPr>
-      <w:bookmarkStart w:id="25" w:name="_Toc442360244"/>
+      <w:bookmarkStart w:id="25" w:name="_Toc444167987"/>
       <w:r>
         <w:rPr>
           <w:lang w:val="fr-FR"/>
@@ -7986,7 +7986,7 @@
           <w:lang w:val="fr-FR"/>
         </w:rPr>
       </w:pPr>
-      <w:bookmarkStart w:id="26" w:name="_Toc442360245"/>
+      <w:bookmarkStart w:id="26" w:name="_Toc444167988"/>
       <w:r>
         <w:rPr>
           <w:lang w:val="fr-FR"/>
@@ -11230,7 +11230,7 @@
 </file>
 
 <file path=customXml/itemProps1.xml><?xml version="1.0" encoding="utf-8"?>
-<ds:datastoreItem xmlns:ds="http://schemas.openxmlformats.org/officeDocument/2006/customXml" ds:itemID="{994FF4DF-7ACB-4102-9293-CD85CA99C31A}">
+<ds:datastoreItem xmlns:ds="http://schemas.openxmlformats.org/officeDocument/2006/customXml" ds:itemID="{0189D19C-E78D-4DF8-9881-223E97F97350}">
   <ds:schemaRefs>
     <ds:schemaRef ds:uri="http://schemas.openxmlformats.org/officeDocument/2006/bibliography"/>
   </ds:schemaRefs>

</xml_diff>